<commit_message>
Area de interes, detección de contornos
</commit_message>
<xml_diff>
--- a/tesis.docx
+++ b/tesis.docx
@@ -38,8 +38,16 @@
         <w:rPr>
           <w:b/>
         </w:rPr>
-        <w:t>esteban/robin</w:t>
-      </w:r>
+        <w:t>esteban/</w:t>
+      </w:r>
+      <w:proofErr w:type="spellStart"/>
+      <w:r>
+        <w:rPr>
+          <w:b/>
+        </w:rPr>
+        <w:t>robin</w:t>
+      </w:r>
+      <w:proofErr w:type="spellEnd"/>
     </w:p>
     <w:p>
       <w:pPr>
@@ -96,9 +104,19 @@
       <w:pPr>
         <w:jc w:val="left"/>
       </w:pPr>
-      <w:r>
-        <w:t>Capitulo  1 – Introduccion</w:t>
-      </w:r>
+      <w:proofErr w:type="spellStart"/>
+      <w:r>
+        <w:t>Capitulo</w:t>
+      </w:r>
+      <w:proofErr w:type="spellEnd"/>
+      <w:r>
+        <w:t xml:space="preserve">  1 – </w:t>
+      </w:r>
+      <w:proofErr w:type="spellStart"/>
+      <w:r>
+        <w:t>Introduccion</w:t>
+      </w:r>
+      <w:proofErr w:type="spellEnd"/>
     </w:p>
     <w:p>
       <w:pPr>
@@ -113,12 +131,14 @@
       <w:r>
         <w:tab/>
       </w:r>
+      <w:proofErr w:type="spellStart"/>
       <w:r>
         <w:rPr>
           <w:b/>
         </w:rPr>
         <w:t>Robin</w:t>
       </w:r>
+      <w:proofErr w:type="spellEnd"/>
     </w:p>
     <w:p>
       <w:pPr>
@@ -133,12 +153,14 @@
       <w:r>
         <w:tab/>
       </w:r>
+      <w:proofErr w:type="spellStart"/>
       <w:r>
         <w:rPr>
           <w:b/>
         </w:rPr>
         <w:t>Robin</w:t>
       </w:r>
+      <w:proofErr w:type="spellEnd"/>
     </w:p>
     <w:p>
       <w:pPr>
@@ -153,12 +175,14 @@
       <w:r>
         <w:tab/>
       </w:r>
+      <w:proofErr w:type="spellStart"/>
       <w:r>
         <w:rPr>
           <w:b/>
         </w:rPr>
         <w:t>Robin</w:t>
       </w:r>
+      <w:proofErr w:type="spellEnd"/>
     </w:p>
     <w:p>
       <w:pPr>
@@ -189,8 +213,13 @@
       <w:pPr>
         <w:jc w:val="left"/>
       </w:pPr>
-      <w:r>
-        <w:t>Capitulo 2 - Desarrollo</w:t>
+      <w:proofErr w:type="spellStart"/>
+      <w:r>
+        <w:t>Capitulo</w:t>
+      </w:r>
+      <w:proofErr w:type="spellEnd"/>
+      <w:r>
+        <w:t xml:space="preserve"> 2 - Desarrollo</w:t>
       </w:r>
     </w:p>
     <w:p>
@@ -239,8 +268,15 @@
           <w:lang w:val="en-US"/>
         </w:rPr>
         <w:tab/>
+      </w:r>
+      <w:proofErr w:type="spellStart"/>
+      <w:r>
+        <w:rPr>
+          <w:lang w:val="en-US"/>
+        </w:rPr>
         <w:t>Opencv</w:t>
       </w:r>
+      <w:proofErr w:type="spellEnd"/>
     </w:p>
     <w:p>
       <w:pPr>
@@ -254,8 +290,15 @@
           <w:lang w:val="en-US"/>
         </w:rPr>
         <w:tab/>
+      </w:r>
+      <w:proofErr w:type="spellStart"/>
+      <w:r>
+        <w:rPr>
+          <w:lang w:val="en-US"/>
+        </w:rPr>
         <w:t>PyQt</w:t>
       </w:r>
+      <w:proofErr w:type="spellEnd"/>
     </w:p>
     <w:p>
       <w:pPr>
@@ -269,20 +312,33 @@
           <w:lang w:val="en-US"/>
         </w:rPr>
         <w:tab/>
-        <w:t>Qt Designer</w:t>
-      </w:r>
-    </w:p>
-    <w:p>
-      <w:pPr>
-        <w:jc w:val="left"/>
+      </w:r>
+      <w:proofErr w:type="spellStart"/>
+      <w:r>
         <w:rPr>
           <w:lang w:val="en-US"/>
         </w:rPr>
-      </w:pPr>
+        <w:t>Qt</w:t>
+      </w:r>
+      <w:proofErr w:type="spellEnd"/>
       <w:r>
         <w:rPr>
           <w:lang w:val="en-US"/>
         </w:rPr>
+        <w:t xml:space="preserve"> Designer</w:t>
+      </w:r>
+    </w:p>
+    <w:p>
+      <w:pPr>
+        <w:jc w:val="left"/>
+        <w:rPr>
+          <w:lang w:val="en-US"/>
+        </w:rPr>
+      </w:pPr>
+      <w:r>
+        <w:rPr>
+          <w:lang w:val="en-US"/>
+        </w:rPr>
         <w:tab/>
         <w:t>Visual Studio Code</w:t>
       </w:r>
@@ -312,7 +368,23 @@
         <w:t xml:space="preserve">    </w:t>
       </w:r>
       <w:r>
-        <w:t>Diagrama general del proyecto compuesto por cámara-pc(Python)-esp-32-     servomotor-display-led</w:t>
+        <w:t>Diagrama general del proyecto compuesto por cámara-</w:t>
+      </w:r>
+      <w:proofErr w:type="gramStart"/>
+      <w:r>
+        <w:t>pc(</w:t>
+      </w:r>
+      <w:proofErr w:type="gramEnd"/>
+      <w:r>
+        <w:t>Python)-esp-32-     servomotor-</w:t>
+      </w:r>
+      <w:proofErr w:type="spellStart"/>
+      <w:r>
+        <w:t>display</w:t>
+      </w:r>
+      <w:proofErr w:type="spellEnd"/>
+      <w:r>
+        <w:t>-led</w:t>
       </w:r>
     </w:p>
     <w:p>
@@ -330,30 +402,49 @@
       <w:r>
         <w:t xml:space="preserve">    Hablar de cada componente </w:t>
       </w:r>
-      <w:r>
-        <w:rPr>
-          <w:b/>
-        </w:rPr>
-        <w:t xml:space="preserve">Robin </w:t>
-      </w:r>
-    </w:p>
-    <w:p>
-      <w:pPr>
-        <w:jc w:val="left"/>
-      </w:pPr>
-      <w:r>
-        <w:tab/>
-        <w:t>Camara Web</w:t>
-      </w:r>
-    </w:p>
-    <w:p>
-      <w:pPr>
-        <w:jc w:val="left"/>
-      </w:pPr>
-      <w:r>
-        <w:tab/>
+      <w:proofErr w:type="spellStart"/>
+      <w:r>
+        <w:rPr>
+          <w:b/>
+        </w:rPr>
+        <w:t>Robin</w:t>
+      </w:r>
+      <w:proofErr w:type="spellEnd"/>
+      <w:r>
+        <w:rPr>
+          <w:b/>
+        </w:rPr>
+        <w:t xml:space="preserve"> </w:t>
+      </w:r>
+    </w:p>
+    <w:p>
+      <w:pPr>
+        <w:jc w:val="left"/>
+      </w:pPr>
+      <w:r>
+        <w:tab/>
+      </w:r>
+      <w:proofErr w:type="spellStart"/>
+      <w:r>
+        <w:t>Camara</w:t>
+      </w:r>
+      <w:proofErr w:type="spellEnd"/>
+      <w:r>
+        <w:t xml:space="preserve"> Web</w:t>
+      </w:r>
+    </w:p>
+    <w:p>
+      <w:pPr>
+        <w:jc w:val="left"/>
+      </w:pPr>
+      <w:r>
+        <w:tab/>
+      </w:r>
+      <w:proofErr w:type="spellStart"/>
+      <w:r>
         <w:t>Iluminacion</w:t>
       </w:r>
+      <w:proofErr w:type="spellEnd"/>
     </w:p>
     <w:p>
       <w:pPr>
@@ -379,8 +470,12 @@
       </w:pPr>
       <w:r>
         <w:tab/>
+      </w:r>
+      <w:proofErr w:type="spellStart"/>
+      <w:r>
         <w:t>Display</w:t>
       </w:r>
+      <w:proofErr w:type="spellEnd"/>
     </w:p>
     <w:p>
       <w:pPr>
@@ -415,12 +510,14 @@
       <w:r>
         <w:tab/>
       </w:r>
+      <w:proofErr w:type="spellStart"/>
       <w:r>
         <w:rPr>
           <w:b/>
         </w:rPr>
         <w:t>Robin</w:t>
       </w:r>
+      <w:proofErr w:type="spellEnd"/>
     </w:p>
     <w:p>
       <w:pPr>
@@ -623,8 +720,13 @@
       </w:pPr>
       <w:r>
         <w:tab/>
-        <w:t>Código para display</w:t>
-      </w:r>
+        <w:t xml:space="preserve">Código para </w:t>
+      </w:r>
+      <w:proofErr w:type="spellStart"/>
+      <w:r>
+        <w:t>display</w:t>
+      </w:r>
+      <w:proofErr w:type="spellEnd"/>
       <w:r>
         <w:tab/>
       </w:r>
@@ -668,11 +770,19 @@
       <w:r>
         <w:tab/>
       </w:r>
-      <w:r>
-        <w:rPr>
-          <w:b/>
-        </w:rPr>
-        <w:t xml:space="preserve">Robin </w:t>
+      <w:proofErr w:type="spellStart"/>
+      <w:r>
+        <w:rPr>
+          <w:b/>
+        </w:rPr>
+        <w:t>Robin</w:t>
+      </w:r>
+      <w:proofErr w:type="spellEnd"/>
+      <w:r>
+        <w:rPr>
+          <w:b/>
+        </w:rPr>
+        <w:t xml:space="preserve"> </w:t>
       </w:r>
       <w:r>
         <w:tab/>
@@ -759,7 +869,23 @@
     </w:p>
     <w:p>
       <w:r>
-        <w:t xml:space="preserve">Para llevarlo a cabo se utilizó el lenguaje de programación Python, junto a la librería OpenCV, con los cuales se procesan las imágenes procedentes del cuarto de visión, conformado por una web cam y el sistema de iluminación, el resultado del procesamiento es enviado al microcontrolador esp-32 mediante comunicación serial para que se encargue del accionamiento </w:t>
+        <w:t xml:space="preserve">Para llevarlo a cabo se utilizó el lenguaje de programación Python, junto a la librería </w:t>
+      </w:r>
+      <w:proofErr w:type="spellStart"/>
+      <w:r>
+        <w:t>OpenCV</w:t>
+      </w:r>
+      <w:proofErr w:type="spellEnd"/>
+      <w:r>
+        <w:t xml:space="preserve">, con los cuales se procesan las imágenes procedentes del cuarto de visión, conformado por una web </w:t>
+      </w:r>
+      <w:proofErr w:type="spellStart"/>
+      <w:r>
+        <w:t>cam</w:t>
+      </w:r>
+      <w:proofErr w:type="spellEnd"/>
+      <w:r>
+        <w:t xml:space="preserve"> y el sistema de iluminación, el resultado del procesamiento es enviado al microcontrolador esp-32 mediante comunicación serial para que se encargue del accionamiento </w:t>
       </w:r>
       <w:r>
         <w:t>de</w:t>
@@ -785,7 +911,23 @@
     </w:p>
     <w:p>
       <w:r>
-        <w:t>Se utilizó el entorno de desarrollo Visual Studio Code para el desarrollo del programa de PC, y QtDesigner para el desarrollo de la interfaz gráfica.</w:t>
+        <w:t xml:space="preserve">Se utilizó el entorno de desarrollo Visual Studio </w:t>
+      </w:r>
+      <w:proofErr w:type="spellStart"/>
+      <w:r>
+        <w:t>Code</w:t>
+      </w:r>
+      <w:proofErr w:type="spellEnd"/>
+      <w:r>
+        <w:t xml:space="preserve"> para el desarrollo del programa de PC, y </w:t>
+      </w:r>
+      <w:proofErr w:type="spellStart"/>
+      <w:r>
+        <w:t>QtDesigner</w:t>
+      </w:r>
+      <w:proofErr w:type="spellEnd"/>
+      <w:r>
+        <w:t xml:space="preserve"> para el desarrollo de la interfaz gráfica.</w:t>
       </w:r>
     </w:p>
     <w:p>
@@ -803,8 +945,13 @@
         <w:t xml:space="preserve">Palabras Clave: </w:t>
       </w:r>
       <w:r>
-        <w:t>Clasificación de limones, procesamiento de imágenes, Python, OpenCV</w:t>
-      </w:r>
+        <w:t xml:space="preserve">Clasificación de limones, procesamiento de imágenes, Python, </w:t>
+      </w:r>
+      <w:proofErr w:type="spellStart"/>
+      <w:r>
+        <w:t>OpenCV</w:t>
+      </w:r>
+      <w:proofErr w:type="spellEnd"/>
     </w:p>
     <w:p/>
     <w:p>
@@ -983,12 +1130,44 @@
     </w:p>
     <w:p>
       <w:r>
-        <w:t>Python fue creado a finales de la década de los años 80 por un europeo llamado Guido Van Rossum en los Países Bajos. El objetivo de Guido era cubrir la necesidad de un lenguaje orientado a objetos de sencillo uso que sirviese para tratar diversas tareas dentro de la programación que habitualmente se hacía en Unix usando C.</w:t>
-      </w:r>
-    </w:p>
-    <w:p>
-      <w:r>
-        <w:t>Su formato no utiliza corchetes para delimitar bloques, sino que son las tabulaciones y los espacios los que definen en que bloque se encuentra una instrucción. Una de sus características es el uso de palabras donde otros lenguajes utilizarían símbolos. Por ejemplo, los operadores lógicos ‘!’, ‘||’ y ‘&amp;&amp;’ en Python se escriben ‘not’, ‘or’ y ‘and’, respectivamente</w:t>
+        <w:t xml:space="preserve">Python fue creado a finales de la década de los años 80 por un europeo llamado Guido Van </w:t>
+      </w:r>
+      <w:proofErr w:type="spellStart"/>
+      <w:r>
+        <w:t>Rossum</w:t>
+      </w:r>
+      <w:proofErr w:type="spellEnd"/>
+      <w:r>
+        <w:t xml:space="preserve"> en los Países Bajos. El objetivo de Guido era cubrir la necesidad de un lenguaje orientado a objetos de sencillo uso que sirviese para tratar diversas tareas dentro de la programación que habitualmente se hacía en Unix usando C.</w:t>
+      </w:r>
+    </w:p>
+    <w:p>
+      <w:r>
+        <w:t>Su formato no utiliza corchetes para delimitar bloques, sino que son las tabulaciones y los espacios los que definen en que bloque se encuentra una instrucción. Una de sus características es el uso de palabras donde otros lenguajes utilizarían símbolos. Por ejemplo, los operadores lógicos ‘</w:t>
+      </w:r>
+      <w:proofErr w:type="gramStart"/>
+      <w:r>
+        <w:t>!</w:t>
+      </w:r>
+      <w:proofErr w:type="gramEnd"/>
+      <w:r>
+        <w:t>’, ‘||’ y ‘&amp;&amp;’ en Python se escriben ‘</w:t>
+      </w:r>
+      <w:proofErr w:type="spellStart"/>
+      <w:r>
+        <w:t>not</w:t>
+      </w:r>
+      <w:proofErr w:type="spellEnd"/>
+      <w:r>
+        <w:t>’, ‘</w:t>
+      </w:r>
+      <w:proofErr w:type="spellStart"/>
+      <w:r>
+        <w:t>or</w:t>
+      </w:r>
+      <w:proofErr w:type="spellEnd"/>
+      <w:r>
+        <w:t>’ y ‘and’, respectivamente</w:t>
       </w:r>
       <w:r>
         <w:t>.</w:t>
@@ -1118,21 +1297,73 @@
         <w:t>.1</w:t>
       </w:r>
       <w:r>
-        <w:t xml:space="preserve"> OpenCV</w:t>
-      </w:r>
-    </w:p>
-    <w:p>
-      <w:pPr>
-        <w:jc w:val="left"/>
-      </w:pPr>
-      <w:r>
-        <w:t>OpenCV (Open Source Computer Vision</w:t>
-      </w:r>
-      <w:r>
-        <w:t xml:space="preserve"> Library) es una biblioteca de maching learning</w:t>
-      </w:r>
-      <w:r>
-        <w:t xml:space="preserve"> y visión por computadora de código abierto. Al ser un producto con licencia BSD, OpenCV facilita a las empresas a utilizar y modificar el códig</w:t>
+        <w:t xml:space="preserve"> </w:t>
+      </w:r>
+      <w:proofErr w:type="spellStart"/>
+      <w:r>
+        <w:t>OpenCV</w:t>
+      </w:r>
+      <w:proofErr w:type="spellEnd"/>
+    </w:p>
+    <w:p>
+      <w:pPr>
+        <w:jc w:val="left"/>
+      </w:pPr>
+      <w:proofErr w:type="spellStart"/>
+      <w:r>
+        <w:t>OpenCV</w:t>
+      </w:r>
+      <w:proofErr w:type="spellEnd"/>
+      <w:r>
+        <w:t xml:space="preserve"> (Open </w:t>
+      </w:r>
+      <w:proofErr w:type="spellStart"/>
+      <w:r>
+        <w:t>Source</w:t>
+      </w:r>
+      <w:proofErr w:type="spellEnd"/>
+      <w:r>
+        <w:t xml:space="preserve"> </w:t>
+      </w:r>
+      <w:proofErr w:type="spellStart"/>
+      <w:r>
+        <w:t>Computer</w:t>
+      </w:r>
+      <w:proofErr w:type="spellEnd"/>
+      <w:r>
+        <w:t xml:space="preserve"> </w:t>
+      </w:r>
+      <w:proofErr w:type="spellStart"/>
+      <w:r>
+        <w:t>Vision</w:t>
+      </w:r>
+      <w:proofErr w:type="spellEnd"/>
+      <w:r>
+        <w:t xml:space="preserve"> Library) es una biblioteca de </w:t>
+      </w:r>
+      <w:proofErr w:type="spellStart"/>
+      <w:r>
+        <w:t>maching</w:t>
+      </w:r>
+      <w:proofErr w:type="spellEnd"/>
+      <w:r>
+        <w:t xml:space="preserve"> </w:t>
+      </w:r>
+      <w:proofErr w:type="spellStart"/>
+      <w:r>
+        <w:t>learning</w:t>
+      </w:r>
+      <w:proofErr w:type="spellEnd"/>
+      <w:r>
+        <w:t xml:space="preserve"> y visión por computadora de código abierto. Al ser un producto con licencia BSD, </w:t>
+      </w:r>
+      <w:proofErr w:type="spellStart"/>
+      <w:r>
+        <w:t>OpenCV</w:t>
+      </w:r>
+      <w:proofErr w:type="spellEnd"/>
+      <w:r>
+        <w:t xml:space="preserve"> facilita a las empresas a utilizar y modificar el códig</w:t>
       </w:r>
       <w:r>
         <w:t xml:space="preserve">o. </w:t>
@@ -1178,7 +1409,15 @@
         <w:jc w:val="left"/>
       </w:pPr>
       <w:r>
-        <w:t>Es actualmente utilizado por grandes compañías como Google, Yahoo, Microsoft, Intel, IBM, Sony, Honda y Toyota.</w:t>
+        <w:t xml:space="preserve">Es actualmente utilizado por grandes compañías como Google, </w:t>
+      </w:r>
+      <w:proofErr w:type="spellStart"/>
+      <w:r>
+        <w:t>Yahoo</w:t>
+      </w:r>
+      <w:proofErr w:type="spellEnd"/>
+      <w:r>
+        <w:t>, Microsoft, Intel, IBM, Sony, Honda y Toyota.</w:t>
       </w:r>
     </w:p>
     <w:p>
@@ -1249,8 +1488,16 @@
         <w:rPr>
           <w:i/>
         </w:rPr>
-        <w:t>Figura 2 – Logo de OpenCV</w:t>
-      </w:r>
+        <w:t xml:space="preserve">Figura 2 – Logo de </w:t>
+      </w:r>
+      <w:proofErr w:type="spellStart"/>
+      <w:r>
+        <w:rPr>
+          <w:i/>
+        </w:rPr>
+        <w:t>OpenCV</w:t>
+      </w:r>
+      <w:proofErr w:type="spellEnd"/>
       <w:r>
         <w:rPr>
           <w:rStyle w:val="Refdenotaalpie"/>
@@ -1274,15 +1521,31 @@
       </w:r>
       <w:r>
         <w:tab/>
-        <w:t xml:space="preserve">2.1.2.1 PyQT </w:t>
-      </w:r>
-    </w:p>
-    <w:p>
-      <w:pPr>
-        <w:jc w:val="left"/>
-      </w:pPr>
-      <w:r>
-        <w:t>Es una biblioteca que nos permite la conexión entre la interfaz gráfica desarrollada en el software QT Designer y el código desarrollado en Python.</w:t>
+        <w:t xml:space="preserve">2.1.2.1 </w:t>
+      </w:r>
+      <w:proofErr w:type="spellStart"/>
+      <w:r>
+        <w:t>PyQT</w:t>
+      </w:r>
+      <w:proofErr w:type="spellEnd"/>
+      <w:r>
+        <w:t xml:space="preserve"> </w:t>
+      </w:r>
+    </w:p>
+    <w:p>
+      <w:pPr>
+        <w:jc w:val="left"/>
+      </w:pPr>
+      <w:r>
+        <w:t xml:space="preserve">Es una biblioteca que nos permite la conexión entre la interfaz gráfica desarrollada en el software QT </w:t>
+      </w:r>
+      <w:proofErr w:type="spellStart"/>
+      <w:r>
+        <w:t>Designer</w:t>
+      </w:r>
+      <w:proofErr w:type="spellEnd"/>
+      <w:r>
+        <w:t xml:space="preserve"> y el código desarrollado en Python.</w:t>
       </w:r>
     </w:p>
     <w:p>
@@ -1296,8 +1559,13 @@
       </w:pPr>
       <w:r>
         <w:tab/>
-        <w:t>2.1.3 QT Desingner</w:t>
-      </w:r>
+        <w:t xml:space="preserve">2.1.3 QT </w:t>
+      </w:r>
+      <w:proofErr w:type="spellStart"/>
+      <w:r>
+        <w:t>Desingner</w:t>
+      </w:r>
+      <w:proofErr w:type="spellEnd"/>
     </w:p>
     <w:p>
       <w:pPr>
@@ -1313,10 +1581,32 @@
         <w:rPr>
           <w:i/>
         </w:rPr>
-        <w:t xml:space="preserve">“what-you-see-is-what-you-get” </w:t>
-      </w:r>
-      <w:r>
-        <w:t>(Lo que vemos es lo que optenemos).</w:t>
+        <w:t>“</w:t>
+      </w:r>
+      <w:proofErr w:type="spellStart"/>
+      <w:r>
+        <w:rPr>
+          <w:i/>
+        </w:rPr>
+        <w:t>what-you-see-is-what-you-get</w:t>
+      </w:r>
+      <w:proofErr w:type="spellEnd"/>
+      <w:r>
+        <w:rPr>
+          <w:i/>
+        </w:rPr>
+        <w:t xml:space="preserve">” </w:t>
+      </w:r>
+      <w:r>
+        <w:t xml:space="preserve">(Lo que vemos es lo que </w:t>
+      </w:r>
+      <w:proofErr w:type="spellStart"/>
+      <w:r>
+        <w:t>optenemos</w:t>
+      </w:r>
+      <w:proofErr w:type="spellEnd"/>
+      <w:r>
+        <w:t>).</w:t>
       </w:r>
     </w:p>
     <w:p>
@@ -1418,8 +1708,13 @@
       </w:pPr>
       <w:r>
         <w:tab/>
-        <w:t>2.1.4 Visual Studio Code</w:t>
-      </w:r>
+        <w:t xml:space="preserve">2.1.4 Visual Studio </w:t>
+      </w:r>
+      <w:proofErr w:type="spellStart"/>
+      <w:r>
+        <w:t>Code</w:t>
+      </w:r>
+      <w:proofErr w:type="spellEnd"/>
     </w:p>
     <w:p>
       <w:r>
@@ -1525,8 +1820,16 @@
         <w:rPr>
           <w:i/>
         </w:rPr>
-        <w:t xml:space="preserve"> – Logo de Visual Studio Code</w:t>
-      </w:r>
+        <w:t xml:space="preserve"> – Logo de Visual Studio </w:t>
+      </w:r>
+      <w:proofErr w:type="spellStart"/>
+      <w:r>
+        <w:rPr>
+          <w:i/>
+        </w:rPr>
+        <w:t>Code</w:t>
+      </w:r>
+      <w:proofErr w:type="spellEnd"/>
       <w:r>
         <w:rPr>
           <w:rStyle w:val="Refdenotaalpie"/>
@@ -1579,35 +1882,66 @@
       <w:r>
         <w:t xml:space="preserve">Para nuestro propósito el código hace uso de la librería </w:t>
       </w:r>
+      <w:proofErr w:type="spellStart"/>
       <w:r>
         <w:t>O</w:t>
       </w:r>
       <w:r>
-        <w:t xml:space="preserve">penCV, la cual mediante la función </w:t>
-      </w:r>
+        <w:t>penCV</w:t>
+      </w:r>
+      <w:proofErr w:type="spellEnd"/>
+      <w:r>
+        <w:t xml:space="preserve">, la cual mediante la función </w:t>
+      </w:r>
+      <w:proofErr w:type="spellStart"/>
+      <w:proofErr w:type="gramStart"/>
       <w:r>
         <w:rPr>
           <w:i/>
         </w:rPr>
         <w:t>VideoCapture</w:t>
       </w:r>
+      <w:proofErr w:type="spellEnd"/>
       <w:r>
         <w:rPr>
           <w:i/>
         </w:rPr>
-        <w:t>(0)</w:t>
+        <w:t>(</w:t>
+      </w:r>
+      <w:proofErr w:type="gramEnd"/>
+      <w:r>
+        <w:rPr>
+          <w:i/>
+        </w:rPr>
+        <w:t>0)</w:t>
       </w:r>
       <w:r>
         <w:t xml:space="preserve"> inicia la cámara para tomar una imagen (0 es el número de cámara en caso de tener más de una conectada), dicha imagen se almacena en una variable y la función </w:t>
       </w:r>
+      <w:proofErr w:type="spellStart"/>
       <w:r>
         <w:rPr>
           <w:i/>
         </w:rPr>
-        <w:t xml:space="preserve">read </w:t>
-      </w:r>
-      <w:r>
-        <w:t>nos devuelve el frame capturado.</w:t>
+        <w:t>read</w:t>
+      </w:r>
+      <w:proofErr w:type="spellEnd"/>
+      <w:r>
+        <w:rPr>
+          <w:i/>
+        </w:rPr>
+        <w:t xml:space="preserve"> </w:t>
+      </w:r>
+      <w:r>
+        <w:t xml:space="preserve">nos devuelve el </w:t>
+      </w:r>
+      <w:proofErr w:type="spellStart"/>
+      <w:r>
+        <w:t>frame</w:t>
+      </w:r>
+      <w:proofErr w:type="spellEnd"/>
+      <w:r>
+        <w:t xml:space="preserve"> capturado.</w:t>
       </w:r>
     </w:p>
     <w:p/>
@@ -1742,7 +2076,15 @@
     </w:p>
     <w:p>
       <w:r>
-        <w:t>Primer recordemos que un video no es más que un conjunto de imágenes en un determinado tiempo, generalmente 30 por segundo. Teniendo en cuenta esto para realizar la captura continua de video se pondrá las funciones anteriormente mencionadas en un siclo while infinito que permite la lectura continua de imágenes.</w:t>
+        <w:t xml:space="preserve">Primer recordemos que un video no es más que un conjunto de imágenes en un determinado tiempo, generalmente 30 por segundo. Teniendo en cuenta esto para realizar la captura continua de video se pondrá las funciones anteriormente mencionadas en un siclo </w:t>
+      </w:r>
+      <w:proofErr w:type="spellStart"/>
+      <w:r>
+        <w:t>while</w:t>
+      </w:r>
+      <w:proofErr w:type="spellEnd"/>
+      <w:r>
+        <w:t xml:space="preserve"> infinito que permite la lectura continua de imágenes.</w:t>
       </w:r>
     </w:p>
     <w:p/>
@@ -1801,6 +2143,60 @@
     </w:p>
     <w:p>
       <w:r>
+        <w:t xml:space="preserve">Utilizando la función </w:t>
+      </w:r>
+      <w:proofErr w:type="spellStart"/>
+      <w:r>
+        <w:rPr>
+          <w:i/>
+        </w:rPr>
+        <w:t>np.array</w:t>
+      </w:r>
+      <w:proofErr w:type="spellEnd"/>
+      <w:r>
+        <w:rPr>
+          <w:i/>
+        </w:rPr>
+        <w:t>,</w:t>
+      </w:r>
+      <w:r>
+        <w:t xml:space="preserve"> la cual pertenece a </w:t>
+      </w:r>
+      <w:r>
+        <w:t xml:space="preserve"> la librería </w:t>
+      </w:r>
+      <w:proofErr w:type="spellStart"/>
+      <w:r>
+        <w:t>Numpy</w:t>
+      </w:r>
+      <w:proofErr w:type="spellEnd"/>
+      <w:r>
+        <w:t xml:space="preserve"> y nos permite crear arreglos de números, definiremos 4 puntos que ordenados de forma horaria formaran nuestra región de interés sobre la cual aplicaremos posteriormente las funciones para </w:t>
+      </w:r>
+    </w:p>
+    <w:p>
+      <w:pPr>
+        <w:rPr>
+          <w:b/>
+        </w:rPr>
+      </w:pPr>
+      <w:r>
+        <w:rPr>
+          <w:b/>
+        </w:rPr>
+        <w:t xml:space="preserve">Código donde se define </w:t>
+      </w:r>
+      <w:proofErr w:type="spellStart"/>
+      <w:r>
+        <w:rPr>
+          <w:b/>
+        </w:rPr>
+        <w:t>area</w:t>
+      </w:r>
+      <w:proofErr w:type="spellEnd"/>
+    </w:p>
+    <w:p>
+      <w:r>
         <w:tab/>
       </w:r>
       <w:r>
@@ -1815,10 +2211,42 @@
     </w:p>
     <w:p>
       <w:r>
-        <w:t xml:space="preserve">Por defecto OpenCV carga las imágenes en un espacio de color BGR (Blue, Green, Red), es necesario transformar las imágenes a un espacio HSV </w:t>
-      </w:r>
-      <w:r>
-        <w:t>(Hue, Saturation, Value / Matiz, Saturación, Brillo)</w:t>
+        <w:t xml:space="preserve">Por defecto </w:t>
+      </w:r>
+      <w:proofErr w:type="spellStart"/>
+      <w:r>
+        <w:t>OpenCV</w:t>
+      </w:r>
+      <w:proofErr w:type="spellEnd"/>
+      <w:r>
+        <w:t xml:space="preserve"> carga las imágenes en un espacio de color BGR (Blue, Green, Red), es necesario transformar las imágenes a un espacio HSV </w:t>
+      </w:r>
+      <w:r>
+        <w:t>(</w:t>
+      </w:r>
+      <w:proofErr w:type="spellStart"/>
+      <w:r>
+        <w:t>Hue</w:t>
+      </w:r>
+      <w:proofErr w:type="spellEnd"/>
+      <w:r>
+        <w:t xml:space="preserve">, </w:t>
+      </w:r>
+      <w:proofErr w:type="spellStart"/>
+      <w:r>
+        <w:t>Saturation</w:t>
+      </w:r>
+      <w:proofErr w:type="spellEnd"/>
+      <w:r>
+        <w:t xml:space="preserve">, </w:t>
+      </w:r>
+      <w:proofErr w:type="spellStart"/>
+      <w:r>
+        <w:t>Value</w:t>
+      </w:r>
+      <w:proofErr w:type="spellEnd"/>
+      <w:r>
+        <w:t xml:space="preserve"> / Matiz, Saturación, Brillo)</w:t>
       </w:r>
       <w:r>
         <w:t>.</w:t>
@@ -1829,7 +2257,11 @@
         <w:t xml:space="preserve">Utilizaremos el espacio HSV </w:t>
       </w:r>
       <w:r>
-        <w:t>debido a que nos permite identificar de forma más sencillas los colores. Para determinar un color nos centraremos en el componente H que corresponde a la Matiz, en la siguiente imagen podemos apreciar que el componente H va desde el rojo, pasando por el verde y azul hasta llegar al rojo nuevamente.</w:t>
+        <w:t xml:space="preserve">debido a que nos permite identificar de forma más sencillas los colores. Para determinar un color nos centraremos en el componente H que corresponde a la </w:t>
+      </w:r>
+      <w:r>
+        <w:lastRenderedPageBreak/>
+        <w:t>Matiz, en la siguiente imagen podemos apreciar que el componente H va desde el rojo, pasando por el verde y azul hasta llegar al rojo nuevamente.</w:t>
       </w:r>
     </w:p>
     <w:p>
@@ -1841,7 +2273,6 @@
           <w:noProof/>
           <w:lang w:eastAsia="es-AR"/>
         </w:rPr>
-        <w:lastRenderedPageBreak/>
         <w:drawing>
           <wp:inline distT="0" distB="0" distL="0" distR="0">
             <wp:extent cx="2095500" cy="2095500"/>
@@ -1908,7 +2339,15 @@
     </w:p>
     <w:p>
       <w:r>
-        <w:t>Además para trabajar con estén entorno de color es necesario saber que valores puede tomar cada componente en OpenCV:</w:t>
+        <w:t xml:space="preserve">Además para trabajar con estén entorno de color es necesario saber que valores puede tomar cada componente en </w:t>
+      </w:r>
+      <w:proofErr w:type="spellStart"/>
+      <w:r>
+        <w:t>OpenCV</w:t>
+      </w:r>
+      <w:proofErr w:type="spellEnd"/>
+      <w:r>
+        <w:t>:</w:t>
       </w:r>
     </w:p>
     <w:p>
@@ -1980,6 +2419,7 @@
         <w:t>anomalía.</w:t>
       </w:r>
     </w:p>
+    <w:p/>
     <w:p>
       <w:pPr>
         <w:jc w:val="center"/>
@@ -1992,8 +2432,8 @@
         <w:lastRenderedPageBreak/>
         <w:drawing>
           <wp:inline distT="0" distB="0" distL="0" distR="0">
-            <wp:extent cx="6393815" cy="3152506"/>
-            <wp:effectExtent l="0" t="0" r="6985" b="0"/>
+            <wp:extent cx="5305425" cy="2615869"/>
+            <wp:effectExtent l="0" t="0" r="0" b="0"/>
             <wp:docPr id="9" name="Imagen 9" descr="http://omes-va.com/wp-content/uploads/2019/09/gyuw4.png"/>
             <wp:cNvGraphicFramePr>
               <a:graphicFrameLocks xmlns:a="http://schemas.openxmlformats.org/drawingml/2006/main" noChangeAspect="1"/>
@@ -2023,7 +2463,7 @@
                   <pic:spPr bwMode="auto">
                     <a:xfrm>
                       <a:off x="0" y="0"/>
-                      <a:ext cx="6393815" cy="3152506"/>
+                      <a:ext cx="5309819" cy="2618035"/>
                     </a:xfrm>
                     <a:prstGeom prst="rect">
                       <a:avLst/>
@@ -2055,6 +2495,11 @@
       </w:r>
     </w:p>
     <w:p>
+      <w:pPr>
+        <w:jc w:val="center"/>
+      </w:pPr>
+    </w:p>
+    <w:p>
       <w:r>
         <w:t>Como se observa en la figura 6 el componente H va desde 0 a 179, luego de diferentes pruebas se llegó a determinar los siguientes rangos:</w:t>
       </w:r>
@@ -2066,151 +2511,231 @@
     </w:p>
     <w:p>
       <w:r>
-        <w:t xml:space="preserve">Para el color </w:t>
-      </w:r>
-      <w:r>
-        <w:t>Verde</w:t>
-      </w:r>
-      <w:r>
-        <w:t xml:space="preserve"> el rango en </w:t>
-      </w:r>
-      <w:r>
-        <w:t>H va de 35 a 89, el de S va de 50</w:t>
-      </w:r>
-      <w:r>
-        <w:t>-255 y V 0 a 255</w:t>
+        <w:t>Para el color Verde el rango en H va de 35 a 89, el de S va de 50-255 y V 0 a 255.</w:t>
+      </w:r>
+    </w:p>
+    <w:p>
+      <w:r>
+        <w:t>Para Defecto el rango en H va de 0 a 20, el de S va de 150-255 y V 80 a 255.</w:t>
+      </w:r>
+    </w:p>
+    <w:p>
+      <w:r>
+        <w:t xml:space="preserve">Estos valores correspondientes a los diferentes rangos de colores son creados </w:t>
+      </w:r>
+      <w:proofErr w:type="spellStart"/>
+      <w:r>
+        <w:t>numpy</w:t>
+      </w:r>
+      <w:proofErr w:type="spellEnd"/>
+      <w:r>
+        <w:t xml:space="preserve"> como arreglos y almacenados en variables.</w:t>
+      </w:r>
+    </w:p>
+    <w:p>
+      <w:pPr>
+        <w:rPr>
+          <w:b/>
+        </w:rPr>
+      </w:pPr>
+      <w:r>
+        <w:rPr>
+          <w:b/>
+        </w:rPr>
+        <w:t>Imagen código parte de variables que contienen el color</w:t>
+      </w:r>
+    </w:p>
+    <w:p/>
+    <w:p>
+      <w:r>
+        <w:t xml:space="preserve">Para buscar los rangos de colores en nuestra imagen se utiliza la función </w:t>
+      </w:r>
+      <w:r>
+        <w:rPr>
+          <w:i/>
+        </w:rPr>
+        <w:t>cv2.inRange</w:t>
+      </w:r>
+      <w:r>
+        <w:rPr>
+          <w:i/>
+        </w:rPr>
+        <w:t xml:space="preserve">, </w:t>
+      </w:r>
+      <w:r>
+        <w:t xml:space="preserve">la cual recibe como parámetros la imagen en la cual se buscará los rangos, y los arreglos correspondientes al límite inicial y final del color que nos interesa. </w:t>
+      </w:r>
+    </w:p>
+    <w:p>
+      <w:pPr>
+        <w:rPr>
+          <w:b/>
+        </w:rPr>
+      </w:pPr>
+      <w:r>
+        <w:rPr>
+          <w:b/>
+        </w:rPr>
+        <w:t>Imagen del código correspondiente a la parte de búsqueda de rangos</w:t>
+      </w:r>
+    </w:p>
+    <w:p>
+      <w:pPr>
+        <w:rPr>
+          <w:b/>
+        </w:rPr>
+      </w:pPr>
+    </w:p>
+    <w:p>
+      <w:r>
+        <w:t>Consideraciones que se deben tener en cuenta</w:t>
+      </w:r>
+    </w:p>
+    <w:p>
+      <w:r>
+        <w:t>Se debe tener en cuenta dos aspectos muy importantes a la hora de aplicar la detección de colores:</w:t>
+      </w:r>
+    </w:p>
+    <w:p>
+      <w:r>
+        <w:rPr>
+          <w:b/>
+        </w:rPr>
+        <w:t>Iluminación:</w:t>
+      </w:r>
+      <w:r>
+        <w:t xml:space="preserve"> es importante tener controlado este aspecto ya a que a más o menos iluminación presente sobre el objeto, puede variar el resultado de la detección.</w:t>
+      </w:r>
+    </w:p>
+    <w:p>
+      <w:r>
+        <w:rPr>
+          <w:b/>
+        </w:rPr>
+        <w:t>Fondo:</w:t>
+      </w:r>
+      <w:r>
+        <w:t xml:space="preserve"> el fondo también es un aspecto a tener en cuenta debido a que si en este se encuentran presentes alguno de los colores dentro de los rangos no solo se detectaría nuestro objeto de </w:t>
+      </w:r>
+      <w:proofErr w:type="gramStart"/>
+      <w:r>
+        <w:lastRenderedPageBreak/>
+        <w:t>interés</w:t>
+      </w:r>
+      <w:proofErr w:type="gramEnd"/>
+      <w:r>
+        <w:t xml:space="preserve"> sino también será detectado parte del fondo. Se recomienda en lo posible usar un fondo uniforme y que no presente ningún color de interés</w:t>
       </w:r>
       <w:r>
         <w:t>.</w:t>
       </w:r>
     </w:p>
-    <w:p>
-      <w:r>
-        <w:t xml:space="preserve">Para </w:t>
-      </w:r>
-      <w:r>
-        <w:t>Defecto</w:t>
-      </w:r>
-      <w:r>
-        <w:t xml:space="preserve"> el rango en </w:t>
-      </w:r>
-      <w:r>
-        <w:t>H va de 0 a 20, el de S va de 150</w:t>
-      </w:r>
-      <w:r>
-        <w:t xml:space="preserve">-255 y V </w:t>
-      </w:r>
-      <w:r>
-        <w:t>8</w:t>
-      </w:r>
-      <w:r>
-        <w:t>0 a 255</w:t>
-      </w:r>
-      <w:r>
-        <w:t>.</w:t>
-      </w:r>
-    </w:p>
-    <w:p>
-      <w:r>
-        <w:t>Estos valores correspondientes a los diferentes rangos de colores son creados numpy como arreglos y almacenados en variables.</w:t>
-      </w:r>
-    </w:p>
-    <w:p>
-      <w:pPr>
-        <w:rPr>
-          <w:b/>
-        </w:rPr>
-      </w:pPr>
-      <w:r>
-        <w:rPr>
-          <w:b/>
-        </w:rPr>
-        <w:t>Imagen código parte de variables que contienen el color</w:t>
-      </w:r>
-    </w:p>
     <w:p/>
     <w:p>
       <w:r>
-        <w:t xml:space="preserve">Para buscar los rangos de colores en nuestra imagen se utiliza la función </w:t>
+        <w:tab/>
+      </w:r>
+      <w:r>
+        <w:tab/>
+        <w:t>2.4.5 Detección de contornos</w:t>
+      </w:r>
+    </w:p>
+    <w:p>
+      <w:r>
+        <w:t xml:space="preserve">Una vez que se tiene identificado los grupos de pixeles que nos interesan mediante la función </w:t>
       </w:r>
       <w:r>
         <w:rPr>
           <w:i/>
         </w:rPr>
-        <w:t>cv2.inRange</w:t>
-      </w:r>
-      <w:r>
-        <w:rPr>
-          <w:i/>
-        </w:rPr>
-        <w:t xml:space="preserve">, </w:t>
-      </w:r>
-      <w:r>
-        <w:t xml:space="preserve">la cual recibe como parámetros la imagen en la cual se buscará los rangos, y los arreglos correspondientes al límite inicial y final del color que nos interesa. </w:t>
-      </w:r>
-    </w:p>
-    <w:p>
-      <w:pPr>
-        <w:rPr>
-          <w:b/>
-        </w:rPr>
-      </w:pPr>
-      <w:r>
-        <w:rPr>
-          <w:b/>
-        </w:rPr>
-        <w:t>Imagen del código correspondiente a la parte de búsqueda de rangos</w:t>
-      </w:r>
-    </w:p>
-    <w:p>
-      <w:pPr>
-        <w:rPr>
-          <w:b/>
-        </w:rPr>
-      </w:pPr>
-    </w:p>
-    <w:p>
-      <w:r>
-        <w:t>Consideraciones que se deben tener en cuenta</w:t>
-      </w:r>
-    </w:p>
-    <w:p>
-      <w:r>
-        <w:t>Se debe tener en cuenta dos aspectos muy importantes a la hora de aplicar la detección de colores:</w:t>
-      </w:r>
-    </w:p>
-    <w:p>
-      <w:r>
-        <w:rPr>
-          <w:b/>
-        </w:rPr>
-        <w:t>Iluminación:</w:t>
-      </w:r>
-      <w:r>
-        <w:t xml:space="preserve"> es importante tener controlado este aspecto ya a que a más o menos iluminación presente sobre el objeto, puede variar el resultado de la detección.</w:t>
-      </w:r>
-    </w:p>
-    <w:p>
-      <w:pPr>
-        <w:rPr>
-          <w:u w:val="single"/>
-        </w:rPr>
-      </w:pPr>
-      <w:r>
-        <w:rPr>
-          <w:b/>
-        </w:rPr>
-        <w:t>Fondo:</w:t>
-      </w:r>
-      <w:r>
-        <w:t xml:space="preserve"> el fondo también es un aspecto a tener en cuenta debido a que si en este se encuentran presentes alguno de los colores dentro de los rangos no solo se detectaría nuestro objeto de </w:t>
-      </w:r>
-      <w:r>
-        <w:lastRenderedPageBreak/>
-        <w:t>interés sino también será detectado parte del fondo. Se recomienda en lo posible usar un fondo uniforme y que no presente ningún color de interés</w:t>
-      </w:r>
+        <w:t>cv2.findCountours</w:t>
+      </w:r>
+      <w:r>
+        <w:t xml:space="preserve"> encontramos los contornos que forman el área de estos grupos, </w:t>
+      </w:r>
+      <w:r>
+        <w:t>luego es necesario analizar uno a uno los contornos</w:t>
+      </w:r>
+      <w:r>
+        <w:t xml:space="preserve"> para</w:t>
+      </w:r>
+      <w:r>
+        <w:t xml:space="preserve"> asegurarnos</w:t>
+      </w:r>
+      <w:r>
+        <w:t xml:space="preserve"> que se traten de limones.</w:t>
+      </w:r>
+    </w:p>
+    <w:p>
+      <w:pPr>
+        <w:rPr>
+          <w:b/>
+        </w:rPr>
+      </w:pPr>
+      <w:r>
+        <w:rPr>
+          <w:b/>
+        </w:rPr>
+        <w:t>Imagen con la función de contornos</w:t>
+      </w:r>
+    </w:p>
+    <w:p>
+      <w:pPr>
+        <w:rPr>
+          <w:b/>
+        </w:rPr>
+      </w:pPr>
+    </w:p>
+    <w:p>
+      <w:r>
+        <w:t>Procederemos a analizar cada contorno contenido en la variable contornos, compararemos si el área del contorno es lo suficientemente grande para ser considerado un limón. Para ellos se compara el área en pixeles con 1500, de modo que si el área es mayor a este valor se continua con el procesamiento de lo contrario lo descartaremos.</w:t>
+      </w:r>
+    </w:p>
+    <w:p/>
+    <w:p>
+      <w:r>
+        <w:rPr>
+          <w:b/>
+        </w:rPr>
+        <w:t xml:space="preserve">Imagen con siclo </w:t>
+      </w:r>
+      <w:proofErr w:type="spellStart"/>
+      <w:r>
+        <w:rPr>
+          <w:b/>
+        </w:rPr>
+        <w:t>for</w:t>
+      </w:r>
+      <w:proofErr w:type="spellEnd"/>
+      <w:r>
+        <w:rPr>
+          <w:b/>
+        </w:rPr>
+        <w:t xml:space="preserve"> de contornos</w:t>
+      </w:r>
+    </w:p>
+    <w:p/>
+    <w:p>
       <w:bookmarkStart w:id="0" w:name="_GoBack"/>
       <w:bookmarkEnd w:id="0"/>
+    </w:p>
+    <w:p>
+      <w:pPr>
+        <w:rPr>
+          <w:b/>
+        </w:rPr>
+      </w:pPr>
+    </w:p>
+    <w:p/>
+    <w:p/>
+    <w:p/>
+    <w:p/>
+    <w:p>
+      <w:pPr>
+        <w:rPr>
+          <w:u w:val="single"/>
+        </w:rPr>
+      </w:pPr>
     </w:p>
     <w:p/>
     <w:p/>
@@ -3021,7 +3546,7 @@
             </wp:anchor>
           </w:drawing>
         </mc:Choice>
-        <mc:Fallback xmlns:w16se="http://schemas.microsoft.com/office/word/2015/wordml/symex" xmlns:cx="http://schemas.microsoft.com/office/drawing/2014/chartex">
+        <mc:Fallback xmlns:cx="http://schemas.microsoft.com/office/drawing/2014/chartex" xmlns:w16se="http://schemas.microsoft.com/office/word/2015/wordml/symex">
           <w:pict>
             <v:shape w14:anchorId="5E9F584A" id="Forma libre 2" o:spid="_x0000_s1026" style="position:absolute;margin-left:66.75pt;margin-top:13.6pt;width:34.85pt;height:35.5pt;z-index:-251657216;visibility:visible;mso-wrap-style:square;mso-width-percent:0;mso-height-percent:0;mso-wrap-distance-left:9pt;mso-wrap-distance-top:0;mso-wrap-distance-right:9pt;mso-wrap-distance-bottom:0;mso-position-horizontal:absolute;mso-position-horizontal-relative:page;mso-position-vertical:absolute;mso-position-vertical-relative:page;mso-width-percent:0;mso-height-percent:0;mso-width-relative:page;mso-height-relative:page;v-text-anchor:top" coordsize="697,710" o:gfxdata="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" path="m697,l558,r-4,30l546,56r-50,70l446,160r-28,10l418,,279,r,170l248,160,198,126,159,80,140,30,140,,,,,26,4,53r27,73l62,170r16,20l97,210r23,16l143,243r23,13l194,270r26,10l279,293,,293,,413r279,l248,420r-54,20l166,449r-23,17l120,480,78,516,62,536,43,560,11,630,,680r,30l140,710r,-30l147,653r51,-70l248,550r31,-10l279,710r139,l418,540r28,10l496,583r50,70l558,710r139,l686,630,651,560,597,500,577,480,554,466,527,449r-23,-9l477,430,446,420r-28,-7l697,413r,-120l418,293r28,-7l477,280r27,-10l527,256r27,-13l636,170r26,-44l674,103,686,80r8,-54l697,xe" fillcolor="#1f1a17" stroked="f">
               <v:path arrowok="t" o:connecttype="custom" o:connectlocs="354330,172720;346710,208280;283210,274320;265430,172720;177165,280670;125730,252730;88900,191770;0,172720;2540,206375;39370,280670;61595,306070;90805,327025;123190,344170;177165,358775;0,434975;157480,439420;105410,457835;76200,477520;39370,513080;6985,572770;0,623570;88900,604520;125730,542925;177165,515620;265430,623570;283210,521970;346710,587375;442595,623570;413385,528320;366395,477520;334645,457835;302895,445770;265430,434975;442595,358775;283210,354330;320040,344170;351790,327025;420370,252730;435610,223520;442595,172720" o:connectangles="0,0,0,0,0,0,0,0,0,0,0,0,0,0,0,0,0,0,0,0,0,0,0,0,0,0,0,0,0,0,0,0,0,0,0,0,0,0,0,0"/>
@@ -4034,6 +4559,7 @@
   <w:style w:type="character" w:default="1" w:styleId="Fuentedeprrafopredeter">
     <w:name w:val="Default Paragraph Font"/>
     <w:uiPriority w:val="1"/>
+    <w:semiHidden/>
     <w:unhideWhenUsed/>
   </w:style>
   <w:style w:type="table" w:default="1" w:styleId="Tablanormal">
@@ -4555,7 +5081,7 @@
 </file>
 
 <file path=customXml/itemProps1.xml><?xml version="1.0" encoding="utf-8"?>
-<ds:datastoreItem xmlns:ds="http://schemas.openxmlformats.org/officeDocument/2006/customXml" ds:itemID="{F4DE58B0-026A-40A8-AEB9-142FE2864034}">
+<ds:datastoreItem xmlns:ds="http://schemas.openxmlformats.org/officeDocument/2006/customXml" ds:itemID="{0B1857C4-09D9-4426-837A-849A2612A284}">
   <ds:schemaRefs>
     <ds:schemaRef ds:uri="http://schemas.openxmlformats.org/officeDocument/2006/bibliography"/>
   </ds:schemaRefs>

</xml_diff>

<commit_message>
Agregado imagenes de codigo
</commit_message>
<xml_diff>
--- a/tesis.docx
+++ b/tesis.docx
@@ -1,6 +1,6 @@
 
 <file path=word/document.xml><?xml version="1.0" encoding="utf-8"?>
-<w:document xmlns:wpc="http://schemas.microsoft.com/office/word/2010/wordprocessingCanvas" xmlns:mc="http://schemas.openxmlformats.org/markup-compatibility/2006" xmlns:o="urn:schemas-microsoft-com:office:office" xmlns:r="http://schemas.openxmlformats.org/officeDocument/2006/relationships" xmlns:m="http://schemas.openxmlformats.org/officeDocument/2006/math" xmlns:v="urn:schemas-microsoft-com:vml" xmlns:wp14="http://schemas.microsoft.com/office/word/2010/wordprocessingDrawing" xmlns:wp="http://schemas.openxmlformats.org/drawingml/2006/wordprocessingDrawing" xmlns:w10="urn:schemas-microsoft-com:office:word" xmlns:w="http://schemas.openxmlformats.org/wordprocessingml/2006/main" xmlns:w14="http://schemas.microsoft.com/office/word/2010/wordml" xmlns:w15="http://schemas.microsoft.com/office/word/2012/wordml" xmlns:wpg="http://schemas.microsoft.com/office/word/2010/wordprocessingGroup" xmlns:wpi="http://schemas.microsoft.com/office/word/2010/wordprocessingInk" xmlns:wne="http://schemas.microsoft.com/office/word/2006/wordml" xmlns:wps="http://schemas.microsoft.com/office/word/2010/wordprocessingShape" mc:Ignorable="w14 w15 wp14">
+<w:document xmlns:wpc="http://schemas.microsoft.com/office/word/2010/wordprocessingCanvas" xmlns:cx="http://schemas.microsoft.com/office/drawing/2014/chartex" xmlns:mc="http://schemas.openxmlformats.org/markup-compatibility/2006" xmlns:o="urn:schemas-microsoft-com:office:office" xmlns:r="http://schemas.openxmlformats.org/officeDocument/2006/relationships" xmlns:m="http://schemas.openxmlformats.org/officeDocument/2006/math" xmlns:v="urn:schemas-microsoft-com:vml" xmlns:wp14="http://schemas.microsoft.com/office/word/2010/wordprocessingDrawing" xmlns:wp="http://schemas.openxmlformats.org/drawingml/2006/wordprocessingDrawing" xmlns:w10="urn:schemas-microsoft-com:office:word" xmlns:w="http://schemas.openxmlformats.org/wordprocessingml/2006/main" xmlns:w14="http://schemas.microsoft.com/office/word/2010/wordml" xmlns:w15="http://schemas.microsoft.com/office/word/2012/wordml" xmlns:w16se="http://schemas.microsoft.com/office/word/2015/wordml/symex" xmlns:wpg="http://schemas.microsoft.com/office/word/2010/wordprocessingGroup" xmlns:wpi="http://schemas.microsoft.com/office/word/2010/wordprocessingInk" xmlns:wne="http://schemas.microsoft.com/office/word/2006/wordml" xmlns:wps="http://schemas.microsoft.com/office/word/2010/wordprocessingShape" mc:Ignorable="w14 w15 w16se wp14">
   <w:body>
     <w:p>
       <w:r>
@@ -368,15 +368,7 @@
         <w:t xml:space="preserve">    </w:t>
       </w:r>
       <w:r>
-        <w:t>Diagrama general del proyecto compuesto por cámara-</w:t>
-      </w:r>
-      <w:proofErr w:type="gramStart"/>
-      <w:r>
-        <w:t>pc(</w:t>
-      </w:r>
-      <w:proofErr w:type="gramEnd"/>
-      <w:r>
-        <w:t>Python)-esp-32-     servomotor-</w:t>
+        <w:t>Diagrama general del proyecto compuesto por cámara-pc(Python)-esp-32-     servomotor-</w:t>
       </w:r>
       <w:proofErr w:type="spellStart"/>
       <w:r>
@@ -1143,15 +1135,7 @@
     </w:p>
     <w:p>
       <w:r>
-        <w:t>Su formato no utiliza corchetes para delimitar bloques, sino que son las tabulaciones y los espacios los que definen en que bloque se encuentra una instrucción. Una de sus características es el uso de palabras donde otros lenguajes utilizarían símbolos. Por ejemplo, los operadores lógicos ‘</w:t>
-      </w:r>
-      <w:proofErr w:type="gramStart"/>
-      <w:r>
-        <w:t>!</w:t>
-      </w:r>
-      <w:proofErr w:type="gramEnd"/>
-      <w:r>
-        <w:t>’, ‘||’ y ‘&amp;&amp;’ en Python se escriben ‘</w:t>
+        <w:t>Su formato no utiliza corchetes para delimitar bloques, sino que son las tabulaciones y los espacios los que definen en que bloque se encuentra una instrucción. Una de sus características es el uso de palabras donde otros lenguajes utilizarían símbolos. Por ejemplo, los operadores lógicos ‘!’, ‘||’ y ‘&amp;&amp;’ en Python se escriben ‘</w:t>
       </w:r>
       <w:proofErr w:type="spellStart"/>
       <w:r>
@@ -2146,6 +2130,7 @@
         <w:t xml:space="preserve">Utilizando la función </w:t>
       </w:r>
       <w:proofErr w:type="spellStart"/>
+      <w:proofErr w:type="gramStart"/>
       <w:r>
         <w:rPr>
           <w:i/>
@@ -2153,6 +2138,7 @@
         <w:t>np.array</w:t>
       </w:r>
       <w:proofErr w:type="spellEnd"/>
+      <w:proofErr w:type="gramEnd"/>
       <w:r>
         <w:rPr>
           <w:i/>
@@ -2171,7 +2157,13 @@
       </w:r>
       <w:proofErr w:type="spellEnd"/>
       <w:r>
-        <w:t xml:space="preserve"> y nos permite crear arreglos de números, definiremos 4 puntos que ordenados de forma horaria formaran nuestra región de interés sobre la cual aplicaremos posteriormente las funciones para </w:t>
+        <w:t xml:space="preserve"> y nos permite crear arreglos de números, definiremos 4 puntos que ordenados de forma horaria formaran nuestra región de interés sobre la cual aplicaremos p</w:t>
+      </w:r>
+      <w:r>
+        <w:t>osteriormente las funciones que nos permitirán realizar el procesamiento.</w:t>
+      </w:r>
+      <w:r>
+        <w:t xml:space="preserve"> </w:t>
       </w:r>
     </w:p>
     <w:p>
@@ -2184,16 +2176,49 @@
         <w:rPr>
           <w:b/>
         </w:rPr>
-        <w:t xml:space="preserve">Código donde se define </w:t>
-      </w:r>
-      <w:proofErr w:type="spellStart"/>
-      <w:r>
+        <w:drawing>
+          <wp:inline distT="0" distB="0" distL="0" distR="0" wp14:anchorId="33A6EEDC" wp14:editId="541273E2">
+            <wp:extent cx="6393815" cy="509270"/>
+            <wp:effectExtent l="0" t="0" r="6985" b="5080"/>
+            <wp:docPr id="11" name="Imagen 11"/>
+            <wp:cNvGraphicFramePr>
+              <a:graphicFrameLocks xmlns:a="http://schemas.openxmlformats.org/drawingml/2006/main" noChangeAspect="1"/>
+            </wp:cNvGraphicFramePr>
+            <a:graphic xmlns:a="http://schemas.openxmlformats.org/drawingml/2006/main">
+              <a:graphicData uri="http://schemas.openxmlformats.org/drawingml/2006/picture">
+                <pic:pic xmlns:pic="http://schemas.openxmlformats.org/drawingml/2006/picture">
+                  <pic:nvPicPr>
+                    <pic:cNvPr id="1" name=""/>
+                    <pic:cNvPicPr/>
+                  </pic:nvPicPr>
+                  <pic:blipFill>
+                    <a:blip r:embed="rId16"/>
+                    <a:stretch>
+                      <a:fillRect/>
+                    </a:stretch>
+                  </pic:blipFill>
+                  <pic:spPr>
+                    <a:xfrm>
+                      <a:off x="0" y="0"/>
+                      <a:ext cx="6393815" cy="509270"/>
+                    </a:xfrm>
+                    <a:prstGeom prst="rect">
+                      <a:avLst/>
+                    </a:prstGeom>
+                  </pic:spPr>
+                </pic:pic>
+              </a:graphicData>
+            </a:graphic>
+          </wp:inline>
+        </w:drawing>
+      </w:r>
+    </w:p>
+    <w:p>
+      <w:pPr>
         <w:rPr>
           <w:b/>
         </w:rPr>
-        <w:t>area</w:t>
-      </w:r>
-      <w:proofErr w:type="spellEnd"/>
+      </w:pPr>
     </w:p>
     <w:p>
       <w:r>
@@ -2254,16 +2279,14 @@
     </w:p>
     <w:p>
       <w:r>
+        <w:lastRenderedPageBreak/>
         <w:t xml:space="preserve">Utilizaremos el espacio HSV </w:t>
       </w:r>
       <w:r>
-        <w:t xml:space="preserve">debido a que nos permite identificar de forma más sencillas los colores. Para determinar un color nos centraremos en el componente H que corresponde a la </w:t>
-      </w:r>
-      <w:r>
-        <w:lastRenderedPageBreak/>
-        <w:t>Matiz, en la siguiente imagen podemos apreciar que el componente H va desde el rojo, pasando por el verde y azul hasta llegar al rojo nuevamente.</w:t>
-      </w:r>
-    </w:p>
+        <w:t>debido a que nos permite identificar de forma más sencillas los colores. Para determinar un color nos centraremos en el componente H que corresponde a la Matiz, en la siguiente imagen podemos apreciar que el componente H va desde el rojo, pasando por el verde y azul hasta llegar al rojo nuevamente.</w:t>
+      </w:r>
+    </w:p>
+    <w:p/>
     <w:p>
       <w:pPr>
         <w:jc w:val="center"/>
@@ -2291,7 +2314,7 @@
                     </pic:cNvPicPr>
                   </pic:nvPicPr>
                   <pic:blipFill>
-                    <a:blip r:embed="rId16">
+                    <a:blip r:embed="rId17">
                       <a:extLst>
                         <a:ext uri="{28A0092B-C50C-407E-A947-70E740481C1C}">
                           <a14:useLocalDpi xmlns:a14="http://schemas.microsoft.com/office/drawing/2010/main" val="0"/>
@@ -2338,8 +2361,16 @@
       </w:r>
     </w:p>
     <w:p>
-      <w:r>
-        <w:t xml:space="preserve">Además para trabajar con estén entorno de color es necesario saber que valores puede tomar cada componente en </w:t>
+      <w:pPr>
+        <w:jc w:val="center"/>
+      </w:pPr>
+    </w:p>
+    <w:p>
+      <w:r>
+        <w:t>Además,</w:t>
+      </w:r>
+      <w:r>
+        <w:t xml:space="preserve"> para trabajar con estén entorno de color es necesario saber que valores puede tomar cada componente en </w:t>
       </w:r>
       <w:proofErr w:type="spellStart"/>
       <w:r>
@@ -2391,7 +2422,21 @@
         <w:t xml:space="preserve"> </w:t>
       </w:r>
       <w:r>
-        <w:t>la cual recibe 2 parámetros primero la imagen a transformar  el segundo entre que espacio de color se realizará la trasformación.</w:t>
+        <w:t xml:space="preserve">la cual recibe 2 parámetros primero la imagen a </w:t>
+      </w:r>
+      <w:r>
+        <w:t>transformar el</w:t>
+      </w:r>
+      <w:r>
+        <w:t xml:space="preserve"> segundo entre </w:t>
+      </w:r>
+      <w:proofErr w:type="spellStart"/>
+      <w:r>
+        <w:t>que</w:t>
+      </w:r>
+      <w:proofErr w:type="spellEnd"/>
+      <w:r>
+        <w:t xml:space="preserve"> espacio de color se realizará la trasformación.</w:t>
       </w:r>
     </w:p>
     <w:p>
@@ -2399,11 +2444,51 @@
         <w:rPr>
           <w:b/>
         </w:rPr>
-        <w:t>Imagen con código de la parte de conversión de color</w:t>
-      </w:r>
-    </w:p>
-    <w:p/>
-    <w:p>
+        <w:drawing>
+          <wp:inline distT="0" distB="0" distL="0" distR="0" wp14:anchorId="5B2F2D80" wp14:editId="1DF6DD91">
+            <wp:extent cx="6393815" cy="457835"/>
+            <wp:effectExtent l="0" t="0" r="6985" b="0"/>
+            <wp:docPr id="16" name="Imagen 16"/>
+            <wp:cNvGraphicFramePr>
+              <a:graphicFrameLocks xmlns:a="http://schemas.openxmlformats.org/drawingml/2006/main" noChangeAspect="1"/>
+            </wp:cNvGraphicFramePr>
+            <a:graphic xmlns:a="http://schemas.openxmlformats.org/drawingml/2006/main">
+              <a:graphicData uri="http://schemas.openxmlformats.org/drawingml/2006/picture">
+                <pic:pic xmlns:pic="http://schemas.openxmlformats.org/drawingml/2006/picture">
+                  <pic:nvPicPr>
+                    <pic:cNvPr id="1" name=""/>
+                    <pic:cNvPicPr/>
+                  </pic:nvPicPr>
+                  <pic:blipFill>
+                    <a:blip r:embed="rId18"/>
+                    <a:stretch>
+                      <a:fillRect/>
+                    </a:stretch>
+                  </pic:blipFill>
+                  <pic:spPr>
+                    <a:xfrm>
+                      <a:off x="0" y="0"/>
+                      <a:ext cx="6393815" cy="457835"/>
+                    </a:xfrm>
+                    <a:prstGeom prst="rect">
+                      <a:avLst/>
+                    </a:prstGeom>
+                  </pic:spPr>
+                </pic:pic>
+              </a:graphicData>
+            </a:graphic>
+          </wp:inline>
+        </w:drawing>
+      </w:r>
+    </w:p>
+    <w:p>
+      <w:pPr>
+        <w:pStyle w:val="Prrafodelista"/>
+        <w:numPr>
+          <w:ilvl w:val="0"/>
+          <w:numId w:val="4"/>
+        </w:numPr>
+      </w:pPr>
       <w:r>
         <w:t>Determinar los rangos donde se encuentra los colores a detectar</w:t>
       </w:r>
@@ -2448,7 +2533,7 @@
                     </pic:cNvPicPr>
                   </pic:nvPicPr>
                   <pic:blipFill>
-                    <a:blip r:embed="rId17">
+                    <a:blip r:embed="rId19">
                       <a:extLst>
                         <a:ext uri="{28A0092B-C50C-407E-A947-70E740481C1C}">
                           <a14:useLocalDpi xmlns:a14="http://schemas.microsoft.com/office/drawing/2010/main" val="0"/>
@@ -2521,49 +2606,219 @@
     </w:p>
     <w:p>
       <w:r>
-        <w:t xml:space="preserve">Estos valores correspondientes a los diferentes rangos de colores son creados </w:t>
-      </w:r>
-      <w:proofErr w:type="spellStart"/>
-      <w:r>
-        <w:t>numpy</w:t>
-      </w:r>
-      <w:proofErr w:type="spellEnd"/>
-      <w:r>
-        <w:t xml:space="preserve"> como arreglos y almacenados en variables.</w:t>
-      </w:r>
-    </w:p>
-    <w:p>
-      <w:pPr>
+        <w:t>Estos valores correspondientes a los diferentes rang</w:t>
+      </w:r>
+      <w:r>
+        <w:t xml:space="preserve">os de colores son creados </w:t>
+      </w:r>
+      <w:r>
+        <w:t>como arreglos</w:t>
+      </w:r>
+      <w:r>
+        <w:t xml:space="preserve"> de números mediante la función </w:t>
+      </w:r>
+      <w:proofErr w:type="spellStart"/>
+      <w:proofErr w:type="gramStart"/>
+      <w:r>
+        <w:rPr>
+          <w:i/>
+        </w:rPr>
+        <w:t>np.array</w:t>
+      </w:r>
+      <w:proofErr w:type="spellEnd"/>
+      <w:proofErr w:type="gramEnd"/>
+      <w:r>
+        <w:t xml:space="preserve"> y almacenados en variables.</w:t>
+      </w:r>
+    </w:p>
+    <w:p/>
+    <w:p>
+      <w:r>
         <w:rPr>
           <w:b/>
         </w:rPr>
-      </w:pPr>
-      <w:r>
+        <w:drawing>
+          <wp:inline distT="0" distB="0" distL="0" distR="0" wp14:anchorId="6615E3B5" wp14:editId="263EA930">
+            <wp:extent cx="6393815" cy="1123950"/>
+            <wp:effectExtent l="0" t="0" r="6985" b="0"/>
+            <wp:docPr id="15" name="Imagen 15"/>
+            <wp:cNvGraphicFramePr>
+              <a:graphicFrameLocks xmlns:a="http://schemas.openxmlformats.org/drawingml/2006/main" noChangeAspect="1"/>
+            </wp:cNvGraphicFramePr>
+            <a:graphic xmlns:a="http://schemas.openxmlformats.org/drawingml/2006/main">
+              <a:graphicData uri="http://schemas.openxmlformats.org/drawingml/2006/picture">
+                <pic:pic xmlns:pic="http://schemas.openxmlformats.org/drawingml/2006/picture">
+                  <pic:nvPicPr>
+                    <pic:cNvPr id="1" name=""/>
+                    <pic:cNvPicPr/>
+                  </pic:nvPicPr>
+                  <pic:blipFill>
+                    <a:blip r:embed="rId20"/>
+                    <a:stretch>
+                      <a:fillRect/>
+                    </a:stretch>
+                  </pic:blipFill>
+                  <pic:spPr>
+                    <a:xfrm>
+                      <a:off x="0" y="0"/>
+                      <a:ext cx="6393815" cy="1123950"/>
+                    </a:xfrm>
+                    <a:prstGeom prst="rect">
+                      <a:avLst/>
+                    </a:prstGeom>
+                  </pic:spPr>
+                </pic:pic>
+              </a:graphicData>
+            </a:graphic>
+          </wp:inline>
+        </w:drawing>
+      </w:r>
+    </w:p>
+    <w:p/>
+    <w:p>
+      <w:r>
+        <w:t xml:space="preserve">Para buscar los rangos de colores en nuestra imagen se utiliza la función </w:t>
+      </w:r>
+      <w:r>
+        <w:rPr>
+          <w:i/>
+        </w:rPr>
+        <w:t>cv2.inRange</w:t>
+      </w:r>
+      <w:r>
+        <w:rPr>
+          <w:i/>
+        </w:rPr>
+        <w:t xml:space="preserve">, </w:t>
+      </w:r>
+      <w:r>
+        <w:t xml:space="preserve">la cual recibe como parámetros la imagen en la cual se buscará los rangos, y los arreglos correspondientes al límite inicial y final del color que nos interesa. </w:t>
+      </w:r>
+    </w:p>
+    <w:p>
+      <w:pPr>
         <w:rPr>
           <w:b/>
         </w:rPr>
-        <w:t>Imagen código parte de variables que contienen el color</w:t>
+      </w:pPr>
+      <w:r>
+        <w:rPr>
+          <w:b/>
+        </w:rPr>
+        <w:drawing>
+          <wp:inline distT="0" distB="0" distL="0" distR="0" wp14:anchorId="1ABFD41B" wp14:editId="4C38D711">
+            <wp:extent cx="6393815" cy="377190"/>
+            <wp:effectExtent l="0" t="0" r="6985" b="3810"/>
+            <wp:docPr id="14" name="Imagen 14"/>
+            <wp:cNvGraphicFramePr>
+              <a:graphicFrameLocks xmlns:a="http://schemas.openxmlformats.org/drawingml/2006/main" noChangeAspect="1"/>
+            </wp:cNvGraphicFramePr>
+            <a:graphic xmlns:a="http://schemas.openxmlformats.org/drawingml/2006/main">
+              <a:graphicData uri="http://schemas.openxmlformats.org/drawingml/2006/picture">
+                <pic:pic xmlns:pic="http://schemas.openxmlformats.org/drawingml/2006/picture">
+                  <pic:nvPicPr>
+                    <pic:cNvPr id="1" name=""/>
+                    <pic:cNvPicPr/>
+                  </pic:nvPicPr>
+                  <pic:blipFill>
+                    <a:blip r:embed="rId21"/>
+                    <a:stretch>
+                      <a:fillRect/>
+                    </a:stretch>
+                  </pic:blipFill>
+                  <pic:spPr>
+                    <a:xfrm>
+                      <a:off x="0" y="0"/>
+                      <a:ext cx="6393815" cy="377190"/>
+                    </a:xfrm>
+                    <a:prstGeom prst="rect">
+                      <a:avLst/>
+                    </a:prstGeom>
+                  </pic:spPr>
+                </pic:pic>
+              </a:graphicData>
+            </a:graphic>
+          </wp:inline>
+        </w:drawing>
+      </w:r>
+    </w:p>
+    <w:p>
+      <w:pPr>
+        <w:pStyle w:val="Prrafodelista"/>
+        <w:numPr>
+          <w:ilvl w:val="0"/>
+          <w:numId w:val="3"/>
+        </w:numPr>
+      </w:pPr>
+      <w:r>
+        <w:t>Consideraciones que se deben tener en cuenta</w:t>
+      </w:r>
+    </w:p>
+    <w:p>
+      <w:r>
+        <w:t>Se debe tener en cuenta dos aspectos muy importantes a la hora de aplicar la detección de colores:</w:t>
+      </w:r>
+    </w:p>
+    <w:p>
+      <w:r>
+        <w:rPr>
+          <w:b/>
+        </w:rPr>
+        <w:lastRenderedPageBreak/>
+        <w:t>Iluminación:</w:t>
+      </w:r>
+      <w:r>
+        <w:t xml:space="preserve"> es importante tener controlado este aspecto ya a que a más o menos iluminación presente sobre el objeto, puede variar el resultado de la detección.</w:t>
+      </w:r>
+    </w:p>
+    <w:p>
+      <w:r>
+        <w:rPr>
+          <w:b/>
+        </w:rPr>
+        <w:t>Fondo:</w:t>
+      </w:r>
+      <w:r>
+        <w:t xml:space="preserve"> el fondo también es un aspecto a tener en cuenta debido a que si en este se encuentran presentes alguno de los colores dentro de los rangos no solo se detectaría nuestro objeto de interés sino también será detectado parte del fondo. Se recomienda en lo posible usar un fondo uniforme y que no presente ningún color de interés</w:t>
+      </w:r>
+      <w:r>
+        <w:t>.</w:t>
       </w:r>
     </w:p>
     <w:p/>
     <w:p>
       <w:r>
-        <w:t xml:space="preserve">Para buscar los rangos de colores en nuestra imagen se utiliza la función </w:t>
+        <w:tab/>
+      </w:r>
+      <w:r>
+        <w:tab/>
+        <w:t>2.4.5 Detección de contornos</w:t>
+      </w:r>
+    </w:p>
+    <w:p>
+      <w:r>
+        <w:t xml:space="preserve">Una vez que se tiene identificado los grupos de pixeles que nos interesan mediante la función </w:t>
       </w:r>
       <w:r>
         <w:rPr>
           <w:i/>
         </w:rPr>
-        <w:t>cv2.inRange</w:t>
-      </w:r>
-      <w:r>
-        <w:rPr>
-          <w:i/>
-        </w:rPr>
-        <w:t xml:space="preserve">, </w:t>
-      </w:r>
-      <w:r>
-        <w:t xml:space="preserve">la cual recibe como parámetros la imagen en la cual se buscará los rangos, y los arreglos correspondientes al límite inicial y final del color que nos interesa. </w:t>
+        <w:t>cv2.findCountours</w:t>
+      </w:r>
+      <w:r>
+        <w:t xml:space="preserve"> encontramos los contornos que forman el área de estos grupos, </w:t>
+      </w:r>
+      <w:r>
+        <w:t>luego es necesario analizar uno a uno los contornos</w:t>
+      </w:r>
+      <w:r>
+        <w:t xml:space="preserve"> para</w:t>
+      </w:r>
+      <w:r>
+        <w:t xml:space="preserve"> asegurarnos</w:t>
+      </w:r>
+      <w:r>
+        <w:t xml:space="preserve"> que se traten de limones.</w:t>
       </w:r>
     </w:p>
     <w:p>
@@ -2576,149 +2831,92 @@
         <w:rPr>
           <w:b/>
         </w:rPr>
-        <w:t>Imagen del código correspondiente a la parte de búsqueda de rangos</w:t>
-      </w:r>
-    </w:p>
-    <w:p>
-      <w:pPr>
-        <w:rPr>
-          <w:b/>
-        </w:rPr>
-      </w:pPr>
-    </w:p>
-    <w:p>
-      <w:r>
-        <w:t>Consideraciones que se deben tener en cuenta</w:t>
-      </w:r>
-    </w:p>
-    <w:p>
-      <w:r>
-        <w:t>Se debe tener en cuenta dos aspectos muy importantes a la hora de aplicar la detección de colores:</w:t>
-      </w:r>
-    </w:p>
-    <w:p>
-      <w:r>
-        <w:rPr>
-          <w:b/>
-        </w:rPr>
-        <w:t>Iluminación:</w:t>
-      </w:r>
-      <w:r>
-        <w:t xml:space="preserve"> es importante tener controlado este aspecto ya a que a más o menos iluminación presente sobre el objeto, puede variar el resultado de la detección.</w:t>
-      </w:r>
-    </w:p>
-    <w:p>
-      <w:r>
-        <w:rPr>
-          <w:b/>
-        </w:rPr>
-        <w:t>Fondo:</w:t>
-      </w:r>
-      <w:r>
-        <w:t xml:space="preserve"> el fondo también es un aspecto a tener en cuenta debido a que si en este se encuentran presentes alguno de los colores dentro de los rangos no solo se detectaría nuestro objeto de </w:t>
-      </w:r>
-      <w:proofErr w:type="gramStart"/>
-      <w:r>
-        <w:lastRenderedPageBreak/>
-        <w:t>interés</w:t>
-      </w:r>
-      <w:proofErr w:type="gramEnd"/>
-      <w:r>
-        <w:t xml:space="preserve"> sino también será detectado parte del fondo. Se recomienda en lo posible usar un fondo uniforme y que no presente ningún color de interés</w:t>
-      </w:r>
-      <w:r>
-        <w:t>.</w:t>
-      </w:r>
-    </w:p>
-    <w:p/>
-    <w:p>
-      <w:r>
-        <w:tab/>
-      </w:r>
-      <w:r>
-        <w:tab/>
-        <w:t>2.4.5 Detección de contornos</w:t>
-      </w:r>
-    </w:p>
-    <w:p>
-      <w:r>
-        <w:t xml:space="preserve">Una vez que se tiene identificado los grupos de pixeles que nos interesan mediante la función </w:t>
-      </w:r>
-      <w:r>
-        <w:rPr>
-          <w:i/>
-        </w:rPr>
-        <w:t>cv2.findCountours</w:t>
-      </w:r>
-      <w:r>
-        <w:t xml:space="preserve"> encontramos los contornos que forman el área de estos grupos, </w:t>
-      </w:r>
-      <w:r>
-        <w:t>luego es necesario analizar uno a uno los contornos</w:t>
-      </w:r>
-      <w:r>
-        <w:t xml:space="preserve"> para</w:t>
-      </w:r>
-      <w:r>
-        <w:t xml:space="preserve"> asegurarnos</w:t>
-      </w:r>
-      <w:r>
-        <w:t xml:space="preserve"> que se traten de limones.</w:t>
-      </w:r>
-    </w:p>
-    <w:p>
-      <w:pPr>
-        <w:rPr>
-          <w:b/>
-        </w:rPr>
-      </w:pPr>
-      <w:r>
-        <w:rPr>
-          <w:b/>
-        </w:rPr>
-        <w:t>Imagen con la función de contornos</w:t>
-      </w:r>
-    </w:p>
-    <w:p>
-      <w:pPr>
-        <w:rPr>
-          <w:b/>
-        </w:rPr>
-      </w:pPr>
+        <w:drawing>
+          <wp:inline distT="0" distB="0" distL="0" distR="0" wp14:anchorId="1080F359" wp14:editId="4DA03032">
+            <wp:extent cx="6393815" cy="480060"/>
+            <wp:effectExtent l="0" t="0" r="6985" b="0"/>
+            <wp:docPr id="17" name="Imagen 17"/>
+            <wp:cNvGraphicFramePr>
+              <a:graphicFrameLocks xmlns:a="http://schemas.openxmlformats.org/drawingml/2006/main" noChangeAspect="1"/>
+            </wp:cNvGraphicFramePr>
+            <a:graphic xmlns:a="http://schemas.openxmlformats.org/drawingml/2006/main">
+              <a:graphicData uri="http://schemas.openxmlformats.org/drawingml/2006/picture">
+                <pic:pic xmlns:pic="http://schemas.openxmlformats.org/drawingml/2006/picture">
+                  <pic:nvPicPr>
+                    <pic:cNvPr id="1" name=""/>
+                    <pic:cNvPicPr/>
+                  </pic:nvPicPr>
+                  <pic:blipFill>
+                    <a:blip r:embed="rId22"/>
+                    <a:stretch>
+                      <a:fillRect/>
+                    </a:stretch>
+                  </pic:blipFill>
+                  <pic:spPr>
+                    <a:xfrm>
+                      <a:off x="0" y="0"/>
+                      <a:ext cx="6393815" cy="480060"/>
+                    </a:xfrm>
+                    <a:prstGeom prst="rect">
+                      <a:avLst/>
+                    </a:prstGeom>
+                  </pic:spPr>
+                </pic:pic>
+              </a:graphicData>
+            </a:graphic>
+          </wp:inline>
+        </w:drawing>
+      </w:r>
     </w:p>
     <w:p>
       <w:r>
         <w:t>Procederemos a analizar cada contorno contenido en la variable contornos, compararemos si el área del contorno es lo suficientemente grande para ser considerado un limón. Para ellos se compara el área en pixeles con 1500, de modo que si el área es mayor a este valor se continua con el procesamiento de lo contrario lo descartaremos.</w:t>
       </w:r>
     </w:p>
-    <w:p/>
-    <w:p>
-      <w:r>
-        <w:rPr>
-          <w:b/>
-        </w:rPr>
-        <w:t xml:space="preserve">Imagen con siclo </w:t>
-      </w:r>
-      <w:proofErr w:type="spellStart"/>
-      <w:r>
-        <w:rPr>
-          <w:b/>
-        </w:rPr>
-        <w:t>for</w:t>
-      </w:r>
-      <w:proofErr w:type="spellEnd"/>
-      <w:r>
-        <w:rPr>
-          <w:b/>
-        </w:rPr>
-        <w:t xml:space="preserve"> de contornos</w:t>
-      </w:r>
-    </w:p>
-    <w:p/>
+    <w:p>
+      <w:r>
+        <w:drawing>
+          <wp:inline distT="0" distB="0" distL="0" distR="0" wp14:anchorId="77F9C814" wp14:editId="40B54D17">
+            <wp:extent cx="6393815" cy="448945"/>
+            <wp:effectExtent l="0" t="0" r="6985" b="8255"/>
+            <wp:docPr id="18" name="Imagen 18"/>
+            <wp:cNvGraphicFramePr>
+              <a:graphicFrameLocks xmlns:a="http://schemas.openxmlformats.org/drawingml/2006/main" noChangeAspect="1"/>
+            </wp:cNvGraphicFramePr>
+            <a:graphic xmlns:a="http://schemas.openxmlformats.org/drawingml/2006/main">
+              <a:graphicData uri="http://schemas.openxmlformats.org/drawingml/2006/picture">
+                <pic:pic xmlns:pic="http://schemas.openxmlformats.org/drawingml/2006/picture">
+                  <pic:nvPicPr>
+                    <pic:cNvPr id="1" name=""/>
+                    <pic:cNvPicPr/>
+                  </pic:nvPicPr>
+                  <pic:blipFill>
+                    <a:blip r:embed="rId23"/>
+                    <a:stretch>
+                      <a:fillRect/>
+                    </a:stretch>
+                  </pic:blipFill>
+                  <pic:spPr>
+                    <a:xfrm>
+                      <a:off x="0" y="0"/>
+                      <a:ext cx="6393815" cy="448945"/>
+                    </a:xfrm>
+                    <a:prstGeom prst="rect">
+                      <a:avLst/>
+                    </a:prstGeom>
+                  </pic:spPr>
+                </pic:pic>
+              </a:graphicData>
+            </a:graphic>
+          </wp:inline>
+        </w:drawing>
+      </w:r>
+    </w:p>
     <w:p>
       <w:bookmarkStart w:id="0" w:name="_GoBack"/>
       <w:bookmarkEnd w:id="0"/>
     </w:p>
+    <w:p/>
     <w:p>
       <w:pPr>
         <w:rPr>
@@ -2771,7 +2969,7 @@
 </file>
 
 <file path=word/endnotes.xml><?xml version="1.0" encoding="utf-8"?>
-<w:endnotes xmlns:wpc="http://schemas.microsoft.com/office/word/2010/wordprocessingCanvas" xmlns:mc="http://schemas.openxmlformats.org/markup-compatibility/2006" xmlns:o="urn:schemas-microsoft-com:office:office" xmlns:r="http://schemas.openxmlformats.org/officeDocument/2006/relationships" xmlns:m="http://schemas.openxmlformats.org/officeDocument/2006/math" xmlns:v="urn:schemas-microsoft-com:vml" xmlns:wp14="http://schemas.microsoft.com/office/word/2010/wordprocessingDrawing" xmlns:wp="http://schemas.openxmlformats.org/drawingml/2006/wordprocessingDrawing" xmlns:w10="urn:schemas-microsoft-com:office:word" xmlns:w="http://schemas.openxmlformats.org/wordprocessingml/2006/main" xmlns:w14="http://schemas.microsoft.com/office/word/2010/wordml" xmlns:w15="http://schemas.microsoft.com/office/word/2012/wordml" xmlns:wpg="http://schemas.microsoft.com/office/word/2010/wordprocessingGroup" xmlns:wpi="http://schemas.microsoft.com/office/word/2010/wordprocessingInk" xmlns:wne="http://schemas.microsoft.com/office/word/2006/wordml" xmlns:wps="http://schemas.microsoft.com/office/word/2010/wordprocessingShape" mc:Ignorable="w14 w15 wp14">
+<w:endnotes xmlns:wpc="http://schemas.microsoft.com/office/word/2010/wordprocessingCanvas" xmlns:cx="http://schemas.microsoft.com/office/drawing/2014/chartex" xmlns:mc="http://schemas.openxmlformats.org/markup-compatibility/2006" xmlns:o="urn:schemas-microsoft-com:office:office" xmlns:r="http://schemas.openxmlformats.org/officeDocument/2006/relationships" xmlns:m="http://schemas.openxmlformats.org/officeDocument/2006/math" xmlns:v="urn:schemas-microsoft-com:vml" xmlns:wp14="http://schemas.microsoft.com/office/word/2010/wordprocessingDrawing" xmlns:wp="http://schemas.openxmlformats.org/drawingml/2006/wordprocessingDrawing" xmlns:w10="urn:schemas-microsoft-com:office:word" xmlns:w="http://schemas.openxmlformats.org/wordprocessingml/2006/main" xmlns:w14="http://schemas.microsoft.com/office/word/2010/wordml" xmlns:w15="http://schemas.microsoft.com/office/word/2012/wordml" xmlns:w16se="http://schemas.microsoft.com/office/word/2015/wordml/symex" xmlns:wpg="http://schemas.microsoft.com/office/word/2010/wordprocessingGroup" xmlns:wpi="http://schemas.microsoft.com/office/word/2010/wordprocessingInk" xmlns:wne="http://schemas.microsoft.com/office/word/2006/wordml" xmlns:wps="http://schemas.microsoft.com/office/word/2010/wordprocessingShape" mc:Ignorable="w14 w15 w16se wp14">
   <w:endnote w:type="separator" w:id="-1">
     <w:p>
       <w:r>
@@ -2790,7 +2988,7 @@
 </file>
 
 <file path=word/footnotes.xml><?xml version="1.0" encoding="utf-8"?>
-<w:footnotes xmlns:wpc="http://schemas.microsoft.com/office/word/2010/wordprocessingCanvas" xmlns:mc="http://schemas.openxmlformats.org/markup-compatibility/2006" xmlns:o="urn:schemas-microsoft-com:office:office" xmlns:r="http://schemas.openxmlformats.org/officeDocument/2006/relationships" xmlns:m="http://schemas.openxmlformats.org/officeDocument/2006/math" xmlns:v="urn:schemas-microsoft-com:vml" xmlns:wp14="http://schemas.microsoft.com/office/word/2010/wordprocessingDrawing" xmlns:wp="http://schemas.openxmlformats.org/drawingml/2006/wordprocessingDrawing" xmlns:w10="urn:schemas-microsoft-com:office:word" xmlns:w="http://schemas.openxmlformats.org/wordprocessingml/2006/main" xmlns:w14="http://schemas.microsoft.com/office/word/2010/wordml" xmlns:w15="http://schemas.microsoft.com/office/word/2012/wordml" xmlns:wpg="http://schemas.microsoft.com/office/word/2010/wordprocessingGroup" xmlns:wpi="http://schemas.microsoft.com/office/word/2010/wordprocessingInk" xmlns:wne="http://schemas.microsoft.com/office/word/2006/wordml" xmlns:wps="http://schemas.microsoft.com/office/word/2010/wordprocessingShape" mc:Ignorable="w14 w15 wp14">
+<w:footnotes xmlns:wpc="http://schemas.microsoft.com/office/word/2010/wordprocessingCanvas" xmlns:cx="http://schemas.microsoft.com/office/drawing/2014/chartex" xmlns:mc="http://schemas.openxmlformats.org/markup-compatibility/2006" xmlns:o="urn:schemas-microsoft-com:office:office" xmlns:r="http://schemas.openxmlformats.org/officeDocument/2006/relationships" xmlns:m="http://schemas.openxmlformats.org/officeDocument/2006/math" xmlns:v="urn:schemas-microsoft-com:vml" xmlns:wp14="http://schemas.microsoft.com/office/word/2010/wordprocessingDrawing" xmlns:wp="http://schemas.openxmlformats.org/drawingml/2006/wordprocessingDrawing" xmlns:w10="urn:schemas-microsoft-com:office:word" xmlns:w="http://schemas.openxmlformats.org/wordprocessingml/2006/main" xmlns:w14="http://schemas.microsoft.com/office/word/2010/wordml" xmlns:w15="http://schemas.microsoft.com/office/word/2012/wordml" xmlns:w16se="http://schemas.microsoft.com/office/word/2015/wordml/symex" xmlns:wpg="http://schemas.microsoft.com/office/word/2010/wordprocessingGroup" xmlns:wpi="http://schemas.microsoft.com/office/word/2010/wordprocessingInk" xmlns:wne="http://schemas.microsoft.com/office/word/2006/wordml" xmlns:wps="http://schemas.microsoft.com/office/word/2010/wordprocessingShape" mc:Ignorable="w14 w15 w16se wp14">
   <w:footnote w:type="separator" w:id="-1">
     <w:p>
       <w:r>
@@ -2936,7 +3134,7 @@
 </file>
 
 <file path=word/header1.xml><?xml version="1.0" encoding="utf-8"?>
-<w:hdr xmlns:wpc="http://schemas.microsoft.com/office/word/2010/wordprocessingCanvas" xmlns:mc="http://schemas.openxmlformats.org/markup-compatibility/2006" xmlns:o="urn:schemas-microsoft-com:office:office" xmlns:r="http://schemas.openxmlformats.org/officeDocument/2006/relationships" xmlns:m="http://schemas.openxmlformats.org/officeDocument/2006/math" xmlns:v="urn:schemas-microsoft-com:vml" xmlns:wp14="http://schemas.microsoft.com/office/word/2010/wordprocessingDrawing" xmlns:wp="http://schemas.openxmlformats.org/drawingml/2006/wordprocessingDrawing" xmlns:w10="urn:schemas-microsoft-com:office:word" xmlns:w="http://schemas.openxmlformats.org/wordprocessingml/2006/main" xmlns:w14="http://schemas.microsoft.com/office/word/2010/wordml" xmlns:w15="http://schemas.microsoft.com/office/word/2012/wordml" xmlns:wpg="http://schemas.microsoft.com/office/word/2010/wordprocessingGroup" xmlns:wpi="http://schemas.microsoft.com/office/word/2010/wordprocessingInk" xmlns:wne="http://schemas.microsoft.com/office/word/2006/wordml" xmlns:wps="http://schemas.microsoft.com/office/word/2010/wordprocessingShape" mc:Ignorable="w14 w15 wp14">
+<w:hdr xmlns:wpc="http://schemas.microsoft.com/office/word/2010/wordprocessingCanvas" xmlns:cx="http://schemas.microsoft.com/office/drawing/2014/chartex" xmlns:mc="http://schemas.openxmlformats.org/markup-compatibility/2006" xmlns:o="urn:schemas-microsoft-com:office:office" xmlns:r="http://schemas.openxmlformats.org/officeDocument/2006/relationships" xmlns:m="http://schemas.openxmlformats.org/officeDocument/2006/math" xmlns:v="urn:schemas-microsoft-com:vml" xmlns:wp14="http://schemas.microsoft.com/office/word/2010/wordprocessingDrawing" xmlns:wp="http://schemas.openxmlformats.org/drawingml/2006/wordprocessingDrawing" xmlns:w10="urn:schemas-microsoft-com:office:word" xmlns:w="http://schemas.openxmlformats.org/wordprocessingml/2006/main" xmlns:w14="http://schemas.microsoft.com/office/word/2010/wordml" xmlns:w15="http://schemas.microsoft.com/office/word/2012/wordml" xmlns:w16se="http://schemas.microsoft.com/office/word/2015/wordml/symex" xmlns:wpg="http://schemas.microsoft.com/office/word/2010/wordprocessingGroup" xmlns:wpi="http://schemas.microsoft.com/office/word/2010/wordprocessingInk" xmlns:wne="http://schemas.microsoft.com/office/word/2006/wordml" xmlns:wps="http://schemas.microsoft.com/office/word/2010/wordprocessingShape" mc:Ignorable="w14 w15 w16se wp14">
   <w:p>
     <w:pPr>
       <w:pStyle w:val="Textoindependiente"/>
@@ -3546,7 +3744,7 @@
             </wp:anchor>
           </w:drawing>
         </mc:Choice>
-        <mc:Fallback xmlns:cx="http://schemas.microsoft.com/office/drawing/2014/chartex" xmlns:w16se="http://schemas.microsoft.com/office/word/2015/wordml/symex">
+        <mc:Fallback>
           <w:pict>
             <v:shape w14:anchorId="5E9F584A" id="Forma libre 2" o:spid="_x0000_s1026" style="position:absolute;margin-left:66.75pt;margin-top:13.6pt;width:34.85pt;height:35.5pt;z-index:-251657216;visibility:visible;mso-wrap-style:square;mso-width-percent:0;mso-height-percent:0;mso-wrap-distance-left:9pt;mso-wrap-distance-top:0;mso-wrap-distance-right:9pt;mso-wrap-distance-bottom:0;mso-position-horizontal:absolute;mso-position-horizontal-relative:page;mso-position-vertical:absolute;mso-position-vertical-relative:page;mso-width-percent:0;mso-height-percent:0;mso-width-relative:page;mso-height-relative:page;v-text-anchor:top" coordsize="697,710" o:gfxdata="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" path="m697,l558,r-4,30l546,56r-50,70l446,160r-28,10l418,,279,r,170l248,160,198,126,159,80,140,30,140,,,,,26,4,53r27,73l62,170r16,20l97,210r23,16l143,243r23,13l194,270r26,10l279,293,,293,,413r279,l248,420r-54,20l166,449r-23,17l120,480,78,516,62,536,43,560,11,630,,680r,30l140,710r,-30l147,653r51,-70l248,550r31,-10l279,710r139,l418,540r28,10l496,583r50,70l558,710r139,l686,630,651,560,597,500,577,480,554,466,527,449r-23,-9l477,430,446,420r-28,-7l697,413r,-120l418,293r28,-7l477,280r27,-10l527,256r27,-13l636,170r26,-44l674,103,686,80r8,-54l697,xe" fillcolor="#1f1a17" stroked="f">
               <v:path arrowok="t" o:connecttype="custom" o:connectlocs="354330,172720;346710,208280;283210,274320;265430,172720;177165,280670;125730,252730;88900,191770;0,172720;2540,206375;39370,280670;61595,306070;90805,327025;123190,344170;177165,358775;0,434975;157480,439420;105410,457835;76200,477520;39370,513080;6985,572770;0,623570;88900,604520;125730,542925;177165,515620;265430,623570;283210,521970;346710,587375;442595,623570;413385,528320;366395,477520;334645,457835;302895,445770;265430,434975;442595,358775;283210,354330;320040,344170;351790,327025;420370,252730;435610,223520;442595,172720" o:connectangles="0,0,0,0,0,0,0,0,0,0,0,0,0,0,0,0,0,0,0,0,0,0,0,0,0,0,0,0,0,0,0,0,0,0,0,0,0,0,0,0"/>
@@ -3873,7 +4071,7 @@
 </file>
 
 <file path=word/numbering.xml><?xml version="1.0" encoding="utf-8"?>
-<w:numbering xmlns:wpc="http://schemas.microsoft.com/office/word/2010/wordprocessingCanvas" xmlns:mc="http://schemas.openxmlformats.org/markup-compatibility/2006" xmlns:o="urn:schemas-microsoft-com:office:office" xmlns:r="http://schemas.openxmlformats.org/officeDocument/2006/relationships" xmlns:m="http://schemas.openxmlformats.org/officeDocument/2006/math" xmlns:v="urn:schemas-microsoft-com:vml" xmlns:wp14="http://schemas.microsoft.com/office/word/2010/wordprocessingDrawing" xmlns:wp="http://schemas.openxmlformats.org/drawingml/2006/wordprocessingDrawing" xmlns:w10="urn:schemas-microsoft-com:office:word" xmlns:w="http://schemas.openxmlformats.org/wordprocessingml/2006/main" xmlns:w14="http://schemas.microsoft.com/office/word/2010/wordml" xmlns:w15="http://schemas.microsoft.com/office/word/2012/wordml" xmlns:wpg="http://schemas.microsoft.com/office/word/2010/wordprocessingGroup" xmlns:wpi="http://schemas.microsoft.com/office/word/2010/wordprocessingInk" xmlns:wne="http://schemas.microsoft.com/office/word/2006/wordml" xmlns:wps="http://schemas.microsoft.com/office/word/2010/wordprocessingShape" mc:Ignorable="w14 w15 wp14">
+<w:numbering xmlns:wpc="http://schemas.microsoft.com/office/word/2010/wordprocessingCanvas" xmlns:cx="http://schemas.microsoft.com/office/drawing/2014/chartex" xmlns:mc="http://schemas.openxmlformats.org/markup-compatibility/2006" xmlns:o="urn:schemas-microsoft-com:office:office" xmlns:r="http://schemas.openxmlformats.org/officeDocument/2006/relationships" xmlns:m="http://schemas.openxmlformats.org/officeDocument/2006/math" xmlns:v="urn:schemas-microsoft-com:vml" xmlns:wp14="http://schemas.microsoft.com/office/word/2010/wordprocessingDrawing" xmlns:wp="http://schemas.openxmlformats.org/drawingml/2006/wordprocessingDrawing" xmlns:w10="urn:schemas-microsoft-com:office:word" xmlns:w="http://schemas.openxmlformats.org/wordprocessingml/2006/main" xmlns:w14="http://schemas.microsoft.com/office/word/2010/wordml" xmlns:w15="http://schemas.microsoft.com/office/word/2012/wordml" xmlns:w16se="http://schemas.microsoft.com/office/word/2015/wordml/symex" xmlns:wpg="http://schemas.microsoft.com/office/word/2010/wordprocessingGroup" xmlns:wpi="http://schemas.microsoft.com/office/word/2010/wordprocessingInk" xmlns:wne="http://schemas.microsoft.com/office/word/2006/wordml" xmlns:wps="http://schemas.microsoft.com/office/word/2010/wordprocessingShape" mc:Ignorable="w14 w15 w16se wp14">
   <w:abstractNum w:abstractNumId="0" w15:restartNumberingAfterBreak="0">
     <w:nsid w:val="17804A63"/>
     <w:multiLevelType w:val="hybridMultilevel"/>
@@ -3988,15 +4186,16 @@
     </w:lvl>
   </w:abstractNum>
   <w:abstractNum w:abstractNumId="1" w15:restartNumberingAfterBreak="0">
-    <w:nsid w:val="6C9A221D"/>
+    <w:nsid w:val="3B9E6FA6"/>
     <w:multiLevelType w:val="hybridMultilevel"/>
-    <w:tmpl w:val="08A8918C"/>
-    <w:lvl w:ilvl="0" w:tplc="E17A8086">
+    <w:tmpl w:val="959C1E86"/>
+    <w:lvl w:ilvl="0" w:tplc="16CA94BC">
+      <w:start w:val="2"/>
       <w:numFmt w:val="bullet"/>
-      <w:lvlText w:val=""/>
+      <w:lvlText w:val="-"/>
       <w:lvlJc w:val="left"/>
       <w:pPr>
-        <w:ind w:left="720" w:hanging="360"/>
+        <w:ind w:left="1068" w:hanging="360"/>
       </w:pPr>
       <w:rPr>
         <w:rFonts w:ascii="Arial" w:eastAsiaTheme="minorHAnsi" w:hAnsi="Arial" w:cs="Arial" w:hint="default"/>
@@ -4008,7 +4207,7 @@
       <w:lvlText w:val="o"/>
       <w:lvlJc w:val="left"/>
       <w:pPr>
-        <w:ind w:left="1440" w:hanging="360"/>
+        <w:ind w:left="1788" w:hanging="360"/>
       </w:pPr>
       <w:rPr>
         <w:rFonts w:ascii="Courier New" w:hAnsi="Courier New" w:cs="Courier New" w:hint="default"/>
@@ -4020,7 +4219,7 @@
       <w:lvlText w:val=""/>
       <w:lvlJc w:val="left"/>
       <w:pPr>
-        <w:ind w:left="2160" w:hanging="360"/>
+        <w:ind w:left="2508" w:hanging="360"/>
       </w:pPr>
       <w:rPr>
         <w:rFonts w:ascii="Wingdings" w:hAnsi="Wingdings" w:hint="default"/>
@@ -4032,7 +4231,7 @@
       <w:lvlText w:val=""/>
       <w:lvlJc w:val="left"/>
       <w:pPr>
-        <w:ind w:left="2880" w:hanging="360"/>
+        <w:ind w:left="3228" w:hanging="360"/>
       </w:pPr>
       <w:rPr>
         <w:rFonts w:ascii="Symbol" w:hAnsi="Symbol" w:hint="default"/>
@@ -4044,7 +4243,7 @@
       <w:lvlText w:val="o"/>
       <w:lvlJc w:val="left"/>
       <w:pPr>
-        <w:ind w:left="3600" w:hanging="360"/>
+        <w:ind w:left="3948" w:hanging="360"/>
       </w:pPr>
       <w:rPr>
         <w:rFonts w:ascii="Courier New" w:hAnsi="Courier New" w:cs="Courier New" w:hint="default"/>
@@ -4056,7 +4255,7 @@
       <w:lvlText w:val=""/>
       <w:lvlJc w:val="left"/>
       <w:pPr>
-        <w:ind w:left="4320" w:hanging="360"/>
+        <w:ind w:left="4668" w:hanging="360"/>
       </w:pPr>
       <w:rPr>
         <w:rFonts w:ascii="Wingdings" w:hAnsi="Wingdings" w:hint="default"/>
@@ -4068,7 +4267,7 @@
       <w:lvlText w:val=""/>
       <w:lvlJc w:val="left"/>
       <w:pPr>
-        <w:ind w:left="5040" w:hanging="360"/>
+        <w:ind w:left="5388" w:hanging="360"/>
       </w:pPr>
       <w:rPr>
         <w:rFonts w:ascii="Symbol" w:hAnsi="Symbol" w:hint="default"/>
@@ -4080,7 +4279,7 @@
       <w:lvlText w:val="o"/>
       <w:lvlJc w:val="left"/>
       <w:pPr>
-        <w:ind w:left="5760" w:hanging="360"/>
+        <w:ind w:left="6108" w:hanging="360"/>
       </w:pPr>
       <w:rPr>
         <w:rFonts w:ascii="Courier New" w:hAnsi="Courier New" w:cs="Courier New" w:hint="default"/>
@@ -4092,6 +4291,231 @@
       <w:lvlText w:val=""/>
       <w:lvlJc w:val="left"/>
       <w:pPr>
+        <w:ind w:left="6828" w:hanging="360"/>
+      </w:pPr>
+      <w:rPr>
+        <w:rFonts w:ascii="Wingdings" w:hAnsi="Wingdings" w:hint="default"/>
+      </w:rPr>
+    </w:lvl>
+  </w:abstractNum>
+  <w:abstractNum w:abstractNumId="2" w15:restartNumberingAfterBreak="0">
+    <w:nsid w:val="43235C87"/>
+    <w:multiLevelType w:val="hybridMultilevel"/>
+    <w:tmpl w:val="3064C898"/>
+    <w:lvl w:ilvl="0" w:tplc="25E2C042">
+      <w:start w:val="2"/>
+      <w:numFmt w:val="bullet"/>
+      <w:lvlText w:val="-"/>
+      <w:lvlJc w:val="left"/>
+      <w:pPr>
+        <w:ind w:left="1068" w:hanging="360"/>
+      </w:pPr>
+      <w:rPr>
+        <w:rFonts w:ascii="Arial" w:eastAsiaTheme="minorHAnsi" w:hAnsi="Arial" w:cs="Arial" w:hint="default"/>
+      </w:rPr>
+    </w:lvl>
+    <w:lvl w:ilvl="1" w:tplc="2C0A0003" w:tentative="1">
+      <w:start w:val="1"/>
+      <w:numFmt w:val="bullet"/>
+      <w:lvlText w:val="o"/>
+      <w:lvlJc w:val="left"/>
+      <w:pPr>
+        <w:ind w:left="1788" w:hanging="360"/>
+      </w:pPr>
+      <w:rPr>
+        <w:rFonts w:ascii="Courier New" w:hAnsi="Courier New" w:cs="Courier New" w:hint="default"/>
+      </w:rPr>
+    </w:lvl>
+    <w:lvl w:ilvl="2" w:tplc="2C0A0005" w:tentative="1">
+      <w:start w:val="1"/>
+      <w:numFmt w:val="bullet"/>
+      <w:lvlText w:val=""/>
+      <w:lvlJc w:val="left"/>
+      <w:pPr>
+        <w:ind w:left="2508" w:hanging="360"/>
+      </w:pPr>
+      <w:rPr>
+        <w:rFonts w:ascii="Wingdings" w:hAnsi="Wingdings" w:hint="default"/>
+      </w:rPr>
+    </w:lvl>
+    <w:lvl w:ilvl="3" w:tplc="2C0A0001" w:tentative="1">
+      <w:start w:val="1"/>
+      <w:numFmt w:val="bullet"/>
+      <w:lvlText w:val=""/>
+      <w:lvlJc w:val="left"/>
+      <w:pPr>
+        <w:ind w:left="3228" w:hanging="360"/>
+      </w:pPr>
+      <w:rPr>
+        <w:rFonts w:ascii="Symbol" w:hAnsi="Symbol" w:hint="default"/>
+      </w:rPr>
+    </w:lvl>
+    <w:lvl w:ilvl="4" w:tplc="2C0A0003" w:tentative="1">
+      <w:start w:val="1"/>
+      <w:numFmt w:val="bullet"/>
+      <w:lvlText w:val="o"/>
+      <w:lvlJc w:val="left"/>
+      <w:pPr>
+        <w:ind w:left="3948" w:hanging="360"/>
+      </w:pPr>
+      <w:rPr>
+        <w:rFonts w:ascii="Courier New" w:hAnsi="Courier New" w:cs="Courier New" w:hint="default"/>
+      </w:rPr>
+    </w:lvl>
+    <w:lvl w:ilvl="5" w:tplc="2C0A0005" w:tentative="1">
+      <w:start w:val="1"/>
+      <w:numFmt w:val="bullet"/>
+      <w:lvlText w:val=""/>
+      <w:lvlJc w:val="left"/>
+      <w:pPr>
+        <w:ind w:left="4668" w:hanging="360"/>
+      </w:pPr>
+      <w:rPr>
+        <w:rFonts w:ascii="Wingdings" w:hAnsi="Wingdings" w:hint="default"/>
+      </w:rPr>
+    </w:lvl>
+    <w:lvl w:ilvl="6" w:tplc="2C0A0001" w:tentative="1">
+      <w:start w:val="1"/>
+      <w:numFmt w:val="bullet"/>
+      <w:lvlText w:val=""/>
+      <w:lvlJc w:val="left"/>
+      <w:pPr>
+        <w:ind w:left="5388" w:hanging="360"/>
+      </w:pPr>
+      <w:rPr>
+        <w:rFonts w:ascii="Symbol" w:hAnsi="Symbol" w:hint="default"/>
+      </w:rPr>
+    </w:lvl>
+    <w:lvl w:ilvl="7" w:tplc="2C0A0003" w:tentative="1">
+      <w:start w:val="1"/>
+      <w:numFmt w:val="bullet"/>
+      <w:lvlText w:val="o"/>
+      <w:lvlJc w:val="left"/>
+      <w:pPr>
+        <w:ind w:left="6108" w:hanging="360"/>
+      </w:pPr>
+      <w:rPr>
+        <w:rFonts w:ascii="Courier New" w:hAnsi="Courier New" w:cs="Courier New" w:hint="default"/>
+      </w:rPr>
+    </w:lvl>
+    <w:lvl w:ilvl="8" w:tplc="2C0A0005" w:tentative="1">
+      <w:start w:val="1"/>
+      <w:numFmt w:val="bullet"/>
+      <w:lvlText w:val=""/>
+      <w:lvlJc w:val="left"/>
+      <w:pPr>
+        <w:ind w:left="6828" w:hanging="360"/>
+      </w:pPr>
+      <w:rPr>
+        <w:rFonts w:ascii="Wingdings" w:hAnsi="Wingdings" w:hint="default"/>
+      </w:rPr>
+    </w:lvl>
+  </w:abstractNum>
+  <w:abstractNum w:abstractNumId="3" w15:restartNumberingAfterBreak="0">
+    <w:nsid w:val="6C9A221D"/>
+    <w:multiLevelType w:val="hybridMultilevel"/>
+    <w:tmpl w:val="08A8918C"/>
+    <w:lvl w:ilvl="0" w:tplc="E17A8086">
+      <w:numFmt w:val="bullet"/>
+      <w:lvlText w:val=""/>
+      <w:lvlJc w:val="left"/>
+      <w:pPr>
+        <w:ind w:left="720" w:hanging="360"/>
+      </w:pPr>
+      <w:rPr>
+        <w:rFonts w:ascii="Arial" w:eastAsiaTheme="minorHAnsi" w:hAnsi="Arial" w:cs="Arial" w:hint="default"/>
+      </w:rPr>
+    </w:lvl>
+    <w:lvl w:ilvl="1" w:tplc="2C0A0003" w:tentative="1">
+      <w:start w:val="1"/>
+      <w:numFmt w:val="bullet"/>
+      <w:lvlText w:val="o"/>
+      <w:lvlJc w:val="left"/>
+      <w:pPr>
+        <w:ind w:left="1440" w:hanging="360"/>
+      </w:pPr>
+      <w:rPr>
+        <w:rFonts w:ascii="Courier New" w:hAnsi="Courier New" w:cs="Courier New" w:hint="default"/>
+      </w:rPr>
+    </w:lvl>
+    <w:lvl w:ilvl="2" w:tplc="2C0A0005" w:tentative="1">
+      <w:start w:val="1"/>
+      <w:numFmt w:val="bullet"/>
+      <w:lvlText w:val=""/>
+      <w:lvlJc w:val="left"/>
+      <w:pPr>
+        <w:ind w:left="2160" w:hanging="360"/>
+      </w:pPr>
+      <w:rPr>
+        <w:rFonts w:ascii="Wingdings" w:hAnsi="Wingdings" w:hint="default"/>
+      </w:rPr>
+    </w:lvl>
+    <w:lvl w:ilvl="3" w:tplc="2C0A0001" w:tentative="1">
+      <w:start w:val="1"/>
+      <w:numFmt w:val="bullet"/>
+      <w:lvlText w:val=""/>
+      <w:lvlJc w:val="left"/>
+      <w:pPr>
+        <w:ind w:left="2880" w:hanging="360"/>
+      </w:pPr>
+      <w:rPr>
+        <w:rFonts w:ascii="Symbol" w:hAnsi="Symbol" w:hint="default"/>
+      </w:rPr>
+    </w:lvl>
+    <w:lvl w:ilvl="4" w:tplc="2C0A0003" w:tentative="1">
+      <w:start w:val="1"/>
+      <w:numFmt w:val="bullet"/>
+      <w:lvlText w:val="o"/>
+      <w:lvlJc w:val="left"/>
+      <w:pPr>
+        <w:ind w:left="3600" w:hanging="360"/>
+      </w:pPr>
+      <w:rPr>
+        <w:rFonts w:ascii="Courier New" w:hAnsi="Courier New" w:cs="Courier New" w:hint="default"/>
+      </w:rPr>
+    </w:lvl>
+    <w:lvl w:ilvl="5" w:tplc="2C0A0005" w:tentative="1">
+      <w:start w:val="1"/>
+      <w:numFmt w:val="bullet"/>
+      <w:lvlText w:val=""/>
+      <w:lvlJc w:val="left"/>
+      <w:pPr>
+        <w:ind w:left="4320" w:hanging="360"/>
+      </w:pPr>
+      <w:rPr>
+        <w:rFonts w:ascii="Wingdings" w:hAnsi="Wingdings" w:hint="default"/>
+      </w:rPr>
+    </w:lvl>
+    <w:lvl w:ilvl="6" w:tplc="2C0A0001" w:tentative="1">
+      <w:start w:val="1"/>
+      <w:numFmt w:val="bullet"/>
+      <w:lvlText w:val=""/>
+      <w:lvlJc w:val="left"/>
+      <w:pPr>
+        <w:ind w:left="5040" w:hanging="360"/>
+      </w:pPr>
+      <w:rPr>
+        <w:rFonts w:ascii="Symbol" w:hAnsi="Symbol" w:hint="default"/>
+      </w:rPr>
+    </w:lvl>
+    <w:lvl w:ilvl="7" w:tplc="2C0A0003" w:tentative="1">
+      <w:start w:val="1"/>
+      <w:numFmt w:val="bullet"/>
+      <w:lvlText w:val="o"/>
+      <w:lvlJc w:val="left"/>
+      <w:pPr>
+        <w:ind w:left="5760" w:hanging="360"/>
+      </w:pPr>
+      <w:rPr>
+        <w:rFonts w:ascii="Courier New" w:hAnsi="Courier New" w:cs="Courier New" w:hint="default"/>
+      </w:rPr>
+    </w:lvl>
+    <w:lvl w:ilvl="8" w:tplc="2C0A0005" w:tentative="1">
+      <w:start w:val="1"/>
+      <w:numFmt w:val="bullet"/>
+      <w:lvlText w:val=""/>
+      <w:lvlJc w:val="left"/>
+      <w:pPr>
         <w:ind w:left="6480" w:hanging="360"/>
       </w:pPr>
       <w:rPr>
@@ -4103,13 +4527,19 @@
     <w:abstractNumId w:val="0"/>
   </w:num>
   <w:num w:numId="2">
+    <w:abstractNumId w:val="3"/>
+  </w:num>
+  <w:num w:numId="3">
     <w:abstractNumId w:val="1"/>
+  </w:num>
+  <w:num w:numId="4">
+    <w:abstractNumId w:val="2"/>
   </w:num>
 </w:numbering>
 </file>
 
 <file path=word/styles.xml><?xml version="1.0" encoding="utf-8"?>
-<w:styles xmlns:mc="http://schemas.openxmlformats.org/markup-compatibility/2006" xmlns:r="http://schemas.openxmlformats.org/officeDocument/2006/relationships" xmlns:w="http://schemas.openxmlformats.org/wordprocessingml/2006/main" xmlns:w14="http://schemas.microsoft.com/office/word/2010/wordml" xmlns:w15="http://schemas.microsoft.com/office/word/2012/wordml" mc:Ignorable="w14 w15">
+<w:styles xmlns:mc="http://schemas.openxmlformats.org/markup-compatibility/2006" xmlns:r="http://schemas.openxmlformats.org/officeDocument/2006/relationships" xmlns:w="http://schemas.openxmlformats.org/wordprocessingml/2006/main" xmlns:w14="http://schemas.microsoft.com/office/word/2010/wordml" xmlns:w15="http://schemas.microsoft.com/office/word/2012/wordml" xmlns:w16se="http://schemas.microsoft.com/office/word/2015/wordml/symex" mc:Ignorable="w14 w15 w16se">
   <w:docDefaults>
     <w:rPrDefault>
       <w:rPr>
@@ -5081,7 +5511,7 @@
 </file>
 
 <file path=customXml/itemProps1.xml><?xml version="1.0" encoding="utf-8"?>
-<ds:datastoreItem xmlns:ds="http://schemas.openxmlformats.org/officeDocument/2006/customXml" ds:itemID="{0B1857C4-09D9-4426-837A-849A2612A284}">
+<ds:datastoreItem xmlns:ds="http://schemas.openxmlformats.org/officeDocument/2006/customXml" ds:itemID="{9B8DB79D-016D-4C43-ADBB-76AF65391A32}">
   <ds:schemaRefs>
     <ds:schemaRef ds:uri="http://schemas.openxmlformats.org/officeDocument/2006/bibliography"/>
   </ds:schemaRefs>

</xml_diff>

<commit_message>
Bases Teoricas - Limon
</commit_message>
<xml_diff>
--- a/tesis.docx
+++ b/tesis.docx
@@ -38,16 +38,31 @@
         <w:rPr>
           <w:b/>
         </w:rPr>
-        <w:t>esteban/</w:t>
-      </w:r>
-      <w:proofErr w:type="spellStart"/>
-      <w:r>
+        <w:t>esteban/robin</w:t>
+      </w:r>
+    </w:p>
+    <w:p>
+      <w:pPr>
+        <w:jc w:val="left"/>
         <w:rPr>
           <w:b/>
         </w:rPr>
-        <w:t>robin</w:t>
-      </w:r>
-      <w:proofErr w:type="spellEnd"/>
+      </w:pPr>
+      <w:r>
+        <w:t>Resumen</w:t>
+      </w:r>
+      <w:r>
+        <w:tab/>
+      </w:r>
+      <w:r>
+        <w:tab/>
+      </w:r>
+      <w:r>
+        <w:rPr>
+          <w:b/>
+        </w:rPr>
+        <w:t>Esteban</w:t>
+      </w:r>
     </w:p>
     <w:p>
       <w:pPr>
@@ -57,280 +72,204 @@
         </w:rPr>
       </w:pPr>
       <w:r>
-        <w:t>Resumen</w:t>
+        <w:t>Palabras Claves</w:t>
       </w:r>
       <w:r>
         <w:tab/>
       </w:r>
       <w:r>
+        <w:rPr>
+          <w:b/>
+        </w:rPr>
+        <w:t>Esteban</w:t>
+      </w:r>
+    </w:p>
+    <w:p>
+      <w:pPr>
+        <w:jc w:val="left"/>
+        <w:rPr>
+          <w:b/>
+        </w:rPr>
+      </w:pPr>
+    </w:p>
+    <w:p>
+      <w:pPr>
+        <w:jc w:val="left"/>
+      </w:pPr>
+      <w:r>
+        <w:t>Capitulo  1 – Introduccion</w:t>
+      </w:r>
+    </w:p>
+    <w:p>
+      <w:pPr>
+        <w:jc w:val="left"/>
+        <w:rPr>
+          <w:b/>
+        </w:rPr>
+      </w:pPr>
+      <w:r>
+        <w:t xml:space="preserve">    Introducción </w:t>
+      </w:r>
+      <w:r>
         <w:tab/>
       </w:r>
       <w:r>
         <w:rPr>
           <w:b/>
         </w:rPr>
+        <w:t>Robin</w:t>
+      </w:r>
+    </w:p>
+    <w:p>
+      <w:pPr>
+        <w:jc w:val="left"/>
+        <w:rPr>
+          <w:b/>
+        </w:rPr>
+      </w:pPr>
+      <w:r>
+        <w:t xml:space="preserve">    Fundamentos</w:t>
+      </w:r>
+      <w:r>
+        <w:tab/>
+      </w:r>
+      <w:r>
+        <w:rPr>
+          <w:b/>
+        </w:rPr>
+        <w:t>Robin</w:t>
+      </w:r>
+    </w:p>
+    <w:p>
+      <w:pPr>
+        <w:jc w:val="left"/>
+        <w:rPr>
+          <w:b/>
+        </w:rPr>
+      </w:pPr>
+      <w:r>
+        <w:t xml:space="preserve">    Industria del limón, Exportación, Como debe ser el limón </w:t>
+      </w:r>
+      <w:r>
+        <w:tab/>
+      </w:r>
+      <w:r>
+        <w:rPr>
+          <w:b/>
+        </w:rPr>
+        <w:t>Robin</w:t>
+      </w:r>
+    </w:p>
+    <w:p>
+      <w:pPr>
+        <w:jc w:val="left"/>
+      </w:pPr>
+      <w:r>
+        <w:t xml:space="preserve">    Objetivos</w:t>
+      </w:r>
+      <w:r>
+        <w:tab/>
+      </w:r>
+      <w:r>
+        <w:tab/>
+      </w:r>
+      <w:r>
+        <w:rPr>
+          <w:b/>
+        </w:rPr>
         <w:t>Esteban</w:t>
       </w:r>
     </w:p>
     <w:p>
       <w:pPr>
         <w:jc w:val="left"/>
+      </w:pPr>
+    </w:p>
+    <w:p>
+      <w:pPr>
+        <w:jc w:val="left"/>
+      </w:pPr>
+      <w:r>
+        <w:t>Capitulo 2 - Desarrollo</w:t>
+      </w:r>
+    </w:p>
+    <w:p>
+      <w:pPr>
+        <w:jc w:val="left"/>
         <w:rPr>
           <w:b/>
         </w:rPr>
       </w:pPr>
       <w:r>
-        <w:t>Palabras Claves</w:t>
-      </w:r>
+        <w:t xml:space="preserve">    Software utilizado (Descripción General) </w:t>
+      </w:r>
+      <w:r>
+        <w:rPr>
+          <w:b/>
+        </w:rPr>
+        <w:t>Esteban</w:t>
+      </w:r>
+    </w:p>
+    <w:p>
+      <w:pPr>
+        <w:jc w:val="left"/>
+        <w:rPr>
+          <w:lang w:val="en-US"/>
+        </w:rPr>
+      </w:pPr>
       <w:r>
         <w:tab/>
       </w:r>
       <w:r>
         <w:rPr>
-          <w:b/>
-        </w:rPr>
-        <w:t>Esteban</w:t>
+          <w:lang w:val="en-US"/>
+        </w:rPr>
+        <w:t>Python</w:t>
       </w:r>
     </w:p>
     <w:p>
       <w:pPr>
         <w:jc w:val="left"/>
         <w:rPr>
-          <w:b/>
-        </w:rPr>
-      </w:pPr>
+          <w:lang w:val="en-US"/>
+        </w:rPr>
+      </w:pPr>
+      <w:r>
+        <w:rPr>
+          <w:lang w:val="en-US"/>
+        </w:rPr>
+        <w:tab/>
+        <w:t>Opencv</w:t>
+      </w:r>
     </w:p>
     <w:p>
       <w:pPr>
         <w:jc w:val="left"/>
-      </w:pPr>
-      <w:proofErr w:type="spellStart"/>
-      <w:proofErr w:type="gramStart"/>
-      <w:r>
-        <w:t>Capitulo</w:t>
-      </w:r>
-      <w:proofErr w:type="spellEnd"/>
-      <w:r>
-        <w:t xml:space="preserve">  1</w:t>
-      </w:r>
-      <w:proofErr w:type="gramEnd"/>
-      <w:r>
-        <w:t xml:space="preserve"> – </w:t>
-      </w:r>
-      <w:proofErr w:type="spellStart"/>
-      <w:r>
-        <w:t>Introduccion</w:t>
-      </w:r>
-      <w:proofErr w:type="spellEnd"/>
+        <w:rPr>
+          <w:lang w:val="en-US"/>
+        </w:rPr>
+      </w:pPr>
+      <w:r>
+        <w:rPr>
+          <w:lang w:val="en-US"/>
+        </w:rPr>
+        <w:tab/>
+        <w:t>PyQt</w:t>
+      </w:r>
     </w:p>
     <w:p>
       <w:pPr>
         <w:jc w:val="left"/>
         <w:rPr>
-          <w:b/>
-        </w:rPr>
-      </w:pPr>
-      <w:r>
-        <w:t xml:space="preserve">    Introducción </w:t>
-      </w:r>
-      <w:r>
+          <w:lang w:val="en-US"/>
+        </w:rPr>
+      </w:pPr>
+      <w:r>
+        <w:rPr>
+          <w:lang w:val="en-US"/>
+        </w:rPr>
         <w:tab/>
-      </w:r>
-      <w:proofErr w:type="spellStart"/>
-      <w:r>
-        <w:rPr>
-          <w:b/>
-        </w:rPr>
-        <w:t>Robin</w:t>
-      </w:r>
-      <w:proofErr w:type="spellEnd"/>
-    </w:p>
-    <w:p>
-      <w:pPr>
-        <w:jc w:val="left"/>
-        <w:rPr>
-          <w:b/>
-        </w:rPr>
-      </w:pPr>
-      <w:r>
-        <w:t xml:space="preserve">    Fundamentos</w:t>
-      </w:r>
-      <w:r>
-        <w:tab/>
-      </w:r>
-      <w:proofErr w:type="spellStart"/>
-      <w:r>
-        <w:rPr>
-          <w:b/>
-        </w:rPr>
-        <w:t>Robin</w:t>
-      </w:r>
-      <w:proofErr w:type="spellEnd"/>
-    </w:p>
-    <w:p>
-      <w:pPr>
-        <w:jc w:val="left"/>
-        <w:rPr>
-          <w:b/>
-        </w:rPr>
-      </w:pPr>
-      <w:r>
-        <w:t xml:space="preserve">    Industria del limón, Exportación, Como debe ser el limón </w:t>
-      </w:r>
-      <w:r>
-        <w:tab/>
-      </w:r>
-      <w:proofErr w:type="spellStart"/>
-      <w:r>
-        <w:rPr>
-          <w:b/>
-        </w:rPr>
-        <w:t>Robin</w:t>
-      </w:r>
-      <w:proofErr w:type="spellEnd"/>
-    </w:p>
-    <w:p>
-      <w:pPr>
-        <w:jc w:val="left"/>
-      </w:pPr>
-      <w:r>
-        <w:t xml:space="preserve">    Objetivos</w:t>
-      </w:r>
-      <w:r>
-        <w:tab/>
-      </w:r>
-      <w:r>
-        <w:tab/>
-      </w:r>
-      <w:r>
-        <w:rPr>
-          <w:b/>
-        </w:rPr>
-        <w:t>Esteban</w:t>
-      </w:r>
-    </w:p>
-    <w:p>
-      <w:pPr>
-        <w:jc w:val="left"/>
-      </w:pPr>
-    </w:p>
-    <w:p>
-      <w:pPr>
-        <w:jc w:val="left"/>
-      </w:pPr>
-      <w:proofErr w:type="spellStart"/>
-      <w:r>
-        <w:t>Capitulo</w:t>
-      </w:r>
-      <w:proofErr w:type="spellEnd"/>
-      <w:r>
-        <w:t xml:space="preserve"> 2 - Desarrollo</w:t>
-      </w:r>
-    </w:p>
-    <w:p>
-      <w:pPr>
-        <w:jc w:val="left"/>
-        <w:rPr>
-          <w:b/>
-        </w:rPr>
-      </w:pPr>
-      <w:r>
-        <w:t xml:space="preserve">    Software utilizado (Descripción General) </w:t>
-      </w:r>
-      <w:r>
-        <w:rPr>
-          <w:b/>
-        </w:rPr>
-        <w:t>Esteban</w:t>
-      </w:r>
-    </w:p>
-    <w:p>
-      <w:pPr>
-        <w:jc w:val="left"/>
-        <w:rPr>
-          <w:lang w:val="en-US"/>
-        </w:rPr>
-      </w:pPr>
-      <w:r>
-        <w:tab/>
-      </w:r>
-      <w:r>
-        <w:rPr>
-          <w:lang w:val="en-US"/>
-        </w:rPr>
-        <w:t>Python</w:t>
-      </w:r>
-    </w:p>
-    <w:p>
-      <w:pPr>
-        <w:jc w:val="left"/>
-        <w:rPr>
-          <w:lang w:val="en-US"/>
-        </w:rPr>
-      </w:pPr>
-      <w:r>
-        <w:rPr>
-          <w:lang w:val="en-US"/>
-        </w:rPr>
-        <w:tab/>
-      </w:r>
-      <w:proofErr w:type="spellStart"/>
-      <w:r>
-        <w:rPr>
-          <w:lang w:val="en-US"/>
-        </w:rPr>
-        <w:t>Opencv</w:t>
-      </w:r>
-      <w:proofErr w:type="spellEnd"/>
-    </w:p>
-    <w:p>
-      <w:pPr>
-        <w:jc w:val="left"/>
-        <w:rPr>
-          <w:lang w:val="en-US"/>
-        </w:rPr>
-      </w:pPr>
-      <w:r>
-        <w:rPr>
-          <w:lang w:val="en-US"/>
-        </w:rPr>
-        <w:tab/>
-      </w:r>
-      <w:proofErr w:type="spellStart"/>
-      <w:r>
-        <w:rPr>
-          <w:lang w:val="en-US"/>
-        </w:rPr>
-        <w:t>PyQt</w:t>
-      </w:r>
-      <w:proofErr w:type="spellEnd"/>
-    </w:p>
-    <w:p>
-      <w:pPr>
-        <w:jc w:val="left"/>
-        <w:rPr>
-          <w:lang w:val="en-US"/>
-        </w:rPr>
-      </w:pPr>
-      <w:r>
-        <w:rPr>
-          <w:lang w:val="en-US"/>
-        </w:rPr>
-        <w:tab/>
-      </w:r>
-      <w:proofErr w:type="spellStart"/>
-      <w:r>
-        <w:rPr>
-          <w:lang w:val="en-US"/>
-        </w:rPr>
-        <w:t>Qt</w:t>
-      </w:r>
-      <w:proofErr w:type="spellEnd"/>
-      <w:r>
-        <w:rPr>
-          <w:lang w:val="en-US"/>
-        </w:rPr>
-        <w:t xml:space="preserve"> Designer</w:t>
+        <w:t>Qt Designer</w:t>
       </w:r>
     </w:p>
     <w:p>
@@ -373,15 +312,7 @@
         <w:t xml:space="preserve">    </w:t>
       </w:r>
       <w:r>
-        <w:t>Diagrama general del proyecto compuesto por cámara-pc(Python)-esp-32-     servomotor-</w:t>
-      </w:r>
-      <w:proofErr w:type="spellStart"/>
-      <w:r>
-        <w:t>display</w:t>
-      </w:r>
-      <w:proofErr w:type="spellEnd"/>
-      <w:r>
-        <w:t>-led</w:t>
+        <w:t>Diagrama general del proyecto compuesto por cámara-pc(Python)-esp-32-     servomotor-display-led</w:t>
       </w:r>
     </w:p>
     <w:p>
@@ -399,19 +330,11 @@
       <w:r>
         <w:t xml:space="preserve">    Hablar de cada componente </w:t>
       </w:r>
-      <w:proofErr w:type="spellStart"/>
       <w:r>
         <w:rPr>
           <w:b/>
         </w:rPr>
-        <w:t>Robin</w:t>
-      </w:r>
-      <w:proofErr w:type="spellEnd"/>
-      <w:r>
-        <w:rPr>
-          <w:b/>
-        </w:rPr>
-        <w:t xml:space="preserve"> </w:t>
+        <w:t xml:space="preserve">Robin </w:t>
       </w:r>
     </w:p>
     <w:p>
@@ -420,14 +343,7 @@
       </w:pPr>
       <w:r>
         <w:tab/>
-      </w:r>
-      <w:proofErr w:type="spellStart"/>
-      <w:r>
-        <w:t>Camara</w:t>
-      </w:r>
-      <w:proofErr w:type="spellEnd"/>
-      <w:r>
-        <w:t xml:space="preserve"> Web</w:t>
+        <w:t>Camara Web</w:t>
       </w:r>
     </w:p>
     <w:p>
@@ -436,12 +352,8 @@
       </w:pPr>
       <w:r>
         <w:tab/>
-      </w:r>
-      <w:proofErr w:type="spellStart"/>
-      <w:r>
         <w:t>Iluminacion</w:t>
       </w:r>
-      <w:proofErr w:type="spellEnd"/>
     </w:p>
     <w:p>
       <w:pPr>
@@ -467,12 +379,8 @@
       </w:pPr>
       <w:r>
         <w:tab/>
-      </w:r>
-      <w:proofErr w:type="spellStart"/>
-      <w:r>
         <w:t>Display</w:t>
       </w:r>
-      <w:proofErr w:type="spellEnd"/>
     </w:p>
     <w:p>
       <w:pPr>
@@ -507,14 +415,12 @@
       <w:r>
         <w:tab/>
       </w:r>
-      <w:proofErr w:type="spellStart"/>
       <w:r>
         <w:rPr>
           <w:b/>
         </w:rPr>
         <w:t>Robin</w:t>
       </w:r>
-      <w:proofErr w:type="spellEnd"/>
     </w:p>
     <w:p>
       <w:pPr>
@@ -726,13 +632,8 @@
       </w:pPr>
       <w:r>
         <w:tab/>
-        <w:t xml:space="preserve">Código para </w:t>
-      </w:r>
-      <w:proofErr w:type="spellStart"/>
-      <w:r>
-        <w:t>display</w:t>
-      </w:r>
-      <w:proofErr w:type="spellEnd"/>
+        <w:t>Código para display</w:t>
+      </w:r>
       <w:r>
         <w:tab/>
       </w:r>
@@ -776,19 +677,11 @@
       <w:r>
         <w:tab/>
       </w:r>
-      <w:proofErr w:type="spellStart"/>
       <w:r>
         <w:rPr>
           <w:b/>
         </w:rPr>
-        <w:t>Robin</w:t>
-      </w:r>
-      <w:proofErr w:type="spellEnd"/>
-      <w:r>
-        <w:rPr>
-          <w:b/>
-        </w:rPr>
-        <w:t xml:space="preserve"> </w:t>
+        <w:t xml:space="preserve">Robin </w:t>
       </w:r>
       <w:r>
         <w:tab/>
@@ -878,23 +771,7 @@
     </w:p>
     <w:p>
       <w:r>
-        <w:t xml:space="preserve">Para llevarlo a cabo se utilizó el lenguaje de programación Python, junto a la librería </w:t>
-      </w:r>
-      <w:proofErr w:type="spellStart"/>
-      <w:r>
-        <w:t>OpenCV</w:t>
-      </w:r>
-      <w:proofErr w:type="spellEnd"/>
-      <w:r>
-        <w:t xml:space="preserve">, con los cuales se procesan las imágenes procedentes del cuarto de visión, conformado por una web </w:t>
-      </w:r>
-      <w:proofErr w:type="spellStart"/>
-      <w:r>
-        <w:t>cam</w:t>
-      </w:r>
-      <w:proofErr w:type="spellEnd"/>
-      <w:r>
-        <w:t xml:space="preserve"> y el sistema de iluminación, el resultado del procesamiento es enviado al microcontrolador esp-32 mediante comunicación serial para que se encargue del accionamiento </w:t>
+        <w:t xml:space="preserve">Para llevarlo a cabo se utilizó el lenguaje de programación Python, junto a la librería OpenCV, con los cuales se procesan las imágenes procedentes del cuarto de visión, conformado por una web cam y el sistema de iluminación, el resultado del procesamiento es enviado al microcontrolador esp-32 mediante comunicación serial para que se encargue del accionamiento </w:t>
       </w:r>
       <w:r>
         <w:t>de</w:t>
@@ -920,23 +797,7 @@
     </w:p>
     <w:p>
       <w:r>
-        <w:t xml:space="preserve">Se utilizó el entorno de desarrollo Visual Studio </w:t>
-      </w:r>
-      <w:proofErr w:type="spellStart"/>
-      <w:r>
-        <w:t>Code</w:t>
-      </w:r>
-      <w:proofErr w:type="spellEnd"/>
-      <w:r>
-        <w:t xml:space="preserve"> para el desarrollo del programa de PC, y </w:t>
-      </w:r>
-      <w:proofErr w:type="spellStart"/>
-      <w:r>
-        <w:t>QtDesigner</w:t>
-      </w:r>
-      <w:proofErr w:type="spellEnd"/>
-      <w:r>
-        <w:t xml:space="preserve"> para el desarrollo de la interfaz gráfica.</w:t>
+        <w:t>Se utilizó el entorno de desarrollo Visual Studio Code para el desarrollo del programa de PC, y QtDesigner para el desarrollo de la interfaz gráfica.</w:t>
       </w:r>
     </w:p>
     <w:p>
@@ -945,7 +806,6 @@
       </w:r>
     </w:p>
     <w:p/>
-    <w:p/>
     <w:p>
       <w:r>
         <w:rPr>
@@ -954,13 +814,8 @@
         <w:t xml:space="preserve">Palabras Clave: </w:t>
       </w:r>
       <w:r>
-        <w:t xml:space="preserve">Clasificación de limones, procesamiento de imágenes, Python, </w:t>
-      </w:r>
-      <w:proofErr w:type="spellStart"/>
-      <w:r>
-        <w:t>OpenCV</w:t>
-      </w:r>
-      <w:proofErr w:type="spellEnd"/>
+        <w:t>Clasificación de limones, procesamiento de imágenes, Python, OpenCV</w:t>
+      </w:r>
     </w:p>
     <w:p>
       <w:pPr>
@@ -1092,185 +947,330 @@
     </w:p>
     <w:p>
       <w:r>
-        <w:t xml:space="preserve">Este sistema para la clasificación de limones se presenta como Proyecto Final de la carrera de Ingeniería Electrónica de la Universidad Tecnológica Nacional, Facultad Regional Tucumán. En el presente informe se describirá el </w:t>
-      </w:r>
-      <w:r>
-        <w:t>funcionamiento</w:t>
+        <w:t xml:space="preserve">Este sistema para la clasificación de limones se presenta como Proyecto Final de la carrera de Ingeniería Electrónica de la Universidad Tecnológica Nacional, Facultad Regional Tucumán. En el presente informe se describirá el funcionamiento </w:t>
+      </w:r>
+      <w:r>
+        <w:t xml:space="preserve">y </w:t>
+      </w:r>
+      <w:r>
+        <w:t>marco teórico de dic</w:t>
+      </w:r>
+      <w:r>
+        <w:t>h</w:t>
+      </w:r>
+      <w:r>
+        <w:t>o sistema</w:t>
+      </w:r>
+      <w:r>
+        <w:t>.</w:t>
+      </w:r>
+    </w:p>
+    <w:p>
+      <w:r>
+        <w:t>Este proyecto tiene como objetivo agregar valor tecnológico al proceso de postcosecha del limón; con la finalidad de mejorar la calidad y velocidad en que se realiza dicha actividad, logrando así, aumentar la competitividad de nuestros agricultores y comerciantes en el mercado nacional y mundial.</w:t>
+      </w:r>
+    </w:p>
+    <w:p>
+      <w:r>
+        <w:t>Está conf</w:t>
+      </w:r>
+      <w:r>
+        <w:t>ormado por un cuarto de visión,</w:t>
       </w:r>
       <w:r>
         <w:t xml:space="preserve"> </w:t>
       </w:r>
       <w:r>
-        <w:t xml:space="preserve">y </w:t>
-      </w:r>
-      <w:r>
-        <w:t xml:space="preserve">marco </w:t>
-      </w:r>
-      <w:r>
-        <w:t>teórico</w:t>
-      </w:r>
-      <w:r>
-        <w:t xml:space="preserve"> de dic</w:t>
-      </w:r>
-      <w:r>
-        <w:t>h</w:t>
-      </w:r>
-      <w:r>
-        <w:t>o sistema</w:t>
-      </w:r>
-      <w:r>
+        <w:t>e</w:t>
+      </w:r>
+      <w:r>
+        <w:t>l cual cuenta con una cámara tipo webcam, encargada de obtener las imágenes</w:t>
+      </w:r>
+      <w:r>
+        <w:t>,</w:t>
+      </w:r>
+      <w:r>
+        <w:t xml:space="preserve"> y un sistema de iluminación artificial para el correcto funcionamiento del sistema.</w:t>
+      </w:r>
+    </w:p>
+    <w:p>
+      <w:r>
+        <w:t>Por otro lado, tenemos el sistema de visión artificial en el cual se propone un conjunto de técnicas de procesamiento de imágenes que van desde binarización, morfología matemática hasta transformación del modelo de color RGB a HSV, con el fin de poder medir los diferentes parámetros utilizados. Las técnicas se implementarán en una PC mediante el uso de lenguaje Python y sus correspondientes librerías como OpenCV, que es la encargada de procesar la información de los limones tomada por la cámara y de identificar los mismos clasificándolos por color y tamaño, según lo requerido. Python es de uso libre y nos permite mejorar enormemente los costos al no ser necesario la adquisición de una licencia como ocurre con otros softwares.</w:t>
+      </w:r>
+    </w:p>
+    <w:p>
+      <w:r>
+        <w:t>Se desarrollará una interfaz gráfica a través de la herramienta Qt Designer que nos mostrará los datos obtenidos</w:t>
+      </w:r>
+      <w:r>
+        <w:t xml:space="preserve"> en pantalla.</w:t>
+      </w:r>
+    </w:p>
+    <w:p>
+      <w:r>
+        <w:t>Luego de ser procesada las imágenes teniendo en cuenta los resultados se enviará información vía serial a un microcontrolador el cual se encargará de controlar las diferentes salidas del sistema las cuales serán visuales mediante leds y un display lcd y otra mecánica a través de servomotores que se encargarán de mover una compuerta y así permitir la correcta separación de los diferentes tipos de limones.</w:t>
+      </w:r>
+      <w:r>
+        <w:t xml:space="preserve"> </w:t>
+      </w:r>
+    </w:p>
+    <w:p/>
+    <w:p>
+      <w:pPr>
+        <w:pStyle w:val="Ttulo2"/>
+        <w:numPr>
+          <w:ilvl w:val="1"/>
+          <w:numId w:val="13"/>
+        </w:numPr>
+      </w:pPr>
+      <w:r>
+        <w:t>Bases Teóricas</w:t>
+      </w:r>
+    </w:p>
+    <w:p>
+      <w:pPr>
+        <w:pStyle w:val="Ttulo2"/>
+        <w:numPr>
+          <w:ilvl w:val="2"/>
+          <w:numId w:val="13"/>
+        </w:numPr>
+      </w:pPr>
+      <w:r>
+        <w:t>El Limón</w:t>
+      </w:r>
+    </w:p>
+    <w:p>
+      <w:r>
+        <w:t>El limonero,</w:t>
+      </w:r>
+      <w:r>
+        <w:t xml:space="preserve"> es un árbol perenne</w:t>
+      </w:r>
+      <w:r>
+        <w:rPr>
+          <w:rStyle w:val="Refdenotaalpie"/>
+        </w:rPr>
+        <w:footnoteReference w:id="1"/>
+      </w:r>
+      <w:r>
+        <w:t xml:space="preserve"> que pertenece a la familia de las Rutáceas. Su tronco puede alcanzar hasta los 6 metros de altura con gran cantidad de ramas donde se ubican espinas duras y gruesas, y presentando un porte abierto (no tan redondeado como el de otros árboles </w:t>
+      </w:r>
+      <w:r>
+        <w:lastRenderedPageBreak/>
+        <w:t>del mismo género). Sus hojas son simples, unifoliadas, elípticas, y de color verde oscuro cuando están maduras caracterizadas por un increíble aroma. Su llamativa flor de color blanco, con una leve coloración rosa, recibe el nombre de azahar y se presenta en forma aislada o en pequeños racimos. En cuanto al fruto, el limón, es un hesperidio de forma oblonga cuyo color es amarillo intenso cuando alcanza su madurez. Tiene cáscara gruesa de gran porosidad, y en su interior, la pulpa está dividida en gajos que poseen su característico jugo agrio. Sus semillas son pequeñas y puntiagudas. El limón es una fruta que presenta bajas calorías y es una fuente importante de vitamina C (ácido ascórbico), vitaminas del complejo B (B1, B2, B3, B5, B6) y ácido cítrico. Además, aporta ciertos minerales como potasio, sodio, fósforo, azufre, magnesio y calcio</w:t>
+      </w:r>
+      <w:r>
+        <w:t>. S</w:t>
+      </w:r>
+      <w:r>
+        <w:t>u consumo presenta varios beneficios para la salud humana, y algunos de ellos son:</w:t>
+      </w:r>
+    </w:p>
+    <w:p>
+      <w:pPr>
+        <w:ind w:firstLine="426"/>
+      </w:pPr>
+      <w:r>
+        <w:t>•</w:t>
+      </w:r>
+      <w:r>
+        <w:tab/>
+        <w:t>Reduce los síntomas del resfriado y acorta la duración del mismo.</w:t>
+      </w:r>
+    </w:p>
+    <w:p>
+      <w:pPr>
+        <w:ind w:firstLine="426"/>
+      </w:pPr>
+      <w:r>
+        <w:t>•</w:t>
+      </w:r>
+      <w:r>
+        <w:tab/>
+        <w:t>Protege al corazón, ya que es rico en flavonoides que reduce los triglicéridos.</w:t>
+      </w:r>
+    </w:p>
+    <w:p>
+      <w:pPr>
+        <w:ind w:firstLine="426"/>
+      </w:pPr>
+      <w:r>
+        <w:t>•</w:t>
+      </w:r>
+      <w:r>
+        <w:tab/>
+        <w:t>Tonifica los capilares sanguíneos por lo que reduce el riesgo de hemorragias.</w:t>
+      </w:r>
+    </w:p>
+    <w:p>
+      <w:pPr>
+        <w:ind w:firstLine="426"/>
+      </w:pPr>
+      <w:r>
+        <w:t>•</w:t>
+      </w:r>
+      <w:r>
+        <w:tab/>
+        <w:t>Favorece a los hipertensos y a quienes padecen enfermedades cardiovasculares.</w:t>
+      </w:r>
+    </w:p>
+    <w:p>
+      <w:pPr>
+        <w:ind w:firstLine="426"/>
+      </w:pPr>
+      <w:r>
+        <w:t>•</w:t>
+      </w:r>
+      <w:r>
+        <w:tab/>
+        <w:t>Cumple la función de bactericida y desintoxicante.</w:t>
+      </w:r>
+    </w:p>
+    <w:p>
+      <w:pPr>
+        <w:ind w:firstLine="426"/>
+      </w:pPr>
+      <w:r>
+        <w:t>•</w:t>
+      </w:r>
+      <w:r>
+        <w:tab/>
+        <w:t>Aumenta la absorción de calcio en los huesos.</w:t>
+      </w:r>
+    </w:p>
+    <w:p>
+      <w:pPr>
+        <w:ind w:firstLine="426"/>
+      </w:pPr>
+      <w:r>
+        <w:t>•</w:t>
+      </w:r>
+      <w:r>
+        <w:tab/>
+        <w:t>Es cicatrizante interno y externo.</w:t>
+      </w:r>
+    </w:p>
+    <w:p>
+      <w:pPr>
+        <w:ind w:firstLine="426"/>
+      </w:pPr>
+      <w:r>
+        <w:t>•</w:t>
+      </w:r>
+      <w:r>
+        <w:tab/>
+        <w:t>Ayuda a prevenir el cáncer de colon, mama, piel y estómago.</w:t>
+      </w:r>
+    </w:p>
+    <w:p>
+      <w:r>
+        <w:t>El limonero presenta muy buena capacidad de adaptación al clima y puede ser cultivado en zonas de altas temperaturas, secas o de extremada humedad. Ambientes con variaciones de temperatura diurna y nocturna favorecen la maduración de la fruta con respecto a la producción de azúcares, disminución de acidez y el desarrollo del color. En cuanto a los suelos, requiere que sean profundos con textura liviana evitando los suelos pesados ya que de ser así tendríamos problemas de infiltración y en consecuencia pudriciones a nivel de las raíces a causa de patógenos como Phytophthora parasítica, entre otros.</w:t>
+      </w:r>
+    </w:p>
+    <w:p/>
+    <w:p>
+      <w:pPr>
+        <w:jc w:val="center"/>
+      </w:pPr>
+      <w:r>
+        <w:rPr>
+          <w:noProof/>
+          <w:lang w:eastAsia="es-AR"/>
+        </w:rPr>
+        <w:drawing>
+          <wp:inline distT="0" distB="0" distL="0" distR="0">
+            <wp:extent cx="2219226" cy="1665027"/>
+            <wp:effectExtent l="0" t="0" r="0" b="0"/>
+            <wp:docPr id="45" name="Imagen 45" descr="https://upload.wikimedia.org/wikipedia/commons/thumb/7/75/Citrus_limonum_3.JPG/1280px-Citrus_limonum_3.JPG"/>
+            <wp:cNvGraphicFramePr>
+              <a:graphicFrameLocks xmlns:a="http://schemas.openxmlformats.org/drawingml/2006/main" noChangeAspect="1"/>
+            </wp:cNvGraphicFramePr>
+            <a:graphic xmlns:a="http://schemas.openxmlformats.org/drawingml/2006/main">
+              <a:graphicData uri="http://schemas.openxmlformats.org/drawingml/2006/picture">
+                <pic:pic xmlns:pic="http://schemas.openxmlformats.org/drawingml/2006/picture">
+                  <pic:nvPicPr>
+                    <pic:cNvPr id="0" name="Picture 1" descr="https://upload.wikimedia.org/wikipedia/commons/thumb/7/75/Citrus_limonum_3.JPG/1280px-Citrus_limonum_3.JPG"/>
+                    <pic:cNvPicPr>
+                      <a:picLocks noChangeAspect="1" noChangeArrowheads="1"/>
+                    </pic:cNvPicPr>
+                  </pic:nvPicPr>
+                  <pic:blipFill>
+                    <a:blip r:embed="rId9" cstate="print">
+                      <a:extLst>
+                        <a:ext uri="{28A0092B-C50C-407E-A947-70E740481C1C}">
+                          <a14:useLocalDpi xmlns:a14="http://schemas.microsoft.com/office/drawing/2010/main" val="0"/>
+                        </a:ext>
+                      </a:extLst>
+                    </a:blip>
+                    <a:srcRect/>
+                    <a:stretch>
+                      <a:fillRect/>
+                    </a:stretch>
+                  </pic:blipFill>
+                  <pic:spPr bwMode="auto">
+                    <a:xfrm>
+                      <a:off x="0" y="0"/>
+                      <a:ext cx="2299415" cy="1725191"/>
+                    </a:xfrm>
+                    <a:prstGeom prst="rect">
+                      <a:avLst/>
+                    </a:prstGeom>
+                    <a:noFill/>
+                    <a:ln>
+                      <a:noFill/>
+                    </a:ln>
+                  </pic:spPr>
+                </pic:pic>
+              </a:graphicData>
+            </a:graphic>
+          </wp:inline>
+        </w:drawing>
+      </w:r>
+    </w:p>
+    <w:p>
+      <w:pPr>
+        <w:jc w:val="center"/>
+        <w:rPr>
+          <w:i/>
+        </w:rPr>
+      </w:pPr>
+      <w:r>
+        <w:rPr>
+          <w:i/>
+        </w:rPr>
+        <w:t>Fig1-</w:t>
+      </w:r>
+      <w:r>
+        <w:t xml:space="preserve"> </w:t>
+      </w:r>
+      <w:r>
+        <w:rPr>
+          <w:i/>
+        </w:rPr>
+        <w:t>Brotes, flores y frutos de limón</w:t>
+      </w:r>
+      <w:r>
+        <w:rPr>
+          <w:rStyle w:val="Refdenotaalpie"/>
+          <w:i/>
+        </w:rPr>
+        <w:footnoteReference w:id="2"/>
+      </w:r>
+      <w:r>
+        <w:rPr>
+          <w:i/>
+        </w:rPr>
         <w:t>.</w:t>
       </w:r>
     </w:p>
-    <w:p>
-      <w:r>
-        <w:t xml:space="preserve">Este proyecto tiene como objetivo agregar valor tecnológico al proceso de </w:t>
-      </w:r>
-      <w:proofErr w:type="spellStart"/>
-      <w:r>
-        <w:t>postcosecha</w:t>
-      </w:r>
-      <w:proofErr w:type="spellEnd"/>
-      <w:r>
-        <w:t xml:space="preserve"> del limón; con la finalidad de mejorar la calidad y velocidad en que se realiza dicha actividad, logrando así, aumentar la competitividad de nuestros agricultores y comerciantes en el mercado nacional y mundial.</w:t>
-      </w:r>
-    </w:p>
-    <w:p>
-      <w:r>
-        <w:t>Está conf</w:t>
-      </w:r>
-      <w:r>
-        <w:t>ormado por un cuarto de visión,</w:t>
-      </w:r>
-      <w:r>
-        <w:t xml:space="preserve"> </w:t>
-      </w:r>
-      <w:r>
-        <w:t>e</w:t>
-      </w:r>
-      <w:r>
-        <w:t>l cual cuenta con una cámara tipo webcam, encargada de obtener las imágenes</w:t>
-      </w:r>
-      <w:r>
-        <w:t>,</w:t>
-      </w:r>
-      <w:r>
-        <w:t xml:space="preserve"> y un sistema de iluminación artificial para el correcto funcionamiento del sistema.</w:t>
-      </w:r>
-    </w:p>
-    <w:p>
-      <w:r>
-        <w:t xml:space="preserve">Por otro lado, tenemos el sistema de visión artificial en el cual se propone un conjunto de técnicas de procesamiento de imágenes que van desde </w:t>
-      </w:r>
-      <w:proofErr w:type="spellStart"/>
-      <w:r>
-        <w:t>binarización</w:t>
-      </w:r>
-      <w:proofErr w:type="spellEnd"/>
-      <w:r>
-        <w:t xml:space="preserve">, morfología matemática hasta transformación del modelo de color RGB a HSV, con el fin de poder medir los diferentes parámetros utilizados. Las técnicas se implementarán en una PC mediante el uso de lenguaje Python y sus correspondientes librerías como </w:t>
-      </w:r>
-      <w:proofErr w:type="spellStart"/>
-      <w:r>
-        <w:t>OpenCV</w:t>
-      </w:r>
-      <w:proofErr w:type="spellEnd"/>
-      <w:r>
-        <w:t>, que es la encargada de procesar la información de los limones tomada por la cámara y de identificar los mismos clasificándolos por color y tamaño, según lo requerido. Python es de uso libre y nos permite mejorar enormemente los costos al no ser necesario la adquisición de una licencia como ocurre con otros softwares.</w:t>
-      </w:r>
-    </w:p>
-    <w:p>
-      <w:r>
-        <w:t xml:space="preserve">Se desarrollará una interfaz gráfica a través de la herramienta </w:t>
-      </w:r>
-      <w:proofErr w:type="spellStart"/>
-      <w:r>
-        <w:t>Qt</w:t>
-      </w:r>
-      <w:proofErr w:type="spellEnd"/>
-      <w:r>
-        <w:t xml:space="preserve"> </w:t>
-      </w:r>
-      <w:proofErr w:type="spellStart"/>
-      <w:r>
-        <w:t>Designer</w:t>
-      </w:r>
-      <w:proofErr w:type="spellEnd"/>
-      <w:r>
-        <w:t xml:space="preserve"> que nos mostrará los datos obtenidos</w:t>
-      </w:r>
-      <w:r>
-        <w:t xml:space="preserve"> en pantalla.</w:t>
-      </w:r>
-    </w:p>
-    <w:p>
-      <w:r>
-        <w:t xml:space="preserve">Luego de ser procesada las imágenes teniendo en cuenta los resultados se enviará información </w:t>
-      </w:r>
-      <w:r>
-        <w:t>vía</w:t>
-      </w:r>
-      <w:r>
-        <w:t xml:space="preserve"> serial a un microcontrolador el cual se encargará de controlar las diferentes salidas del sistema las cuales serán visuales mediante leds y un </w:t>
-      </w:r>
-      <w:proofErr w:type="spellStart"/>
-      <w:r>
-        <w:t>display</w:t>
-      </w:r>
-      <w:proofErr w:type="spellEnd"/>
-      <w:r>
-        <w:t xml:space="preserve"> </w:t>
-      </w:r>
-      <w:proofErr w:type="spellStart"/>
-      <w:r>
-        <w:t>lcd</w:t>
-      </w:r>
-      <w:proofErr w:type="spellEnd"/>
-      <w:r>
-        <w:t xml:space="preserve"> y otra mecánica a través de servomotores que se </w:t>
-      </w:r>
-      <w:r>
-        <w:t>encargarán</w:t>
-      </w:r>
-      <w:r>
-        <w:t xml:space="preserve"> de mover una compuerta y así pe</w:t>
-      </w:r>
-      <w:r>
-        <w:t>rmitir la correcta separación d</w:t>
-      </w:r>
-      <w:r>
-        <w:t>e</w:t>
-      </w:r>
-      <w:r>
-        <w:t xml:space="preserve"> </w:t>
-      </w:r>
-      <w:r>
-        <w:t>los diferentes tipos de limones</w:t>
-      </w:r>
-      <w:r>
-        <w:t>.</w:t>
-      </w:r>
-      <w:r>
-        <w:t xml:space="preserve"> </w:t>
-      </w:r>
-    </w:p>
     <w:p/>
+    <w:p>
+      <w:bookmarkStart w:id="0" w:name="_GoBack"/>
+      <w:bookmarkEnd w:id="0"/>
+    </w:p>
     <w:p/>
     <w:p>
       <w:r>
-        <w:br w:type="page"/>
-      </w:r>
-    </w:p>
-    <w:p>
-      <w:pPr>
-        <w:autoSpaceDE/>
-        <w:autoSpaceDN/>
-        <w:adjustRightInd/>
-        <w:spacing w:after="160" w:line="259" w:lineRule="auto"/>
-        <w:jc w:val="left"/>
-      </w:pPr>
-      <w:r>
-        <w:lastRenderedPageBreak/>
         <w:br w:type="page"/>
       </w:r>
     </w:p>
@@ -1309,36 +1309,12 @@
     </w:p>
     <w:p>
       <w:r>
-        <w:t xml:space="preserve">Python fue creado a finales de la década de los años 80 por un europeo llamado Guido Van </w:t>
-      </w:r>
-      <w:proofErr w:type="spellStart"/>
-      <w:r>
-        <w:t>Rossum</w:t>
-      </w:r>
-      <w:proofErr w:type="spellEnd"/>
-      <w:r>
-        <w:t xml:space="preserve"> en los Países Bajos. El objetivo de Guido era cubrir la necesidad de un lenguaje orientado a objetos de sencillo uso que sirviese para tratar diversas tareas dentro de la programación que habitualmente se hacía en Unix usando C.</w:t>
-      </w:r>
-    </w:p>
-    <w:p>
-      <w:r>
-        <w:t>Su formato no utiliza corchetes para delimitar bloques, sino que son las tabulaciones y los espacios los que definen en que bloque se encuentra una instrucción. Una de sus características es el uso de palabras donde otros lenguajes utilizarían símbolos. Por ejemplo, los operadores lógicos ‘!’, ‘||’ y ‘&amp;&amp;’ en Python se escriben ‘</w:t>
-      </w:r>
-      <w:proofErr w:type="spellStart"/>
-      <w:r>
-        <w:t>not</w:t>
-      </w:r>
-      <w:proofErr w:type="spellEnd"/>
-      <w:r>
-        <w:t>’, ‘</w:t>
-      </w:r>
-      <w:proofErr w:type="spellStart"/>
-      <w:r>
-        <w:t>or</w:t>
-      </w:r>
-      <w:proofErr w:type="spellEnd"/>
-      <w:r>
-        <w:t>’ y ‘and’, respectivamente</w:t>
+        <w:t>Python fue creado a finales de la década de los años 80 por un europeo llamado Guido Van Rossum en los Países Bajos. El objetivo de Guido era cubrir la necesidad de un lenguaje orientado a objetos de sencillo uso que sirviese para tratar diversas tareas dentro de la programación que habitualmente se hacía en Unix usando C.</w:t>
+      </w:r>
+    </w:p>
+    <w:p>
+      <w:r>
+        <w:t>Su formato no utiliza corchetes para delimitar bloques, sino que son las tabulaciones y los espacios los que definen en que bloque se encuentra una instrucción. Una de sus características es el uso de palabras donde otros lenguajes utilizarían símbolos. Por ejemplo, los operadores lógicos ‘!’, ‘||’ y ‘&amp;&amp;’ en Python se escriben ‘not’, ‘or’ y ‘and’, respectivamente</w:t>
       </w:r>
       <w:r>
         <w:t>.</w:t>
@@ -1372,7 +1348,7 @@
                     </pic:cNvPicPr>
                   </pic:nvPicPr>
                   <pic:blipFill>
-                    <a:blip r:embed="rId9">
+                    <a:blip r:embed="rId10">
                       <a:extLst>
                         <a:ext uri="{28A0092B-C50C-407E-A947-70E740481C1C}">
                           <a14:useLocalDpi xmlns:a14="http://schemas.microsoft.com/office/drawing/2010/main" val="0"/>
@@ -1431,7 +1407,7 @@
           <w:rStyle w:val="Refdenotaalpie"/>
           <w:i/>
         </w:rPr>
-        <w:footnoteReference w:id="1"/>
+        <w:footnoteReference w:id="3"/>
       </w:r>
     </w:p>
     <w:p>
@@ -1468,127 +1444,67 @@
         <w:t>.1</w:t>
       </w:r>
       <w:r>
+        <w:t xml:space="preserve"> OpenCV</w:t>
+      </w:r>
+    </w:p>
+    <w:p>
+      <w:pPr>
+        <w:jc w:val="left"/>
+      </w:pPr>
+      <w:r>
+        <w:t>OpenCV (Open Source Computer Vision</w:t>
+      </w:r>
+      <w:r>
+        <w:t xml:space="preserve"> Library) es una biblioteca de maching learning</w:t>
+      </w:r>
+      <w:r>
+        <w:t xml:space="preserve"> y visión por computadora de código abierto. Al ser un producto con licencia BSD, OpenCV facilita a las empresas a utilizar y modificar el códig</w:t>
+      </w:r>
+      <w:r>
+        <w:t xml:space="preserve">o. </w:t>
+      </w:r>
+    </w:p>
+    <w:p>
+      <w:pPr>
+        <w:jc w:val="left"/>
+      </w:pPr>
+      <w:r>
+        <w:t>La biblioteca</w:t>
+      </w:r>
+      <w:r>
+        <w:t xml:space="preserve"> fue lanzada oficialmente en 1999</w:t>
+      </w:r>
+      <w:r>
         <w:t xml:space="preserve"> </w:t>
       </w:r>
-      <w:proofErr w:type="spellStart"/>
-      <w:r>
-        <w:t>OpenCV</w:t>
-      </w:r>
-      <w:proofErr w:type="spellEnd"/>
+      <w:r>
+        <w:t xml:space="preserve">y </w:t>
+      </w:r>
+      <w:r>
+        <w:t>posee más de 2000 algoritmos optimizados que se pueden utilizar para detectar</w:t>
+      </w:r>
+      <w:r>
+        <w:t xml:space="preserve"> </w:t>
+      </w:r>
+      <w:r>
+        <w:t>y reconocer</w:t>
+      </w:r>
+      <w:r>
+        <w:t xml:space="preserve"> colores,</w:t>
+      </w:r>
+      <w:r>
+        <w:t xml:space="preserve"> caras, identificar objetos, clasificar acciones humanas en videos, rastrear movimientos de cámara, etc</w:t>
+      </w:r>
+      <w:r>
+        <w:t>.</w:t>
+      </w:r>
     </w:p>
     <w:p>
       <w:pPr>
         <w:jc w:val="left"/>
       </w:pPr>
-      <w:proofErr w:type="spellStart"/>
-      <w:r>
-        <w:t>OpenCV</w:t>
-      </w:r>
-      <w:proofErr w:type="spellEnd"/>
-      <w:r>
-        <w:t xml:space="preserve"> (Open </w:t>
-      </w:r>
-      <w:proofErr w:type="spellStart"/>
-      <w:r>
-        <w:t>Source</w:t>
-      </w:r>
-      <w:proofErr w:type="spellEnd"/>
-      <w:r>
-        <w:t xml:space="preserve"> </w:t>
-      </w:r>
-      <w:proofErr w:type="spellStart"/>
-      <w:r>
-        <w:t>Computer</w:t>
-      </w:r>
-      <w:proofErr w:type="spellEnd"/>
-      <w:r>
-        <w:t xml:space="preserve"> </w:t>
-      </w:r>
-      <w:proofErr w:type="spellStart"/>
-      <w:r>
-        <w:t>Vision</w:t>
-      </w:r>
-      <w:proofErr w:type="spellEnd"/>
-      <w:r>
-        <w:t xml:space="preserve"> Library) es una biblioteca de </w:t>
-      </w:r>
-      <w:proofErr w:type="spellStart"/>
-      <w:r>
-        <w:t>maching</w:t>
-      </w:r>
-      <w:proofErr w:type="spellEnd"/>
-      <w:r>
-        <w:t xml:space="preserve"> </w:t>
-      </w:r>
-      <w:proofErr w:type="spellStart"/>
-      <w:r>
-        <w:t>learning</w:t>
-      </w:r>
-      <w:proofErr w:type="spellEnd"/>
-      <w:r>
-        <w:t xml:space="preserve"> y visión por computadora de código abierto. Al ser un producto con licencia BSD, </w:t>
-      </w:r>
-      <w:proofErr w:type="spellStart"/>
-      <w:r>
-        <w:t>OpenCV</w:t>
-      </w:r>
-      <w:proofErr w:type="spellEnd"/>
-      <w:r>
-        <w:t xml:space="preserve"> facilita a las empresas a utilizar y modificar el códig</w:t>
-      </w:r>
-      <w:r>
-        <w:t xml:space="preserve">o. </w:t>
-      </w:r>
-    </w:p>
-    <w:p>
-      <w:pPr>
-        <w:jc w:val="left"/>
-      </w:pPr>
-      <w:r>
-        <w:t>La biblioteca</w:t>
-      </w:r>
-      <w:r>
-        <w:t xml:space="preserve"> fue lanzada oficialmente en 1999</w:t>
-      </w:r>
-      <w:r>
-        <w:t xml:space="preserve"> </w:t>
-      </w:r>
-      <w:r>
-        <w:t xml:space="preserve">y </w:t>
-      </w:r>
-      <w:r>
-        <w:t>posee más de 2000 algoritmos optimizados que se pueden utilizar para detectar</w:t>
-      </w:r>
-      <w:r>
-        <w:t xml:space="preserve"> </w:t>
-      </w:r>
-      <w:r>
-        <w:t>y reconocer</w:t>
-      </w:r>
-      <w:r>
-        <w:t xml:space="preserve"> colores,</w:t>
-      </w:r>
-      <w:r>
-        <w:t xml:space="preserve"> caras, identificar objetos, clasificar acciones humanas en videos, rastrear movimientos de cámara, etc</w:t>
-      </w:r>
-      <w:r>
-        <w:t>.</w:t>
-      </w:r>
-    </w:p>
-    <w:p>
-      <w:pPr>
-        <w:jc w:val="left"/>
-      </w:pPr>
-      <w:r>
-        <w:t xml:space="preserve">Es actualmente utilizado por grandes compañías como Google, </w:t>
-      </w:r>
-      <w:proofErr w:type="spellStart"/>
-      <w:r>
-        <w:t>Yahoo</w:t>
-      </w:r>
-      <w:proofErr w:type="spellEnd"/>
-      <w:r>
-        <w:t>, Microsoft, Intel, IBM, Sony, Honda y Toyota.</w:t>
+      <w:r>
+        <w:t>Es actualmente utilizado por grandes compañías como Google, Yahoo, Microsoft, Intel, IBM, Sony, Honda y Toyota.</w:t>
       </w:r>
     </w:p>
     <w:p>
@@ -1619,7 +1535,7 @@
                     </pic:cNvPicPr>
                   </pic:nvPicPr>
                   <pic:blipFill>
-                    <a:blip r:embed="rId10">
+                    <a:blip r:embed="rId11">
                       <a:extLst>
                         <a:ext uri="{28A0092B-C50C-407E-A947-70E740481C1C}">
                           <a14:useLocalDpi xmlns:a14="http://schemas.microsoft.com/office/drawing/2010/main" val="0"/>
@@ -1659,22 +1575,14 @@
         <w:rPr>
           <w:i/>
         </w:rPr>
-        <w:t xml:space="preserve">Figura 2 – Logo de </w:t>
-      </w:r>
-      <w:proofErr w:type="spellStart"/>
-      <w:r>
-        <w:rPr>
-          <w:i/>
-        </w:rPr>
-        <w:t>OpenCV</w:t>
-      </w:r>
-      <w:proofErr w:type="spellEnd"/>
+        <w:t>Figura 2 – Logo de OpenCV</w:t>
+      </w:r>
       <w:r>
         <w:rPr>
           <w:rStyle w:val="Refdenotaalpie"/>
           <w:i/>
         </w:rPr>
-        <w:footnoteReference w:id="2"/>
+        <w:footnoteReference w:id="4"/>
       </w:r>
       <w:r>
         <w:rPr>
@@ -1689,31 +1597,18 @@
       </w:r>
       <w:r>
         <w:tab/>
-        <w:t xml:space="preserve">2.1.2.2 </w:t>
-      </w:r>
-      <w:proofErr w:type="spellStart"/>
-      <w:r>
-        <w:t>Numpy</w:t>
-      </w:r>
-      <w:proofErr w:type="spellEnd"/>
+        <w:t>2.1.2.2 Numpy</w:t>
+      </w:r>
     </w:p>
     <w:p>
       <w:r>
         <w:t xml:space="preserve">Es una librería especializada en el cálculo numérico y análisis de datos. Incorpora una nueva clase de objetos llamadas </w:t>
       </w:r>
-      <w:proofErr w:type="spellStart"/>
       <w:r>
         <w:rPr>
           <w:b/>
         </w:rPr>
-        <w:t>arrays</w:t>
-      </w:r>
-      <w:proofErr w:type="spellEnd"/>
-      <w:r>
-        <w:rPr>
-          <w:b/>
-        </w:rPr>
-        <w:t xml:space="preserve">, </w:t>
+        <w:t xml:space="preserve">arrays, </w:t>
       </w:r>
       <w:r>
         <w:t>que permite representar colecciones de datos de un mismo tipo por ejemplo números.</w:t>
@@ -1746,7 +1641,7 @@
                     </pic:cNvPicPr>
                   </pic:nvPicPr>
                   <pic:blipFill>
-                    <a:blip r:embed="rId11">
+                    <a:blip r:embed="rId12">
                       <a:extLst>
                         <a:ext uri="{28A0092B-C50C-407E-A947-70E740481C1C}">
                           <a14:useLocalDpi xmlns:a14="http://schemas.microsoft.com/office/drawing/2010/main" val="0"/>
@@ -1789,28 +1684,14 @@
         <w:rPr>
           <w:i/>
         </w:rPr>
-        <w:t xml:space="preserve">Figura 3 – Logo de </w:t>
-      </w:r>
-      <w:proofErr w:type="spellStart"/>
-      <w:r>
-        <w:rPr>
-          <w:i/>
-        </w:rPr>
-        <w:t>Numpy</w:t>
-      </w:r>
-      <w:proofErr w:type="spellEnd"/>
-      <w:r>
-        <w:rPr>
-          <w:i/>
-        </w:rPr>
-        <w:t xml:space="preserve"> </w:t>
+        <w:t xml:space="preserve">Figura 3 – Logo de Numpy </w:t>
       </w:r>
       <w:r>
         <w:rPr>
           <w:rStyle w:val="Refdenotaalpie"/>
           <w:i/>
         </w:rPr>
-        <w:footnoteReference w:id="3"/>
+        <w:footnoteReference w:id="5"/>
       </w:r>
     </w:p>
     <w:p>
@@ -1827,15 +1708,7 @@
         <w:t>2.1.2.3</w:t>
       </w:r>
       <w:r>
-        <w:t xml:space="preserve"> </w:t>
-      </w:r>
-      <w:proofErr w:type="spellStart"/>
-      <w:r>
-        <w:t>PyQT</w:t>
-      </w:r>
-      <w:proofErr w:type="spellEnd"/>
-      <w:r>
-        <w:t xml:space="preserve"> </w:t>
+        <w:t xml:space="preserve"> PyQT </w:t>
       </w:r>
     </w:p>
     <w:p>
@@ -1843,15 +1716,7 @@
         <w:jc w:val="left"/>
       </w:pPr>
       <w:r>
-        <w:t xml:space="preserve">Es una biblioteca que nos permite la conexión entre la interfaz gráfica desarrollada en el software QT </w:t>
-      </w:r>
-      <w:proofErr w:type="spellStart"/>
-      <w:r>
-        <w:t>Designer</w:t>
-      </w:r>
-      <w:proofErr w:type="spellEnd"/>
-      <w:r>
-        <w:t xml:space="preserve"> y el código desarrollado en Python.</w:t>
+        <w:t>Es una biblioteca que nos permite la conexión entre la interfaz gráfica desarrollada en el software QT Designer y el código desarrollado en Python.</w:t>
       </w:r>
     </w:p>
     <w:p>
@@ -1868,13 +1733,8 @@
       </w:r>
       <w:r>
         <w:tab/>
-        <w:t xml:space="preserve">2.1.2.4 </w:t>
-      </w:r>
-      <w:proofErr w:type="spellStart"/>
-      <w:r>
-        <w:t>PySerial</w:t>
-      </w:r>
-      <w:proofErr w:type="spellEnd"/>
+        <w:t>2.1.2.4 PySerial</w:t>
+      </w:r>
     </w:p>
     <w:p>
       <w:pPr>
@@ -1911,7 +1771,7 @@
                     </pic:cNvPicPr>
                   </pic:nvPicPr>
                   <pic:blipFill>
-                    <a:blip r:embed="rId12">
+                    <a:blip r:embed="rId13">
                       <a:extLst>
                         <a:ext uri="{28A0092B-C50C-407E-A947-70E740481C1C}">
                           <a14:useLocalDpi xmlns:a14="http://schemas.microsoft.com/office/drawing/2010/main" val="0"/>
@@ -1946,7 +1806,7 @@
         <w:rPr>
           <w:rStyle w:val="Refdenotaalpie"/>
         </w:rPr>
-        <w:footnoteReference w:id="4"/>
+        <w:footnoteReference w:id="6"/>
       </w:r>
     </w:p>
     <w:p>
@@ -1960,13 +1820,8 @@
       </w:pPr>
       <w:r>
         <w:tab/>
-        <w:t xml:space="preserve">2.1.3 QT </w:t>
-      </w:r>
-      <w:proofErr w:type="spellStart"/>
-      <w:r>
-        <w:t>Desingner</w:t>
-      </w:r>
-      <w:proofErr w:type="spellEnd"/>
+        <w:t>2.1.3 QT Desingner</w:t>
+      </w:r>
     </w:p>
     <w:p>
       <w:pPr>
@@ -1983,32 +1838,10 @@
         <w:rPr>
           <w:i/>
         </w:rPr>
-        <w:t>“</w:t>
-      </w:r>
-      <w:proofErr w:type="spellStart"/>
-      <w:r>
-        <w:rPr>
-          <w:i/>
-        </w:rPr>
-        <w:t>what-you-see-is-what-you-get</w:t>
-      </w:r>
-      <w:proofErr w:type="spellEnd"/>
-      <w:r>
-        <w:rPr>
-          <w:i/>
-        </w:rPr>
-        <w:t xml:space="preserve">” </w:t>
-      </w:r>
-      <w:r>
-        <w:t xml:space="preserve">(Lo que vemos es lo que </w:t>
-      </w:r>
-      <w:proofErr w:type="spellStart"/>
-      <w:r>
-        <w:t>optenemos</w:t>
-      </w:r>
-      <w:proofErr w:type="spellEnd"/>
-      <w:r>
-        <w:t>).</w:t>
+        <w:t xml:space="preserve">“what-you-see-is-what-you-get” </w:t>
+      </w:r>
+      <w:r>
+        <w:t>(Lo que vemos es lo que optenemos).</w:t>
       </w:r>
     </w:p>
     <w:p>
@@ -2043,7 +1876,7 @@
                     </pic:cNvPicPr>
                   </pic:nvPicPr>
                   <pic:blipFill>
-                    <a:blip r:embed="rId13" cstate="print">
+                    <a:blip r:embed="rId14" cstate="print">
                       <a:extLst>
                         <a:ext uri="{28A0092B-C50C-407E-A947-70E740481C1C}">
                           <a14:useLocalDpi xmlns:a14="http://schemas.microsoft.com/office/drawing/2010/main" val="0"/>
@@ -2093,7 +1926,7 @@
           <w:rStyle w:val="Refdenotaalpie"/>
           <w:i/>
         </w:rPr>
-        <w:footnoteReference w:id="5"/>
+        <w:footnoteReference w:id="7"/>
       </w:r>
     </w:p>
     <w:p>
@@ -2110,13 +1943,8 @@
       </w:pPr>
       <w:r>
         <w:tab/>
-        <w:t xml:space="preserve">2.1.4 Visual Studio </w:t>
-      </w:r>
-      <w:proofErr w:type="spellStart"/>
-      <w:r>
-        <w:t>Code</w:t>
-      </w:r>
-      <w:proofErr w:type="spellEnd"/>
+        <w:t>2.1.4 Visual Studio Code</w:t>
+      </w:r>
     </w:p>
     <w:p>
       <w:r>
@@ -2172,7 +2000,7 @@
                     </pic:cNvPicPr>
                   </pic:nvPicPr>
                   <pic:blipFill>
-                    <a:blip r:embed="rId14" cstate="print">
+                    <a:blip r:embed="rId15" cstate="print">
                       <a:extLst>
                         <a:ext uri="{28A0092B-C50C-407E-A947-70E740481C1C}">
                           <a14:useLocalDpi xmlns:a14="http://schemas.microsoft.com/office/drawing/2010/main" val="0"/>
@@ -2221,22 +2049,14 @@
         <w:rPr>
           <w:i/>
         </w:rPr>
-        <w:t xml:space="preserve"> – Logo de Visual Studio </w:t>
-      </w:r>
-      <w:proofErr w:type="spellStart"/>
-      <w:r>
-        <w:rPr>
-          <w:i/>
-        </w:rPr>
-        <w:t>Code</w:t>
-      </w:r>
-      <w:proofErr w:type="spellEnd"/>
+        <w:t xml:space="preserve"> – Logo de Visual Studio Code</w:t>
+      </w:r>
       <w:r>
         <w:rPr>
           <w:rStyle w:val="Refdenotaalpie"/>
           <w:i/>
         </w:rPr>
-        <w:footnoteReference w:id="6"/>
+        <w:footnoteReference w:id="8"/>
       </w:r>
     </w:p>
     <w:p>
@@ -2321,15 +2141,7 @@
         <w:t>Numéricos (enteros, flotantes, complejos), Secuen</w:t>
       </w:r>
       <w:r>
-        <w:t xml:space="preserve">cias (cadenas, listas, </w:t>
-      </w:r>
-      <w:proofErr w:type="spellStart"/>
-      <w:r>
-        <w:t>tuplas</w:t>
-      </w:r>
-      <w:proofErr w:type="spellEnd"/>
-      <w:r>
-        <w:t xml:space="preserve">), </w:t>
+        <w:t xml:space="preserve">cias (cadenas, listas, tuplas), </w:t>
       </w:r>
       <w:r>
         <w:t>Booleanos (Verdadero, Falso), Diccionarios y Conjuntos.</w:t>
@@ -2360,23 +2172,7 @@
         <w:t xml:space="preserve"> </w:t>
       </w:r>
       <w:r>
-        <w:t xml:space="preserve">Evalúa una expresión booleana y realiza algún proceso dependiendo del resultado. Se maneja mediante sentencias </w:t>
-      </w:r>
-      <w:proofErr w:type="spellStart"/>
-      <w:r>
-        <w:t>if</w:t>
-      </w:r>
-      <w:proofErr w:type="spellEnd"/>
-      <w:r>
-        <w:t>/</w:t>
-      </w:r>
-      <w:proofErr w:type="spellStart"/>
-      <w:r>
-        <w:t>else</w:t>
-      </w:r>
-      <w:proofErr w:type="spellEnd"/>
-      <w:r>
-        <w:t>.</w:t>
+        <w:t>Evalúa una expresión booleana y realiza algún proceso dependiendo del resultado. Se maneja mediante sentencias if/else.</w:t>
       </w:r>
     </w:p>
     <w:p>
@@ -2390,23 +2186,7 @@
         <w:t xml:space="preserve"> </w:t>
       </w:r>
       <w:r>
-        <w:t xml:space="preserve">Ejecución repetida de bloques de código. Pueden ser bucles </w:t>
-      </w:r>
-      <w:proofErr w:type="spellStart"/>
-      <w:r>
-        <w:t>for</w:t>
-      </w:r>
-      <w:proofErr w:type="spellEnd"/>
-      <w:r>
-        <w:t xml:space="preserve"> o </w:t>
-      </w:r>
-      <w:proofErr w:type="spellStart"/>
-      <w:r>
-        <w:t>while</w:t>
-      </w:r>
-      <w:proofErr w:type="spellEnd"/>
-      <w:r>
-        <w:t>.</w:t>
+        <w:t>Ejecución repetida de bloques de código. Pueden ser bucles for o while.</w:t>
       </w:r>
     </w:p>
     <w:p>
@@ -2420,15 +2200,7 @@
         <w:t xml:space="preserve"> </w:t>
       </w:r>
       <w:r>
-        <w:t xml:space="preserve">Bloque de código organizado y reutilizable. Se crean con la palabra clave </w:t>
-      </w:r>
-      <w:proofErr w:type="spellStart"/>
-      <w:r>
-        <w:t>def</w:t>
-      </w:r>
-      <w:proofErr w:type="spellEnd"/>
-      <w:r>
-        <w:t>.</w:t>
+        <w:t>Bloque de código organizado y reutilizable. Se crean con la palabra clave def.</w:t>
       </w:r>
     </w:p>
     <w:p>
@@ -2475,14 +2247,12 @@
       <w:r>
         <w:t xml:space="preserve">. Para definir una clase se utiliza la palabra clave </w:t>
       </w:r>
-      <w:proofErr w:type="spellStart"/>
       <w:r>
         <w:rPr>
           <w:b/>
         </w:rPr>
         <w:t>class</w:t>
       </w:r>
-      <w:proofErr w:type="spellEnd"/>
       <w:r>
         <w:t xml:space="preserve"> seguido de su nombre. </w:t>
       </w:r>
@@ -2507,23 +2277,7 @@
     <w:p/>
     <w:p>
       <w:r>
-        <w:t>El método __</w:t>
-      </w:r>
-      <w:proofErr w:type="spellStart"/>
-      <w:r>
-        <w:t>init</w:t>
-      </w:r>
-      <w:proofErr w:type="spellEnd"/>
-      <w:r>
-        <w:t>_</w:t>
-      </w:r>
-      <w:proofErr w:type="gramStart"/>
-      <w:r>
-        <w:t>_(</w:t>
-      </w:r>
-      <w:proofErr w:type="gramEnd"/>
-      <w:r>
-        <w:t>) también llamado constructor. Es utilizado por Python cada vez que instanciamos un objeto. El constructor se encarga de crear el estado inicial del objeto con un conjunto mínimo de parámetros que necesita para existir.</w:t>
+        <w:t>El método __init__() también llamado constructor. Es utilizado por Python cada vez que instanciamos un objeto. El constructor se encarga de crear el estado inicial del objeto con un conjunto mínimo de parámetros que necesita para existir.</w:t>
       </w:r>
     </w:p>
     <w:p/>
@@ -2543,102 +2297,6 @@
             <wp:extent cx="6393815" cy="1183640"/>
             <wp:effectExtent l="0" t="0" r="6985" b="0"/>
             <wp:docPr id="38" name="Imagen 38"/>
-            <wp:cNvGraphicFramePr>
-              <a:graphicFrameLocks xmlns:a="http://schemas.openxmlformats.org/drawingml/2006/main" noChangeAspect="1"/>
-            </wp:cNvGraphicFramePr>
-            <a:graphic xmlns:a="http://schemas.openxmlformats.org/drawingml/2006/main">
-              <a:graphicData uri="http://schemas.openxmlformats.org/drawingml/2006/picture">
-                <pic:pic xmlns:pic="http://schemas.openxmlformats.org/drawingml/2006/picture">
-                  <pic:nvPicPr>
-                    <pic:cNvPr id="1" name=""/>
-                    <pic:cNvPicPr/>
-                  </pic:nvPicPr>
-                  <pic:blipFill>
-                    <a:blip r:embed="rId15"/>
-                    <a:stretch>
-                      <a:fillRect/>
-                    </a:stretch>
-                  </pic:blipFill>
-                  <pic:spPr>
-                    <a:xfrm>
-                      <a:off x="0" y="0"/>
-                      <a:ext cx="6393815" cy="1183640"/>
-                    </a:xfrm>
-                    <a:prstGeom prst="rect">
-                      <a:avLst/>
-                    </a:prstGeom>
-                  </pic:spPr>
-                </pic:pic>
-              </a:graphicData>
-            </a:graphic>
-          </wp:inline>
-        </w:drawing>
-      </w:r>
-    </w:p>
-    <w:p>
-      <w:r>
-        <w:lastRenderedPageBreak/>
-        <w:t>En la clase Galleta, cada galleta debe tener un nombre, una forma y un tipo de chips. Hemos definido esta última como “Chocolate”.</w:t>
-      </w:r>
-    </w:p>
-    <w:p>
-      <w:r>
-        <w:t xml:space="preserve">Por otro lado, </w:t>
-      </w:r>
-      <w:proofErr w:type="spellStart"/>
-      <w:r>
-        <w:t>self</w:t>
-      </w:r>
-      <w:proofErr w:type="spellEnd"/>
-      <w:r>
-        <w:t xml:space="preserve"> se refiere a la instancia de la clase (el objeto en sí).</w:t>
-      </w:r>
-    </w:p>
-    <w:p>
-      <w:r>
-        <w:t>En el siguiente paso v</w:t>
-      </w:r>
-      <w:r>
-        <w:t xml:space="preserve">amos a </w:t>
-      </w:r>
-      <w:r>
-        <w:t xml:space="preserve">añadir el método </w:t>
-      </w:r>
-      <w:proofErr w:type="gramStart"/>
-      <w:r>
-        <w:t>hornear(</w:t>
-      </w:r>
-      <w:proofErr w:type="gramEnd"/>
-      <w:r>
-        <w:t>)</w:t>
-      </w:r>
-      <w:r>
-        <w:t xml:space="preserve"> </w:t>
-      </w:r>
-      <w:r>
-        <w:t xml:space="preserve">como ejemplo, </w:t>
-      </w:r>
-      <w:r>
-        <w:t>para</w:t>
-      </w:r>
-      <w:r>
-        <w:t xml:space="preserve"> mostrar su funcionamiento</w:t>
-      </w:r>
-      <w:r>
-        <w:t xml:space="preserve">. El método hornear imprimirá por consola una frase teniendo en cuenta los atributos de la clase que definamos. </w:t>
-      </w:r>
-    </w:p>
-    <w:p>
-      <w:r>
-        <w:rPr>
-          <w:noProof/>
-          <w:lang w:eastAsia="es-AR"/>
-        </w:rPr>
-        <w:drawing>
-          <wp:inline distT="0" distB="0" distL="0" distR="0" wp14:anchorId="6565789D" wp14:editId="546754EF">
-            <wp:extent cx="6393815" cy="561340"/>
-            <wp:effectExtent l="0" t="0" r="6985" b="0"/>
-            <wp:docPr id="39" name="Imagen 39"/>
             <wp:cNvGraphicFramePr>
               <a:graphicFrameLocks xmlns:a="http://schemas.openxmlformats.org/drawingml/2006/main" noChangeAspect="1"/>
             </wp:cNvGraphicFramePr>
@@ -2658,7 +2316,7 @@
                   <pic:spPr>
                     <a:xfrm>
                       <a:off x="0" y="0"/>
-                      <a:ext cx="6393815" cy="561340"/>
+                      <a:ext cx="6393815" cy="1183640"/>
                     </a:xfrm>
                     <a:prstGeom prst="rect">
                       <a:avLst/>
@@ -2673,19 +2331,39 @@
     </w:p>
     <w:p>
       <w:r>
-        <w:t>Para llamar a un método,</w:t>
-      </w:r>
-      <w:r>
-        <w:t xml:space="preserve"> primero se define una variable, la cual contendrá la clase y los correspondientes atributos que s ele quiera asignar al objeto creado, luego</w:t>
+        <w:lastRenderedPageBreak/>
+        <w:t>En la clase Galleta, cada galleta debe tener un nombre, una forma y un tipo de chips. Hemos definido esta última como “Chocolate”.</w:t>
+      </w:r>
+    </w:p>
+    <w:p>
+      <w:r>
+        <w:t>Por otro lado, self se refiere a la instancia de la clase (el objeto en sí).</w:t>
+      </w:r>
+    </w:p>
+    <w:p>
+      <w:r>
+        <w:t>En el siguiente paso v</w:t>
+      </w:r>
+      <w:r>
+        <w:t xml:space="preserve">amos a </w:t>
+      </w:r>
+      <w:r>
+        <w:t>añadir el método hornear()</w:t>
       </w:r>
       <w:r>
         <w:t xml:space="preserve"> </w:t>
       </w:r>
       <w:r>
-        <w:t>se utiliza la notación de punto y se lo invoca</w:t>
-      </w:r>
-      <w:r>
-        <w:t xml:space="preserve"> como una función.</w:t>
+        <w:t xml:space="preserve">como ejemplo, </w:t>
+      </w:r>
+      <w:r>
+        <w:t>para</w:t>
+      </w:r>
+      <w:r>
+        <w:t xml:space="preserve"> mostrar su funcionamiento</w:t>
+      </w:r>
+      <w:r>
+        <w:t xml:space="preserve">. El método hornear imprimirá por consola una frase teniendo en cuenta los atributos de la clase que definamos. </w:t>
       </w:r>
     </w:p>
     <w:p>
@@ -2695,10 +2373,10 @@
           <w:lang w:eastAsia="es-AR"/>
         </w:rPr>
         <w:drawing>
-          <wp:inline distT="0" distB="0" distL="0" distR="0" wp14:anchorId="3890000A" wp14:editId="30109C17">
-            <wp:extent cx="6393815" cy="342900"/>
+          <wp:inline distT="0" distB="0" distL="0" distR="0" wp14:anchorId="6565789D" wp14:editId="546754EF">
+            <wp:extent cx="6393815" cy="561340"/>
             <wp:effectExtent l="0" t="0" r="6985" b="0"/>
-            <wp:docPr id="40" name="Imagen 40"/>
+            <wp:docPr id="39" name="Imagen 39"/>
             <wp:cNvGraphicFramePr>
               <a:graphicFrameLocks xmlns:a="http://schemas.openxmlformats.org/drawingml/2006/main" noChangeAspect="1"/>
             </wp:cNvGraphicFramePr>
@@ -2718,7 +2396,7 @@
                   <pic:spPr>
                     <a:xfrm>
                       <a:off x="0" y="0"/>
-                      <a:ext cx="6393815" cy="342900"/>
+                      <a:ext cx="6393815" cy="561340"/>
                     </a:xfrm>
                     <a:prstGeom prst="rect">
                       <a:avLst/>
@@ -2733,13 +2411,19 @@
     </w:p>
     <w:p>
       <w:r>
-        <w:t xml:space="preserve">Luego de ejecutar </w:t>
-      </w:r>
-      <w:r>
-        <w:t>e</w:t>
-      </w:r>
-      <w:r>
-        <w:t>l programa veríamos en consola lo siguiente</w:t>
+        <w:t>Para llamar a un método,</w:t>
+      </w:r>
+      <w:r>
+        <w:t xml:space="preserve"> primero se define una variable, la cual contendrá la clase y los correspondientes atributos que s ele quiera asignar al objeto creado, luego</w:t>
+      </w:r>
+      <w:r>
+        <w:t xml:space="preserve"> </w:t>
+      </w:r>
+      <w:r>
+        <w:t>se utiliza la notación de punto y se lo invoca</w:t>
+      </w:r>
+      <w:r>
+        <w:t xml:space="preserve"> como una función.</w:t>
       </w:r>
     </w:p>
     <w:p>
@@ -2749,10 +2433,10 @@
           <w:lang w:eastAsia="es-AR"/>
         </w:rPr>
         <w:drawing>
-          <wp:inline distT="0" distB="0" distL="0" distR="0" wp14:anchorId="618B40DF" wp14:editId="6A3EB843">
-            <wp:extent cx="6393815" cy="326390"/>
+          <wp:inline distT="0" distB="0" distL="0" distR="0" wp14:anchorId="3890000A" wp14:editId="30109C17">
+            <wp:extent cx="6393815" cy="342900"/>
             <wp:effectExtent l="0" t="0" r="6985" b="0"/>
-            <wp:docPr id="41" name="Imagen 41"/>
+            <wp:docPr id="40" name="Imagen 40"/>
             <wp:cNvGraphicFramePr>
               <a:graphicFrameLocks xmlns:a="http://schemas.openxmlformats.org/drawingml/2006/main" noChangeAspect="1"/>
             </wp:cNvGraphicFramePr>
@@ -2772,6 +2456,60 @@
                   <pic:spPr>
                     <a:xfrm>
                       <a:off x="0" y="0"/>
+                      <a:ext cx="6393815" cy="342900"/>
+                    </a:xfrm>
+                    <a:prstGeom prst="rect">
+                      <a:avLst/>
+                    </a:prstGeom>
+                  </pic:spPr>
+                </pic:pic>
+              </a:graphicData>
+            </a:graphic>
+          </wp:inline>
+        </w:drawing>
+      </w:r>
+    </w:p>
+    <w:p>
+      <w:r>
+        <w:t xml:space="preserve">Luego de ejecutar </w:t>
+      </w:r>
+      <w:r>
+        <w:t>e</w:t>
+      </w:r>
+      <w:r>
+        <w:t>l programa veríamos en consola lo siguiente</w:t>
+      </w:r>
+    </w:p>
+    <w:p>
+      <w:r>
+        <w:rPr>
+          <w:noProof/>
+          <w:lang w:eastAsia="es-AR"/>
+        </w:rPr>
+        <w:drawing>
+          <wp:inline distT="0" distB="0" distL="0" distR="0" wp14:anchorId="618B40DF" wp14:editId="6A3EB843">
+            <wp:extent cx="6393815" cy="326390"/>
+            <wp:effectExtent l="0" t="0" r="6985" b="0"/>
+            <wp:docPr id="41" name="Imagen 41"/>
+            <wp:cNvGraphicFramePr>
+              <a:graphicFrameLocks xmlns:a="http://schemas.openxmlformats.org/drawingml/2006/main" noChangeAspect="1"/>
+            </wp:cNvGraphicFramePr>
+            <a:graphic xmlns:a="http://schemas.openxmlformats.org/drawingml/2006/main">
+              <a:graphicData uri="http://schemas.openxmlformats.org/drawingml/2006/picture">
+                <pic:pic xmlns:pic="http://schemas.openxmlformats.org/drawingml/2006/picture">
+                  <pic:nvPicPr>
+                    <pic:cNvPr id="1" name=""/>
+                    <pic:cNvPicPr/>
+                  </pic:nvPicPr>
+                  <pic:blipFill>
+                    <a:blip r:embed="rId19"/>
+                    <a:stretch>
+                      <a:fillRect/>
+                    </a:stretch>
+                  </pic:blipFill>
+                  <pic:spPr>
+                    <a:xfrm>
+                      <a:off x="0" y="0"/>
                       <a:ext cx="6393815" cy="326390"/>
                     </a:xfrm>
                     <a:prstGeom prst="rect">
@@ -2824,21 +2562,8 @@
       <w:r>
         <w:t xml:space="preserve">• Cámara </w:t>
       </w:r>
-      <w:proofErr w:type="spellStart"/>
-      <w:r>
-        <w:t>Genius</w:t>
-      </w:r>
-      <w:proofErr w:type="spellEnd"/>
-      <w:r>
-        <w:t xml:space="preserve"> </w:t>
-      </w:r>
-      <w:proofErr w:type="spellStart"/>
-      <w:r>
-        <w:t>ECam</w:t>
-      </w:r>
-      <w:proofErr w:type="spellEnd"/>
-      <w:r>
-        <w:t xml:space="preserve"> 8000</w:t>
+      <w:r>
+        <w:t>Genius ECam 8000</w:t>
       </w:r>
     </w:p>
     <w:p>
@@ -2909,7 +2634,7 @@
                     </pic:cNvPicPr>
                   </pic:nvPicPr>
                   <pic:blipFill>
-                    <a:blip r:embed="rId19" cstate="print">
+                    <a:blip r:embed="rId20" cstate="print">
                       <a:extLst>
                         <a:ext uri="{28A0092B-C50C-407E-A947-70E740481C1C}">
                           <a14:useLocalDpi xmlns:a14="http://schemas.microsoft.com/office/drawing/2010/main" val="0"/>
@@ -3020,7 +2745,7 @@
                     </pic:cNvPicPr>
                   </pic:nvPicPr>
                   <pic:blipFill>
-                    <a:blip r:embed="rId20">
+                    <a:blip r:embed="rId21">
                       <a:extLst>
                         <a:ext uri="{28A0092B-C50C-407E-A947-70E740481C1C}">
                           <a14:useLocalDpi xmlns:a14="http://schemas.microsoft.com/office/drawing/2010/main" val="0"/>
@@ -3123,115 +2848,20 @@
           <w:highlight w:val="yellow"/>
           <w:lang w:eastAsia="es-ES"/>
         </w:rPr>
-        <w:t xml:space="preserve">e nos permite la interconexión entre nuestro sistema desarrollado en </w:t>
+        <w:t xml:space="preserve">e nos permite la interconexión entre nuestro sistema desarrollado en Python y los demás componentes como servos, display, y leds. </w:t>
       </w:r>
       <w:r>
         <w:rPr>
           <w:highlight w:val="yellow"/>
           <w:lang w:eastAsia="es-ES"/>
         </w:rPr>
-        <w:t xml:space="preserve">Python y los demás componentes </w:t>
-      </w:r>
-      <w:r>
-        <w:rPr>
-          <w:highlight w:val="yellow"/>
-          <w:lang w:eastAsia="es-ES"/>
-        </w:rPr>
-        <w:t>c</w:t>
-      </w:r>
-      <w:r>
-        <w:rPr>
-          <w:highlight w:val="yellow"/>
-          <w:lang w:eastAsia="es-ES"/>
-        </w:rPr>
-        <w:t>o</w:t>
-      </w:r>
-      <w:r>
-        <w:rPr>
-          <w:highlight w:val="yellow"/>
-          <w:lang w:eastAsia="es-ES"/>
-        </w:rPr>
-        <w:t xml:space="preserve">mo servos, </w:t>
-      </w:r>
-      <w:proofErr w:type="spellStart"/>
-      <w:r>
-        <w:rPr>
-          <w:highlight w:val="yellow"/>
-          <w:lang w:eastAsia="es-ES"/>
-        </w:rPr>
-        <w:t>display</w:t>
-      </w:r>
-      <w:proofErr w:type="spellEnd"/>
-      <w:r>
-        <w:rPr>
-          <w:highlight w:val="yellow"/>
-          <w:lang w:eastAsia="es-ES"/>
-        </w:rPr>
-        <w:t>, y leds.</w:t>
-      </w:r>
-      <w:r>
-        <w:rPr>
-          <w:highlight w:val="yellow"/>
-          <w:lang w:eastAsia="es-ES"/>
-        </w:rPr>
-        <w:t xml:space="preserve"> </w:t>
-      </w:r>
-      <w:proofErr w:type="gramStart"/>
-      <w:r>
-        <w:rPr>
-          <w:highlight w:val="yellow"/>
-          <w:lang w:eastAsia="es-ES"/>
-        </w:rPr>
-        <w:t>Además</w:t>
-      </w:r>
-      <w:proofErr w:type="gramEnd"/>
-      <w:r>
-        <w:rPr>
-          <w:highlight w:val="yellow"/>
-          <w:lang w:eastAsia="es-ES"/>
-        </w:rPr>
-        <w:t xml:space="preserve"> posee otras </w:t>
-      </w:r>
-      <w:r>
-        <w:rPr>
-          <w:highlight w:val="yellow"/>
-          <w:lang w:eastAsia="es-ES"/>
-        </w:rPr>
-        <w:t>características</w:t>
-      </w:r>
-      <w:r>
-        <w:rPr>
-          <w:highlight w:val="yellow"/>
-          <w:lang w:eastAsia="es-ES"/>
-        </w:rPr>
-        <w:t xml:space="preserve"> que pueden ser útiles para futuras modificaciones como lo es la </w:t>
-      </w:r>
-      <w:r>
-        <w:rPr>
-          <w:highlight w:val="yellow"/>
-          <w:lang w:eastAsia="es-ES"/>
-        </w:rPr>
-        <w:t>conexión</w:t>
-      </w:r>
-      <w:r>
-        <w:rPr>
-          <w:lang w:eastAsia="es-ES"/>
-        </w:rPr>
-        <w:t xml:space="preserve"> de </w:t>
-      </w:r>
-      <w:proofErr w:type="spellStart"/>
-      <w:r>
-        <w:rPr>
-          <w:lang w:eastAsia="es-ES"/>
-        </w:rPr>
-        <w:t>Wi</w:t>
-      </w:r>
-      <w:proofErr w:type="spellEnd"/>
-      <w:r>
-        <w:rPr>
-          <w:lang w:eastAsia="es-ES"/>
-        </w:rPr>
-        <w:t xml:space="preserve">-Fi/Bluetooth todo en uno, </w:t>
+        <w:t>Además posee otras características que pueden ser útiles para futuras modificaciones como lo es la conexión</w:t>
+      </w:r>
+      <w:r>
+        <w:rPr>
+          <w:lang w:eastAsia="es-ES"/>
+        </w:rPr>
+        <w:t xml:space="preserve"> de Wi-Fi/Bluetooth todo en uno, </w:t>
       </w:r>
       <w:r>
         <w:rPr>
@@ -3473,19 +3103,11 @@
           <w:lang w:eastAsia="es-ES"/>
         </w:rPr>
       </w:pPr>
-      <w:proofErr w:type="spellStart"/>
-      <w:r>
-        <w:rPr>
-          <w:lang w:eastAsia="es-ES"/>
-        </w:rPr>
-        <w:t>SoC</w:t>
-      </w:r>
-      <w:proofErr w:type="spellEnd"/>
-      <w:r>
-        <w:rPr>
-          <w:lang w:eastAsia="es-ES"/>
-        </w:rPr>
-        <w:t>: ESP32</w:t>
+      <w:r>
+        <w:rPr>
+          <w:lang w:eastAsia="es-ES"/>
+        </w:rPr>
+        <w:t>SoC: ESP32</w:t>
       </w:r>
     </w:p>
     <w:p>
@@ -3503,35 +3125,7 @@
         <w:rPr>
           <w:lang w:eastAsia="es-ES"/>
         </w:rPr>
-        <w:t xml:space="preserve">CPU principal: </w:t>
-      </w:r>
-      <w:proofErr w:type="spellStart"/>
-      <w:r>
-        <w:rPr>
-          <w:lang w:eastAsia="es-ES"/>
-        </w:rPr>
-        <w:t>Tensilica</w:t>
-      </w:r>
-      <w:proofErr w:type="spellEnd"/>
-      <w:r>
-        <w:rPr>
-          <w:lang w:eastAsia="es-ES"/>
-        </w:rPr>
-        <w:t xml:space="preserve"> </w:t>
-      </w:r>
-      <w:proofErr w:type="spellStart"/>
-      <w:r>
-        <w:rPr>
-          <w:lang w:eastAsia="es-ES"/>
-        </w:rPr>
-        <w:t>Xtensa</w:t>
-      </w:r>
-      <w:proofErr w:type="spellEnd"/>
-      <w:r>
-        <w:rPr>
-          <w:lang w:eastAsia="es-ES"/>
-        </w:rPr>
-        <w:t xml:space="preserve"> 32-bit LX6</w:t>
+        <w:t>CPU principal: Tensilica Xtensa 32-bit LX6</w:t>
       </w:r>
     </w:p>
     <w:p>
@@ -3581,19 +3175,11 @@
           <w:lang w:eastAsia="es-ES"/>
         </w:rPr>
       </w:pPr>
-      <w:proofErr w:type="spellStart"/>
-      <w:r>
-        <w:rPr>
-          <w:lang w:eastAsia="es-ES"/>
-        </w:rPr>
-        <w:t>WiFi</w:t>
-      </w:r>
-      <w:proofErr w:type="spellEnd"/>
-      <w:r>
-        <w:rPr>
-          <w:lang w:eastAsia="es-ES"/>
-        </w:rPr>
-        <w:t>: 802.11 b/g/n/e/i</w:t>
+      <w:r>
+        <w:rPr>
+          <w:lang w:eastAsia="es-ES"/>
+        </w:rPr>
+        <w:t>WiFi: 802.11 b/g/n/e/i</w:t>
       </w:r>
     </w:p>
     <w:p>
@@ -3607,47 +3193,11 @@
           <w:lang w:eastAsia="es-ES"/>
         </w:rPr>
       </w:pPr>
-      <w:proofErr w:type="gramStart"/>
-      <w:r>
-        <w:rPr>
-          <w:lang w:eastAsia="es-ES"/>
-        </w:rPr>
-        <w:t>Bluetooth:v</w:t>
-      </w:r>
-      <w:proofErr w:type="gramEnd"/>
-      <w:r>
-        <w:rPr>
-          <w:lang w:eastAsia="es-ES"/>
-        </w:rPr>
-        <w:t xml:space="preserve">4.2 BR/EDR y Bluetooth </w:t>
-      </w:r>
-      <w:proofErr w:type="spellStart"/>
-      <w:r>
-        <w:rPr>
-          <w:lang w:eastAsia="es-ES"/>
-        </w:rPr>
-        <w:t>Low</w:t>
-      </w:r>
-      <w:proofErr w:type="spellEnd"/>
-      <w:r>
-        <w:rPr>
-          <w:lang w:eastAsia="es-ES"/>
-        </w:rPr>
-        <w:t xml:space="preserve"> </w:t>
-      </w:r>
-      <w:proofErr w:type="spellStart"/>
-      <w:r>
-        <w:rPr>
-          <w:lang w:eastAsia="es-ES"/>
-        </w:rPr>
-        <w:t>Energy</w:t>
-      </w:r>
-      <w:proofErr w:type="spellEnd"/>
-      <w:r>
-        <w:rPr>
-          <w:lang w:eastAsia="es-ES"/>
-        </w:rPr>
-        <w:t xml:space="preserve"> (BLE)</w:t>
+      <w:r>
+        <w:rPr>
+          <w:lang w:eastAsia="es-ES"/>
+        </w:rPr>
+        <w:t>Bluetooth:v4.2 BR/EDR y Bluetooth Low Energy (BLE)</w:t>
       </w:r>
     </w:p>
     <w:p>
@@ -3679,33 +3229,11 @@
           <w:lang w:eastAsia="es-ES"/>
         </w:rPr>
       </w:pPr>
-      <w:proofErr w:type="spellStart"/>
-      <w:r>
-        <w:rPr>
-          <w:lang w:eastAsia="es-ES"/>
-        </w:rPr>
-        <w:t>Convesor</w:t>
-      </w:r>
-      <w:proofErr w:type="spellEnd"/>
-      <w:r>
-        <w:rPr>
-          <w:lang w:eastAsia="es-ES"/>
-        </w:rPr>
-        <w:t xml:space="preserve"> </w:t>
-      </w:r>
-      <w:proofErr w:type="spellStart"/>
-      <w:r>
-        <w:rPr>
-          <w:lang w:eastAsia="es-ES"/>
-        </w:rPr>
-        <w:t>Analogolico</w:t>
-      </w:r>
-      <w:proofErr w:type="spellEnd"/>
-      <w:r>
-        <w:rPr>
-          <w:lang w:eastAsia="es-ES"/>
-        </w:rPr>
-        <w:t xml:space="preserve"> Digital</w:t>
+      <w:r>
+        <w:rPr>
+          <w:lang w:eastAsia="es-ES"/>
+        </w:rPr>
+        <w:t>Convesor Analogolico Digital</w:t>
       </w:r>
     </w:p>
     <w:p>
@@ -3831,7 +3359,7 @@
                     </pic:cNvPicPr>
                   </pic:nvPicPr>
                   <pic:blipFill>
-                    <a:blip r:embed="rId21" cstate="print">
+                    <a:blip r:embed="rId22" cstate="print">
                       <a:extLst>
                         <a:ext uri="{28A0092B-C50C-407E-A947-70E740481C1C}">
                           <a14:useLocalDpi xmlns:a14="http://schemas.microsoft.com/office/drawing/2010/main" val="0"/>
@@ -3919,21 +3447,7 @@
         <w:rPr>
           <w:lang w:eastAsia="es-ES"/>
         </w:rPr>
-        <w:t xml:space="preserve">son un par de servomotores, </w:t>
-      </w:r>
-      <w:proofErr w:type="gramStart"/>
-      <w:r>
-        <w:rPr>
-          <w:lang w:eastAsia="es-ES"/>
-        </w:rPr>
-        <w:t>que</w:t>
-      </w:r>
-      <w:proofErr w:type="gramEnd"/>
-      <w:r>
-        <w:rPr>
-          <w:lang w:eastAsia="es-ES"/>
-        </w:rPr>
-        <w:t xml:space="preserve"> en conjunto a</w:t>
+        <w:t>son un par de servomotores, que en conjunto a</w:t>
       </w:r>
       <w:r>
         <w:rPr>
@@ -4060,21 +3574,7 @@
         <w:rPr>
           <w:lang w:eastAsia="es-ES"/>
         </w:rPr>
-        <w:t xml:space="preserve">Velocidad de funcionamiento (6,0 V sin carga): 0,10 </w:t>
-      </w:r>
-      <w:proofErr w:type="spellStart"/>
-      <w:r>
-        <w:rPr>
-          <w:lang w:eastAsia="es-ES"/>
-        </w:rPr>
-        <w:t>seg</w:t>
-      </w:r>
-      <w:proofErr w:type="spellEnd"/>
-      <w:r>
-        <w:rPr>
-          <w:lang w:eastAsia="es-ES"/>
-        </w:rPr>
-        <w:t>/60 grados</w:t>
+        <w:t>Velocidad de funcionamiento (6,0 V sin carga): 0,10 seg/60 grados</w:t>
       </w:r>
     </w:p>
     <w:p>
@@ -4221,7 +3721,7 @@
                     </pic:cNvPicPr>
                   </pic:nvPicPr>
                   <pic:blipFill>
-                    <a:blip r:embed="rId22" cstate="print">
+                    <a:blip r:embed="rId23" cstate="print">
                       <a:extLst>
                         <a:ext uri="{28A0092B-C50C-407E-A947-70E740481C1C}">
                           <a14:useLocalDpi xmlns:a14="http://schemas.microsoft.com/office/drawing/2010/main" val="0"/>
@@ -4267,40 +3767,24 @@
         </w:rPr>
         <w:t xml:space="preserve">2.3.5 </w:t>
       </w:r>
-      <w:proofErr w:type="spellStart"/>
       <w:r>
         <w:rPr>
           <w:lang w:eastAsia="es-ES"/>
         </w:rPr>
         <w:t>Display</w:t>
       </w:r>
-      <w:proofErr w:type="spellEnd"/>
-    </w:p>
-    <w:p>
-      <w:pPr>
-        <w:rPr>
-          <w:lang w:eastAsia="es-ES"/>
-        </w:rPr>
-      </w:pPr>
-      <w:r>
-        <w:rPr>
-          <w:lang w:eastAsia="es-ES"/>
-        </w:rPr>
-        <w:t xml:space="preserve">Además de la visualización de datos en la computadora a través del sistema, también podremos visualizar los mismos en un </w:t>
-      </w:r>
-      <w:proofErr w:type="spellStart"/>
-      <w:r>
-        <w:rPr>
-          <w:lang w:eastAsia="es-ES"/>
-        </w:rPr>
-        <w:t>display</w:t>
-      </w:r>
-      <w:proofErr w:type="spellEnd"/>
-      <w:r>
-        <w:rPr>
-          <w:lang w:eastAsia="es-ES"/>
-        </w:rPr>
-        <w:t xml:space="preserve"> LCD que cuenta con las siguientes características:</w:t>
+    </w:p>
+    <w:p>
+      <w:pPr>
+        <w:rPr>
+          <w:lang w:eastAsia="es-ES"/>
+        </w:rPr>
+      </w:pPr>
+      <w:r>
+        <w:rPr>
+          <w:lang w:eastAsia="es-ES"/>
+        </w:rPr>
+        <w:t>Además de la visualización de datos en la computadora a través del sistema, también podremos visualizar los mismos en un display LCD que cuenta con las siguientes características:</w:t>
       </w:r>
     </w:p>
     <w:p>
@@ -4512,178 +3996,6 @@
             <wp:extent cx="2450592" cy="1577727"/>
             <wp:effectExtent l="0" t="0" r="6985" b="3810"/>
             <wp:docPr id="44" name="Imagen 44"/>
-            <wp:cNvGraphicFramePr>
-              <a:graphicFrameLocks xmlns:a="http://schemas.openxmlformats.org/drawingml/2006/main" noChangeAspect="1"/>
-            </wp:cNvGraphicFramePr>
-            <a:graphic xmlns:a="http://schemas.openxmlformats.org/drawingml/2006/main">
-              <a:graphicData uri="http://schemas.openxmlformats.org/drawingml/2006/picture">
-                <pic:pic xmlns:pic="http://schemas.openxmlformats.org/drawingml/2006/picture">
-                  <pic:nvPicPr>
-                    <pic:cNvPr id="1" name=""/>
-                    <pic:cNvPicPr/>
-                  </pic:nvPicPr>
-                  <pic:blipFill>
-                    <a:blip r:embed="rId23"/>
-                    <a:stretch>
-                      <a:fillRect/>
-                    </a:stretch>
-                  </pic:blipFill>
-                  <pic:spPr>
-                    <a:xfrm>
-                      <a:off x="0" y="0"/>
-                      <a:ext cx="2474858" cy="1593350"/>
-                    </a:xfrm>
-                    <a:prstGeom prst="rect">
-                      <a:avLst/>
-                    </a:prstGeom>
-                  </pic:spPr>
-                </pic:pic>
-              </a:graphicData>
-            </a:graphic>
-          </wp:inline>
-        </w:drawing>
-      </w:r>
-    </w:p>
-    <w:p>
-      <w:pPr>
-        <w:autoSpaceDE/>
-        <w:autoSpaceDN/>
-        <w:adjustRightInd/>
-        <w:spacing w:after="160" w:line="259" w:lineRule="auto"/>
-        <w:jc w:val="left"/>
-        <w:rPr>
-          <w:rFonts w:eastAsia="Times New Roman"/>
-          <w:b/>
-          <w:bCs/>
-          <w:color w:val="000000"/>
-          <w:u w:val="single"/>
-          <w:lang w:eastAsia="es-ES"/>
-        </w:rPr>
-      </w:pPr>
-      <w:r>
-        <w:rPr>
-          <w:rFonts w:eastAsia="Times New Roman"/>
-          <w:b/>
-          <w:bCs/>
-          <w:color w:val="000000"/>
-          <w:u w:val="single"/>
-          <w:lang w:eastAsia="es-ES"/>
-        </w:rPr>
-        <w:br w:type="page"/>
-      </w:r>
-    </w:p>
-    <w:p>
-      <w:pPr>
-        <w:pStyle w:val="Ttulo2"/>
-      </w:pPr>
-      <w:bookmarkStart w:id="0" w:name="_GoBack"/>
-      <w:bookmarkEnd w:id="0"/>
-      <w:r>
-        <w:lastRenderedPageBreak/>
-        <w:t>2.4 Software Implementado</w:t>
-      </w:r>
-      <w:r>
-        <w:t xml:space="preserve"> </w:t>
-      </w:r>
-    </w:p>
-    <w:p>
-      <w:pPr>
-        <w:pStyle w:val="Ttulo3"/>
-      </w:pPr>
-      <w:r>
-        <w:tab/>
-      </w:r>
-      <w:r>
-        <w:tab/>
-        <w:t xml:space="preserve">2.4.1 </w:t>
-      </w:r>
-      <w:r>
-        <w:t>Captura de Imágenes</w:t>
-      </w:r>
-    </w:p>
-    <w:p>
-      <w:r>
-        <w:t>En este punto nos centraremos en la captura de imágenes provenientes de la cámara para su posterior análisis y clasificación.</w:t>
-      </w:r>
-    </w:p>
-    <w:p>
-      <w:r>
-        <w:t xml:space="preserve">Para nuestro propósito el código hace uso de la librería </w:t>
-      </w:r>
-      <w:proofErr w:type="spellStart"/>
-      <w:r>
-        <w:t>O</w:t>
-      </w:r>
-      <w:r>
-        <w:t>penCV</w:t>
-      </w:r>
-      <w:proofErr w:type="spellEnd"/>
-      <w:r>
-        <w:t xml:space="preserve">, la cual mediante la función </w:t>
-      </w:r>
-      <w:proofErr w:type="spellStart"/>
-      <w:proofErr w:type="gramStart"/>
-      <w:r>
-        <w:rPr>
-          <w:i/>
-        </w:rPr>
-        <w:t>VideoCapture</w:t>
-      </w:r>
-      <w:proofErr w:type="spellEnd"/>
-      <w:r>
-        <w:rPr>
-          <w:i/>
-        </w:rPr>
-        <w:t>(</w:t>
-      </w:r>
-      <w:proofErr w:type="gramEnd"/>
-      <w:r>
-        <w:rPr>
-          <w:i/>
-        </w:rPr>
-        <w:t>0)</w:t>
-      </w:r>
-      <w:r>
-        <w:t xml:space="preserve"> inicia la cámara para tomar una imagen (0 es el número de cámara en caso de tener más de una conectada), dicha imagen se almacena en una variable y la función </w:t>
-      </w:r>
-      <w:proofErr w:type="spellStart"/>
-      <w:r>
-        <w:rPr>
-          <w:i/>
-        </w:rPr>
-        <w:t>read</w:t>
-      </w:r>
-      <w:proofErr w:type="spellEnd"/>
-      <w:r>
-        <w:rPr>
-          <w:i/>
-        </w:rPr>
-        <w:t xml:space="preserve"> </w:t>
-      </w:r>
-      <w:r>
-        <w:t xml:space="preserve">nos devuelve el </w:t>
-      </w:r>
-      <w:proofErr w:type="spellStart"/>
-      <w:r>
-        <w:t>frame</w:t>
-      </w:r>
-      <w:proofErr w:type="spellEnd"/>
-      <w:r>
-        <w:t xml:space="preserve"> capturado.</w:t>
-      </w:r>
-    </w:p>
-    <w:p/>
-    <w:p>
-      <w:r>
-        <w:rPr>
-          <w:noProof/>
-          <w:lang w:eastAsia="es-AR"/>
-        </w:rPr>
-        <w:drawing>
-          <wp:inline distT="0" distB="0" distL="0" distR="0" wp14:anchorId="2E95C7D5" wp14:editId="3C921DB1">
-            <wp:extent cx="6393815" cy="2861310"/>
-            <wp:effectExtent l="0" t="0" r="6985" b="0"/>
-            <wp:docPr id="12" name="Imagen 12"/>
             <wp:cNvGraphicFramePr>
               <a:graphicFrameLocks xmlns:a="http://schemas.openxmlformats.org/drawingml/2006/main" noChangeAspect="1"/>
             </wp:cNvGraphicFramePr>
@@ -4703,6 +4015,145 @@
                   <pic:spPr>
                     <a:xfrm>
                       <a:off x="0" y="0"/>
+                      <a:ext cx="2474858" cy="1593350"/>
+                    </a:xfrm>
+                    <a:prstGeom prst="rect">
+                      <a:avLst/>
+                    </a:prstGeom>
+                  </pic:spPr>
+                </pic:pic>
+              </a:graphicData>
+            </a:graphic>
+          </wp:inline>
+        </w:drawing>
+      </w:r>
+    </w:p>
+    <w:p>
+      <w:pPr>
+        <w:autoSpaceDE/>
+        <w:autoSpaceDN/>
+        <w:adjustRightInd/>
+        <w:spacing w:after="160" w:line="259" w:lineRule="auto"/>
+        <w:jc w:val="left"/>
+        <w:rPr>
+          <w:rFonts w:eastAsia="Times New Roman"/>
+          <w:b/>
+          <w:bCs/>
+          <w:color w:val="000000"/>
+          <w:u w:val="single"/>
+          <w:lang w:eastAsia="es-ES"/>
+        </w:rPr>
+      </w:pPr>
+      <w:r>
+        <w:rPr>
+          <w:rFonts w:eastAsia="Times New Roman"/>
+          <w:b/>
+          <w:bCs/>
+          <w:color w:val="000000"/>
+          <w:u w:val="single"/>
+          <w:lang w:eastAsia="es-ES"/>
+        </w:rPr>
+        <w:br w:type="page"/>
+      </w:r>
+    </w:p>
+    <w:p>
+      <w:pPr>
+        <w:pStyle w:val="Ttulo2"/>
+      </w:pPr>
+      <w:r>
+        <w:lastRenderedPageBreak/>
+        <w:t>2.4 Software Implementado</w:t>
+      </w:r>
+      <w:r>
+        <w:t xml:space="preserve"> </w:t>
+      </w:r>
+    </w:p>
+    <w:p>
+      <w:pPr>
+        <w:pStyle w:val="Ttulo3"/>
+      </w:pPr>
+      <w:r>
+        <w:tab/>
+      </w:r>
+      <w:r>
+        <w:tab/>
+        <w:t xml:space="preserve">2.4.1 </w:t>
+      </w:r>
+      <w:r>
+        <w:t>Captura de Imágenes</w:t>
+      </w:r>
+    </w:p>
+    <w:p>
+      <w:r>
+        <w:t>En este punto nos centraremos en la captura de imágenes provenientes de la cámara para su posterior análisis y clasificación.</w:t>
+      </w:r>
+    </w:p>
+    <w:p>
+      <w:r>
+        <w:t xml:space="preserve">Para nuestro propósito el código hace uso de la librería </w:t>
+      </w:r>
+      <w:r>
+        <w:t>O</w:t>
+      </w:r>
+      <w:r>
+        <w:t xml:space="preserve">penCV, la cual mediante la función </w:t>
+      </w:r>
+      <w:r>
+        <w:rPr>
+          <w:i/>
+        </w:rPr>
+        <w:t>VideoCapture</w:t>
+      </w:r>
+      <w:r>
+        <w:rPr>
+          <w:i/>
+        </w:rPr>
+        <w:t>(0)</w:t>
+      </w:r>
+      <w:r>
+        <w:t xml:space="preserve"> inicia la cámara para tomar una imagen (0 es el número de cámara en caso de tener más de una conectada), dicha imagen se almacena en una variable y la función </w:t>
+      </w:r>
+      <w:r>
+        <w:rPr>
+          <w:i/>
+        </w:rPr>
+        <w:t xml:space="preserve">read </w:t>
+      </w:r>
+      <w:r>
+        <w:t>nos devuelve el frame capturado.</w:t>
+      </w:r>
+    </w:p>
+    <w:p/>
+    <w:p>
+      <w:r>
+        <w:rPr>
+          <w:noProof/>
+          <w:lang w:eastAsia="es-AR"/>
+        </w:rPr>
+        <w:drawing>
+          <wp:inline distT="0" distB="0" distL="0" distR="0" wp14:anchorId="2E95C7D5" wp14:editId="3C921DB1">
+            <wp:extent cx="6393815" cy="2861310"/>
+            <wp:effectExtent l="0" t="0" r="6985" b="0"/>
+            <wp:docPr id="12" name="Imagen 12"/>
+            <wp:cNvGraphicFramePr>
+              <a:graphicFrameLocks xmlns:a="http://schemas.openxmlformats.org/drawingml/2006/main" noChangeAspect="1"/>
+            </wp:cNvGraphicFramePr>
+            <a:graphic xmlns:a="http://schemas.openxmlformats.org/drawingml/2006/main">
+              <a:graphicData uri="http://schemas.openxmlformats.org/drawingml/2006/picture">
+                <pic:pic xmlns:pic="http://schemas.openxmlformats.org/drawingml/2006/picture">
+                  <pic:nvPicPr>
+                    <pic:cNvPr id="1" name=""/>
+                    <pic:cNvPicPr/>
+                  </pic:nvPicPr>
+                  <pic:blipFill>
+                    <a:blip r:embed="rId25"/>
+                    <a:stretch>
+                      <a:fillRect/>
+                    </a:stretch>
+                  </pic:blipFill>
+                  <pic:spPr>
+                    <a:xfrm>
+                      <a:off x="0" y="0"/>
                       <a:ext cx="6393815" cy="2861310"/>
                     </a:xfrm>
                     <a:prstGeom prst="rect">
@@ -4743,7 +4194,7 @@
                     </pic:cNvPicPr>
                   </pic:nvPicPr>
                   <pic:blipFill>
-                    <a:blip r:embed="rId25" cstate="print">
+                    <a:blip r:embed="rId26" cstate="print">
                       <a:extLst>
                         <a:ext uri="{28A0092B-C50C-407E-A947-70E740481C1C}">
                           <a14:useLocalDpi xmlns:a14="http://schemas.microsoft.com/office/drawing/2010/main" val="0"/>
@@ -4803,15 +4254,7 @@
     </w:p>
     <w:p>
       <w:r>
-        <w:t xml:space="preserve">Primer recordemos que un video no es más que un conjunto de imágenes en un determinado tiempo, generalmente 30 por segundo. Teniendo en cuenta esto para realizar la captura continua de video se pondrá las funciones anteriormente mencionadas en un siclo </w:t>
-      </w:r>
-      <w:proofErr w:type="spellStart"/>
-      <w:r>
-        <w:t>while</w:t>
-      </w:r>
-      <w:proofErr w:type="spellEnd"/>
-      <w:r>
-        <w:t xml:space="preserve"> infinito que permite la lectura continua de imágenes.</w:t>
+        <w:t>Primer recordemos que un video no es más que un conjunto de imágenes en un determinado tiempo, generalmente 30 por segundo. Teniendo en cuenta esto para realizar la captura continua de video se pondrá las funciones anteriormente mencionadas en un siclo while infinito que permite la lectura continua de imágenes.</w:t>
       </w:r>
     </w:p>
     <w:p/>
@@ -4827,106 +4270,6 @@
             <wp:extent cx="6393815" cy="1152525"/>
             <wp:effectExtent l="0" t="0" r="6985" b="9525"/>
             <wp:docPr id="13" name="Imagen 13"/>
-            <wp:cNvGraphicFramePr>
-              <a:graphicFrameLocks xmlns:a="http://schemas.openxmlformats.org/drawingml/2006/main" noChangeAspect="1"/>
-            </wp:cNvGraphicFramePr>
-            <a:graphic xmlns:a="http://schemas.openxmlformats.org/drawingml/2006/main">
-              <a:graphicData uri="http://schemas.openxmlformats.org/drawingml/2006/picture">
-                <pic:pic xmlns:pic="http://schemas.openxmlformats.org/drawingml/2006/picture">
-                  <pic:nvPicPr>
-                    <pic:cNvPr id="1" name=""/>
-                    <pic:cNvPicPr/>
-                  </pic:nvPicPr>
-                  <pic:blipFill>
-                    <a:blip r:embed="rId26"/>
-                    <a:stretch>
-                      <a:fillRect/>
-                    </a:stretch>
-                  </pic:blipFill>
-                  <pic:spPr>
-                    <a:xfrm>
-                      <a:off x="0" y="0"/>
-                      <a:ext cx="6393815" cy="1152525"/>
-                    </a:xfrm>
-                    <a:prstGeom prst="rect">
-                      <a:avLst/>
-                    </a:prstGeom>
-                  </pic:spPr>
-                </pic:pic>
-              </a:graphicData>
-            </a:graphic>
-          </wp:inline>
-        </w:drawing>
-      </w:r>
-    </w:p>
-    <w:p/>
-    <w:p>
-      <w:r>
-        <w:tab/>
-      </w:r>
-      <w:r>
-        <w:tab/>
-        <w:t>2.4.3 Selección del área a analizar</w:t>
-      </w:r>
-    </w:p>
-    <w:p>
-      <w:r>
-        <w:t xml:space="preserve">Utilizando la función </w:t>
-      </w:r>
-      <w:proofErr w:type="spellStart"/>
-      <w:proofErr w:type="gramStart"/>
-      <w:r>
-        <w:rPr>
-          <w:i/>
-        </w:rPr>
-        <w:t>np.array</w:t>
-      </w:r>
-      <w:proofErr w:type="spellEnd"/>
-      <w:proofErr w:type="gramEnd"/>
-      <w:r>
-        <w:rPr>
-          <w:i/>
-        </w:rPr>
-        <w:t>,</w:t>
-      </w:r>
-      <w:r>
-        <w:t xml:space="preserve"> la cual pertenece a </w:t>
-      </w:r>
-      <w:r>
-        <w:t xml:space="preserve"> la librería </w:t>
-      </w:r>
-      <w:proofErr w:type="spellStart"/>
-      <w:r>
-        <w:t>Numpy</w:t>
-      </w:r>
-      <w:proofErr w:type="spellEnd"/>
-      <w:r>
-        <w:t xml:space="preserve"> y nos permite crear arreglos de números, definiremos 4 puntos que ordenados de forma horaria formaran nuestra región de interés sobre la cual aplicaremos p</w:t>
-      </w:r>
-      <w:r>
-        <w:t>osteriormente las funciones que nos permitirán realizar el procesamiento.</w:t>
-      </w:r>
-      <w:r>
-        <w:t xml:space="preserve"> </w:t>
-      </w:r>
-    </w:p>
-    <w:p>
-      <w:pPr>
-        <w:rPr>
-          <w:b/>
-        </w:rPr>
-      </w:pPr>
-      <w:r>
-        <w:rPr>
-          <w:b/>
-          <w:noProof/>
-          <w:lang w:eastAsia="es-AR"/>
-        </w:rPr>
-        <w:drawing>
-          <wp:inline distT="0" distB="0" distL="0" distR="0" wp14:anchorId="33A6EEDC" wp14:editId="541273E2">
-            <wp:extent cx="6393815" cy="509270"/>
-            <wp:effectExtent l="0" t="0" r="6985" b="5080"/>
-            <wp:docPr id="11" name="Imagen 11"/>
             <wp:cNvGraphicFramePr>
               <a:graphicFrameLocks xmlns:a="http://schemas.openxmlformats.org/drawingml/2006/main" noChangeAspect="1"/>
             </wp:cNvGraphicFramePr>
@@ -4946,6 +4289,88 @@
                   <pic:spPr>
                     <a:xfrm>
                       <a:off x="0" y="0"/>
+                      <a:ext cx="6393815" cy="1152525"/>
+                    </a:xfrm>
+                    <a:prstGeom prst="rect">
+                      <a:avLst/>
+                    </a:prstGeom>
+                  </pic:spPr>
+                </pic:pic>
+              </a:graphicData>
+            </a:graphic>
+          </wp:inline>
+        </w:drawing>
+      </w:r>
+    </w:p>
+    <w:p/>
+    <w:p>
+      <w:r>
+        <w:tab/>
+      </w:r>
+      <w:r>
+        <w:tab/>
+        <w:t>2.4.3 Selección del área a analizar</w:t>
+      </w:r>
+    </w:p>
+    <w:p>
+      <w:r>
+        <w:t xml:space="preserve">Utilizando la función </w:t>
+      </w:r>
+      <w:r>
+        <w:rPr>
+          <w:i/>
+        </w:rPr>
+        <w:t>np.array,</w:t>
+      </w:r>
+      <w:r>
+        <w:t xml:space="preserve"> la cual pertenece a </w:t>
+      </w:r>
+      <w:r>
+        <w:t xml:space="preserve"> la librería Numpy y nos permite crear arreglos de números, definiremos 4 puntos que ordenados de forma horaria formaran nuestra región de interés sobre la cual aplicaremos p</w:t>
+      </w:r>
+      <w:r>
+        <w:t>osteriormente las funciones que nos permitirán realizar el procesamiento.</w:t>
+      </w:r>
+      <w:r>
+        <w:t xml:space="preserve"> </w:t>
+      </w:r>
+    </w:p>
+    <w:p>
+      <w:pPr>
+        <w:rPr>
+          <w:b/>
+        </w:rPr>
+      </w:pPr>
+      <w:r>
+        <w:rPr>
+          <w:b/>
+          <w:noProof/>
+          <w:lang w:eastAsia="es-AR"/>
+        </w:rPr>
+        <w:drawing>
+          <wp:inline distT="0" distB="0" distL="0" distR="0" wp14:anchorId="33A6EEDC" wp14:editId="541273E2">
+            <wp:extent cx="6393815" cy="509270"/>
+            <wp:effectExtent l="0" t="0" r="6985" b="5080"/>
+            <wp:docPr id="11" name="Imagen 11"/>
+            <wp:cNvGraphicFramePr>
+              <a:graphicFrameLocks xmlns:a="http://schemas.openxmlformats.org/drawingml/2006/main" noChangeAspect="1"/>
+            </wp:cNvGraphicFramePr>
+            <a:graphic xmlns:a="http://schemas.openxmlformats.org/drawingml/2006/main">
+              <a:graphicData uri="http://schemas.openxmlformats.org/drawingml/2006/picture">
+                <pic:pic xmlns:pic="http://schemas.openxmlformats.org/drawingml/2006/picture">
+                  <pic:nvPicPr>
+                    <pic:cNvPr id="1" name=""/>
+                    <pic:cNvPicPr/>
+                  </pic:nvPicPr>
+                  <pic:blipFill>
+                    <a:blip r:embed="rId28"/>
+                    <a:stretch>
+                      <a:fillRect/>
+                    </a:stretch>
+                  </pic:blipFill>
+                  <pic:spPr>
+                    <a:xfrm>
+                      <a:off x="0" y="0"/>
                       <a:ext cx="6393815" cy="509270"/>
                     </a:xfrm>
                     <a:prstGeom prst="rect">
@@ -4982,42 +4407,10 @@
     </w:p>
     <w:p>
       <w:r>
-        <w:t xml:space="preserve">Por defecto </w:t>
-      </w:r>
-      <w:proofErr w:type="spellStart"/>
-      <w:r>
-        <w:t>OpenCV</w:t>
-      </w:r>
-      <w:proofErr w:type="spellEnd"/>
-      <w:r>
-        <w:t xml:space="preserve"> carga las imágenes en un espacio de color BGR (Blue, Green, Red), es necesario transformar las imágenes a un espacio HSV </w:t>
-      </w:r>
-      <w:r>
-        <w:t>(</w:t>
-      </w:r>
-      <w:proofErr w:type="spellStart"/>
-      <w:r>
-        <w:t>Hue</w:t>
-      </w:r>
-      <w:proofErr w:type="spellEnd"/>
-      <w:r>
-        <w:t xml:space="preserve">, </w:t>
-      </w:r>
-      <w:proofErr w:type="spellStart"/>
-      <w:r>
-        <w:t>Saturation</w:t>
-      </w:r>
-      <w:proofErr w:type="spellEnd"/>
-      <w:r>
-        <w:t xml:space="preserve">, </w:t>
-      </w:r>
-      <w:proofErr w:type="spellStart"/>
-      <w:r>
-        <w:t>Value</w:t>
-      </w:r>
-      <w:proofErr w:type="spellEnd"/>
-      <w:r>
-        <w:t xml:space="preserve"> / Matiz, Saturación, Brillo)</w:t>
+        <w:t xml:space="preserve">Por defecto OpenCV carga las imágenes en un espacio de color BGR (Blue, Green, Red), es necesario transformar las imágenes a un espacio HSV </w:t>
+      </w:r>
+      <w:r>
+        <w:t>(Hue, Saturation, Value / Matiz, Saturación, Brillo)</w:t>
       </w:r>
       <w:r>
         <w:t>.</w:t>
@@ -5059,7 +4452,7 @@
                     </pic:cNvPicPr>
                   </pic:nvPicPr>
                   <pic:blipFill>
-                    <a:blip r:embed="rId28">
+                    <a:blip r:embed="rId29">
                       <a:extLst>
                         <a:ext uri="{28A0092B-C50C-407E-A947-70E740481C1C}">
                           <a14:useLocalDpi xmlns:a14="http://schemas.microsoft.com/office/drawing/2010/main" val="0"/>
@@ -5102,7 +4495,7 @@
         <w:rPr>
           <w:rStyle w:val="Refdenotaalpie"/>
         </w:rPr>
-        <w:footnoteReference w:id="7"/>
+        <w:footnoteReference w:id="9"/>
       </w:r>
     </w:p>
     <w:p>
@@ -5115,15 +4508,7 @@
         <w:t>Además,</w:t>
       </w:r>
       <w:r>
-        <w:t xml:space="preserve"> para trabajar con estén entorno de color es necesario saber que valores puede tomar cada componente en </w:t>
-      </w:r>
-      <w:proofErr w:type="spellStart"/>
-      <w:r>
-        <w:t>OpenCV</w:t>
-      </w:r>
-      <w:proofErr w:type="spellEnd"/>
-      <w:r>
-        <w:t>:</w:t>
+        <w:t xml:space="preserve"> para trabajar con estén entorno de color es necesario saber que valores puede tomar cada componente en OpenCV:</w:t>
       </w:r>
     </w:p>
     <w:p>
@@ -5175,11 +4560,9 @@
       <w:r>
         <w:t xml:space="preserve"> segundo entre </w:t>
       </w:r>
-      <w:proofErr w:type="spellStart"/>
       <w:r>
         <w:t>que</w:t>
       </w:r>
-      <w:proofErr w:type="spellEnd"/>
       <w:r>
         <w:t xml:space="preserve"> espacio de color se realizará la trasformación.</w:t>
       </w:r>
@@ -5207,7 +4590,7 @@
                     <pic:cNvPicPr/>
                   </pic:nvPicPr>
                   <pic:blipFill>
-                    <a:blip r:embed="rId29"/>
+                    <a:blip r:embed="rId30"/>
                     <a:stretch>
                       <a:fillRect/>
                     </a:stretch>
@@ -5279,7 +4662,7 @@
                     </pic:cNvPicPr>
                   </pic:nvPicPr>
                   <pic:blipFill>
-                    <a:blip r:embed="rId30">
+                    <a:blip r:embed="rId31">
                       <a:extLst>
                         <a:ext uri="{28A0092B-C50C-407E-A947-70E740481C1C}">
                           <a14:useLocalDpi xmlns:a14="http://schemas.microsoft.com/office/drawing/2010/main" val="0"/>
@@ -5322,7 +4705,7 @@
         <w:rPr>
           <w:rStyle w:val="Refdenotaalpie"/>
         </w:rPr>
-        <w:footnoteReference w:id="8"/>
+        <w:footnoteReference w:id="10"/>
       </w:r>
     </w:p>
     <w:p>
@@ -5364,16 +4747,12 @@
       <w:r>
         <w:t xml:space="preserve"> de números mediante la función </w:t>
       </w:r>
-      <w:proofErr w:type="spellStart"/>
-      <w:proofErr w:type="gramStart"/>
       <w:r>
         <w:rPr>
           <w:i/>
         </w:rPr>
         <w:t>np.array</w:t>
       </w:r>
-      <w:proofErr w:type="spellEnd"/>
-      <w:proofErr w:type="gramEnd"/>
       <w:r>
         <w:t xml:space="preserve"> y almacenados en variables.</w:t>
       </w:r>
@@ -5391,76 +4770,6 @@
             <wp:extent cx="6393815" cy="1123950"/>
             <wp:effectExtent l="0" t="0" r="6985" b="0"/>
             <wp:docPr id="15" name="Imagen 15"/>
-            <wp:cNvGraphicFramePr>
-              <a:graphicFrameLocks xmlns:a="http://schemas.openxmlformats.org/drawingml/2006/main" noChangeAspect="1"/>
-            </wp:cNvGraphicFramePr>
-            <a:graphic xmlns:a="http://schemas.openxmlformats.org/drawingml/2006/main">
-              <a:graphicData uri="http://schemas.openxmlformats.org/drawingml/2006/picture">
-                <pic:pic xmlns:pic="http://schemas.openxmlformats.org/drawingml/2006/picture">
-                  <pic:nvPicPr>
-                    <pic:cNvPr id="1" name=""/>
-                    <pic:cNvPicPr/>
-                  </pic:nvPicPr>
-                  <pic:blipFill>
-                    <a:blip r:embed="rId31"/>
-                    <a:stretch>
-                      <a:fillRect/>
-                    </a:stretch>
-                  </pic:blipFill>
-                  <pic:spPr>
-                    <a:xfrm>
-                      <a:off x="0" y="0"/>
-                      <a:ext cx="6393815" cy="1123950"/>
-                    </a:xfrm>
-                    <a:prstGeom prst="rect">
-                      <a:avLst/>
-                    </a:prstGeom>
-                  </pic:spPr>
-                </pic:pic>
-              </a:graphicData>
-            </a:graphic>
-          </wp:inline>
-        </w:drawing>
-      </w:r>
-    </w:p>
-    <w:p/>
-    <w:p>
-      <w:r>
-        <w:t xml:space="preserve">Para buscar los rangos de colores en nuestra imagen se utiliza la función </w:t>
-      </w:r>
-      <w:r>
-        <w:rPr>
-          <w:i/>
-        </w:rPr>
-        <w:t>cv2.inRange</w:t>
-      </w:r>
-      <w:r>
-        <w:rPr>
-          <w:i/>
-        </w:rPr>
-        <w:t xml:space="preserve">, </w:t>
-      </w:r>
-      <w:r>
-        <w:t xml:space="preserve">la cual recibe como parámetros la imagen en la cual se buscará los rangos, y los arreglos correspondientes al límite inicial y final del color que nos interesa. </w:t>
-      </w:r>
-    </w:p>
-    <w:p>
-      <w:pPr>
-        <w:rPr>
-          <w:b/>
-        </w:rPr>
-      </w:pPr>
-      <w:r>
-        <w:rPr>
-          <w:b/>
-          <w:noProof/>
-          <w:lang w:eastAsia="es-AR"/>
-        </w:rPr>
-        <w:drawing>
-          <wp:inline distT="0" distB="0" distL="0" distR="0" wp14:anchorId="1ABFD41B" wp14:editId="4C38D711">
-            <wp:extent cx="6393815" cy="377190"/>
-            <wp:effectExtent l="0" t="0" r="6985" b="3810"/>
-            <wp:docPr id="14" name="Imagen 14"/>
             <wp:cNvGraphicFramePr>
               <a:graphicFrameLocks xmlns:a="http://schemas.openxmlformats.org/drawingml/2006/main" noChangeAspect="1"/>
             </wp:cNvGraphicFramePr>
@@ -5480,7 +4789,7 @@
                   <pic:spPr>
                     <a:xfrm>
                       <a:off x="0" y="0"/>
-                      <a:ext cx="6393815" cy="377190"/>
+                      <a:ext cx="6393815" cy="1123950"/>
                     </a:xfrm>
                     <a:prstGeom prst="rect">
                       <a:avLst/>
@@ -5493,85 +4802,25 @@
         </w:drawing>
       </w:r>
     </w:p>
-    <w:p>
-      <w:pPr>
-        <w:pStyle w:val="Prrafodelista"/>
-        <w:numPr>
-          <w:ilvl w:val="0"/>
-          <w:numId w:val="3"/>
-        </w:numPr>
-      </w:pPr>
-      <w:r>
-        <w:t>Consideraciones que se deben tener en cuenta</w:t>
-      </w:r>
-    </w:p>
-    <w:p>
-      <w:r>
-        <w:t>Se debe tener en cuenta dos aspectos muy importantes a la hora de aplicar la detección de colores:</w:t>
-      </w:r>
-    </w:p>
-    <w:p>
-      <w:r>
-        <w:rPr>
-          <w:b/>
-        </w:rPr>
-        <w:t>Iluminación:</w:t>
-      </w:r>
-      <w:r>
-        <w:t xml:space="preserve"> es importante tener controlado este aspecto ya a que a más o menos iluminación presente sobre el objeto, puede variar el resultado de la detección.</w:t>
-      </w:r>
-    </w:p>
-    <w:p>
-      <w:r>
-        <w:rPr>
-          <w:b/>
-        </w:rPr>
-        <w:t>Fondo:</w:t>
-      </w:r>
-      <w:r>
-        <w:t xml:space="preserve"> el fondo también es un aspecto a tener en cuenta debido a que si en este se encuentran presentes alguno de los colores dentro de los rangos no solo se detectaría nuestro objeto de interés sino también será detectado parte del fondo. Se recomienda en lo posible usar un fondo uniforme y que no presente ningún color de interés</w:t>
-      </w:r>
-      <w:r>
-        <w:t>.</w:t>
-      </w:r>
-    </w:p>
     <w:p/>
     <w:p>
       <w:r>
-        <w:tab/>
-      </w:r>
-      <w:r>
-        <w:tab/>
-        <w:t>2.4.5 Detección de contornos</w:t>
-      </w:r>
-    </w:p>
-    <w:p>
-      <w:r>
-        <w:t xml:space="preserve">Una vez que se tiene identificado los grupos de pixeles que nos interesan mediante la función </w:t>
+        <w:t xml:space="preserve">Para buscar los rangos de colores en nuestra imagen se utiliza la función </w:t>
       </w:r>
       <w:r>
         <w:rPr>
           <w:i/>
         </w:rPr>
-        <w:t>cv2.findCountours</w:t>
-      </w:r>
-      <w:r>
-        <w:t xml:space="preserve"> encontramos los contornos que forman el área de estos grupos, </w:t>
-      </w:r>
-      <w:r>
-        <w:t>luego es necesario analizar uno a uno los contornos</w:t>
-      </w:r>
-      <w:r>
-        <w:t xml:space="preserve"> para</w:t>
-      </w:r>
-      <w:r>
-        <w:t xml:space="preserve"> asegurarnos</w:t>
-      </w:r>
-      <w:r>
-        <w:t xml:space="preserve"> que se traten de limones.</w:t>
-      </w:r>
-      <w:r>
-        <w:t xml:space="preserve"> Los contornos de un objeto se pueden explicar simplemente como una curva que une todos los puntos continuos (a lo largo del límite o borde) que tienen el mismo color o intensidad.</w:t>
+        <w:t>cv2.inRange</w:t>
+      </w:r>
+      <w:r>
+        <w:rPr>
+          <w:i/>
+        </w:rPr>
+        <w:t xml:space="preserve">, </w:t>
+      </w:r>
+      <w:r>
+        <w:t xml:space="preserve">la cual recibe como parámetros la imagen en la cual se buscará los rangos, y los arreglos correspondientes al límite inicial y final del color que nos interesa. </w:t>
       </w:r>
     </w:p>
     <w:p>
@@ -5587,10 +4836,10 @@
           <w:lang w:eastAsia="es-AR"/>
         </w:rPr>
         <w:drawing>
-          <wp:inline distT="0" distB="0" distL="0" distR="0" wp14:anchorId="1080F359" wp14:editId="4DA03032">
-            <wp:extent cx="6393815" cy="480060"/>
-            <wp:effectExtent l="0" t="0" r="6985" b="0"/>
-            <wp:docPr id="17" name="Imagen 17"/>
+          <wp:inline distT="0" distB="0" distL="0" distR="0" wp14:anchorId="1ABFD41B" wp14:editId="4C38D711">
+            <wp:extent cx="6393815" cy="377190"/>
+            <wp:effectExtent l="0" t="0" r="6985" b="3810"/>
+            <wp:docPr id="14" name="Imagen 14"/>
             <wp:cNvGraphicFramePr>
               <a:graphicFrameLocks xmlns:a="http://schemas.openxmlformats.org/drawingml/2006/main" noChangeAspect="1"/>
             </wp:cNvGraphicFramePr>
@@ -5610,7 +4859,7 @@
                   <pic:spPr>
                     <a:xfrm>
                       <a:off x="0" y="0"/>
-                      <a:ext cx="6393815" cy="480060"/>
+                      <a:ext cx="6393815" cy="377190"/>
                     </a:xfrm>
                     <a:prstGeom prst="rect">
                       <a:avLst/>
@@ -5624,22 +4873,103 @@
       </w:r>
     </w:p>
     <w:p>
-      <w:r>
-        <w:t>Procederemos a analizar cada contorno contenido en la variable contornos, compararemos si el área del contorno es lo suficientemente grande para ser considerado un limón. Para ellos se compara el área en pixeles con 1500, de modo que si el área es mayor a este valor se continua con el procesamiento de lo contrario lo descartaremos.</w:t>
-      </w:r>
-    </w:p>
-    <w:p>
-      <w:r>
-        <w:rPr>
+      <w:pPr>
+        <w:pStyle w:val="Prrafodelista"/>
+        <w:numPr>
+          <w:ilvl w:val="0"/>
+          <w:numId w:val="3"/>
+        </w:numPr>
+      </w:pPr>
+      <w:r>
+        <w:t>Consideraciones que se deben tener en cuenta</w:t>
+      </w:r>
+    </w:p>
+    <w:p>
+      <w:r>
+        <w:t>Se debe tener en cuenta dos aspectos muy importantes a la hora de aplicar la detección de colores:</w:t>
+      </w:r>
+    </w:p>
+    <w:p>
+      <w:r>
+        <w:rPr>
+          <w:b/>
+        </w:rPr>
+        <w:t>Iluminación:</w:t>
+      </w:r>
+      <w:r>
+        <w:t xml:space="preserve"> es importante tener controlado este aspecto ya a que a más o menos iluminación presente sobre el objeto, puede variar el resultado de la detección.</w:t>
+      </w:r>
+    </w:p>
+    <w:p>
+      <w:r>
+        <w:rPr>
+          <w:b/>
+        </w:rPr>
+        <w:t>Fondo:</w:t>
+      </w:r>
+      <w:r>
+        <w:t xml:space="preserve"> el fondo también es un aspecto a tener en cuenta debido a que si en este se encuentran presentes alguno de los colores dentro de los rangos no solo se detectaría nuestro objeto de interés sino también será detectado parte del fondo. Se recomienda en lo posible usar un fondo uniforme y que no presente ningún color de interés</w:t>
+      </w:r>
+      <w:r>
+        <w:t>.</w:t>
+      </w:r>
+    </w:p>
+    <w:p/>
+    <w:p>
+      <w:r>
+        <w:tab/>
+      </w:r>
+      <w:r>
+        <w:tab/>
+        <w:t>2.4.5 Detección de contornos</w:t>
+      </w:r>
+    </w:p>
+    <w:p>
+      <w:r>
+        <w:t xml:space="preserve">Una vez que se tiene identificado los grupos de pixeles que nos interesan mediante la función </w:t>
+      </w:r>
+      <w:r>
+        <w:rPr>
+          <w:i/>
+        </w:rPr>
+        <w:t>cv2.findCountours</w:t>
+      </w:r>
+      <w:r>
+        <w:t xml:space="preserve"> encontramos los contornos que forman el área de estos grupos, </w:t>
+      </w:r>
+      <w:r>
+        <w:t>luego es necesario analizar uno a uno los contornos</w:t>
+      </w:r>
+      <w:r>
+        <w:t xml:space="preserve"> para</w:t>
+      </w:r>
+      <w:r>
+        <w:t xml:space="preserve"> asegurarnos</w:t>
+      </w:r>
+      <w:r>
+        <w:t xml:space="preserve"> que se traten de limones.</w:t>
+      </w:r>
+      <w:r>
+        <w:t xml:space="preserve"> Los contornos de un objeto se pueden explicar simplemente como una curva que une todos los puntos continuos (a lo largo del límite o borde) que tienen el mismo color o intensidad.</w:t>
+      </w:r>
+    </w:p>
+    <w:p>
+      <w:pPr>
+        <w:rPr>
+          <w:b/>
+        </w:rPr>
+      </w:pPr>
+      <w:r>
+        <w:rPr>
+          <w:b/>
           <w:noProof/>
           <w:lang w:eastAsia="es-AR"/>
         </w:rPr>
-        <w:lastRenderedPageBreak/>
         <w:drawing>
-          <wp:inline distT="0" distB="0" distL="0" distR="0" wp14:anchorId="77F9C814" wp14:editId="40B54D17">
-            <wp:extent cx="6393815" cy="448945"/>
-            <wp:effectExtent l="0" t="0" r="6985" b="8255"/>
-            <wp:docPr id="18" name="Imagen 18"/>
+          <wp:inline distT="0" distB="0" distL="0" distR="0" wp14:anchorId="1080F359" wp14:editId="4DA03032">
+            <wp:extent cx="6393815" cy="480060"/>
+            <wp:effectExtent l="0" t="0" r="6985" b="0"/>
+            <wp:docPr id="17" name="Imagen 17"/>
             <wp:cNvGraphicFramePr>
               <a:graphicFrameLocks xmlns:a="http://schemas.openxmlformats.org/drawingml/2006/main" noChangeAspect="1"/>
             </wp:cNvGraphicFramePr>
@@ -5659,7 +4989,7 @@
                   <pic:spPr>
                     <a:xfrm>
                       <a:off x="0" y="0"/>
-                      <a:ext cx="6393815" cy="448945"/>
+                      <a:ext cx="6393815" cy="480060"/>
                     </a:xfrm>
                     <a:prstGeom prst="rect">
                       <a:avLst/>
@@ -5672,60 +5002,9 @@
         </w:drawing>
       </w:r>
     </w:p>
-    <w:p/>
-    <w:p>
-      <w:r>
-        <w:tab/>
-      </w:r>
-      <w:r>
-        <w:tab/>
-        <w:t>2.4.6 Encontrar Centro y diámetro</w:t>
-      </w:r>
-    </w:p>
-    <w:p>
-      <w:r>
-        <w:t xml:space="preserve">Al aplicar la función </w:t>
-      </w:r>
-      <w:r>
-        <w:rPr>
-          <w:i/>
-        </w:rPr>
-        <w:t xml:space="preserve">cv2.boundingReact </w:t>
-      </w:r>
-      <w:r>
-        <w:t xml:space="preserve">podemos encontrar 4 puntos útiles, las coordenadas X, Y </w:t>
-      </w:r>
-      <w:proofErr w:type="spellStart"/>
-      <w:r>
-        <w:t>y</w:t>
-      </w:r>
-      <w:proofErr w:type="spellEnd"/>
-      <w:r>
-        <w:t xml:space="preserve"> los valores W y H que corresponden al ancho y altura respectivamente. Estos valores nos serán útiles</w:t>
-      </w:r>
-      <w:r>
-        <w:t xml:space="preserve"> después</w:t>
-      </w:r>
-      <w:r>
-        <w:t xml:space="preserve"> para</w:t>
-      </w:r>
-      <w:r>
-        <w:t xml:space="preserve"> poder encontrar el diámetro, contar</w:t>
-      </w:r>
-      <w:r>
-        <w:t xml:space="preserve"> </w:t>
-      </w:r>
-      <w:r>
-        <w:t xml:space="preserve">y </w:t>
-      </w:r>
-      <w:r>
-        <w:t>dibujar un rectángu</w:t>
-      </w:r>
-      <w:r>
-        <w:t>lo al contorno de nuestro objeto</w:t>
-      </w:r>
-      <w:r>
-        <w:t>.</w:t>
+    <w:p>
+      <w:r>
+        <w:t>Procederemos a analizar cada contorno contenido en la variable contornos, compararemos si el área del contorno es lo suficientemente grande para ser considerado un limón. Para ellos se compara el área en pixeles con 1500, de modo que si el área es mayor a este valor se continua con el procesamiento de lo contrario lo descartaremos.</w:t>
       </w:r>
     </w:p>
     <w:p>
@@ -5734,11 +5013,12 @@
           <w:noProof/>
           <w:lang w:eastAsia="es-AR"/>
         </w:rPr>
+        <w:lastRenderedPageBreak/>
         <w:drawing>
-          <wp:inline distT="0" distB="0" distL="0" distR="0" wp14:anchorId="5888E00F" wp14:editId="7A0AF491">
-            <wp:extent cx="6393815" cy="288290"/>
-            <wp:effectExtent l="0" t="0" r="6985" b="0"/>
-            <wp:docPr id="19" name="Imagen 19"/>
+          <wp:inline distT="0" distB="0" distL="0" distR="0" wp14:anchorId="77F9C814" wp14:editId="40B54D17">
+            <wp:extent cx="6393815" cy="448945"/>
+            <wp:effectExtent l="0" t="0" r="6985" b="8255"/>
+            <wp:docPr id="18" name="Imagen 18"/>
             <wp:cNvGraphicFramePr>
               <a:graphicFrameLocks xmlns:a="http://schemas.openxmlformats.org/drawingml/2006/main" noChangeAspect="1"/>
             </wp:cNvGraphicFramePr>
@@ -5758,6 +5038,97 @@
                   <pic:spPr>
                     <a:xfrm>
                       <a:off x="0" y="0"/>
+                      <a:ext cx="6393815" cy="448945"/>
+                    </a:xfrm>
+                    <a:prstGeom prst="rect">
+                      <a:avLst/>
+                    </a:prstGeom>
+                  </pic:spPr>
+                </pic:pic>
+              </a:graphicData>
+            </a:graphic>
+          </wp:inline>
+        </w:drawing>
+      </w:r>
+    </w:p>
+    <w:p/>
+    <w:p>
+      <w:r>
+        <w:tab/>
+      </w:r>
+      <w:r>
+        <w:tab/>
+        <w:t>2.4.6 Encontrar Centro y diámetro</w:t>
+      </w:r>
+    </w:p>
+    <w:p>
+      <w:r>
+        <w:t xml:space="preserve">Al aplicar la función </w:t>
+      </w:r>
+      <w:r>
+        <w:rPr>
+          <w:i/>
+        </w:rPr>
+        <w:t xml:space="preserve">cv2.boundingReact </w:t>
+      </w:r>
+      <w:r>
+        <w:t>podemos encontrar 4 puntos útiles, las coordenadas X, Y y los valores W y H que corresponden al ancho y altura respectivamente. Estos valores nos serán útiles</w:t>
+      </w:r>
+      <w:r>
+        <w:t xml:space="preserve"> después</w:t>
+      </w:r>
+      <w:r>
+        <w:t xml:space="preserve"> para</w:t>
+      </w:r>
+      <w:r>
+        <w:t xml:space="preserve"> poder encontrar el diámetro, contar</w:t>
+      </w:r>
+      <w:r>
+        <w:t xml:space="preserve"> </w:t>
+      </w:r>
+      <w:r>
+        <w:t xml:space="preserve">y </w:t>
+      </w:r>
+      <w:r>
+        <w:t>dibujar un rectángu</w:t>
+      </w:r>
+      <w:r>
+        <w:t>lo al contorno de nuestro objeto</w:t>
+      </w:r>
+      <w:r>
+        <w:t>.</w:t>
+      </w:r>
+    </w:p>
+    <w:p>
+      <w:r>
+        <w:rPr>
+          <w:noProof/>
+          <w:lang w:eastAsia="es-AR"/>
+        </w:rPr>
+        <w:drawing>
+          <wp:inline distT="0" distB="0" distL="0" distR="0" wp14:anchorId="5888E00F" wp14:editId="7A0AF491">
+            <wp:extent cx="6393815" cy="288290"/>
+            <wp:effectExtent l="0" t="0" r="6985" b="0"/>
+            <wp:docPr id="19" name="Imagen 19"/>
+            <wp:cNvGraphicFramePr>
+              <a:graphicFrameLocks xmlns:a="http://schemas.openxmlformats.org/drawingml/2006/main" noChangeAspect="1"/>
+            </wp:cNvGraphicFramePr>
+            <a:graphic xmlns:a="http://schemas.openxmlformats.org/drawingml/2006/main">
+              <a:graphicData uri="http://schemas.openxmlformats.org/drawingml/2006/picture">
+                <pic:pic xmlns:pic="http://schemas.openxmlformats.org/drawingml/2006/picture">
+                  <pic:nvPicPr>
+                    <pic:cNvPr id="1" name=""/>
+                    <pic:cNvPicPr/>
+                  </pic:nvPicPr>
+                  <pic:blipFill>
+                    <a:blip r:embed="rId36"/>
+                    <a:stretch>
+                      <a:fillRect/>
+                    </a:stretch>
+                  </pic:blipFill>
+                  <pic:spPr>
+                    <a:xfrm>
+                      <a:off x="0" y="0"/>
                       <a:ext cx="6393815" cy="288290"/>
                     </a:xfrm>
                     <a:prstGeom prst="rect">
@@ -5822,7 +5193,7 @@
                     <pic:cNvPicPr/>
                   </pic:nvPicPr>
                   <pic:blipFill>
-                    <a:blip r:embed="rId36"/>
+                    <a:blip r:embed="rId37"/>
                     <a:stretch>
                       <a:fillRect/>
                     </a:stretch>
@@ -5875,21 +5246,7 @@
               <w:rPr>
                 <w:sz w:val="20"/>
               </w:rPr>
-              <w:t>Diámetro Referencia [</w:t>
-            </w:r>
-            <w:proofErr w:type="spellStart"/>
-            <w:r>
-              <w:rPr>
-                <w:sz w:val="20"/>
-              </w:rPr>
-              <w:t>Px</w:t>
-            </w:r>
-            <w:proofErr w:type="spellEnd"/>
-            <w:r>
-              <w:rPr>
-                <w:sz w:val="20"/>
-              </w:rPr>
-              <w:t>]</w:t>
+              <w:t>Diámetro Referencia [Px]</w:t>
             </w:r>
           </w:p>
         </w:tc>
@@ -6446,26 +5803,14 @@
     <w:p/>
     <w:p>
       <w:r>
-        <w:t xml:space="preserve">Dándole los parámetros obtenidos con </w:t>
-      </w:r>
-      <w:proofErr w:type="spellStart"/>
-      <w:r>
-        <w:t>boundingRec</w:t>
-      </w:r>
-      <w:proofErr w:type="spellEnd"/>
-      <w:r>
-        <w:t xml:space="preserve"> a la función </w:t>
-      </w:r>
-      <w:proofErr w:type="spellStart"/>
-      <w:proofErr w:type="gramStart"/>
+        <w:t xml:space="preserve">Dándole los parámetros obtenidos con boundingRec a la función </w:t>
+      </w:r>
       <w:r>
         <w:rPr>
           <w:i/>
         </w:rPr>
         <w:t>cv.rectangle</w:t>
       </w:r>
-      <w:proofErr w:type="spellEnd"/>
-      <w:proofErr w:type="gramEnd"/>
       <w:r>
         <w:t xml:space="preserve"> obtendremos un rectángulo al contorno de nuestro objeto, este rectángulo nos será útil para entender mejor el proceso de conteo de limones.</w:t>
       </w:r>
@@ -6546,7 +5891,7 @@
                     </pic:cNvPicPr>
                   </pic:nvPicPr>
                   <pic:blipFill>
-                    <a:blip r:embed="rId37">
+                    <a:blip r:embed="rId38">
                       <a:extLst>
                         <a:ext uri="{28A0092B-C50C-407E-A947-70E740481C1C}">
                           <a14:useLocalDpi xmlns:a14="http://schemas.microsoft.com/office/drawing/2010/main" val="0"/>
@@ -6608,23 +5953,7 @@
     </w:p>
     <w:p>
       <w:r>
-        <w:t xml:space="preserve">La comunicación con el microcontrolador se realizará por serial, la librería </w:t>
-      </w:r>
-      <w:proofErr w:type="spellStart"/>
-      <w:r>
-        <w:t>PySerial</w:t>
-      </w:r>
-      <w:proofErr w:type="spellEnd"/>
-      <w:r>
-        <w:t xml:space="preserve"> es la encargada de establecer esta comunicación. En primer </w:t>
-      </w:r>
-      <w:proofErr w:type="gramStart"/>
-      <w:r>
-        <w:t>lugar</w:t>
-      </w:r>
-      <w:proofErr w:type="gramEnd"/>
-      <w:r>
-        <w:t xml:space="preserve"> se deberá inicializar la comunicación, esto se hace con la función </w:t>
+        <w:t xml:space="preserve">La comunicación con el microcontrolador se realizará por serial, la librería PySerial es la encargada de establecer esta comunicación. En primer lugar se deberá inicializar la comunicación, esto se hace con la función </w:t>
       </w:r>
       <w:r>
         <w:rPr>
@@ -6633,15 +5962,7 @@
         <w:t>serial</w:t>
       </w:r>
       <w:r>
-        <w:t xml:space="preserve"> que recibe como parámetros el puerto donde </w:t>
-      </w:r>
-      <w:proofErr w:type="spellStart"/>
-      <w:r>
-        <w:t>esta</w:t>
-      </w:r>
-      <w:proofErr w:type="spellEnd"/>
-      <w:r>
-        <w:t xml:space="preserve"> conectado nuestro dispositivo y la velocidad de comunicación.</w:t>
+        <w:t xml:space="preserve"> que recibe como parámetros el puerto donde esta conectado nuestro dispositivo y la velocidad de comunicación.</w:t>
       </w:r>
     </w:p>
     <w:p>
@@ -6655,77 +5976,6 @@
             <wp:extent cx="6393815" cy="453390"/>
             <wp:effectExtent l="0" t="0" r="6985" b="3810"/>
             <wp:docPr id="23" name="Imagen 23"/>
-            <wp:cNvGraphicFramePr>
-              <a:graphicFrameLocks xmlns:a="http://schemas.openxmlformats.org/drawingml/2006/main" noChangeAspect="1"/>
-            </wp:cNvGraphicFramePr>
-            <a:graphic xmlns:a="http://schemas.openxmlformats.org/drawingml/2006/main">
-              <a:graphicData uri="http://schemas.openxmlformats.org/drawingml/2006/picture">
-                <pic:pic xmlns:pic="http://schemas.openxmlformats.org/drawingml/2006/picture">
-                  <pic:nvPicPr>
-                    <pic:cNvPr id="1" name=""/>
-                    <pic:cNvPicPr/>
-                  </pic:nvPicPr>
-                  <pic:blipFill>
-                    <a:blip r:embed="rId38"/>
-                    <a:stretch>
-                      <a:fillRect/>
-                    </a:stretch>
-                  </pic:blipFill>
-                  <pic:spPr>
-                    <a:xfrm>
-                      <a:off x="0" y="0"/>
-                      <a:ext cx="6393815" cy="453390"/>
-                    </a:xfrm>
-                    <a:prstGeom prst="rect">
-                      <a:avLst/>
-                    </a:prstGeom>
-                  </pic:spPr>
-                </pic:pic>
-              </a:graphicData>
-            </a:graphic>
-          </wp:inline>
-        </w:drawing>
-      </w:r>
-    </w:p>
-    <w:p>
-      <w:r>
-        <w:t xml:space="preserve">Después de haber realizado el correspondiente procesamiento a la imagen se usa la función </w:t>
-      </w:r>
-      <w:proofErr w:type="spellStart"/>
-      <w:r>
-        <w:rPr>
-          <w:i/>
-        </w:rPr>
-        <w:t>write</w:t>
-      </w:r>
-      <w:proofErr w:type="spellEnd"/>
-      <w:r>
-        <w:t xml:space="preserve"> para </w:t>
-      </w:r>
-      <w:proofErr w:type="spellStart"/>
-      <w:r>
-        <w:t>iniciar</w:t>
-      </w:r>
-      <w:r>
-        <w:t>r</w:t>
-      </w:r>
-      <w:proofErr w:type="spellEnd"/>
-      <w:r>
-        <w:t xml:space="preserve"> la conexión entre Python y el microcontrolador. Esta función se encarga de imprimir el contenido de la variable “la” (‘A’) en el puerto serie lo cual desencadenará una serie de funciones en el microcontrolador las cuales se verán a detalle en la próxima sección. </w:t>
-      </w:r>
-    </w:p>
-    <w:p>
-      <w:r>
-        <w:rPr>
-          <w:noProof/>
-          <w:lang w:eastAsia="es-AR"/>
-        </w:rPr>
-        <w:lastRenderedPageBreak/>
-        <w:drawing>
-          <wp:inline distT="0" distB="0" distL="0" distR="0" wp14:anchorId="017D6699" wp14:editId="31158C5C">
-            <wp:extent cx="6393815" cy="441325"/>
-            <wp:effectExtent l="0" t="0" r="6985" b="0"/>
-            <wp:docPr id="25" name="Imagen 25"/>
             <wp:cNvGraphicFramePr>
               <a:graphicFrameLocks xmlns:a="http://schemas.openxmlformats.org/drawingml/2006/main" noChangeAspect="1"/>
             </wp:cNvGraphicFramePr>
@@ -6745,7 +5995,7 @@
                   <pic:spPr>
                     <a:xfrm>
                       <a:off x="0" y="0"/>
-                      <a:ext cx="6393815" cy="441325"/>
+                      <a:ext cx="6393815" cy="453390"/>
                     </a:xfrm>
                     <a:prstGeom prst="rect">
                       <a:avLst/>
@@ -6758,40 +6008,21 @@
         </w:drawing>
       </w:r>
     </w:p>
-    <w:p/>
-    <w:p>
-      <w:r>
-        <w:tab/>
-      </w:r>
-      <w:r>
-        <w:tab/>
-        <w:t>2.4.9 Software del Microcontrolador</w:t>
-      </w:r>
-    </w:p>
-    <w:p>
-      <w:r>
-        <w:t xml:space="preserve">La programación del microcontrolador se realiza en el lenguaje C++, basándonos en los principios de la programación orientada a objetos, podemos separar en 3 grupo principales por un lado los servos, en segundo </w:t>
-      </w:r>
-      <w:proofErr w:type="gramStart"/>
-      <w:r>
-        <w:t>lugar</w:t>
-      </w:r>
-      <w:proofErr w:type="gramEnd"/>
-      <w:r>
-        <w:t xml:space="preserve"> el </w:t>
-      </w:r>
-      <w:proofErr w:type="spellStart"/>
-      <w:r>
-        <w:t>display</w:t>
-      </w:r>
-      <w:proofErr w:type="spellEnd"/>
-      <w:r>
-        <w:t xml:space="preserve"> y por último los leds.  </w:t>
-      </w:r>
-    </w:p>
-    <w:p>
-      <w:r>
-        <w:t>Para el desarrollo del programa nos ayudaremos con las siguientes librerías:</w:t>
+    <w:p>
+      <w:r>
+        <w:t xml:space="preserve">Después de haber realizado el correspondiente procesamiento a la imagen se usa la función </w:t>
+      </w:r>
+      <w:r>
+        <w:rPr>
+          <w:i/>
+        </w:rPr>
+        <w:t>write</w:t>
+      </w:r>
+      <w:r>
+        <w:t xml:space="preserve"> para iniciar</w:t>
+      </w:r>
+      <w:r>
+        <w:t xml:space="preserve">r la conexión entre Python y el microcontrolador. Esta función se encarga de imprimir el contenido de la variable “la” (‘A’) en el puerto serie lo cual desencadenará una serie de funciones en el microcontrolador las cuales se verán a detalle en la próxima sección. </w:t>
       </w:r>
     </w:p>
     <w:p>
@@ -6800,11 +6031,12 @@
           <w:noProof/>
           <w:lang w:eastAsia="es-AR"/>
         </w:rPr>
+        <w:lastRenderedPageBreak/>
         <w:drawing>
-          <wp:inline distT="0" distB="0" distL="0" distR="0" wp14:anchorId="2A36FB19" wp14:editId="5BCE03ED">
-            <wp:extent cx="6393815" cy="817245"/>
-            <wp:effectExtent l="0" t="0" r="6985" b="1905"/>
-            <wp:docPr id="24" name="Imagen 24"/>
+          <wp:inline distT="0" distB="0" distL="0" distR="0" wp14:anchorId="017D6699" wp14:editId="31158C5C">
+            <wp:extent cx="6393815" cy="441325"/>
+            <wp:effectExtent l="0" t="0" r="6985" b="0"/>
+            <wp:docPr id="25" name="Imagen 25"/>
             <wp:cNvGraphicFramePr>
               <a:graphicFrameLocks xmlns:a="http://schemas.openxmlformats.org/drawingml/2006/main" noChangeAspect="1"/>
             </wp:cNvGraphicFramePr>
@@ -6824,7 +6056,7 @@
                   <pic:spPr>
                     <a:xfrm>
                       <a:off x="0" y="0"/>
-                      <a:ext cx="6393815" cy="817245"/>
+                      <a:ext cx="6393815" cy="441325"/>
                     </a:xfrm>
                     <a:prstGeom prst="rect">
                       <a:avLst/>
@@ -6837,9 +6069,24 @@
         </w:drawing>
       </w:r>
     </w:p>
-    <w:p>
-      <w:r>
-        <w:t>Vamos a inicializar nuestros objetos, en primer lugar, se definen los leds, mediante variables son asignados a los pines 12, 13 y 14 de nuestro Esp32.</w:t>
+    <w:p/>
+    <w:p>
+      <w:r>
+        <w:tab/>
+      </w:r>
+      <w:r>
+        <w:tab/>
+        <w:t>2.4.9 Software del Microcontrolador</w:t>
+      </w:r>
+    </w:p>
+    <w:p>
+      <w:r>
+        <w:t xml:space="preserve">La programación del microcontrolador se realiza en el lenguaje C++, basándonos en los principios de la programación orientada a objetos, podemos separar en 3 grupo principales por un lado los servos, en segundo lugar el display y por último los leds.  </w:t>
+      </w:r>
+    </w:p>
+    <w:p>
+      <w:r>
+        <w:t>Para el desarrollo del programa nos ayudaremos con las siguientes librerías:</w:t>
       </w:r>
     </w:p>
     <w:p>
@@ -6849,10 +6096,10 @@
           <w:lang w:eastAsia="es-AR"/>
         </w:rPr>
         <w:drawing>
-          <wp:inline distT="0" distB="0" distL="0" distR="0" wp14:anchorId="01E84AD6" wp14:editId="66E801B4">
-            <wp:extent cx="6393815" cy="615950"/>
-            <wp:effectExtent l="0" t="0" r="6985" b="0"/>
-            <wp:docPr id="27" name="Imagen 27"/>
+          <wp:inline distT="0" distB="0" distL="0" distR="0" wp14:anchorId="2A36FB19" wp14:editId="5BCE03ED">
+            <wp:extent cx="6393815" cy="817245"/>
+            <wp:effectExtent l="0" t="0" r="6985" b="1905"/>
+            <wp:docPr id="24" name="Imagen 24"/>
             <wp:cNvGraphicFramePr>
               <a:graphicFrameLocks xmlns:a="http://schemas.openxmlformats.org/drawingml/2006/main" noChangeAspect="1"/>
             </wp:cNvGraphicFramePr>
@@ -6872,7 +6119,7 @@
                   <pic:spPr>
                     <a:xfrm>
                       <a:off x="0" y="0"/>
-                      <a:ext cx="6393815" cy="615950"/>
+                      <a:ext cx="6393815" cy="817245"/>
                     </a:xfrm>
                     <a:prstGeom prst="rect">
                       <a:avLst/>
@@ -6887,7 +6134,7 @@
     </w:p>
     <w:p>
       <w:r>
-        <w:t>En segundo lugar, vamos a crear el objeto servo y asignarlo al pin 26 para su posterior control</w:t>
+        <w:t>Vamos a inicializar nuestros objetos, en primer lugar, se definen los leds, mediante variables son asignados a los pines 12, 13 y 14 de nuestro Esp32.</w:t>
       </w:r>
     </w:p>
     <w:p>
@@ -6897,10 +6144,10 @@
           <w:lang w:eastAsia="es-AR"/>
         </w:rPr>
         <w:drawing>
-          <wp:inline distT="0" distB="0" distL="0" distR="0" wp14:anchorId="20C13867" wp14:editId="611DC95F">
-            <wp:extent cx="6393815" cy="522605"/>
+          <wp:inline distT="0" distB="0" distL="0" distR="0" wp14:anchorId="01E84AD6" wp14:editId="66E801B4">
+            <wp:extent cx="6393815" cy="615950"/>
             <wp:effectExtent l="0" t="0" r="6985" b="0"/>
-            <wp:docPr id="28" name="Imagen 28"/>
+            <wp:docPr id="27" name="Imagen 27"/>
             <wp:cNvGraphicFramePr>
               <a:graphicFrameLocks xmlns:a="http://schemas.openxmlformats.org/drawingml/2006/main" noChangeAspect="1"/>
             </wp:cNvGraphicFramePr>
@@ -6920,7 +6167,7 @@
                   <pic:spPr>
                     <a:xfrm>
                       <a:off x="0" y="0"/>
-                      <a:ext cx="6393815" cy="522605"/>
+                      <a:ext cx="6393815" cy="615950"/>
                     </a:xfrm>
                     <a:prstGeom prst="rect">
                       <a:avLst/>
@@ -6935,32 +6182,7 @@
     </w:p>
     <w:p>
       <w:r>
-        <w:t xml:space="preserve">Y por </w:t>
-      </w:r>
-      <w:r>
-        <w:t>último</w:t>
-      </w:r>
-      <w:r>
-        <w:t xml:space="preserve"> vamos a definir el objeto </w:t>
-      </w:r>
-      <w:proofErr w:type="spellStart"/>
-      <w:r>
-        <w:t>display</w:t>
-      </w:r>
-      <w:proofErr w:type="spellEnd"/>
-      <w:r>
-        <w:t xml:space="preserve"> el cual tendrá una comunicación con el microcontrolador por i2c en la dirección 0x27. Aquí también se definen los parámetros de cuantas filas y columnas tendrá </w:t>
-      </w:r>
-      <w:r>
-        <w:t xml:space="preserve">nuestro </w:t>
-      </w:r>
-      <w:proofErr w:type="spellStart"/>
-      <w:r>
-        <w:t>display</w:t>
-      </w:r>
-      <w:proofErr w:type="spellEnd"/>
-      <w:r>
-        <w:t xml:space="preserve"> en este caso es de 16x2</w:t>
+        <w:t>En segundo lugar, vamos a crear el objeto servo y asignarlo al pin 26 para su posterior control</w:t>
       </w:r>
     </w:p>
     <w:p>
@@ -6970,10 +6192,10 @@
           <w:lang w:eastAsia="es-AR"/>
         </w:rPr>
         <w:drawing>
-          <wp:inline distT="0" distB="0" distL="0" distR="0" wp14:anchorId="69B11090" wp14:editId="7A64BB1B">
-            <wp:extent cx="6393815" cy="328930"/>
+          <wp:inline distT="0" distB="0" distL="0" distR="0" wp14:anchorId="20C13867" wp14:editId="611DC95F">
+            <wp:extent cx="6393815" cy="522605"/>
             <wp:effectExtent l="0" t="0" r="6985" b="0"/>
-            <wp:docPr id="29" name="Imagen 29"/>
+            <wp:docPr id="28" name="Imagen 28"/>
             <wp:cNvGraphicFramePr>
               <a:graphicFrameLocks xmlns:a="http://schemas.openxmlformats.org/drawingml/2006/main" noChangeAspect="1"/>
             </wp:cNvGraphicFramePr>
@@ -6993,7 +6215,7 @@
                   <pic:spPr>
                     <a:xfrm>
                       <a:off x="0" y="0"/>
-                      <a:ext cx="6393815" cy="328930"/>
+                      <a:ext cx="6393815" cy="522605"/>
                     </a:xfrm>
                     <a:prstGeom prst="rect">
                       <a:avLst/>
@@ -7008,12 +6230,16 @@
     </w:p>
     <w:p>
       <w:r>
-        <w:t>Después de tener nuestros objetos definidos e inicializados se procede a establecer las configuraciones (estas instrucciones solo se realizan una vez cuando es encendido el microcontrolador).</w:t>
-      </w:r>
-    </w:p>
-    <w:p>
-      <w:r>
-        <w:t>Lo primero es establecer una comunicación serial la cual nos permite tener la conexión con el software desarrollado en Python. Es importante que en el desarrollo de ambos programas se utilice la misma velocidad de trasmisión (por ejemplo 9600).</w:t>
+        <w:t xml:space="preserve">Y por </w:t>
+      </w:r>
+      <w:r>
+        <w:t>último</w:t>
+      </w:r>
+      <w:r>
+        <w:t xml:space="preserve"> vamos a definir el objeto display el cual tendrá una comunicación con el microcontrolador por i2c en la dirección 0x27. Aquí también se definen los parámetros de cuantas filas y columnas tendrá </w:t>
+      </w:r>
+      <w:r>
+        <w:t>nuestro display en este caso es de 16x2</w:t>
       </w:r>
     </w:p>
     <w:p>
@@ -7023,10 +6249,10 @@
           <w:lang w:eastAsia="es-AR"/>
         </w:rPr>
         <w:drawing>
-          <wp:inline distT="0" distB="0" distL="0" distR="0" wp14:anchorId="33CB0556" wp14:editId="6E472377">
-            <wp:extent cx="6393815" cy="579755"/>
+          <wp:inline distT="0" distB="0" distL="0" distR="0" wp14:anchorId="69B11090" wp14:editId="7A64BB1B">
+            <wp:extent cx="6393815" cy="328930"/>
             <wp:effectExtent l="0" t="0" r="6985" b="0"/>
-            <wp:docPr id="30" name="Imagen 30"/>
+            <wp:docPr id="29" name="Imagen 29"/>
             <wp:cNvGraphicFramePr>
               <a:graphicFrameLocks xmlns:a="http://schemas.openxmlformats.org/drawingml/2006/main" noChangeAspect="1"/>
             </wp:cNvGraphicFramePr>
@@ -7046,7 +6272,7 @@
                   <pic:spPr>
                     <a:xfrm>
                       <a:off x="0" y="0"/>
-                      <a:ext cx="6393815" cy="579755"/>
+                      <a:ext cx="6393815" cy="328930"/>
                     </a:xfrm>
                     <a:prstGeom prst="rect">
                       <a:avLst/>
@@ -7061,7 +6287,12 @@
     </w:p>
     <w:p>
       <w:r>
-        <w:t>Después configuramos nuestros pines como salidas digitales para poder realizar el encendido y apagado de los leds</w:t>
+        <w:t>Después de tener nuestros objetos definidos e inicializados se procede a establecer las configuraciones (estas instrucciones solo se realizan una vez cuando es encendido el microcontrolador).</w:t>
+      </w:r>
+    </w:p>
+    <w:p>
+      <w:r>
+        <w:t>Lo primero es establecer una comunicación serial la cual nos permite tener la conexión con el software desarrollado en Python. Es importante que en el desarrollo de ambos programas se utilice la misma velocidad de trasmisión (por ejemplo 9600).</w:t>
       </w:r>
     </w:p>
     <w:p>
@@ -7070,12 +6301,11 @@
           <w:noProof/>
           <w:lang w:eastAsia="es-AR"/>
         </w:rPr>
-        <w:lastRenderedPageBreak/>
         <w:drawing>
-          <wp:inline distT="0" distB="0" distL="0" distR="0" wp14:anchorId="19E655E9" wp14:editId="3F1E561E">
-            <wp:extent cx="6393815" cy="594995"/>
+          <wp:inline distT="0" distB="0" distL="0" distR="0" wp14:anchorId="33CB0556" wp14:editId="6E472377">
+            <wp:extent cx="6393815" cy="579755"/>
             <wp:effectExtent l="0" t="0" r="6985" b="0"/>
-            <wp:docPr id="31" name="Imagen 31"/>
+            <wp:docPr id="30" name="Imagen 30"/>
             <wp:cNvGraphicFramePr>
               <a:graphicFrameLocks xmlns:a="http://schemas.openxmlformats.org/drawingml/2006/main" noChangeAspect="1"/>
             </wp:cNvGraphicFramePr>
@@ -7095,7 +6325,7 @@
                   <pic:spPr>
                     <a:xfrm>
                       <a:off x="0" y="0"/>
-                      <a:ext cx="6393815" cy="594995"/>
+                      <a:ext cx="6393815" cy="579755"/>
                     </a:xfrm>
                     <a:prstGeom prst="rect">
                       <a:avLst/>
@@ -7110,7 +6340,7 @@
     </w:p>
     <w:p>
       <w:r>
-        <w:t>Seguido iniciamos el servomotor y lo ponemos en la posición 0</w:t>
+        <w:t>Después configuramos nuestros pines como salidas digitales para poder realizar el encendido y apagado de los leds</w:t>
       </w:r>
     </w:p>
     <w:p>
@@ -7119,11 +6349,12 @@
           <w:noProof/>
           <w:lang w:eastAsia="es-AR"/>
         </w:rPr>
+        <w:lastRenderedPageBreak/>
         <w:drawing>
-          <wp:inline distT="0" distB="0" distL="0" distR="0" wp14:anchorId="1DA28043" wp14:editId="400A948E">
-            <wp:extent cx="6393815" cy="462280"/>
+          <wp:inline distT="0" distB="0" distL="0" distR="0" wp14:anchorId="19E655E9" wp14:editId="3F1E561E">
+            <wp:extent cx="6393815" cy="594995"/>
             <wp:effectExtent l="0" t="0" r="6985" b="0"/>
-            <wp:docPr id="32" name="Imagen 32"/>
+            <wp:docPr id="31" name="Imagen 31"/>
             <wp:cNvGraphicFramePr>
               <a:graphicFrameLocks xmlns:a="http://schemas.openxmlformats.org/drawingml/2006/main" noChangeAspect="1"/>
             </wp:cNvGraphicFramePr>
@@ -7143,7 +6374,7 @@
                   <pic:spPr>
                     <a:xfrm>
                       <a:off x="0" y="0"/>
-                      <a:ext cx="6393815" cy="462280"/>
+                      <a:ext cx="6393815" cy="594995"/>
                     </a:xfrm>
                     <a:prstGeom prst="rect">
                       <a:avLst/>
@@ -7158,15 +6389,7 @@
     </w:p>
     <w:p>
       <w:r>
-        <w:t xml:space="preserve">Y por último encendemos y mostramos un primer mensaje de bienvenida en el </w:t>
-      </w:r>
-      <w:proofErr w:type="spellStart"/>
-      <w:r>
-        <w:t>display</w:t>
-      </w:r>
-      <w:proofErr w:type="spellEnd"/>
-      <w:r>
-        <w:t xml:space="preserve"> </w:t>
+        <w:t>Seguido iniciamos el servomotor y lo ponemos en la posición 0</w:t>
       </w:r>
     </w:p>
     <w:p>
@@ -7176,10 +6399,10 @@
           <w:lang w:eastAsia="es-AR"/>
         </w:rPr>
         <w:drawing>
-          <wp:inline distT="0" distB="0" distL="0" distR="0" wp14:anchorId="20C395C6" wp14:editId="34B62FE2">
-            <wp:extent cx="6393815" cy="979805"/>
+          <wp:inline distT="0" distB="0" distL="0" distR="0" wp14:anchorId="1DA28043" wp14:editId="400A948E">
+            <wp:extent cx="6393815" cy="462280"/>
             <wp:effectExtent l="0" t="0" r="6985" b="0"/>
-            <wp:docPr id="33" name="Imagen 33"/>
+            <wp:docPr id="32" name="Imagen 32"/>
             <wp:cNvGraphicFramePr>
               <a:graphicFrameLocks xmlns:a="http://schemas.openxmlformats.org/drawingml/2006/main" noChangeAspect="1"/>
             </wp:cNvGraphicFramePr>
@@ -7199,7 +6422,7 @@
                   <pic:spPr>
                     <a:xfrm>
                       <a:off x="0" y="0"/>
-                      <a:ext cx="6393815" cy="979805"/>
+                      <a:ext cx="6393815" cy="462280"/>
                     </a:xfrm>
                     <a:prstGeom prst="rect">
                       <a:avLst/>
@@ -7214,51 +6437,7 @@
     </w:p>
     <w:p>
       <w:r>
-        <w:t xml:space="preserve">Continuando con nuestro programa entramos a definir lo que se ejecutara indefinidamente en nuestro </w:t>
-      </w:r>
-      <w:proofErr w:type="spellStart"/>
-      <w:r>
-        <w:t>loop</w:t>
-      </w:r>
-      <w:proofErr w:type="spellEnd"/>
-      <w:r>
-        <w:t xml:space="preserve"> o lazo infinito.</w:t>
-      </w:r>
-    </w:p>
-    <w:p>
-      <w:r>
-        <w:t>En este caso lo que hace el código es leer constantemente el puerto serial y de acuerdo a lo que haya imprimido el código en Python realizara una determinada</w:t>
-      </w:r>
-      <w:r>
-        <w:t xml:space="preserve"> secuencia</w:t>
-      </w:r>
-      <w:r>
-        <w:t xml:space="preserve"> de acciones.</w:t>
-      </w:r>
-    </w:p>
-    <w:p>
-      <w:r>
-        <w:t xml:space="preserve">Por </w:t>
-      </w:r>
-      <w:r>
-        <w:t>ejemplo,</w:t>
-      </w:r>
-      <w:r>
-        <w:t xml:space="preserve"> para el caso de que el programa nos haya enviado un carácter ‘A’ se ejecutaran las acciones para un limón amarillo las cuales son: encender led amarillo, mover servo 180° e imprimir en el </w:t>
-      </w:r>
-      <w:proofErr w:type="spellStart"/>
-      <w:r>
-        <w:t>display</w:t>
-      </w:r>
-      <w:proofErr w:type="spellEnd"/>
-      <w:r>
-        <w:t xml:space="preserve"> un mensaje de que el limón es aceptado para exportación</w:t>
-      </w:r>
-      <w:r>
-        <w:t xml:space="preserve">, esto después se replica para los casos en el que el limón es verde o rechazado. </w:t>
-      </w:r>
-      <w:r>
-        <w:t xml:space="preserve"> </w:t>
+        <w:t xml:space="preserve">Y por último encendemos y mostramos un primer mensaje de bienvenida en el display </w:t>
       </w:r>
     </w:p>
     <w:p>
@@ -7268,10 +6447,10 @@
           <w:lang w:eastAsia="es-AR"/>
         </w:rPr>
         <w:drawing>
-          <wp:inline distT="0" distB="0" distL="0" distR="0" wp14:anchorId="1AFDAD5F" wp14:editId="7C4FA270">
-            <wp:extent cx="6393815" cy="2644140"/>
-            <wp:effectExtent l="0" t="0" r="6985" b="3810"/>
-            <wp:docPr id="34" name="Imagen 34"/>
+          <wp:inline distT="0" distB="0" distL="0" distR="0" wp14:anchorId="20C395C6" wp14:editId="34B62FE2">
+            <wp:extent cx="6393815" cy="979805"/>
+            <wp:effectExtent l="0" t="0" r="6985" b="0"/>
+            <wp:docPr id="33" name="Imagen 33"/>
             <wp:cNvGraphicFramePr>
               <a:graphicFrameLocks xmlns:a="http://schemas.openxmlformats.org/drawingml/2006/main" noChangeAspect="1"/>
             </wp:cNvGraphicFramePr>
@@ -7291,6 +6470,82 @@
                   <pic:spPr>
                     <a:xfrm>
                       <a:off x="0" y="0"/>
+                      <a:ext cx="6393815" cy="979805"/>
+                    </a:xfrm>
+                    <a:prstGeom prst="rect">
+                      <a:avLst/>
+                    </a:prstGeom>
+                  </pic:spPr>
+                </pic:pic>
+              </a:graphicData>
+            </a:graphic>
+          </wp:inline>
+        </w:drawing>
+      </w:r>
+    </w:p>
+    <w:p>
+      <w:r>
+        <w:t>Continuando con nuestro programa entramos a definir lo que se ejecutara indefinidamente en nuestro loop o lazo infinito.</w:t>
+      </w:r>
+    </w:p>
+    <w:p>
+      <w:r>
+        <w:t>En este caso lo que hace el código es leer constantemente el puerto serial y de acuerdo a lo que haya imprimido el código en Python realizara una determinada</w:t>
+      </w:r>
+      <w:r>
+        <w:t xml:space="preserve"> secuencia</w:t>
+      </w:r>
+      <w:r>
+        <w:t xml:space="preserve"> de acciones.</w:t>
+      </w:r>
+    </w:p>
+    <w:p>
+      <w:r>
+        <w:t xml:space="preserve">Por </w:t>
+      </w:r>
+      <w:r>
+        <w:t>ejemplo,</w:t>
+      </w:r>
+      <w:r>
+        <w:t xml:space="preserve"> para el caso de que el programa nos haya enviado un carácter ‘A’ se ejecutaran las acciones para un limón amarillo las cuales son: encender led amarillo, mover servo 180° e imprimir en el display un mensaje de que el limón es aceptado para exportación</w:t>
+      </w:r>
+      <w:r>
+        <w:t xml:space="preserve">, esto después se replica para los casos en el que el limón es verde o rechazado. </w:t>
+      </w:r>
+      <w:r>
+        <w:t xml:space="preserve"> </w:t>
+      </w:r>
+    </w:p>
+    <w:p>
+      <w:r>
+        <w:rPr>
+          <w:noProof/>
+          <w:lang w:eastAsia="es-AR"/>
+        </w:rPr>
+        <w:drawing>
+          <wp:inline distT="0" distB="0" distL="0" distR="0" wp14:anchorId="1AFDAD5F" wp14:editId="7C4FA270">
+            <wp:extent cx="6393815" cy="2644140"/>
+            <wp:effectExtent l="0" t="0" r="6985" b="3810"/>
+            <wp:docPr id="34" name="Imagen 34"/>
+            <wp:cNvGraphicFramePr>
+              <a:graphicFrameLocks xmlns:a="http://schemas.openxmlformats.org/drawingml/2006/main" noChangeAspect="1"/>
+            </wp:cNvGraphicFramePr>
+            <a:graphic xmlns:a="http://schemas.openxmlformats.org/drawingml/2006/main">
+              <a:graphicData uri="http://schemas.openxmlformats.org/drawingml/2006/picture">
+                <pic:pic xmlns:pic="http://schemas.openxmlformats.org/drawingml/2006/picture">
+                  <pic:nvPicPr>
+                    <pic:cNvPr id="1" name=""/>
+                    <pic:cNvPicPr/>
+                  </pic:nvPicPr>
+                  <pic:blipFill>
+                    <a:blip r:embed="rId49"/>
+                    <a:stretch>
+                      <a:fillRect/>
+                    </a:stretch>
+                  </pic:blipFill>
+                  <pic:spPr>
+                    <a:xfrm>
+                      <a:off x="0" y="0"/>
                       <a:ext cx="6393815" cy="2644140"/>
                     </a:xfrm>
                     <a:prstGeom prst="rect">
@@ -7340,7 +6595,7 @@
                     </pic:cNvPicPr>
                   </pic:nvPicPr>
                   <pic:blipFill>
-                    <a:blip r:embed="rId49">
+                    <a:blip r:embed="rId50">
                       <a:extLst>
                         <a:ext uri="{28A0092B-C50C-407E-A947-70E740481C1C}">
                           <a14:useLocalDpi xmlns:a14="http://schemas.microsoft.com/office/drawing/2010/main" val="0"/>
@@ -7397,7 +6652,7 @@
                     </pic:cNvPicPr>
                   </pic:nvPicPr>
                   <pic:blipFill>
-                    <a:blip r:embed="rId50">
+                    <a:blip r:embed="rId51">
                       <a:extLst>
                         <a:ext uri="{28A0092B-C50C-407E-A947-70E740481C1C}">
                           <a14:useLocalDpi xmlns:a14="http://schemas.microsoft.com/office/drawing/2010/main" val="0"/>
@@ -7506,10 +6761,33 @@
         <w:footnoteRef/>
       </w:r>
       <w:r>
-        <w:t xml:space="preserve"> </w:t>
-      </w:r>
-      <w:r>
-        <w:t>https://www.python.org/</w:t>
+        <w:t xml:space="preserve"> Perenne: </w:t>
+      </w:r>
+      <w:r>
+        <w:rPr>
+          <w:color w:val="202122"/>
+          <w:sz w:val="21"/>
+          <w:szCs w:val="21"/>
+          <w:shd w:val="clear" w:color="auto" w:fill="FFFFFF"/>
+        </w:rPr>
+        <w:t>es una </w:t>
+      </w:r>
+      <w:r>
+        <w:rPr>
+          <w:sz w:val="21"/>
+          <w:szCs w:val="21"/>
+          <w:shd w:val="clear" w:color="auto" w:fill="FFFFFF"/>
+        </w:rPr>
+        <w:t>planta</w:t>
+      </w:r>
+      <w:r>
+        <w:rPr>
+          <w:color w:val="202122"/>
+          <w:sz w:val="21"/>
+          <w:szCs w:val="21"/>
+          <w:shd w:val="clear" w:color="auto" w:fill="FFFFFF"/>
+        </w:rPr>
+        <w:t> que tiene un follaje que permanece verde y funcional durante más de una temporada de crecimiento.</w:t>
       </w:r>
     </w:p>
   </w:footnote>
@@ -7525,7 +6803,18 @@
         <w:footnoteRef/>
       </w:r>
       <w:r>
-        <w:t xml:space="preserve"> https://opencv.org/</w:t>
+        <w:t xml:space="preserve"> </w:t>
+      </w:r>
+      <w:hyperlink r:id="rId1" w:history="1">
+        <w:r>
+          <w:rPr>
+            <w:rStyle w:val="Hipervnculo"/>
+          </w:rPr>
+          <w:t>https://es.wikipedia.org/wiki/Citrus_%C3%97_limon</w:t>
+        </w:r>
+      </w:hyperlink>
+      <w:r>
+        <w:t xml:space="preserve"> 17-10-22</w:t>
       </w:r>
     </w:p>
   </w:footnote>
@@ -7544,7 +6833,7 @@
         <w:t xml:space="preserve"> </w:t>
       </w:r>
       <w:r>
-        <w:t>https://numpy.org/</w:t>
+        <w:t>https://www.python.org/</w:t>
       </w:r>
     </w:p>
   </w:footnote>
@@ -7560,10 +6849,7 @@
         <w:footnoteRef/>
       </w:r>
       <w:r>
-        <w:t xml:space="preserve"> </w:t>
-      </w:r>
-      <w:r>
-        <w:t>https://pythonhosted.org/pyserial/</w:t>
+        <w:t xml:space="preserve"> https://opencv.org/</w:t>
       </w:r>
     </w:p>
   </w:footnote>
@@ -7582,7 +6868,7 @@
         <w:t xml:space="preserve"> </w:t>
       </w:r>
       <w:r>
-        <w:t>https://www.qt.io/</w:t>
+        <w:t>https://numpy.org/</w:t>
       </w:r>
     </w:p>
   </w:footnote>
@@ -7601,7 +6887,7 @@
         <w:t xml:space="preserve"> </w:t>
       </w:r>
       <w:r>
-        <w:t>https://code.visualstudio.com/</w:t>
+        <w:t>https://pythonhosted.org/pyserial/</w:t>
       </w:r>
     </w:p>
   </w:footnote>
@@ -7619,7 +6905,45 @@
       <w:r>
         <w:t xml:space="preserve"> </w:t>
       </w:r>
-      <w:hyperlink r:id="rId1" w:history="1">
+      <w:r>
+        <w:t>https://www.qt.io/</w:t>
+      </w:r>
+    </w:p>
+  </w:footnote>
+  <w:footnote w:id="8">
+    <w:p>
+      <w:pPr>
+        <w:pStyle w:val="Textonotapie"/>
+      </w:pPr>
+      <w:r>
+        <w:rPr>
+          <w:rStyle w:val="Refdenotaalpie"/>
+        </w:rPr>
+        <w:footnoteRef/>
+      </w:r>
+      <w:r>
+        <w:t xml:space="preserve"> </w:t>
+      </w:r>
+      <w:r>
+        <w:t>https://code.visualstudio.com/</w:t>
+      </w:r>
+    </w:p>
+  </w:footnote>
+  <w:footnote w:id="9">
+    <w:p>
+      <w:pPr>
+        <w:pStyle w:val="Textonotapie"/>
+      </w:pPr>
+      <w:r>
+        <w:rPr>
+          <w:rStyle w:val="Refdenotaalpie"/>
+        </w:rPr>
+        <w:footnoteRef/>
+      </w:r>
+      <w:r>
+        <w:t xml:space="preserve"> </w:t>
+      </w:r>
+      <w:hyperlink r:id="rId2" w:history="1">
         <w:r>
           <w:rPr>
             <w:rStyle w:val="Hipervnculo"/>
@@ -7632,7 +6956,7 @@
       </w:r>
     </w:p>
   </w:footnote>
-  <w:footnote w:id="8">
+  <w:footnote w:id="10">
     <w:p>
       <w:pPr>
         <w:pStyle w:val="Textonotapie"/>
@@ -7646,7 +6970,7 @@
       <w:r>
         <w:t xml:space="preserve"> </w:t>
       </w:r>
-      <w:hyperlink r:id="rId2" w:history="1">
+      <w:hyperlink r:id="rId3" w:history="1">
         <w:r>
           <w:rPr>
             <w:rStyle w:val="Hipervnculo"/>
@@ -9316,6 +8640,119 @@
     </w:lvl>
   </w:abstractNum>
   <w:abstractNum w:abstractNumId="6" w15:restartNumberingAfterBreak="0">
+    <w:nsid w:val="27297FB5"/>
+    <w:multiLevelType w:val="multilevel"/>
+    <w:tmpl w:val="24D67534"/>
+    <w:lvl w:ilvl="0">
+      <w:start w:val="1"/>
+      <w:numFmt w:val="decimal"/>
+      <w:lvlText w:val="%1"/>
+      <w:lvlJc w:val="left"/>
+      <w:pPr>
+        <w:ind w:left="405" w:hanging="405"/>
+      </w:pPr>
+      <w:rPr>
+        <w:rFonts w:hint="default"/>
+      </w:rPr>
+    </w:lvl>
+    <w:lvl w:ilvl="1">
+      <w:start w:val="1"/>
+      <w:numFmt w:val="decimal"/>
+      <w:lvlText w:val="%1.%2"/>
+      <w:lvlJc w:val="left"/>
+      <w:pPr>
+        <w:ind w:left="405" w:hanging="405"/>
+      </w:pPr>
+      <w:rPr>
+        <w:rFonts w:hint="default"/>
+      </w:rPr>
+    </w:lvl>
+    <w:lvl w:ilvl="2">
+      <w:start w:val="1"/>
+      <w:numFmt w:val="decimal"/>
+      <w:lvlText w:val="%1.%2.%3"/>
+      <w:lvlJc w:val="left"/>
+      <w:pPr>
+        <w:ind w:left="720" w:hanging="720"/>
+      </w:pPr>
+      <w:rPr>
+        <w:rFonts w:hint="default"/>
+      </w:rPr>
+    </w:lvl>
+    <w:lvl w:ilvl="3">
+      <w:start w:val="1"/>
+      <w:numFmt w:val="decimal"/>
+      <w:lvlText w:val="%1.%2.%3.%4"/>
+      <w:lvlJc w:val="left"/>
+      <w:pPr>
+        <w:ind w:left="1080" w:hanging="1080"/>
+      </w:pPr>
+      <w:rPr>
+        <w:rFonts w:hint="default"/>
+      </w:rPr>
+    </w:lvl>
+    <w:lvl w:ilvl="4">
+      <w:start w:val="1"/>
+      <w:numFmt w:val="decimal"/>
+      <w:lvlText w:val="%1.%2.%3.%4.%5"/>
+      <w:lvlJc w:val="left"/>
+      <w:pPr>
+        <w:ind w:left="1080" w:hanging="1080"/>
+      </w:pPr>
+      <w:rPr>
+        <w:rFonts w:hint="default"/>
+      </w:rPr>
+    </w:lvl>
+    <w:lvl w:ilvl="5">
+      <w:start w:val="1"/>
+      <w:numFmt w:val="decimal"/>
+      <w:lvlText w:val="%1.%2.%3.%4.%5.%6"/>
+      <w:lvlJc w:val="left"/>
+      <w:pPr>
+        <w:ind w:left="1440" w:hanging="1440"/>
+      </w:pPr>
+      <w:rPr>
+        <w:rFonts w:hint="default"/>
+      </w:rPr>
+    </w:lvl>
+    <w:lvl w:ilvl="6">
+      <w:start w:val="1"/>
+      <w:numFmt w:val="decimal"/>
+      <w:lvlText w:val="%1.%2.%3.%4.%5.%6.%7"/>
+      <w:lvlJc w:val="left"/>
+      <w:pPr>
+        <w:ind w:left="1440" w:hanging="1440"/>
+      </w:pPr>
+      <w:rPr>
+        <w:rFonts w:hint="default"/>
+      </w:rPr>
+    </w:lvl>
+    <w:lvl w:ilvl="7">
+      <w:start w:val="1"/>
+      <w:numFmt w:val="decimal"/>
+      <w:lvlText w:val="%1.%2.%3.%4.%5.%6.%7.%8"/>
+      <w:lvlJc w:val="left"/>
+      <w:pPr>
+        <w:ind w:left="1800" w:hanging="1800"/>
+      </w:pPr>
+      <w:rPr>
+        <w:rFonts w:hint="default"/>
+      </w:rPr>
+    </w:lvl>
+    <w:lvl w:ilvl="8">
+      <w:start w:val="1"/>
+      <w:numFmt w:val="decimal"/>
+      <w:lvlText w:val="%1.%2.%3.%4.%5.%6.%7.%8.%9"/>
+      <w:lvlJc w:val="left"/>
+      <w:pPr>
+        <w:ind w:left="1800" w:hanging="1800"/>
+      </w:pPr>
+      <w:rPr>
+        <w:rFonts w:hint="default"/>
+      </w:rPr>
+    </w:lvl>
+  </w:abstractNum>
+  <w:abstractNum w:abstractNumId="7" w15:restartNumberingAfterBreak="0">
     <w:nsid w:val="2DF36FC0"/>
     <w:multiLevelType w:val="hybridMultilevel"/>
     <w:tmpl w:val="B8F41900"/>
@@ -9428,7 +8865,7 @@
       </w:rPr>
     </w:lvl>
   </w:abstractNum>
-  <w:abstractNum w:abstractNumId="7" w15:restartNumberingAfterBreak="0">
+  <w:abstractNum w:abstractNumId="8" w15:restartNumberingAfterBreak="0">
     <w:nsid w:val="3B9E6FA6"/>
     <w:multiLevelType w:val="hybridMultilevel"/>
     <w:tmpl w:val="959C1E86"/>
@@ -9541,7 +8978,7 @@
       </w:rPr>
     </w:lvl>
   </w:abstractNum>
-  <w:abstractNum w:abstractNumId="8" w15:restartNumberingAfterBreak="0">
+  <w:abstractNum w:abstractNumId="9" w15:restartNumberingAfterBreak="0">
     <w:nsid w:val="43235C87"/>
     <w:multiLevelType w:val="hybridMultilevel"/>
     <w:tmpl w:val="3064C898"/>
@@ -9654,7 +9091,7 @@
       </w:rPr>
     </w:lvl>
   </w:abstractNum>
-  <w:abstractNum w:abstractNumId="9" w15:restartNumberingAfterBreak="0">
+  <w:abstractNum w:abstractNumId="10" w15:restartNumberingAfterBreak="0">
     <w:nsid w:val="43903989"/>
     <w:multiLevelType w:val="hybridMultilevel"/>
     <w:tmpl w:val="01BE30BC"/>
@@ -9767,7 +9204,7 @@
       </w:rPr>
     </w:lvl>
   </w:abstractNum>
-  <w:abstractNum w:abstractNumId="10" w15:restartNumberingAfterBreak="0">
+  <w:abstractNum w:abstractNumId="11" w15:restartNumberingAfterBreak="0">
     <w:nsid w:val="59F26DA7"/>
     <w:multiLevelType w:val="hybridMultilevel"/>
     <w:tmpl w:val="E9306D36"/>
@@ -9880,7 +9317,7 @@
       </w:rPr>
     </w:lvl>
   </w:abstractNum>
-  <w:abstractNum w:abstractNumId="11" w15:restartNumberingAfterBreak="0">
+  <w:abstractNum w:abstractNumId="12" w15:restartNumberingAfterBreak="0">
     <w:nsid w:val="6C9A221D"/>
     <w:multiLevelType w:val="hybridMultilevel"/>
     <w:tmpl w:val="08A8918C"/>
@@ -9996,13 +9433,13 @@
     <w:abstractNumId w:val="4"/>
   </w:num>
   <w:num w:numId="2">
-    <w:abstractNumId w:val="11"/>
+    <w:abstractNumId w:val="12"/>
   </w:num>
   <w:num w:numId="3">
-    <w:abstractNumId w:val="7"/>
+    <w:abstractNumId w:val="8"/>
   </w:num>
   <w:num w:numId="4">
-    <w:abstractNumId w:val="8"/>
+    <w:abstractNumId w:val="9"/>
   </w:num>
   <w:num w:numId="5">
     <w:abstractNumId w:val="1"/>
@@ -10011,7 +9448,7 @@
     <w:abstractNumId w:val="0"/>
   </w:num>
   <w:num w:numId="7">
-    <w:abstractNumId w:val="9"/>
+    <w:abstractNumId w:val="10"/>
   </w:num>
   <w:num w:numId="8">
     <w:abstractNumId w:val="2"/>
@@ -10020,13 +9457,16 @@
     <w:abstractNumId w:val="3"/>
   </w:num>
   <w:num w:numId="10">
-    <w:abstractNumId w:val="10"/>
+    <w:abstractNumId w:val="11"/>
   </w:num>
   <w:num w:numId="11">
-    <w:abstractNumId w:val="6"/>
+    <w:abstractNumId w:val="7"/>
   </w:num>
   <w:num w:numId="12">
     <w:abstractNumId w:val="5"/>
+  </w:num>
+  <w:num w:numId="13">
+    <w:abstractNumId w:val="6"/>
   </w:num>
 </w:numbering>
 </file>
@@ -11053,7 +10493,7 @@
 </file>
 
 <file path=customXml/itemProps1.xml><?xml version="1.0" encoding="utf-8"?>
-<ds:datastoreItem xmlns:ds="http://schemas.openxmlformats.org/officeDocument/2006/customXml" ds:itemID="{0649D447-C903-4176-9329-F4EC98CC35C5}">
+<ds:datastoreItem xmlns:ds="http://schemas.openxmlformats.org/officeDocument/2006/customXml" ds:itemID="{24371965-7026-483A-8D9F-49CC435783E9}">
   <ds:schemaRefs>
     <ds:schemaRef ds:uri="http://schemas.openxmlformats.org/officeDocument/2006/bibliography"/>
   </ds:schemaRefs>

</xml_diff>

<commit_message>
Bases Teoricas - Industria del Limon
</commit_message>
<xml_diff>
--- a/tesis.docx
+++ b/tesis.docx
@@ -38,8 +38,16 @@
         <w:rPr>
           <w:b/>
         </w:rPr>
-        <w:t>esteban/robin</w:t>
-      </w:r>
+        <w:t>esteban/</w:t>
+      </w:r>
+      <w:proofErr w:type="spellStart"/>
+      <w:r>
+        <w:rPr>
+          <w:b/>
+        </w:rPr>
+        <w:t>robin</w:t>
+      </w:r>
+      <w:proofErr w:type="spellEnd"/>
     </w:p>
     <w:p>
       <w:pPr>
@@ -96,9 +104,24 @@
       <w:pPr>
         <w:jc w:val="left"/>
       </w:pPr>
-      <w:r>
-        <w:t>Capitulo  1 – Introduccion</w:t>
-      </w:r>
+      <w:proofErr w:type="spellStart"/>
+      <w:proofErr w:type="gramStart"/>
+      <w:r>
+        <w:t>Capitulo</w:t>
+      </w:r>
+      <w:proofErr w:type="spellEnd"/>
+      <w:r>
+        <w:t xml:space="preserve">  1</w:t>
+      </w:r>
+      <w:proofErr w:type="gramEnd"/>
+      <w:r>
+        <w:t xml:space="preserve"> – </w:t>
+      </w:r>
+      <w:proofErr w:type="spellStart"/>
+      <w:r>
+        <w:t>Introduccion</w:t>
+      </w:r>
+      <w:proofErr w:type="spellEnd"/>
     </w:p>
     <w:p>
       <w:pPr>
@@ -113,12 +136,14 @@
       <w:r>
         <w:tab/>
       </w:r>
+      <w:proofErr w:type="spellStart"/>
       <w:r>
         <w:rPr>
           <w:b/>
         </w:rPr>
         <w:t>Robin</w:t>
       </w:r>
+      <w:proofErr w:type="spellEnd"/>
     </w:p>
     <w:p>
       <w:pPr>
@@ -133,12 +158,14 @@
       <w:r>
         <w:tab/>
       </w:r>
+      <w:proofErr w:type="spellStart"/>
       <w:r>
         <w:rPr>
           <w:b/>
         </w:rPr>
         <w:t>Robin</w:t>
       </w:r>
+      <w:proofErr w:type="spellEnd"/>
     </w:p>
     <w:p>
       <w:pPr>
@@ -153,12 +180,14 @@
       <w:r>
         <w:tab/>
       </w:r>
+      <w:proofErr w:type="spellStart"/>
       <w:r>
         <w:rPr>
           <w:b/>
         </w:rPr>
         <w:t>Robin</w:t>
       </w:r>
+      <w:proofErr w:type="spellEnd"/>
     </w:p>
     <w:p>
       <w:pPr>
@@ -189,8 +218,13 @@
       <w:pPr>
         <w:jc w:val="left"/>
       </w:pPr>
-      <w:r>
-        <w:t>Capitulo 2 - Desarrollo</w:t>
+      <w:proofErr w:type="spellStart"/>
+      <w:r>
+        <w:t>Capitulo</w:t>
+      </w:r>
+      <w:proofErr w:type="spellEnd"/>
+      <w:r>
+        <w:t xml:space="preserve"> 2 - Desarrollo</w:t>
       </w:r>
     </w:p>
     <w:p>
@@ -239,8 +273,15 @@
           <w:lang w:val="en-US"/>
         </w:rPr>
         <w:tab/>
+      </w:r>
+      <w:proofErr w:type="spellStart"/>
+      <w:r>
+        <w:rPr>
+          <w:lang w:val="en-US"/>
+        </w:rPr>
         <w:t>Opencv</w:t>
       </w:r>
+      <w:proofErr w:type="spellEnd"/>
     </w:p>
     <w:p>
       <w:pPr>
@@ -254,8 +295,15 @@
           <w:lang w:val="en-US"/>
         </w:rPr>
         <w:tab/>
+      </w:r>
+      <w:proofErr w:type="spellStart"/>
+      <w:r>
+        <w:rPr>
+          <w:lang w:val="en-US"/>
+        </w:rPr>
         <w:t>PyQt</w:t>
       </w:r>
+      <w:proofErr w:type="spellEnd"/>
     </w:p>
     <w:p>
       <w:pPr>
@@ -269,7 +317,20 @@
           <w:lang w:val="en-US"/>
         </w:rPr>
         <w:tab/>
-        <w:t>Qt Designer</w:t>
+      </w:r>
+      <w:proofErr w:type="spellStart"/>
+      <w:r>
+        <w:rPr>
+          <w:lang w:val="en-US"/>
+        </w:rPr>
+        <w:t>Qt</w:t>
+      </w:r>
+      <w:proofErr w:type="spellEnd"/>
+      <w:r>
+        <w:rPr>
+          <w:lang w:val="en-US"/>
+        </w:rPr>
+        <w:t xml:space="preserve"> Designer</w:t>
       </w:r>
     </w:p>
     <w:p>
@@ -312,7 +373,15 @@
         <w:t xml:space="preserve">    </w:t>
       </w:r>
       <w:r>
-        <w:t>Diagrama general del proyecto compuesto por cámara-pc(Python)-esp-32-     servomotor-display-led</w:t>
+        <w:t>Diagrama general del proyecto compuesto por cámara-pc(Python)-esp-32-     servomotor-</w:t>
+      </w:r>
+      <w:proofErr w:type="spellStart"/>
+      <w:r>
+        <w:t>display</w:t>
+      </w:r>
+      <w:proofErr w:type="spellEnd"/>
+      <w:r>
+        <w:t>-led</w:t>
       </w:r>
     </w:p>
     <w:p>
@@ -330,11 +399,19 @@
       <w:r>
         <w:t xml:space="preserve">    Hablar de cada componente </w:t>
       </w:r>
+      <w:proofErr w:type="spellStart"/>
       <w:r>
         <w:rPr>
           <w:b/>
         </w:rPr>
-        <w:t xml:space="preserve">Robin </w:t>
+        <w:t>Robin</w:t>
+      </w:r>
+      <w:proofErr w:type="spellEnd"/>
+      <w:r>
+        <w:rPr>
+          <w:b/>
+        </w:rPr>
+        <w:t xml:space="preserve"> </w:t>
       </w:r>
     </w:p>
     <w:p>
@@ -343,7 +420,14 @@
       </w:pPr>
       <w:r>
         <w:tab/>
-        <w:t>Camara Web</w:t>
+      </w:r>
+      <w:proofErr w:type="spellStart"/>
+      <w:r>
+        <w:t>Camara</w:t>
+      </w:r>
+      <w:proofErr w:type="spellEnd"/>
+      <w:r>
+        <w:t xml:space="preserve"> Web</w:t>
       </w:r>
     </w:p>
     <w:p>
@@ -352,8 +436,12 @@
       </w:pPr>
       <w:r>
         <w:tab/>
+      </w:r>
+      <w:proofErr w:type="spellStart"/>
+      <w:r>
         <w:t>Iluminacion</w:t>
       </w:r>
+      <w:proofErr w:type="spellEnd"/>
     </w:p>
     <w:p>
       <w:pPr>
@@ -379,8 +467,12 @@
       </w:pPr>
       <w:r>
         <w:tab/>
+      </w:r>
+      <w:proofErr w:type="spellStart"/>
+      <w:r>
         <w:t>Display</w:t>
       </w:r>
+      <w:proofErr w:type="spellEnd"/>
     </w:p>
     <w:p>
       <w:pPr>
@@ -415,12 +507,14 @@
       <w:r>
         <w:tab/>
       </w:r>
+      <w:proofErr w:type="spellStart"/>
       <w:r>
         <w:rPr>
           <w:b/>
         </w:rPr>
         <w:t>Robin</w:t>
       </w:r>
+      <w:proofErr w:type="spellEnd"/>
     </w:p>
     <w:p>
       <w:pPr>
@@ -632,8 +726,13 @@
       </w:pPr>
       <w:r>
         <w:tab/>
-        <w:t>Código para display</w:t>
-      </w:r>
+        <w:t xml:space="preserve">Código para </w:t>
+      </w:r>
+      <w:proofErr w:type="spellStart"/>
+      <w:r>
+        <w:t>display</w:t>
+      </w:r>
+      <w:proofErr w:type="spellEnd"/>
       <w:r>
         <w:tab/>
       </w:r>
@@ -677,11 +776,19 @@
       <w:r>
         <w:tab/>
       </w:r>
+      <w:proofErr w:type="spellStart"/>
       <w:r>
         <w:rPr>
           <w:b/>
         </w:rPr>
-        <w:t xml:space="preserve">Robin </w:t>
+        <w:t>Robin</w:t>
+      </w:r>
+      <w:proofErr w:type="spellEnd"/>
+      <w:r>
+        <w:rPr>
+          <w:b/>
+        </w:rPr>
+        <w:t xml:space="preserve"> </w:t>
       </w:r>
       <w:r>
         <w:tab/>
@@ -771,7 +878,23 @@
     </w:p>
     <w:p>
       <w:r>
-        <w:t xml:space="preserve">Para llevarlo a cabo se utilizó el lenguaje de programación Python, junto a la librería OpenCV, con los cuales se procesan las imágenes procedentes del cuarto de visión, conformado por una web cam y el sistema de iluminación, el resultado del procesamiento es enviado al microcontrolador esp-32 mediante comunicación serial para que se encargue del accionamiento </w:t>
+        <w:t xml:space="preserve">Para llevarlo a cabo se utilizó el lenguaje de programación Python, junto a la librería </w:t>
+      </w:r>
+      <w:proofErr w:type="spellStart"/>
+      <w:r>
+        <w:t>OpenCV</w:t>
+      </w:r>
+      <w:proofErr w:type="spellEnd"/>
+      <w:r>
+        <w:t xml:space="preserve">, con los cuales se procesan las imágenes procedentes del cuarto de visión, conformado por una web </w:t>
+      </w:r>
+      <w:proofErr w:type="spellStart"/>
+      <w:r>
+        <w:t>cam</w:t>
+      </w:r>
+      <w:proofErr w:type="spellEnd"/>
+      <w:r>
+        <w:t xml:space="preserve"> y el sistema de iluminación, el resultado del procesamiento es enviado al microcontrolador esp-32 mediante comunicación serial para que se encargue del accionamiento </w:t>
       </w:r>
       <w:r>
         <w:t>de</w:t>
@@ -797,7 +920,23 @@
     </w:p>
     <w:p>
       <w:r>
-        <w:t>Se utilizó el entorno de desarrollo Visual Studio Code para el desarrollo del programa de PC, y QtDesigner para el desarrollo de la interfaz gráfica.</w:t>
+        <w:t xml:space="preserve">Se utilizó el entorno de desarrollo Visual Studio </w:t>
+      </w:r>
+      <w:proofErr w:type="spellStart"/>
+      <w:r>
+        <w:t>Code</w:t>
+      </w:r>
+      <w:proofErr w:type="spellEnd"/>
+      <w:r>
+        <w:t xml:space="preserve"> para el desarrollo del programa de PC, y </w:t>
+      </w:r>
+      <w:proofErr w:type="spellStart"/>
+      <w:r>
+        <w:t>QtDesigner</w:t>
+      </w:r>
+      <w:proofErr w:type="spellEnd"/>
+      <w:r>
+        <w:t xml:space="preserve"> para el desarrollo de la interfaz gráfica.</w:t>
       </w:r>
     </w:p>
     <w:p>
@@ -814,8 +953,13 @@
         <w:t xml:space="preserve">Palabras Clave: </w:t>
       </w:r>
       <w:r>
-        <w:t>Clasificación de limones, procesamiento de imágenes, Python, OpenCV</w:t>
-      </w:r>
+        <w:t xml:space="preserve">Clasificación de limones, procesamiento de imágenes, Python, </w:t>
+      </w:r>
+      <w:proofErr w:type="spellStart"/>
+      <w:r>
+        <w:t>OpenCV</w:t>
+      </w:r>
+      <w:proofErr w:type="spellEnd"/>
     </w:p>
     <w:p>
       <w:pPr>
@@ -967,7 +1111,15 @@
     </w:p>
     <w:p>
       <w:r>
-        <w:t>Este proyecto tiene como objetivo agregar valor tecnológico al proceso de postcosecha del limón; con la finalidad de mejorar la calidad y velocidad en que se realiza dicha actividad, logrando así, aumentar la competitividad de nuestros agricultores y comerciantes en el mercado nacional y mundial.</w:t>
+        <w:t xml:space="preserve">Este proyecto tiene como objetivo agregar valor tecnológico al proceso de </w:t>
+      </w:r>
+      <w:proofErr w:type="spellStart"/>
+      <w:r>
+        <w:t>postcosecha</w:t>
+      </w:r>
+      <w:proofErr w:type="spellEnd"/>
+      <w:r>
+        <w:t xml:space="preserve"> del limón; con la finalidad de mejorar la calidad y velocidad en que se realiza dicha actividad, logrando así, aumentar la competitividad de nuestros agricultores y comerciantes en el mercado nacional y mundial.</w:t>
       </w:r>
     </w:p>
     <w:p>
@@ -995,12 +1147,44 @@
     </w:p>
     <w:p>
       <w:r>
-        <w:t>Por otro lado, tenemos el sistema de visión artificial en el cual se propone un conjunto de técnicas de procesamiento de imágenes que van desde binarización, morfología matemática hasta transformación del modelo de color RGB a HSV, con el fin de poder medir los diferentes parámetros utilizados. Las técnicas se implementarán en una PC mediante el uso de lenguaje Python y sus correspondientes librerías como OpenCV, que es la encargada de procesar la información de los limones tomada por la cámara y de identificar los mismos clasificándolos por color y tamaño, según lo requerido. Python es de uso libre y nos permite mejorar enormemente los costos al no ser necesario la adquisición de una licencia como ocurre con otros softwares.</w:t>
-      </w:r>
-    </w:p>
-    <w:p>
-      <w:r>
-        <w:t>Se desarrollará una interfaz gráfica a través de la herramienta Qt Designer que nos mostrará los datos obtenidos</w:t>
+        <w:t xml:space="preserve">Por otro lado, tenemos el sistema de visión artificial en el cual se propone un conjunto de técnicas de procesamiento de imágenes que van desde </w:t>
+      </w:r>
+      <w:proofErr w:type="spellStart"/>
+      <w:r>
+        <w:t>binarización</w:t>
+      </w:r>
+      <w:proofErr w:type="spellEnd"/>
+      <w:r>
+        <w:t xml:space="preserve">, morfología matemática hasta transformación del modelo de color RGB a HSV, con el fin de poder medir los diferentes parámetros utilizados. Las técnicas se implementarán en una PC mediante el uso de lenguaje Python y sus correspondientes librerías como </w:t>
+      </w:r>
+      <w:proofErr w:type="spellStart"/>
+      <w:r>
+        <w:t>OpenCV</w:t>
+      </w:r>
+      <w:proofErr w:type="spellEnd"/>
+      <w:r>
+        <w:t>, que es la encargada de procesar la información de los limones tomada por la cámara y de identificar los mismos clasificándolos por color y tamaño, según lo requerido. Python es de uso libre y nos permite mejorar enormemente los costos al no ser necesario la adquisición de una licencia como ocurre con otros softwares.</w:t>
+      </w:r>
+    </w:p>
+    <w:p>
+      <w:r>
+        <w:t xml:space="preserve">Se desarrollará una interfaz gráfica a través de la herramienta </w:t>
+      </w:r>
+      <w:proofErr w:type="spellStart"/>
+      <w:r>
+        <w:t>Qt</w:t>
+      </w:r>
+      <w:proofErr w:type="spellEnd"/>
+      <w:r>
+        <w:t xml:space="preserve"> </w:t>
+      </w:r>
+      <w:proofErr w:type="spellStart"/>
+      <w:r>
+        <w:t>Designer</w:t>
+      </w:r>
+      <w:proofErr w:type="spellEnd"/>
+      <w:r>
+        <w:t xml:space="preserve"> que nos mostrará los datos obtenidos</w:t>
       </w:r>
       <w:r>
         <w:t xml:space="preserve"> en pantalla.</w:t>
@@ -1008,7 +1192,23 @@
     </w:p>
     <w:p>
       <w:r>
-        <w:t>Luego de ser procesada las imágenes teniendo en cuenta los resultados se enviará información vía serial a un microcontrolador el cual se encargará de controlar las diferentes salidas del sistema las cuales serán visuales mediante leds y un display lcd y otra mecánica a través de servomotores que se encargarán de mover una compuerta y así permitir la correcta separación de los diferentes tipos de limones.</w:t>
+        <w:t xml:space="preserve">Luego de ser procesada las imágenes teniendo en cuenta los resultados se enviará información vía serial a un microcontrolador el cual se encargará de controlar las diferentes salidas del sistema las cuales serán visuales mediante leds y un </w:t>
+      </w:r>
+      <w:proofErr w:type="spellStart"/>
+      <w:r>
+        <w:t>display</w:t>
+      </w:r>
+      <w:proofErr w:type="spellEnd"/>
+      <w:r>
+        <w:t xml:space="preserve"> </w:t>
+      </w:r>
+      <w:proofErr w:type="spellStart"/>
+      <w:r>
+        <w:t>lcd</w:t>
+      </w:r>
+      <w:proofErr w:type="spellEnd"/>
+      <w:r>
+        <w:t xml:space="preserve"> y otra mecánica a través de servomotores que se encargarán de mover una compuerta y así permitir la correcta separación de los diferentes tipos de limones.</w:t>
       </w:r>
       <w:r>
         <w:t xml:space="preserve"> </w:t>
@@ -1060,10 +1260,7 @@
         <w:t>del mismo género). Sus hojas son simples, unifoliadas, elípticas, y de color verde oscuro cuando están maduras caracterizadas por un increíble aroma. Su llamativa flor de color blanco, con una leve coloración rosa, recibe el nombre de azahar y se presenta en forma aislada o en pequeños racimos. En cuanto al fruto, el limón, es un hesperidio de forma oblonga cuyo color es amarillo intenso cuando alcanza su madurez. Tiene cáscara gruesa de gran porosidad, y en su interior, la pulpa está dividida en gajos que poseen su característico jugo agrio. Sus semillas son pequeñas y puntiagudas. El limón es una fruta que presenta bajas calorías y es una fuente importante de vitamina C (ácido ascórbico), vitaminas del complejo B (B1, B2, B3, B5, B6) y ácido cítrico. Además, aporta ciertos minerales como potasio, sodio, fósforo, azufre, magnesio y calcio</w:t>
       </w:r>
       <w:r>
-        <w:t>. S</w:t>
-      </w:r>
-      <w:r>
-        <w:t>u consumo presenta varios beneficios para la salud humana, y algunos de ellos son:</w:t>
+        <w:t>. Su consumo presenta varios beneficios para la salud humana, y algunos de ellos son:</w:t>
       </w:r>
     </w:p>
     <w:p>
@@ -1164,7 +1361,15 @@
     </w:p>
     <w:p>
       <w:r>
-        <w:t>El limonero presenta muy buena capacidad de adaptación al clima y puede ser cultivado en zonas de altas temperaturas, secas o de extremada humedad. Ambientes con variaciones de temperatura diurna y nocturna favorecen la maduración de la fruta con respecto a la producción de azúcares, disminución de acidez y el desarrollo del color. En cuanto a los suelos, requiere que sean profundos con textura liviana evitando los suelos pesados ya que de ser así tendríamos problemas de infiltración y en consecuencia pudriciones a nivel de las raíces a causa de patógenos como Phytophthora parasítica, entre otros.</w:t>
+        <w:t xml:space="preserve">El limonero presenta muy buena capacidad de adaptación al clima y puede ser cultivado en zonas de altas temperaturas, secas o de extremada humedad. Ambientes con variaciones de temperatura diurna y nocturna favorecen la maduración de la fruta con respecto a la producción de azúcares, disminución de acidez y el desarrollo del color. En cuanto a los suelos, requiere que sean profundos con textura liviana evitando los suelos pesados ya que de ser así tendríamos problemas de infiltración y en consecuencia pudriciones a nivel de las raíces a causa de patógenos como </w:t>
+      </w:r>
+      <w:proofErr w:type="spellStart"/>
+      <w:r>
+        <w:t>Phytophthora</w:t>
+      </w:r>
+      <w:proofErr w:type="spellEnd"/>
+      <w:r>
+        <w:t xml:space="preserve"> parasítica, entre otros.</w:t>
       </w:r>
     </w:p>
     <w:p/>
@@ -1264,63 +1469,65 @@
       </w:r>
     </w:p>
     <w:p/>
-    <w:p>
-      <w:bookmarkStart w:id="0" w:name="_GoBack"/>
-      <w:bookmarkEnd w:id="0"/>
-    </w:p>
     <w:p/>
     <w:p>
-      <w:r>
-        <w:br w:type="page"/>
-      </w:r>
-    </w:p>
-    <w:p>
-      <w:pPr>
-        <w:pStyle w:val="Ttulo1"/>
-      </w:pPr>
-      <w:r>
-        <w:lastRenderedPageBreak/>
-        <w:t>Capítulo 2 – Desarrollo</w:t>
-      </w:r>
-    </w:p>
-    <w:p>
       <w:pPr>
         <w:pStyle w:val="Ttulo2"/>
-      </w:pPr>
-      <w:r>
-        <w:t>2.1 Software Utilizado</w:t>
-      </w:r>
-    </w:p>
-    <w:p>
-      <w:pPr>
-        <w:pStyle w:val="Ttulo3"/>
-      </w:pPr>
-      <w:r>
-        <w:tab/>
-      </w:r>
-      <w:r>
-        <w:t>2.1.1 Python</w:t>
-      </w:r>
-    </w:p>
-    <w:p>
-      <w:r>
-        <w:t>Es un lenguaje de programación interpretado de alto nivel, interactivo y orientado a objetos. El código fuente está disponible bajo Licencia Publica General de GNU. La sintaxis de Python es muy limpia, con énfasis en la legibilidad y utiliza palabras clave estándar en inglés.</w:t>
-      </w:r>
-    </w:p>
-    <w:p>
-      <w:r>
-        <w:t>Python fue creado a finales de la década de los años 80 por un europeo llamado Guido Van Rossum en los Países Bajos. El objetivo de Guido era cubrir la necesidad de un lenguaje orientado a objetos de sencillo uso que sirviese para tratar diversas tareas dentro de la programación que habitualmente se hacía en Unix usando C.</w:t>
-      </w:r>
-    </w:p>
-    <w:p>
-      <w:r>
-        <w:t>Su formato no utiliza corchetes para delimitar bloques, sino que son las tabulaciones y los espacios los que definen en que bloque se encuentra una instrucción. Una de sus características es el uso de palabras donde otros lenguajes utilizarían símbolos. Por ejemplo, los operadores lógicos ‘!’, ‘||’ y ‘&amp;&amp;’ en Python se escriben ‘not’, ‘or’ y ‘and’, respectivamente</w:t>
-      </w:r>
-      <w:r>
-        <w:t>.</w:t>
-      </w:r>
-    </w:p>
-    <w:p/>
+        <w:numPr>
+          <w:ilvl w:val="2"/>
+          <w:numId w:val="13"/>
+        </w:numPr>
+      </w:pPr>
+      <w:r>
+        <w:t>Industria del Limón</w:t>
+      </w:r>
+    </w:p>
+    <w:p>
+      <w:r>
+        <w:t>En la Argentina podemos identificar dos regiones productoras de frutas cítricas: el NEA (Noreste Argentino) y el NOA (Noroeste Argentino). Los citrus dulces como son las naranjas, mandarinas y pomelos se producen principalmente en el NEA, región conformada por las provincias de Entre Ríos, Corrientes, Misiones y el norte de Buenos Aires. Entre las provincias del NOA, Jujuy y Salta también son productoras de citrus dulces. Sin embargo, en esta región, se destaca la provincia de Tucumán ya que su producción de dulces es escasa, pero es el principal centro productor de limón del país con más de 50.000 h</w:t>
+      </w:r>
+      <w:r>
+        <w:t>ectáre</w:t>
+      </w:r>
+      <w:r>
+        <w:t>as destinadas al cultivo del mismo, actualmente el citrus más importante de Argentina.</w:t>
+      </w:r>
+    </w:p>
+    <w:p>
+      <w:r>
+        <w:t xml:space="preserve">Por lo dicho anteriormente, el limón se desarrolla excepcionalmente en la provincia de Tucumán donde nos encontramos con un clima subtropical. Los cítricos se distribuyen en la provincia, a lo largo de una angosta franja que se extiende desde </w:t>
+      </w:r>
+      <w:proofErr w:type="spellStart"/>
+      <w:r>
+        <w:t>Burruyacú</w:t>
+      </w:r>
+      <w:proofErr w:type="spellEnd"/>
+      <w:r>
+        <w:t xml:space="preserve">, en el extremo noreste, hasta La Cocha, en el sur, limitados por las </w:t>
+      </w:r>
+      <w:proofErr w:type="spellStart"/>
+      <w:r>
+        <w:t>isoyetas</w:t>
+      </w:r>
+      <w:proofErr w:type="spellEnd"/>
+      <w:r>
+        <w:rPr>
+          <w:rStyle w:val="Refdenotaalpie"/>
+        </w:rPr>
+        <w:footnoteReference w:id="3"/>
+      </w:r>
+      <w:r>
+        <w:t xml:space="preserve"> de 800 a 1500 mm de precipitaciones, aunque hay zonas donde los niveles de precipitación anual superan dichos valores. En cuanto a la temperatura, la media anual ronda los 25 – 27 °C, habiendo una gran amplitud térmica entre el día y la noche. Esta zona descripta, corresponde al denominado </w:t>
+      </w:r>
+      <w:proofErr w:type="spellStart"/>
+      <w:r>
+        <w:t>Pedemonte</w:t>
+      </w:r>
+      <w:proofErr w:type="spellEnd"/>
+      <w:r>
+        <w:t>, caracterizado por los suelos con relieve ondulado y de alta productividad.</w:t>
+      </w:r>
+    </w:p>
     <w:p>
       <w:pPr>
         <w:jc w:val="center"/>
@@ -1331,10 +1538,10 @@
           <w:lang w:eastAsia="es-AR"/>
         </w:rPr>
         <w:drawing>
-          <wp:inline distT="0" distB="0" distL="0" distR="0" wp14:anchorId="2772ED59">
-            <wp:extent cx="3523615" cy="859790"/>
-            <wp:effectExtent l="0" t="0" r="635" b="0"/>
-            <wp:docPr id="5" name="Imagen 5"/>
+          <wp:inline distT="0" distB="0" distL="0" distR="0" wp14:anchorId="1C3A62F1" wp14:editId="06F2699B">
+            <wp:extent cx="3336878" cy="3336878"/>
+            <wp:effectExtent l="171450" t="171450" r="187960" b="187960"/>
+            <wp:docPr id="46" name="Imagen 46"/>
             <wp:cNvGraphicFramePr>
               <a:graphicFrameLocks xmlns:a="http://schemas.openxmlformats.org/drawingml/2006/main" noChangeAspect="1"/>
             </wp:cNvGraphicFramePr>
@@ -1342,7 +1549,7 @@
               <a:graphicData uri="http://schemas.openxmlformats.org/drawingml/2006/picture">
                 <pic:pic xmlns:pic="http://schemas.openxmlformats.org/drawingml/2006/picture">
                   <pic:nvPicPr>
-                    <pic:cNvPr id="0" name="Picture 2"/>
+                    <pic:cNvPr id="0" name="Picture 1"/>
                     <pic:cNvPicPr>
                       <a:picLocks noChangeAspect="1" noChangeArrowheads="1"/>
                     </pic:cNvPicPr>
@@ -1363,12 +1570,40 @@
                   <pic:spPr bwMode="auto">
                     <a:xfrm>
                       <a:off x="0" y="0"/>
-                      <a:ext cx="3523615" cy="859790"/>
+                      <a:ext cx="3346909" cy="3346909"/>
                     </a:xfrm>
                     <a:prstGeom prst="rect">
                       <a:avLst/>
                     </a:prstGeom>
-                    <a:noFill/>
+                    <a:solidFill>
+                      <a:srgbClr val="FFFFFF">
+                        <a:shade val="85000"/>
+                      </a:srgbClr>
+                    </a:solidFill>
+                    <a:ln w="190500" cap="rnd">
+                      <a:solidFill>
+                        <a:srgbClr val="FFFFFF"/>
+                      </a:solidFill>
+                    </a:ln>
+                    <a:effectLst>
+                      <a:outerShdw blurRad="50000" algn="tl" rotWithShape="0">
+                        <a:srgbClr val="000000">
+                          <a:alpha val="41000"/>
+                        </a:srgbClr>
+                      </a:outerShdw>
+                    </a:effectLst>
+                    <a:scene3d>
+                      <a:camera prst="orthographicFront"/>
+                      <a:lightRig rig="twoPt" dir="t">
+                        <a:rot lat="0" lon="0" rev="7800000"/>
+                      </a:lightRig>
+                    </a:scene3d>
+                    <a:sp3d contourW="6350">
+                      <a:bevelT w="50800" h="16510"/>
+                      <a:contourClr>
+                        <a:srgbClr val="C0C0C0"/>
+                      </a:contourClr>
+                    </a:sp3d>
                   </pic:spPr>
                 </pic:pic>
               </a:graphicData>
@@ -1388,123 +1623,20 @@
         <w:rPr>
           <w:i/>
         </w:rPr>
-        <w:t>Figura</w:t>
+        <w:t xml:space="preserve">Fig2 - </w:t>
       </w:r>
       <w:r>
         <w:rPr>
           <w:i/>
         </w:rPr>
-        <w:t xml:space="preserve"> 1</w:t>
-      </w:r>
-      <w:r>
-        <w:rPr>
-          <w:i/>
-        </w:rPr>
-        <w:t xml:space="preserve"> – Logo de Python</w:t>
+        <w:t>Distribución espacial de las plantaciones citrícolas en la provincia de Tucumán.</w:t>
       </w:r>
       <w:r>
         <w:rPr>
           <w:rStyle w:val="Refdenotaalpie"/>
           <w:i/>
         </w:rPr>
-        <w:footnoteReference w:id="3"/>
-      </w:r>
-    </w:p>
-    <w:p>
-      <w:pPr>
-        <w:jc w:val="center"/>
-        <w:rPr>
-          <w:i/>
-        </w:rPr>
-      </w:pPr>
-    </w:p>
-    <w:p>
-      <w:pPr>
-        <w:pStyle w:val="Ttulo2"/>
-      </w:pPr>
-      <w:r>
-        <w:tab/>
-        <w:t>2.1.2 Librerías</w:t>
-      </w:r>
-    </w:p>
-    <w:p>
-      <w:pPr>
-        <w:pStyle w:val="Ttulo3"/>
-      </w:pPr>
-      <w:r>
-        <w:tab/>
-      </w:r>
-      <w:r>
-        <w:tab/>
-      </w:r>
-      <w:r>
-        <w:t>2.1.2</w:t>
-      </w:r>
-      <w:r>
-        <w:t>.1</w:t>
-      </w:r>
-      <w:r>
-        <w:t xml:space="preserve"> OpenCV</w:t>
-      </w:r>
-    </w:p>
-    <w:p>
-      <w:pPr>
-        <w:jc w:val="left"/>
-      </w:pPr>
-      <w:r>
-        <w:t>OpenCV (Open Source Computer Vision</w:t>
-      </w:r>
-      <w:r>
-        <w:t xml:space="preserve"> Library) es una biblioteca de maching learning</w:t>
-      </w:r>
-      <w:r>
-        <w:t xml:space="preserve"> y visión por computadora de código abierto. Al ser un producto con licencia BSD, OpenCV facilita a las empresas a utilizar y modificar el códig</w:t>
-      </w:r>
-      <w:r>
-        <w:t xml:space="preserve">o. </w:t>
-      </w:r>
-    </w:p>
-    <w:p>
-      <w:pPr>
-        <w:jc w:val="left"/>
-      </w:pPr>
-      <w:r>
-        <w:t>La biblioteca</w:t>
-      </w:r>
-      <w:r>
-        <w:t xml:space="preserve"> fue lanzada oficialmente en 1999</w:t>
-      </w:r>
-      <w:r>
-        <w:t xml:space="preserve"> </w:t>
-      </w:r>
-      <w:r>
-        <w:t xml:space="preserve">y </w:t>
-      </w:r>
-      <w:r>
-        <w:t>posee más de 2000 algoritmos optimizados que se pueden utilizar para detectar</w:t>
-      </w:r>
-      <w:r>
-        <w:t xml:space="preserve"> </w:t>
-      </w:r>
-      <w:r>
-        <w:t>y reconocer</w:t>
-      </w:r>
-      <w:r>
-        <w:t xml:space="preserve"> colores,</w:t>
-      </w:r>
-      <w:r>
-        <w:t xml:space="preserve"> caras, identificar objetos, clasificar acciones humanas en videos, rastrear movimientos de cámara, etc</w:t>
-      </w:r>
-      <w:r>
-        <w:t>.</w:t>
-      </w:r>
-    </w:p>
-    <w:p>
-      <w:pPr>
-        <w:jc w:val="left"/>
-      </w:pPr>
-      <w:r>
-        <w:t>Es actualmente utilizado por grandes compañías como Google, Yahoo, Microsoft, Intel, IBM, Sony, Honda y Toyota.</w:t>
+        <w:footnoteReference w:id="4"/>
       </w:r>
     </w:p>
     <w:p>
@@ -1518,10 +1650,10 @@
         </w:rPr>
         <w:lastRenderedPageBreak/>
         <w:drawing>
-          <wp:inline distT="0" distB="0" distL="0" distR="0" wp14:anchorId="6B29E714">
-            <wp:extent cx="1402080" cy="1731645"/>
-            <wp:effectExtent l="0" t="0" r="7620" b="1905"/>
-            <wp:docPr id="6" name="Imagen 6"/>
+          <wp:inline distT="0" distB="0" distL="0" distR="0" wp14:anchorId="76B36117" wp14:editId="5AA0A5AA">
+            <wp:extent cx="4972050" cy="2718724"/>
+            <wp:effectExtent l="171450" t="171450" r="190500" b="177165"/>
+            <wp:docPr id="47" name="Imagen 47"/>
             <wp:cNvGraphicFramePr>
               <a:graphicFrameLocks xmlns:a="http://schemas.openxmlformats.org/drawingml/2006/main" noChangeAspect="1"/>
             </wp:cNvGraphicFramePr>
@@ -1550,6 +1682,556 @@
                   <pic:spPr bwMode="auto">
                     <a:xfrm>
                       <a:off x="0" y="0"/>
+                      <a:ext cx="5000857" cy="2734476"/>
+                    </a:xfrm>
+                    <a:prstGeom prst="rect">
+                      <a:avLst/>
+                    </a:prstGeom>
+                    <a:solidFill>
+                      <a:srgbClr val="FFFFFF">
+                        <a:shade val="85000"/>
+                      </a:srgbClr>
+                    </a:solidFill>
+                    <a:ln w="190500" cap="rnd">
+                      <a:solidFill>
+                        <a:srgbClr val="FFFFFF"/>
+                      </a:solidFill>
+                    </a:ln>
+                    <a:effectLst>
+                      <a:outerShdw blurRad="50000" algn="tl" rotWithShape="0">
+                        <a:srgbClr val="000000">
+                          <a:alpha val="41000"/>
+                        </a:srgbClr>
+                      </a:outerShdw>
+                    </a:effectLst>
+                    <a:scene3d>
+                      <a:camera prst="orthographicFront"/>
+                      <a:lightRig rig="twoPt" dir="t">
+                        <a:rot lat="0" lon="0" rev="7800000"/>
+                      </a:lightRig>
+                    </a:scene3d>
+                    <a:sp3d contourW="6350">
+                      <a:bevelT w="50800" h="16510"/>
+                      <a:contourClr>
+                        <a:srgbClr val="C0C0C0"/>
+                      </a:contourClr>
+                    </a:sp3d>
+                  </pic:spPr>
+                </pic:pic>
+              </a:graphicData>
+            </a:graphic>
+          </wp:inline>
+        </w:drawing>
+      </w:r>
+    </w:p>
+    <w:p>
+      <w:pPr>
+        <w:jc w:val="center"/>
+        <w:rPr>
+          <w:i/>
+        </w:rPr>
+      </w:pPr>
+      <w:r>
+        <w:rPr>
+          <w:i/>
+        </w:rPr>
+        <w:t>Fig3 - Superficie cultivada con citrus a nivel departamental (ha)</w:t>
+      </w:r>
+      <w:r>
+        <w:rPr>
+          <w:rStyle w:val="Refdenotaalpie"/>
+          <w:i/>
+        </w:rPr>
+        <w:footnoteReference w:id="5"/>
+      </w:r>
+    </w:p>
+    <w:p>
+      <w:pPr>
+        <w:jc w:val="center"/>
+        <w:rPr>
+          <w:i/>
+        </w:rPr>
+      </w:pPr>
+    </w:p>
+    <w:p>
+      <w:r>
+        <w:t>Tucumán presenta muy buenas condiciones climatológicas que permiten el</w:t>
+      </w:r>
+      <w:r>
+        <w:t xml:space="preserve"> </w:t>
+      </w:r>
+      <w:r>
+        <w:t>desarrollo del cultivo con bajos niveles de agroquímicos, lo que propicia el logro</w:t>
+      </w:r>
+      <w:r>
+        <w:t xml:space="preserve"> </w:t>
+      </w:r>
+      <w:r>
+        <w:t>de fruta en cantidad y calidad que, además, cumpla con las exigentes normas de</w:t>
+      </w:r>
+      <w:r>
+        <w:t xml:space="preserve"> </w:t>
+      </w:r>
+      <w:r>
+        <w:t>control y certificación para la exportación de la misma. Para lograr esto, es</w:t>
+      </w:r>
+      <w:r>
+        <w:t xml:space="preserve"> </w:t>
+      </w:r>
+      <w:r>
+        <w:t>necesario llevar a cabo una correcta comercialización a partir de una</w:t>
+      </w:r>
+      <w:r>
+        <w:t xml:space="preserve"> </w:t>
+      </w:r>
+      <w:r>
+        <w:t>reglamentación específica que varía según el mercado de destino (interno o</w:t>
+      </w:r>
+      <w:r>
+        <w:t xml:space="preserve"> </w:t>
+      </w:r>
+      <w:r>
+        <w:t>externo) con el objetivo de realizar una entrega de la mercadería en tiempo y</w:t>
+      </w:r>
+      <w:r>
+        <w:t xml:space="preserve"> </w:t>
+      </w:r>
+      <w:r>
+        <w:t>forma.</w:t>
+      </w:r>
+    </w:p>
+    <w:p>
+      <w:pPr>
+        <w:rPr>
+          <w:b/>
+          <w:bCs/>
+        </w:rPr>
+      </w:pPr>
+    </w:p>
+    <w:p>
+      <w:pPr>
+        <w:pStyle w:val="Ttulo2"/>
+      </w:pPr>
+      <w:r>
+        <w:t xml:space="preserve">1.1.3 </w:t>
+      </w:r>
+      <w:r>
+        <w:t>Requerimientos para el proceso de clasificación</w:t>
+      </w:r>
+    </w:p>
+    <w:p>
+      <w:r>
+        <w:t>La máquina diseñada debe tener la capacidad de separar y clasificar por medio de</w:t>
+      </w:r>
+      <w:r>
+        <w:t xml:space="preserve"> </w:t>
+      </w:r>
+      <w:r>
+        <w:t>visión artificial las diferentes categorías de limón: SUPERIOR, CATEGORIA I,</w:t>
+      </w:r>
+      <w:r>
+        <w:t xml:space="preserve"> </w:t>
+      </w:r>
+      <w:r>
+        <w:t>CATEGORIA II y una cuarta categoría con los descartados que van para industria</w:t>
+      </w:r>
+      <w:r>
+        <w:t xml:space="preserve"> </w:t>
+      </w:r>
+      <w:r>
+        <w:t>local. Teniendo en cuenta los diferentes parámetros de clasificación descriptos en</w:t>
+      </w:r>
+      <w:r>
+        <w:t xml:space="preserve"> </w:t>
+      </w:r>
+      <w:r>
+        <w:t xml:space="preserve">“PROTOCOLO DE CALIDAD PARA LIMÓN FRESCO - Resolución </w:t>
+      </w:r>
+      <w:proofErr w:type="spellStart"/>
+      <w:r>
+        <w:t>SAGyP</w:t>
+      </w:r>
+      <w:proofErr w:type="spellEnd"/>
+      <w:r>
+        <w:t xml:space="preserve"> N°:</w:t>
+      </w:r>
+      <w:r>
+        <w:t xml:space="preserve"> </w:t>
+      </w:r>
+      <w:r>
+        <w:t>371/2015” los cuales se detallan a continuación:</w:t>
+      </w:r>
+    </w:p>
+    <w:p>
+      <w:bookmarkStart w:id="0" w:name="_GoBack"/>
+      <w:bookmarkEnd w:id="0"/>
+    </w:p>
+    <w:p/>
+    <w:p>
+      <w:r>
+        <w:br w:type="page"/>
+      </w:r>
+    </w:p>
+    <w:p>
+      <w:pPr>
+        <w:pStyle w:val="Ttulo1"/>
+      </w:pPr>
+      <w:r>
+        <w:lastRenderedPageBreak/>
+        <w:t>Capítulo 2 – Desarrollo</w:t>
+      </w:r>
+    </w:p>
+    <w:p>
+      <w:pPr>
+        <w:pStyle w:val="Ttulo2"/>
+      </w:pPr>
+      <w:r>
+        <w:t>2.1 Software Utilizado</w:t>
+      </w:r>
+    </w:p>
+    <w:p>
+      <w:pPr>
+        <w:pStyle w:val="Ttulo3"/>
+      </w:pPr>
+      <w:r>
+        <w:tab/>
+      </w:r>
+      <w:r>
+        <w:t>2.1.1 Python</w:t>
+      </w:r>
+    </w:p>
+    <w:p>
+      <w:r>
+        <w:t>Es un lenguaje de programación interpretado de alto nivel, interactivo y orientado a objetos. El código fuente está disponible bajo Licencia Publica General de GNU. La sintaxis de Python es muy limpia, con énfasis en la legibilidad y utiliza palabras clave estándar en inglés.</w:t>
+      </w:r>
+    </w:p>
+    <w:p>
+      <w:r>
+        <w:t xml:space="preserve">Python fue creado a finales de la década de los años 80 por un europeo llamado Guido Van </w:t>
+      </w:r>
+      <w:proofErr w:type="spellStart"/>
+      <w:r>
+        <w:t>Rossum</w:t>
+      </w:r>
+      <w:proofErr w:type="spellEnd"/>
+      <w:r>
+        <w:t xml:space="preserve"> en los Países Bajos. El objetivo de Guido era cubrir la necesidad de un lenguaje orientado a objetos de sencillo uso que sirviese para tratar diversas tareas dentro de la programación que habitualmente se hacía en Unix usando C.</w:t>
+      </w:r>
+    </w:p>
+    <w:p>
+      <w:r>
+        <w:t>Su formato no utiliza corchetes para delimitar bloques, sino que son las tabulaciones y los espacios los que definen en que bloque se encuentra una instrucción. Una de sus características es el uso de palabras donde otros lenguajes utilizarían símbolos. Por ejemplo, los operadores lógicos ‘!’, ‘||’ y ‘&amp;&amp;’ en Python se escriben ‘</w:t>
+      </w:r>
+      <w:proofErr w:type="spellStart"/>
+      <w:r>
+        <w:t>not</w:t>
+      </w:r>
+      <w:proofErr w:type="spellEnd"/>
+      <w:r>
+        <w:t>’, ‘</w:t>
+      </w:r>
+      <w:proofErr w:type="spellStart"/>
+      <w:r>
+        <w:t>or</w:t>
+      </w:r>
+      <w:proofErr w:type="spellEnd"/>
+      <w:r>
+        <w:t>’ y ‘and’, respectivamente</w:t>
+      </w:r>
+      <w:r>
+        <w:t>.</w:t>
+      </w:r>
+    </w:p>
+    <w:p/>
+    <w:p>
+      <w:pPr>
+        <w:jc w:val="center"/>
+      </w:pPr>
+      <w:r>
+        <w:rPr>
+          <w:noProof/>
+          <w:lang w:eastAsia="es-AR"/>
+        </w:rPr>
+        <w:drawing>
+          <wp:inline distT="0" distB="0" distL="0" distR="0" wp14:anchorId="2772ED59">
+            <wp:extent cx="3523615" cy="859790"/>
+            <wp:effectExtent l="0" t="0" r="635" b="0"/>
+            <wp:docPr id="5" name="Imagen 5"/>
+            <wp:cNvGraphicFramePr>
+              <a:graphicFrameLocks xmlns:a="http://schemas.openxmlformats.org/drawingml/2006/main" noChangeAspect="1"/>
+            </wp:cNvGraphicFramePr>
+            <a:graphic xmlns:a="http://schemas.openxmlformats.org/drawingml/2006/main">
+              <a:graphicData uri="http://schemas.openxmlformats.org/drawingml/2006/picture">
+                <pic:pic xmlns:pic="http://schemas.openxmlformats.org/drawingml/2006/picture">
+                  <pic:nvPicPr>
+                    <pic:cNvPr id="0" name="Picture 2"/>
+                    <pic:cNvPicPr>
+                      <a:picLocks noChangeAspect="1" noChangeArrowheads="1"/>
+                    </pic:cNvPicPr>
+                  </pic:nvPicPr>
+                  <pic:blipFill>
+                    <a:blip r:embed="rId12">
+                      <a:extLst>
+                        <a:ext uri="{28A0092B-C50C-407E-A947-70E740481C1C}">
+                          <a14:useLocalDpi xmlns:a14="http://schemas.microsoft.com/office/drawing/2010/main" val="0"/>
+                        </a:ext>
+                      </a:extLst>
+                    </a:blip>
+                    <a:srcRect/>
+                    <a:stretch>
+                      <a:fillRect/>
+                    </a:stretch>
+                  </pic:blipFill>
+                  <pic:spPr bwMode="auto">
+                    <a:xfrm>
+                      <a:off x="0" y="0"/>
+                      <a:ext cx="3523615" cy="859790"/>
+                    </a:xfrm>
+                    <a:prstGeom prst="rect">
+                      <a:avLst/>
+                    </a:prstGeom>
+                    <a:noFill/>
+                  </pic:spPr>
+                </pic:pic>
+              </a:graphicData>
+            </a:graphic>
+          </wp:inline>
+        </w:drawing>
+      </w:r>
+    </w:p>
+    <w:p>
+      <w:pPr>
+        <w:jc w:val="center"/>
+        <w:rPr>
+          <w:i/>
+        </w:rPr>
+      </w:pPr>
+      <w:r>
+        <w:rPr>
+          <w:i/>
+        </w:rPr>
+        <w:t>Figura</w:t>
+      </w:r>
+      <w:r>
+        <w:rPr>
+          <w:i/>
+        </w:rPr>
+        <w:t xml:space="preserve"> 1</w:t>
+      </w:r>
+      <w:r>
+        <w:rPr>
+          <w:i/>
+        </w:rPr>
+        <w:t xml:space="preserve"> – Logo de Python</w:t>
+      </w:r>
+      <w:r>
+        <w:rPr>
+          <w:rStyle w:val="Refdenotaalpie"/>
+          <w:i/>
+        </w:rPr>
+        <w:footnoteReference w:id="6"/>
+      </w:r>
+    </w:p>
+    <w:p>
+      <w:pPr>
+        <w:jc w:val="center"/>
+        <w:rPr>
+          <w:i/>
+        </w:rPr>
+      </w:pPr>
+    </w:p>
+    <w:p>
+      <w:pPr>
+        <w:pStyle w:val="Ttulo2"/>
+      </w:pPr>
+      <w:r>
+        <w:tab/>
+        <w:t>2.1.2 Librerías</w:t>
+      </w:r>
+    </w:p>
+    <w:p>
+      <w:pPr>
+        <w:pStyle w:val="Ttulo3"/>
+      </w:pPr>
+      <w:r>
+        <w:tab/>
+      </w:r>
+      <w:r>
+        <w:tab/>
+      </w:r>
+      <w:r>
+        <w:t>2.1.2</w:t>
+      </w:r>
+      <w:r>
+        <w:t>.1</w:t>
+      </w:r>
+      <w:r>
+        <w:t xml:space="preserve"> </w:t>
+      </w:r>
+      <w:proofErr w:type="spellStart"/>
+      <w:r>
+        <w:t>OpenCV</w:t>
+      </w:r>
+      <w:proofErr w:type="spellEnd"/>
+    </w:p>
+    <w:p>
+      <w:pPr>
+        <w:jc w:val="left"/>
+      </w:pPr>
+      <w:proofErr w:type="spellStart"/>
+      <w:r>
+        <w:t>OpenCV</w:t>
+      </w:r>
+      <w:proofErr w:type="spellEnd"/>
+      <w:r>
+        <w:t xml:space="preserve"> (Open </w:t>
+      </w:r>
+      <w:proofErr w:type="spellStart"/>
+      <w:r>
+        <w:t>Source</w:t>
+      </w:r>
+      <w:proofErr w:type="spellEnd"/>
+      <w:r>
+        <w:t xml:space="preserve"> </w:t>
+      </w:r>
+      <w:proofErr w:type="spellStart"/>
+      <w:r>
+        <w:t>Computer</w:t>
+      </w:r>
+      <w:proofErr w:type="spellEnd"/>
+      <w:r>
+        <w:t xml:space="preserve"> </w:t>
+      </w:r>
+      <w:proofErr w:type="spellStart"/>
+      <w:r>
+        <w:t>Vision</w:t>
+      </w:r>
+      <w:proofErr w:type="spellEnd"/>
+      <w:r>
+        <w:t xml:space="preserve"> Library) es una biblioteca de </w:t>
+      </w:r>
+      <w:proofErr w:type="spellStart"/>
+      <w:r>
+        <w:t>maching</w:t>
+      </w:r>
+      <w:proofErr w:type="spellEnd"/>
+      <w:r>
+        <w:t xml:space="preserve"> </w:t>
+      </w:r>
+      <w:proofErr w:type="spellStart"/>
+      <w:r>
+        <w:t>learning</w:t>
+      </w:r>
+      <w:proofErr w:type="spellEnd"/>
+      <w:r>
+        <w:t xml:space="preserve"> y visión por computadora de código abierto. Al ser un producto con licencia BSD, </w:t>
+      </w:r>
+      <w:proofErr w:type="spellStart"/>
+      <w:r>
+        <w:t>OpenCV</w:t>
+      </w:r>
+      <w:proofErr w:type="spellEnd"/>
+      <w:r>
+        <w:t xml:space="preserve"> facilita a las empresas a utilizar y modificar el códig</w:t>
+      </w:r>
+      <w:r>
+        <w:t xml:space="preserve">o. </w:t>
+      </w:r>
+    </w:p>
+    <w:p>
+      <w:pPr>
+        <w:jc w:val="left"/>
+      </w:pPr>
+      <w:r>
+        <w:t>La biblioteca</w:t>
+      </w:r>
+      <w:r>
+        <w:t xml:space="preserve"> fue lanzada oficialmente en 1999</w:t>
+      </w:r>
+      <w:r>
+        <w:t xml:space="preserve"> </w:t>
+      </w:r>
+      <w:r>
+        <w:t xml:space="preserve">y </w:t>
+      </w:r>
+      <w:r>
+        <w:t>posee más de 2000 algoritmos optimizados que se pueden utilizar para detectar</w:t>
+      </w:r>
+      <w:r>
+        <w:t xml:space="preserve"> </w:t>
+      </w:r>
+      <w:r>
+        <w:t>y reconocer</w:t>
+      </w:r>
+      <w:r>
+        <w:t xml:space="preserve"> colores,</w:t>
+      </w:r>
+      <w:r>
+        <w:t xml:space="preserve"> caras, identificar objetos, clasificar acciones humanas en videos, rastrear movimientos de cámara, etc</w:t>
+      </w:r>
+      <w:r>
+        <w:t>.</w:t>
+      </w:r>
+    </w:p>
+    <w:p>
+      <w:pPr>
+        <w:jc w:val="left"/>
+      </w:pPr>
+      <w:r>
+        <w:t xml:space="preserve">Es actualmente utilizado por grandes compañías como Google, </w:t>
+      </w:r>
+      <w:proofErr w:type="spellStart"/>
+      <w:r>
+        <w:t>Yahoo</w:t>
+      </w:r>
+      <w:proofErr w:type="spellEnd"/>
+      <w:r>
+        <w:t>, Microsoft, Intel, IBM, Sony, Honda y Toyota.</w:t>
+      </w:r>
+    </w:p>
+    <w:p>
+      <w:pPr>
+        <w:jc w:val="center"/>
+      </w:pPr>
+      <w:r>
+        <w:rPr>
+          <w:noProof/>
+          <w:lang w:eastAsia="es-AR"/>
+        </w:rPr>
+        <w:lastRenderedPageBreak/>
+        <w:drawing>
+          <wp:inline distT="0" distB="0" distL="0" distR="0" wp14:anchorId="6B29E714">
+            <wp:extent cx="1402080" cy="1731645"/>
+            <wp:effectExtent l="0" t="0" r="7620" b="1905"/>
+            <wp:docPr id="6" name="Imagen 6"/>
+            <wp:cNvGraphicFramePr>
+              <a:graphicFrameLocks xmlns:a="http://schemas.openxmlformats.org/drawingml/2006/main" noChangeAspect="1"/>
+            </wp:cNvGraphicFramePr>
+            <a:graphic xmlns:a="http://schemas.openxmlformats.org/drawingml/2006/main">
+              <a:graphicData uri="http://schemas.openxmlformats.org/drawingml/2006/picture">
+                <pic:pic xmlns:pic="http://schemas.openxmlformats.org/drawingml/2006/picture">
+                  <pic:nvPicPr>
+                    <pic:cNvPr id="0" name="Picture 3"/>
+                    <pic:cNvPicPr>
+                      <a:picLocks noChangeAspect="1" noChangeArrowheads="1"/>
+                    </pic:cNvPicPr>
+                  </pic:nvPicPr>
+                  <pic:blipFill>
+                    <a:blip r:embed="rId13">
+                      <a:extLst>
+                        <a:ext uri="{28A0092B-C50C-407E-A947-70E740481C1C}">
+                          <a14:useLocalDpi xmlns:a14="http://schemas.microsoft.com/office/drawing/2010/main" val="0"/>
+                        </a:ext>
+                      </a:extLst>
+                    </a:blip>
+                    <a:srcRect/>
+                    <a:stretch>
+                      <a:fillRect/>
+                    </a:stretch>
+                  </pic:blipFill>
+                  <pic:spPr bwMode="auto">
+                    <a:xfrm>
+                      <a:off x="0" y="0"/>
                       <a:ext cx="1402080" cy="1731645"/>
                     </a:xfrm>
                     <a:prstGeom prst="rect">
@@ -1575,14 +2257,22 @@
         <w:rPr>
           <w:i/>
         </w:rPr>
-        <w:t>Figura 2 – Logo de OpenCV</w:t>
-      </w:r>
+        <w:t xml:space="preserve">Figura 2 – Logo de </w:t>
+      </w:r>
+      <w:proofErr w:type="spellStart"/>
+      <w:r>
+        <w:rPr>
+          <w:i/>
+        </w:rPr>
+        <w:t>OpenCV</w:t>
+      </w:r>
+      <w:proofErr w:type="spellEnd"/>
       <w:r>
         <w:rPr>
           <w:rStyle w:val="Refdenotaalpie"/>
           <w:i/>
         </w:rPr>
-        <w:footnoteReference w:id="4"/>
+        <w:footnoteReference w:id="7"/>
       </w:r>
       <w:r>
         <w:rPr>
@@ -1597,18 +2287,31 @@
       </w:r>
       <w:r>
         <w:tab/>
-        <w:t>2.1.2.2 Numpy</w:t>
-      </w:r>
+        <w:t xml:space="preserve">2.1.2.2 </w:t>
+      </w:r>
+      <w:proofErr w:type="spellStart"/>
+      <w:r>
+        <w:t>Numpy</w:t>
+      </w:r>
+      <w:proofErr w:type="spellEnd"/>
     </w:p>
     <w:p>
       <w:r>
         <w:t xml:space="preserve">Es una librería especializada en el cálculo numérico y análisis de datos. Incorpora una nueva clase de objetos llamadas </w:t>
       </w:r>
+      <w:proofErr w:type="spellStart"/>
       <w:r>
         <w:rPr>
           <w:b/>
         </w:rPr>
-        <w:t xml:space="preserve">arrays, </w:t>
+        <w:t>arrays</w:t>
+      </w:r>
+      <w:proofErr w:type="spellEnd"/>
+      <w:r>
+        <w:rPr>
+          <w:b/>
+        </w:rPr>
+        <w:t xml:space="preserve">, </w:t>
       </w:r>
       <w:r>
         <w:t>que permite representar colecciones de datos de un mismo tipo por ejemplo números.</w:t>
@@ -1641,7 +2344,7 @@
                     </pic:cNvPicPr>
                   </pic:nvPicPr>
                   <pic:blipFill>
-                    <a:blip r:embed="rId12">
+                    <a:blip r:embed="rId14">
                       <a:extLst>
                         <a:ext uri="{28A0092B-C50C-407E-A947-70E740481C1C}">
                           <a14:useLocalDpi xmlns:a14="http://schemas.microsoft.com/office/drawing/2010/main" val="0"/>
@@ -1684,14 +2387,28 @@
         <w:rPr>
           <w:i/>
         </w:rPr>
-        <w:t xml:space="preserve">Figura 3 – Logo de Numpy </w:t>
+        <w:t xml:space="preserve">Figura 3 – Logo de </w:t>
+      </w:r>
+      <w:proofErr w:type="spellStart"/>
+      <w:r>
+        <w:rPr>
+          <w:i/>
+        </w:rPr>
+        <w:t>Numpy</w:t>
+      </w:r>
+      <w:proofErr w:type="spellEnd"/>
+      <w:r>
+        <w:rPr>
+          <w:i/>
+        </w:rPr>
+        <w:t xml:space="preserve"> </w:t>
       </w:r>
       <w:r>
         <w:rPr>
           <w:rStyle w:val="Refdenotaalpie"/>
           <w:i/>
         </w:rPr>
-        <w:footnoteReference w:id="5"/>
+        <w:footnoteReference w:id="8"/>
       </w:r>
     </w:p>
     <w:p>
@@ -1708,7 +2425,15 @@
         <w:t>2.1.2.3</w:t>
       </w:r>
       <w:r>
-        <w:t xml:space="preserve"> PyQT </w:t>
+        <w:t xml:space="preserve"> </w:t>
+      </w:r>
+      <w:proofErr w:type="spellStart"/>
+      <w:r>
+        <w:t>PyQT</w:t>
+      </w:r>
+      <w:proofErr w:type="spellEnd"/>
+      <w:r>
+        <w:t xml:space="preserve"> </w:t>
       </w:r>
     </w:p>
     <w:p>
@@ -1716,7 +2441,15 @@
         <w:jc w:val="left"/>
       </w:pPr>
       <w:r>
-        <w:t>Es una biblioteca que nos permite la conexión entre la interfaz gráfica desarrollada en el software QT Designer y el código desarrollado en Python.</w:t>
+        <w:t xml:space="preserve">Es una biblioteca que nos permite la conexión entre la interfaz gráfica desarrollada en el software QT </w:t>
+      </w:r>
+      <w:proofErr w:type="spellStart"/>
+      <w:r>
+        <w:t>Designer</w:t>
+      </w:r>
+      <w:proofErr w:type="spellEnd"/>
+      <w:r>
+        <w:t xml:space="preserve"> y el código desarrollado en Python.</w:t>
       </w:r>
     </w:p>
     <w:p>
@@ -1733,8 +2466,13 @@
       </w:r>
       <w:r>
         <w:tab/>
-        <w:t>2.1.2.4 PySerial</w:t>
-      </w:r>
+        <w:t xml:space="preserve">2.1.2.4 </w:t>
+      </w:r>
+      <w:proofErr w:type="spellStart"/>
+      <w:r>
+        <w:t>PySerial</w:t>
+      </w:r>
+      <w:proofErr w:type="spellEnd"/>
     </w:p>
     <w:p>
       <w:pPr>
@@ -1771,7 +2509,7 @@
                     </pic:cNvPicPr>
                   </pic:nvPicPr>
                   <pic:blipFill>
-                    <a:blip r:embed="rId13">
+                    <a:blip r:embed="rId15">
                       <a:extLst>
                         <a:ext uri="{28A0092B-C50C-407E-A947-70E740481C1C}">
                           <a14:useLocalDpi xmlns:a14="http://schemas.microsoft.com/office/drawing/2010/main" val="0"/>
@@ -1806,7 +2544,7 @@
         <w:rPr>
           <w:rStyle w:val="Refdenotaalpie"/>
         </w:rPr>
-        <w:footnoteReference w:id="6"/>
+        <w:footnoteReference w:id="9"/>
       </w:r>
     </w:p>
     <w:p>
@@ -1820,8 +2558,13 @@
       </w:pPr>
       <w:r>
         <w:tab/>
-        <w:t>2.1.3 QT Desingner</w:t>
-      </w:r>
+        <w:t xml:space="preserve">2.1.3 QT </w:t>
+      </w:r>
+      <w:proofErr w:type="spellStart"/>
+      <w:r>
+        <w:t>Desingner</w:t>
+      </w:r>
+      <w:proofErr w:type="spellEnd"/>
     </w:p>
     <w:p>
       <w:pPr>
@@ -1838,10 +2581,32 @@
         <w:rPr>
           <w:i/>
         </w:rPr>
-        <w:t xml:space="preserve">“what-you-see-is-what-you-get” </w:t>
-      </w:r>
-      <w:r>
-        <w:t>(Lo que vemos es lo que optenemos).</w:t>
+        <w:t>“</w:t>
+      </w:r>
+      <w:proofErr w:type="spellStart"/>
+      <w:r>
+        <w:rPr>
+          <w:i/>
+        </w:rPr>
+        <w:t>what-you-see-is-what-you-get</w:t>
+      </w:r>
+      <w:proofErr w:type="spellEnd"/>
+      <w:r>
+        <w:rPr>
+          <w:i/>
+        </w:rPr>
+        <w:t xml:space="preserve">” </w:t>
+      </w:r>
+      <w:r>
+        <w:t xml:space="preserve">(Lo que vemos es lo que </w:t>
+      </w:r>
+      <w:proofErr w:type="spellStart"/>
+      <w:r>
+        <w:t>optenemos</w:t>
+      </w:r>
+      <w:proofErr w:type="spellEnd"/>
+      <w:r>
+        <w:t>).</w:t>
       </w:r>
     </w:p>
     <w:p>
@@ -1876,7 +2641,7 @@
                     </pic:cNvPicPr>
                   </pic:nvPicPr>
                   <pic:blipFill>
-                    <a:blip r:embed="rId14" cstate="print">
+                    <a:blip r:embed="rId16" cstate="print">
                       <a:extLst>
                         <a:ext uri="{28A0092B-C50C-407E-A947-70E740481C1C}">
                           <a14:useLocalDpi xmlns:a14="http://schemas.microsoft.com/office/drawing/2010/main" val="0"/>
@@ -1926,7 +2691,7 @@
           <w:rStyle w:val="Refdenotaalpie"/>
           <w:i/>
         </w:rPr>
-        <w:footnoteReference w:id="7"/>
+        <w:footnoteReference w:id="10"/>
       </w:r>
     </w:p>
     <w:p>
@@ -1943,8 +2708,13 @@
       </w:pPr>
       <w:r>
         <w:tab/>
-        <w:t>2.1.4 Visual Studio Code</w:t>
-      </w:r>
+        <w:t xml:space="preserve">2.1.4 Visual Studio </w:t>
+      </w:r>
+      <w:proofErr w:type="spellStart"/>
+      <w:r>
+        <w:t>Code</w:t>
+      </w:r>
+      <w:proofErr w:type="spellEnd"/>
     </w:p>
     <w:p>
       <w:r>
@@ -2000,7 +2770,7 @@
                     </pic:cNvPicPr>
                   </pic:nvPicPr>
                   <pic:blipFill>
-                    <a:blip r:embed="rId15" cstate="print">
+                    <a:blip r:embed="rId17" cstate="print">
                       <a:extLst>
                         <a:ext uri="{28A0092B-C50C-407E-A947-70E740481C1C}">
                           <a14:useLocalDpi xmlns:a14="http://schemas.microsoft.com/office/drawing/2010/main" val="0"/>
@@ -2049,14 +2819,22 @@
         <w:rPr>
           <w:i/>
         </w:rPr>
-        <w:t xml:space="preserve"> – Logo de Visual Studio Code</w:t>
-      </w:r>
+        <w:t xml:space="preserve"> – Logo de Visual Studio </w:t>
+      </w:r>
+      <w:proofErr w:type="spellStart"/>
+      <w:r>
+        <w:rPr>
+          <w:i/>
+        </w:rPr>
+        <w:t>Code</w:t>
+      </w:r>
+      <w:proofErr w:type="spellEnd"/>
       <w:r>
         <w:rPr>
           <w:rStyle w:val="Refdenotaalpie"/>
           <w:i/>
         </w:rPr>
-        <w:footnoteReference w:id="8"/>
+        <w:footnoteReference w:id="11"/>
       </w:r>
     </w:p>
     <w:p>
@@ -2141,7 +2919,15 @@
         <w:t>Numéricos (enteros, flotantes, complejos), Secuen</w:t>
       </w:r>
       <w:r>
-        <w:t xml:space="preserve">cias (cadenas, listas, tuplas), </w:t>
+        <w:t xml:space="preserve">cias (cadenas, listas, </w:t>
+      </w:r>
+      <w:proofErr w:type="spellStart"/>
+      <w:r>
+        <w:t>tuplas</w:t>
+      </w:r>
+      <w:proofErr w:type="spellEnd"/>
+      <w:r>
+        <w:t xml:space="preserve">), </w:t>
       </w:r>
       <w:r>
         <w:t>Booleanos (Verdadero, Falso), Diccionarios y Conjuntos.</w:t>
@@ -2172,7 +2958,23 @@
         <w:t xml:space="preserve"> </w:t>
       </w:r>
       <w:r>
-        <w:t>Evalúa una expresión booleana y realiza algún proceso dependiendo del resultado. Se maneja mediante sentencias if/else.</w:t>
+        <w:t xml:space="preserve">Evalúa una expresión booleana y realiza algún proceso dependiendo del resultado. Se maneja mediante sentencias </w:t>
+      </w:r>
+      <w:proofErr w:type="spellStart"/>
+      <w:r>
+        <w:t>if</w:t>
+      </w:r>
+      <w:proofErr w:type="spellEnd"/>
+      <w:r>
+        <w:t>/</w:t>
+      </w:r>
+      <w:proofErr w:type="spellStart"/>
+      <w:r>
+        <w:t>else</w:t>
+      </w:r>
+      <w:proofErr w:type="spellEnd"/>
+      <w:r>
+        <w:t>.</w:t>
       </w:r>
     </w:p>
     <w:p>
@@ -2186,7 +2988,23 @@
         <w:t xml:space="preserve"> </w:t>
       </w:r>
       <w:r>
-        <w:t>Ejecución repetida de bloques de código. Pueden ser bucles for o while.</w:t>
+        <w:t xml:space="preserve">Ejecución repetida de bloques de código. Pueden ser bucles </w:t>
+      </w:r>
+      <w:proofErr w:type="spellStart"/>
+      <w:r>
+        <w:t>for</w:t>
+      </w:r>
+      <w:proofErr w:type="spellEnd"/>
+      <w:r>
+        <w:t xml:space="preserve"> o </w:t>
+      </w:r>
+      <w:proofErr w:type="spellStart"/>
+      <w:r>
+        <w:t>while</w:t>
+      </w:r>
+      <w:proofErr w:type="spellEnd"/>
+      <w:r>
+        <w:t>.</w:t>
       </w:r>
     </w:p>
     <w:p>
@@ -2200,7 +3018,15 @@
         <w:t xml:space="preserve"> </w:t>
       </w:r>
       <w:r>
-        <w:t>Bloque de código organizado y reutilizable. Se crean con la palabra clave def.</w:t>
+        <w:t xml:space="preserve">Bloque de código organizado y reutilizable. Se crean con la palabra clave </w:t>
+      </w:r>
+      <w:proofErr w:type="spellStart"/>
+      <w:r>
+        <w:t>def</w:t>
+      </w:r>
+      <w:proofErr w:type="spellEnd"/>
+      <w:r>
+        <w:t>.</w:t>
       </w:r>
     </w:p>
     <w:p>
@@ -2247,12 +3073,14 @@
       <w:r>
         <w:t xml:space="preserve">. Para definir una clase se utiliza la palabra clave </w:t>
       </w:r>
+      <w:proofErr w:type="spellStart"/>
       <w:r>
         <w:rPr>
           <w:b/>
         </w:rPr>
         <w:t>class</w:t>
       </w:r>
+      <w:proofErr w:type="spellEnd"/>
       <w:r>
         <w:t xml:space="preserve"> seguido de su nombre. </w:t>
       </w:r>
@@ -2277,7 +3105,23 @@
     <w:p/>
     <w:p>
       <w:r>
-        <w:t>El método __init__() también llamado constructor. Es utilizado por Python cada vez que instanciamos un objeto. El constructor se encarga de crear el estado inicial del objeto con un conjunto mínimo de parámetros que necesita para existir.</w:t>
+        <w:t>El método __</w:t>
+      </w:r>
+      <w:proofErr w:type="spellStart"/>
+      <w:r>
+        <w:t>init</w:t>
+      </w:r>
+      <w:proofErr w:type="spellEnd"/>
+      <w:r>
+        <w:t>_</w:t>
+      </w:r>
+      <w:proofErr w:type="gramStart"/>
+      <w:r>
+        <w:t>_(</w:t>
+      </w:r>
+      <w:proofErr w:type="gramEnd"/>
+      <w:r>
+        <w:t>) también llamado constructor. Es utilizado por Python cada vez que instanciamos un objeto. El constructor se encarga de crear el estado inicial del objeto con un conjunto mínimo de parámetros que necesita para existir.</w:t>
       </w:r>
     </w:p>
     <w:p/>
@@ -2297,146 +3141,6 @@
             <wp:extent cx="6393815" cy="1183640"/>
             <wp:effectExtent l="0" t="0" r="6985" b="0"/>
             <wp:docPr id="38" name="Imagen 38"/>
-            <wp:cNvGraphicFramePr>
-              <a:graphicFrameLocks xmlns:a="http://schemas.openxmlformats.org/drawingml/2006/main" noChangeAspect="1"/>
-            </wp:cNvGraphicFramePr>
-            <a:graphic xmlns:a="http://schemas.openxmlformats.org/drawingml/2006/main">
-              <a:graphicData uri="http://schemas.openxmlformats.org/drawingml/2006/picture">
-                <pic:pic xmlns:pic="http://schemas.openxmlformats.org/drawingml/2006/picture">
-                  <pic:nvPicPr>
-                    <pic:cNvPr id="1" name=""/>
-                    <pic:cNvPicPr/>
-                  </pic:nvPicPr>
-                  <pic:blipFill>
-                    <a:blip r:embed="rId16"/>
-                    <a:stretch>
-                      <a:fillRect/>
-                    </a:stretch>
-                  </pic:blipFill>
-                  <pic:spPr>
-                    <a:xfrm>
-                      <a:off x="0" y="0"/>
-                      <a:ext cx="6393815" cy="1183640"/>
-                    </a:xfrm>
-                    <a:prstGeom prst="rect">
-                      <a:avLst/>
-                    </a:prstGeom>
-                  </pic:spPr>
-                </pic:pic>
-              </a:graphicData>
-            </a:graphic>
-          </wp:inline>
-        </w:drawing>
-      </w:r>
-    </w:p>
-    <w:p>
-      <w:r>
-        <w:lastRenderedPageBreak/>
-        <w:t>En la clase Galleta, cada galleta debe tener un nombre, una forma y un tipo de chips. Hemos definido esta última como “Chocolate”.</w:t>
-      </w:r>
-    </w:p>
-    <w:p>
-      <w:r>
-        <w:t>Por otro lado, self se refiere a la instancia de la clase (el objeto en sí).</w:t>
-      </w:r>
-    </w:p>
-    <w:p>
-      <w:r>
-        <w:t>En el siguiente paso v</w:t>
-      </w:r>
-      <w:r>
-        <w:t xml:space="preserve">amos a </w:t>
-      </w:r>
-      <w:r>
-        <w:t>añadir el método hornear()</w:t>
-      </w:r>
-      <w:r>
-        <w:t xml:space="preserve"> </w:t>
-      </w:r>
-      <w:r>
-        <w:t xml:space="preserve">como ejemplo, </w:t>
-      </w:r>
-      <w:r>
-        <w:t>para</w:t>
-      </w:r>
-      <w:r>
-        <w:t xml:space="preserve"> mostrar su funcionamiento</w:t>
-      </w:r>
-      <w:r>
-        <w:t xml:space="preserve">. El método hornear imprimirá por consola una frase teniendo en cuenta los atributos de la clase que definamos. </w:t>
-      </w:r>
-    </w:p>
-    <w:p>
-      <w:r>
-        <w:rPr>
-          <w:noProof/>
-          <w:lang w:eastAsia="es-AR"/>
-        </w:rPr>
-        <w:drawing>
-          <wp:inline distT="0" distB="0" distL="0" distR="0" wp14:anchorId="6565789D" wp14:editId="546754EF">
-            <wp:extent cx="6393815" cy="561340"/>
-            <wp:effectExtent l="0" t="0" r="6985" b="0"/>
-            <wp:docPr id="39" name="Imagen 39"/>
-            <wp:cNvGraphicFramePr>
-              <a:graphicFrameLocks xmlns:a="http://schemas.openxmlformats.org/drawingml/2006/main" noChangeAspect="1"/>
-            </wp:cNvGraphicFramePr>
-            <a:graphic xmlns:a="http://schemas.openxmlformats.org/drawingml/2006/main">
-              <a:graphicData uri="http://schemas.openxmlformats.org/drawingml/2006/picture">
-                <pic:pic xmlns:pic="http://schemas.openxmlformats.org/drawingml/2006/picture">
-                  <pic:nvPicPr>
-                    <pic:cNvPr id="1" name=""/>
-                    <pic:cNvPicPr/>
-                  </pic:nvPicPr>
-                  <pic:blipFill>
-                    <a:blip r:embed="rId17"/>
-                    <a:stretch>
-                      <a:fillRect/>
-                    </a:stretch>
-                  </pic:blipFill>
-                  <pic:spPr>
-                    <a:xfrm>
-                      <a:off x="0" y="0"/>
-                      <a:ext cx="6393815" cy="561340"/>
-                    </a:xfrm>
-                    <a:prstGeom prst="rect">
-                      <a:avLst/>
-                    </a:prstGeom>
-                  </pic:spPr>
-                </pic:pic>
-              </a:graphicData>
-            </a:graphic>
-          </wp:inline>
-        </w:drawing>
-      </w:r>
-    </w:p>
-    <w:p>
-      <w:r>
-        <w:t>Para llamar a un método,</w:t>
-      </w:r>
-      <w:r>
-        <w:t xml:space="preserve"> primero se define una variable, la cual contendrá la clase y los correspondientes atributos que s ele quiera asignar al objeto creado, luego</w:t>
-      </w:r>
-      <w:r>
-        <w:t xml:space="preserve"> </w:t>
-      </w:r>
-      <w:r>
-        <w:t>se utiliza la notación de punto y se lo invoca</w:t>
-      </w:r>
-      <w:r>
-        <w:t xml:space="preserve"> como una función.</w:t>
-      </w:r>
-    </w:p>
-    <w:p>
-      <w:r>
-        <w:rPr>
-          <w:noProof/>
-          <w:lang w:eastAsia="es-AR"/>
-        </w:rPr>
-        <w:drawing>
-          <wp:inline distT="0" distB="0" distL="0" distR="0" wp14:anchorId="3890000A" wp14:editId="30109C17">
-            <wp:extent cx="6393815" cy="342900"/>
-            <wp:effectExtent l="0" t="0" r="6985" b="0"/>
-            <wp:docPr id="40" name="Imagen 40"/>
             <wp:cNvGraphicFramePr>
               <a:graphicFrameLocks xmlns:a="http://schemas.openxmlformats.org/drawingml/2006/main" noChangeAspect="1"/>
             </wp:cNvGraphicFramePr>
@@ -2456,7 +3160,7 @@
                   <pic:spPr>
                     <a:xfrm>
                       <a:off x="0" y="0"/>
-                      <a:ext cx="6393815" cy="342900"/>
+                      <a:ext cx="6393815" cy="1183640"/>
                     </a:xfrm>
                     <a:prstGeom prst="rect">
                       <a:avLst/>
@@ -2471,13 +3175,55 @@
     </w:p>
     <w:p>
       <w:r>
-        <w:t xml:space="preserve">Luego de ejecutar </w:t>
-      </w:r>
-      <w:r>
-        <w:t>e</w:t>
-      </w:r>
-      <w:r>
-        <w:t>l programa veríamos en consola lo siguiente</w:t>
+        <w:lastRenderedPageBreak/>
+        <w:t>En la clase Galleta, cada galleta debe tener un nombre, una forma y un tipo de chips. Hemos definido esta última como “Chocolate”.</w:t>
+      </w:r>
+    </w:p>
+    <w:p>
+      <w:r>
+        <w:t xml:space="preserve">Por otro lado, </w:t>
+      </w:r>
+      <w:proofErr w:type="spellStart"/>
+      <w:r>
+        <w:t>self</w:t>
+      </w:r>
+      <w:proofErr w:type="spellEnd"/>
+      <w:r>
+        <w:t xml:space="preserve"> se refiere a la instancia de la clase (el objeto en sí).</w:t>
+      </w:r>
+    </w:p>
+    <w:p>
+      <w:r>
+        <w:t>En el siguiente paso v</w:t>
+      </w:r>
+      <w:r>
+        <w:t xml:space="preserve">amos a </w:t>
+      </w:r>
+      <w:r>
+        <w:t xml:space="preserve">añadir el método </w:t>
+      </w:r>
+      <w:proofErr w:type="gramStart"/>
+      <w:r>
+        <w:t>hornear(</w:t>
+      </w:r>
+      <w:proofErr w:type="gramEnd"/>
+      <w:r>
+        <w:t>)</w:t>
+      </w:r>
+      <w:r>
+        <w:t xml:space="preserve"> </w:t>
+      </w:r>
+      <w:r>
+        <w:t xml:space="preserve">como ejemplo, </w:t>
+      </w:r>
+      <w:r>
+        <w:t>para</w:t>
+      </w:r>
+      <w:r>
+        <w:t xml:space="preserve"> mostrar su funcionamiento</w:t>
+      </w:r>
+      <w:r>
+        <w:t xml:space="preserve">. El método hornear imprimirá por consola una frase teniendo en cuenta los atributos de la clase que definamos. </w:t>
       </w:r>
     </w:p>
     <w:p>
@@ -2487,10 +3233,10 @@
           <w:lang w:eastAsia="es-AR"/>
         </w:rPr>
         <w:drawing>
-          <wp:inline distT="0" distB="0" distL="0" distR="0" wp14:anchorId="618B40DF" wp14:editId="6A3EB843">
-            <wp:extent cx="6393815" cy="326390"/>
+          <wp:inline distT="0" distB="0" distL="0" distR="0" wp14:anchorId="6565789D" wp14:editId="546754EF">
+            <wp:extent cx="6393815" cy="561340"/>
             <wp:effectExtent l="0" t="0" r="6985" b="0"/>
-            <wp:docPr id="41" name="Imagen 41"/>
+            <wp:docPr id="39" name="Imagen 39"/>
             <wp:cNvGraphicFramePr>
               <a:graphicFrameLocks xmlns:a="http://schemas.openxmlformats.org/drawingml/2006/main" noChangeAspect="1"/>
             </wp:cNvGraphicFramePr>
@@ -2510,6 +3256,120 @@
                   <pic:spPr>
                     <a:xfrm>
                       <a:off x="0" y="0"/>
+                      <a:ext cx="6393815" cy="561340"/>
+                    </a:xfrm>
+                    <a:prstGeom prst="rect">
+                      <a:avLst/>
+                    </a:prstGeom>
+                  </pic:spPr>
+                </pic:pic>
+              </a:graphicData>
+            </a:graphic>
+          </wp:inline>
+        </w:drawing>
+      </w:r>
+    </w:p>
+    <w:p>
+      <w:r>
+        <w:t>Para llamar a un método,</w:t>
+      </w:r>
+      <w:r>
+        <w:t xml:space="preserve"> primero se define una variable, la cual contendrá la clase y los correspondientes atributos que s ele quiera asignar al objeto creado, luego</w:t>
+      </w:r>
+      <w:r>
+        <w:t xml:space="preserve"> </w:t>
+      </w:r>
+      <w:r>
+        <w:t>se utiliza la notación de punto y se lo invoca</w:t>
+      </w:r>
+      <w:r>
+        <w:t xml:space="preserve"> como una función.</w:t>
+      </w:r>
+    </w:p>
+    <w:p>
+      <w:r>
+        <w:rPr>
+          <w:noProof/>
+          <w:lang w:eastAsia="es-AR"/>
+        </w:rPr>
+        <w:drawing>
+          <wp:inline distT="0" distB="0" distL="0" distR="0" wp14:anchorId="3890000A" wp14:editId="30109C17">
+            <wp:extent cx="6393815" cy="342900"/>
+            <wp:effectExtent l="0" t="0" r="6985" b="0"/>
+            <wp:docPr id="40" name="Imagen 40"/>
+            <wp:cNvGraphicFramePr>
+              <a:graphicFrameLocks xmlns:a="http://schemas.openxmlformats.org/drawingml/2006/main" noChangeAspect="1"/>
+            </wp:cNvGraphicFramePr>
+            <a:graphic xmlns:a="http://schemas.openxmlformats.org/drawingml/2006/main">
+              <a:graphicData uri="http://schemas.openxmlformats.org/drawingml/2006/picture">
+                <pic:pic xmlns:pic="http://schemas.openxmlformats.org/drawingml/2006/picture">
+                  <pic:nvPicPr>
+                    <pic:cNvPr id="1" name=""/>
+                    <pic:cNvPicPr/>
+                  </pic:nvPicPr>
+                  <pic:blipFill>
+                    <a:blip r:embed="rId20"/>
+                    <a:stretch>
+                      <a:fillRect/>
+                    </a:stretch>
+                  </pic:blipFill>
+                  <pic:spPr>
+                    <a:xfrm>
+                      <a:off x="0" y="0"/>
+                      <a:ext cx="6393815" cy="342900"/>
+                    </a:xfrm>
+                    <a:prstGeom prst="rect">
+                      <a:avLst/>
+                    </a:prstGeom>
+                  </pic:spPr>
+                </pic:pic>
+              </a:graphicData>
+            </a:graphic>
+          </wp:inline>
+        </w:drawing>
+      </w:r>
+    </w:p>
+    <w:p>
+      <w:r>
+        <w:t xml:space="preserve">Luego de ejecutar </w:t>
+      </w:r>
+      <w:r>
+        <w:t>e</w:t>
+      </w:r>
+      <w:r>
+        <w:t>l programa veríamos en consola lo siguiente</w:t>
+      </w:r>
+    </w:p>
+    <w:p>
+      <w:r>
+        <w:rPr>
+          <w:noProof/>
+          <w:lang w:eastAsia="es-AR"/>
+        </w:rPr>
+        <w:drawing>
+          <wp:inline distT="0" distB="0" distL="0" distR="0" wp14:anchorId="618B40DF" wp14:editId="6A3EB843">
+            <wp:extent cx="6393815" cy="326390"/>
+            <wp:effectExtent l="0" t="0" r="6985" b="0"/>
+            <wp:docPr id="41" name="Imagen 41"/>
+            <wp:cNvGraphicFramePr>
+              <a:graphicFrameLocks xmlns:a="http://schemas.openxmlformats.org/drawingml/2006/main" noChangeAspect="1"/>
+            </wp:cNvGraphicFramePr>
+            <a:graphic xmlns:a="http://schemas.openxmlformats.org/drawingml/2006/main">
+              <a:graphicData uri="http://schemas.openxmlformats.org/drawingml/2006/picture">
+                <pic:pic xmlns:pic="http://schemas.openxmlformats.org/drawingml/2006/picture">
+                  <pic:nvPicPr>
+                    <pic:cNvPr id="1" name=""/>
+                    <pic:cNvPicPr/>
+                  </pic:nvPicPr>
+                  <pic:blipFill>
+                    <a:blip r:embed="rId21"/>
+                    <a:stretch>
+                      <a:fillRect/>
+                    </a:stretch>
+                  </pic:blipFill>
+                  <pic:spPr>
+                    <a:xfrm>
+                      <a:off x="0" y="0"/>
                       <a:ext cx="6393815" cy="326390"/>
                     </a:xfrm>
                     <a:prstGeom prst="rect">
@@ -2562,8 +3422,21 @@
       <w:r>
         <w:t xml:space="preserve">• Cámara </w:t>
       </w:r>
-      <w:r>
-        <w:t>Genius ECam 8000</w:t>
+      <w:proofErr w:type="spellStart"/>
+      <w:r>
+        <w:t>Genius</w:t>
+      </w:r>
+      <w:proofErr w:type="spellEnd"/>
+      <w:r>
+        <w:t xml:space="preserve"> </w:t>
+      </w:r>
+      <w:proofErr w:type="spellStart"/>
+      <w:r>
+        <w:t>ECam</w:t>
+      </w:r>
+      <w:proofErr w:type="spellEnd"/>
+      <w:r>
+        <w:t xml:space="preserve"> 8000</w:t>
       </w:r>
     </w:p>
     <w:p>
@@ -2634,7 +3507,7 @@
                     </pic:cNvPicPr>
                   </pic:nvPicPr>
                   <pic:blipFill>
-                    <a:blip r:embed="rId20" cstate="print">
+                    <a:blip r:embed="rId22" cstate="print">
                       <a:extLst>
                         <a:ext uri="{28A0092B-C50C-407E-A947-70E740481C1C}">
                           <a14:useLocalDpi xmlns:a14="http://schemas.microsoft.com/office/drawing/2010/main" val="0"/>
@@ -2745,7 +3618,7 @@
                     </pic:cNvPicPr>
                   </pic:nvPicPr>
                   <pic:blipFill>
-                    <a:blip r:embed="rId21">
+                    <a:blip r:embed="rId23">
                       <a:extLst>
                         <a:ext uri="{28A0092B-C50C-407E-A947-70E740481C1C}">
                           <a14:useLocalDpi xmlns:a14="http://schemas.microsoft.com/office/drawing/2010/main" val="0"/>
@@ -2848,20 +3721,59 @@
           <w:highlight w:val="yellow"/>
           <w:lang w:eastAsia="es-ES"/>
         </w:rPr>
-        <w:t xml:space="preserve">e nos permite la interconexión entre nuestro sistema desarrollado en Python y los demás componentes como servos, display, y leds. </w:t>
-      </w:r>
+        <w:t xml:space="preserve">e nos permite la interconexión entre nuestro sistema desarrollado en Python y los demás componentes como servos, </w:t>
+      </w:r>
+      <w:proofErr w:type="spellStart"/>
       <w:r>
         <w:rPr>
           <w:highlight w:val="yellow"/>
           <w:lang w:eastAsia="es-ES"/>
         </w:rPr>
-        <w:t>Además posee otras características que pueden ser útiles para futuras modificaciones como lo es la conexión</w:t>
-      </w:r>
-      <w:r>
-        <w:rPr>
-          <w:lang w:eastAsia="es-ES"/>
-        </w:rPr>
-        <w:t xml:space="preserve"> de Wi-Fi/Bluetooth todo en uno, </w:t>
+        <w:t>display</w:t>
+      </w:r>
+      <w:proofErr w:type="spellEnd"/>
+      <w:r>
+        <w:rPr>
+          <w:highlight w:val="yellow"/>
+          <w:lang w:eastAsia="es-ES"/>
+        </w:rPr>
+        <w:t xml:space="preserve">, y leds. </w:t>
+      </w:r>
+      <w:proofErr w:type="gramStart"/>
+      <w:r>
+        <w:rPr>
+          <w:highlight w:val="yellow"/>
+          <w:lang w:eastAsia="es-ES"/>
+        </w:rPr>
+        <w:t>Además</w:t>
+      </w:r>
+      <w:proofErr w:type="gramEnd"/>
+      <w:r>
+        <w:rPr>
+          <w:highlight w:val="yellow"/>
+          <w:lang w:eastAsia="es-ES"/>
+        </w:rPr>
+        <w:t xml:space="preserve"> posee otras características que pueden ser útiles para futuras modificaciones como lo es la conexión</w:t>
+      </w:r>
+      <w:r>
+        <w:rPr>
+          <w:lang w:eastAsia="es-ES"/>
+        </w:rPr>
+        <w:t xml:space="preserve"> de </w:t>
+      </w:r>
+      <w:proofErr w:type="spellStart"/>
+      <w:r>
+        <w:rPr>
+          <w:lang w:eastAsia="es-ES"/>
+        </w:rPr>
+        <w:t>Wi</w:t>
+      </w:r>
+      <w:proofErr w:type="spellEnd"/>
+      <w:r>
+        <w:rPr>
+          <w:lang w:eastAsia="es-ES"/>
+        </w:rPr>
+        <w:t xml:space="preserve">-Fi/Bluetooth todo en uno, </w:t>
       </w:r>
       <w:r>
         <w:rPr>
@@ -3103,11 +4015,19 @@
           <w:lang w:eastAsia="es-ES"/>
         </w:rPr>
       </w:pPr>
-      <w:r>
-        <w:rPr>
-          <w:lang w:eastAsia="es-ES"/>
-        </w:rPr>
-        <w:t>SoC: ESP32</w:t>
+      <w:proofErr w:type="spellStart"/>
+      <w:r>
+        <w:rPr>
+          <w:lang w:eastAsia="es-ES"/>
+        </w:rPr>
+        <w:t>SoC</w:t>
+      </w:r>
+      <w:proofErr w:type="spellEnd"/>
+      <w:r>
+        <w:rPr>
+          <w:lang w:eastAsia="es-ES"/>
+        </w:rPr>
+        <w:t>: ESP32</w:t>
       </w:r>
     </w:p>
     <w:p>
@@ -3125,7 +4045,35 @@
         <w:rPr>
           <w:lang w:eastAsia="es-ES"/>
         </w:rPr>
-        <w:t>CPU principal: Tensilica Xtensa 32-bit LX6</w:t>
+        <w:t xml:space="preserve">CPU principal: </w:t>
+      </w:r>
+      <w:proofErr w:type="spellStart"/>
+      <w:r>
+        <w:rPr>
+          <w:lang w:eastAsia="es-ES"/>
+        </w:rPr>
+        <w:t>Tensilica</w:t>
+      </w:r>
+      <w:proofErr w:type="spellEnd"/>
+      <w:r>
+        <w:rPr>
+          <w:lang w:eastAsia="es-ES"/>
+        </w:rPr>
+        <w:t xml:space="preserve"> </w:t>
+      </w:r>
+      <w:proofErr w:type="spellStart"/>
+      <w:r>
+        <w:rPr>
+          <w:lang w:eastAsia="es-ES"/>
+        </w:rPr>
+        <w:t>Xtensa</w:t>
+      </w:r>
+      <w:proofErr w:type="spellEnd"/>
+      <w:r>
+        <w:rPr>
+          <w:lang w:eastAsia="es-ES"/>
+        </w:rPr>
+        <w:t xml:space="preserve"> 32-bit LX6</w:t>
       </w:r>
     </w:p>
     <w:p>
@@ -3175,11 +4123,19 @@
           <w:lang w:eastAsia="es-ES"/>
         </w:rPr>
       </w:pPr>
-      <w:r>
-        <w:rPr>
-          <w:lang w:eastAsia="es-ES"/>
-        </w:rPr>
-        <w:t>WiFi: 802.11 b/g/n/e/i</w:t>
+      <w:proofErr w:type="spellStart"/>
+      <w:r>
+        <w:rPr>
+          <w:lang w:eastAsia="es-ES"/>
+        </w:rPr>
+        <w:t>WiFi</w:t>
+      </w:r>
+      <w:proofErr w:type="spellEnd"/>
+      <w:r>
+        <w:rPr>
+          <w:lang w:eastAsia="es-ES"/>
+        </w:rPr>
+        <w:t>: 802.11 b/g/n/e/i</w:t>
       </w:r>
     </w:p>
     <w:p>
@@ -3193,11 +4149,47 @@
           <w:lang w:eastAsia="es-ES"/>
         </w:rPr>
       </w:pPr>
-      <w:r>
-        <w:rPr>
-          <w:lang w:eastAsia="es-ES"/>
-        </w:rPr>
-        <w:t>Bluetooth:v4.2 BR/EDR y Bluetooth Low Energy (BLE)</w:t>
+      <w:proofErr w:type="gramStart"/>
+      <w:r>
+        <w:rPr>
+          <w:lang w:eastAsia="es-ES"/>
+        </w:rPr>
+        <w:t>Bluetooth:v</w:t>
+      </w:r>
+      <w:proofErr w:type="gramEnd"/>
+      <w:r>
+        <w:rPr>
+          <w:lang w:eastAsia="es-ES"/>
+        </w:rPr>
+        <w:t xml:space="preserve">4.2 BR/EDR y Bluetooth </w:t>
+      </w:r>
+      <w:proofErr w:type="spellStart"/>
+      <w:r>
+        <w:rPr>
+          <w:lang w:eastAsia="es-ES"/>
+        </w:rPr>
+        <w:t>Low</w:t>
+      </w:r>
+      <w:proofErr w:type="spellEnd"/>
+      <w:r>
+        <w:rPr>
+          <w:lang w:eastAsia="es-ES"/>
+        </w:rPr>
+        <w:t xml:space="preserve"> </w:t>
+      </w:r>
+      <w:proofErr w:type="spellStart"/>
+      <w:r>
+        <w:rPr>
+          <w:lang w:eastAsia="es-ES"/>
+        </w:rPr>
+        <w:t>Energy</w:t>
+      </w:r>
+      <w:proofErr w:type="spellEnd"/>
+      <w:r>
+        <w:rPr>
+          <w:lang w:eastAsia="es-ES"/>
+        </w:rPr>
+        <w:t xml:space="preserve"> (BLE)</w:t>
       </w:r>
     </w:p>
     <w:p>
@@ -3229,11 +4221,33 @@
           <w:lang w:eastAsia="es-ES"/>
         </w:rPr>
       </w:pPr>
-      <w:r>
-        <w:rPr>
-          <w:lang w:eastAsia="es-ES"/>
-        </w:rPr>
-        <w:t>Convesor Analogolico Digital</w:t>
+      <w:proofErr w:type="spellStart"/>
+      <w:r>
+        <w:rPr>
+          <w:lang w:eastAsia="es-ES"/>
+        </w:rPr>
+        <w:t>Convesor</w:t>
+      </w:r>
+      <w:proofErr w:type="spellEnd"/>
+      <w:r>
+        <w:rPr>
+          <w:lang w:eastAsia="es-ES"/>
+        </w:rPr>
+        <w:t xml:space="preserve"> </w:t>
+      </w:r>
+      <w:proofErr w:type="spellStart"/>
+      <w:r>
+        <w:rPr>
+          <w:lang w:eastAsia="es-ES"/>
+        </w:rPr>
+        <w:t>Analogolico</w:t>
+      </w:r>
+      <w:proofErr w:type="spellEnd"/>
+      <w:r>
+        <w:rPr>
+          <w:lang w:eastAsia="es-ES"/>
+        </w:rPr>
+        <w:t xml:space="preserve"> Digital</w:t>
       </w:r>
     </w:p>
     <w:p>
@@ -3359,7 +4373,7 @@
                     </pic:cNvPicPr>
                   </pic:nvPicPr>
                   <pic:blipFill>
-                    <a:blip r:embed="rId22" cstate="print">
+                    <a:blip r:embed="rId24" cstate="print">
                       <a:extLst>
                         <a:ext uri="{28A0092B-C50C-407E-A947-70E740481C1C}">
                           <a14:useLocalDpi xmlns:a14="http://schemas.microsoft.com/office/drawing/2010/main" val="0"/>
@@ -3447,7 +4461,21 @@
         <w:rPr>
           <w:lang w:eastAsia="es-ES"/>
         </w:rPr>
-        <w:t>son un par de servomotores, que en conjunto a</w:t>
+        <w:t xml:space="preserve">son un par de servomotores, </w:t>
+      </w:r>
+      <w:proofErr w:type="gramStart"/>
+      <w:r>
+        <w:rPr>
+          <w:lang w:eastAsia="es-ES"/>
+        </w:rPr>
+        <w:t>que</w:t>
+      </w:r>
+      <w:proofErr w:type="gramEnd"/>
+      <w:r>
+        <w:rPr>
+          <w:lang w:eastAsia="es-ES"/>
+        </w:rPr>
+        <w:t xml:space="preserve"> en conjunto a</w:t>
       </w:r>
       <w:r>
         <w:rPr>
@@ -3574,7 +4602,21 @@
         <w:rPr>
           <w:lang w:eastAsia="es-ES"/>
         </w:rPr>
-        <w:t>Velocidad de funcionamiento (6,0 V sin carga): 0,10 seg/60 grados</w:t>
+        <w:t xml:space="preserve">Velocidad de funcionamiento (6,0 V sin carga): 0,10 </w:t>
+      </w:r>
+      <w:proofErr w:type="spellStart"/>
+      <w:r>
+        <w:rPr>
+          <w:lang w:eastAsia="es-ES"/>
+        </w:rPr>
+        <w:t>seg</w:t>
+      </w:r>
+      <w:proofErr w:type="spellEnd"/>
+      <w:r>
+        <w:rPr>
+          <w:lang w:eastAsia="es-ES"/>
+        </w:rPr>
+        <w:t>/60 grados</w:t>
       </w:r>
     </w:p>
     <w:p>
@@ -3721,7 +4763,7 @@
                     </pic:cNvPicPr>
                   </pic:nvPicPr>
                   <pic:blipFill>
-                    <a:blip r:embed="rId23" cstate="print">
+                    <a:blip r:embed="rId25" cstate="print">
                       <a:extLst>
                         <a:ext uri="{28A0092B-C50C-407E-A947-70E740481C1C}">
                           <a14:useLocalDpi xmlns:a14="http://schemas.microsoft.com/office/drawing/2010/main" val="0"/>
@@ -3767,24 +4809,40 @@
         </w:rPr>
         <w:t xml:space="preserve">2.3.5 </w:t>
       </w:r>
+      <w:proofErr w:type="spellStart"/>
       <w:r>
         <w:rPr>
           <w:lang w:eastAsia="es-ES"/>
         </w:rPr>
         <w:t>Display</w:t>
       </w:r>
-    </w:p>
-    <w:p>
-      <w:pPr>
-        <w:rPr>
-          <w:lang w:eastAsia="es-ES"/>
-        </w:rPr>
-      </w:pPr>
-      <w:r>
-        <w:rPr>
-          <w:lang w:eastAsia="es-ES"/>
-        </w:rPr>
-        <w:t>Además de la visualización de datos en la computadora a través del sistema, también podremos visualizar los mismos en un display LCD que cuenta con las siguientes características:</w:t>
+      <w:proofErr w:type="spellEnd"/>
+    </w:p>
+    <w:p>
+      <w:pPr>
+        <w:rPr>
+          <w:lang w:eastAsia="es-ES"/>
+        </w:rPr>
+      </w:pPr>
+      <w:r>
+        <w:rPr>
+          <w:lang w:eastAsia="es-ES"/>
+        </w:rPr>
+        <w:t xml:space="preserve">Además de la visualización de datos en la computadora a través del sistema, también podremos visualizar los mismos en un </w:t>
+      </w:r>
+      <w:proofErr w:type="spellStart"/>
+      <w:r>
+        <w:rPr>
+          <w:lang w:eastAsia="es-ES"/>
+        </w:rPr>
+        <w:t>display</w:t>
+      </w:r>
+      <w:proofErr w:type="spellEnd"/>
+      <w:r>
+        <w:rPr>
+          <w:lang w:eastAsia="es-ES"/>
+        </w:rPr>
+        <w:t xml:space="preserve"> LCD que cuenta con las siguientes características:</w:t>
       </w:r>
     </w:p>
     <w:p>
@@ -4007,7 +5065,7 @@
                     <pic:cNvPicPr/>
                   </pic:nvPicPr>
                   <pic:blipFill>
-                    <a:blip r:embed="rId24"/>
+                    <a:blip r:embed="rId26"/>
                     <a:stretch>
                       <a:fillRect/>
                     </a:stretch>
@@ -4092,35 +5150,66 @@
       <w:r>
         <w:t xml:space="preserve">Para nuestro propósito el código hace uso de la librería </w:t>
       </w:r>
+      <w:proofErr w:type="spellStart"/>
       <w:r>
         <w:t>O</w:t>
       </w:r>
       <w:r>
-        <w:t xml:space="preserve">penCV, la cual mediante la función </w:t>
-      </w:r>
+        <w:t>penCV</w:t>
+      </w:r>
+      <w:proofErr w:type="spellEnd"/>
+      <w:r>
+        <w:t xml:space="preserve">, la cual mediante la función </w:t>
+      </w:r>
+      <w:proofErr w:type="spellStart"/>
+      <w:proofErr w:type="gramStart"/>
       <w:r>
         <w:rPr>
           <w:i/>
         </w:rPr>
         <w:t>VideoCapture</w:t>
       </w:r>
+      <w:proofErr w:type="spellEnd"/>
       <w:r>
         <w:rPr>
           <w:i/>
         </w:rPr>
-        <w:t>(0)</w:t>
+        <w:t>(</w:t>
+      </w:r>
+      <w:proofErr w:type="gramEnd"/>
+      <w:r>
+        <w:rPr>
+          <w:i/>
+        </w:rPr>
+        <w:t>0)</w:t>
       </w:r>
       <w:r>
         <w:t xml:space="preserve"> inicia la cámara para tomar una imagen (0 es el número de cámara en caso de tener más de una conectada), dicha imagen se almacena en una variable y la función </w:t>
       </w:r>
+      <w:proofErr w:type="spellStart"/>
       <w:r>
         <w:rPr>
           <w:i/>
         </w:rPr>
-        <w:t xml:space="preserve">read </w:t>
-      </w:r>
-      <w:r>
-        <w:t>nos devuelve el frame capturado.</w:t>
+        <w:t>read</w:t>
+      </w:r>
+      <w:proofErr w:type="spellEnd"/>
+      <w:r>
+        <w:rPr>
+          <w:i/>
+        </w:rPr>
+        <w:t xml:space="preserve"> </w:t>
+      </w:r>
+      <w:r>
+        <w:t xml:space="preserve">nos devuelve el </w:t>
+      </w:r>
+      <w:proofErr w:type="spellStart"/>
+      <w:r>
+        <w:t>frame</w:t>
+      </w:r>
+      <w:proofErr w:type="spellEnd"/>
+      <w:r>
+        <w:t xml:space="preserve"> capturado.</w:t>
       </w:r>
     </w:p>
     <w:p/>
@@ -4146,7 +5235,7 @@
                     <pic:cNvPicPr/>
                   </pic:nvPicPr>
                   <pic:blipFill>
-                    <a:blip r:embed="rId25"/>
+                    <a:blip r:embed="rId27"/>
                     <a:stretch>
                       <a:fillRect/>
                     </a:stretch>
@@ -4194,7 +5283,7 @@
                     </pic:cNvPicPr>
                   </pic:nvPicPr>
                   <pic:blipFill>
-                    <a:blip r:embed="rId26" cstate="print">
+                    <a:blip r:embed="rId28" cstate="print">
                       <a:extLst>
                         <a:ext uri="{28A0092B-C50C-407E-A947-70E740481C1C}">
                           <a14:useLocalDpi xmlns:a14="http://schemas.microsoft.com/office/drawing/2010/main" val="0"/>
@@ -4254,7 +5343,15 @@
     </w:p>
     <w:p>
       <w:r>
-        <w:t>Primer recordemos que un video no es más que un conjunto de imágenes en un determinado tiempo, generalmente 30 por segundo. Teniendo en cuenta esto para realizar la captura continua de video se pondrá las funciones anteriormente mencionadas en un siclo while infinito que permite la lectura continua de imágenes.</w:t>
+        <w:t xml:space="preserve">Primer recordemos que un video no es más que un conjunto de imágenes en un determinado tiempo, generalmente 30 por segundo. Teniendo en cuenta esto para realizar la captura continua de video se pondrá las funciones anteriormente mencionadas en un siclo </w:t>
+      </w:r>
+      <w:proofErr w:type="spellStart"/>
+      <w:r>
+        <w:t>while</w:t>
+      </w:r>
+      <w:proofErr w:type="spellEnd"/>
+      <w:r>
+        <w:t xml:space="preserve"> infinito que permite la lectura continua de imágenes.</w:t>
       </w:r>
     </w:p>
     <w:p/>
@@ -4281,7 +5378,7 @@
                     <pic:cNvPicPr/>
                   </pic:nvPicPr>
                   <pic:blipFill>
-                    <a:blip r:embed="rId27"/>
+                    <a:blip r:embed="rId29"/>
                     <a:stretch>
                       <a:fillRect/>
                     </a:stretch>
@@ -4316,17 +5413,35 @@
       <w:r>
         <w:t xml:space="preserve">Utilizando la función </w:t>
       </w:r>
+      <w:proofErr w:type="spellStart"/>
+      <w:proofErr w:type="gramStart"/>
       <w:r>
         <w:rPr>
           <w:i/>
         </w:rPr>
-        <w:t>np.array,</w:t>
+        <w:t>np.array</w:t>
+      </w:r>
+      <w:proofErr w:type="spellEnd"/>
+      <w:proofErr w:type="gramEnd"/>
+      <w:r>
+        <w:rPr>
+          <w:i/>
+        </w:rPr>
+        <w:t>,</w:t>
       </w:r>
       <w:r>
         <w:t xml:space="preserve"> la cual pertenece a </w:t>
       </w:r>
       <w:r>
-        <w:t xml:space="preserve"> la librería Numpy y nos permite crear arreglos de números, definiremos 4 puntos que ordenados de forma horaria formaran nuestra región de interés sobre la cual aplicaremos p</w:t>
+        <w:t xml:space="preserve"> la librería </w:t>
+      </w:r>
+      <w:proofErr w:type="spellStart"/>
+      <w:r>
+        <w:t>Numpy</w:t>
+      </w:r>
+      <w:proofErr w:type="spellEnd"/>
+      <w:r>
+        <w:t xml:space="preserve"> y nos permite crear arreglos de números, definiremos 4 puntos que ordenados de forma horaria formaran nuestra región de interés sobre la cual aplicaremos p</w:t>
       </w:r>
       <w:r>
         <w:t>osteriormente las funciones que nos permitirán realizar el procesamiento.</w:t>
@@ -4363,7 +5478,7 @@
                     <pic:cNvPicPr/>
                   </pic:nvPicPr>
                   <pic:blipFill>
-                    <a:blip r:embed="rId28"/>
+                    <a:blip r:embed="rId30"/>
                     <a:stretch>
                       <a:fillRect/>
                     </a:stretch>
@@ -4407,10 +5522,42 @@
     </w:p>
     <w:p>
       <w:r>
-        <w:t xml:space="preserve">Por defecto OpenCV carga las imágenes en un espacio de color BGR (Blue, Green, Red), es necesario transformar las imágenes a un espacio HSV </w:t>
-      </w:r>
-      <w:r>
-        <w:t>(Hue, Saturation, Value / Matiz, Saturación, Brillo)</w:t>
+        <w:t xml:space="preserve">Por defecto </w:t>
+      </w:r>
+      <w:proofErr w:type="spellStart"/>
+      <w:r>
+        <w:t>OpenCV</w:t>
+      </w:r>
+      <w:proofErr w:type="spellEnd"/>
+      <w:r>
+        <w:t xml:space="preserve"> carga las imágenes en un espacio de color BGR (Blue, Green, Red), es necesario transformar las imágenes a un espacio HSV </w:t>
+      </w:r>
+      <w:r>
+        <w:t>(</w:t>
+      </w:r>
+      <w:proofErr w:type="spellStart"/>
+      <w:r>
+        <w:t>Hue</w:t>
+      </w:r>
+      <w:proofErr w:type="spellEnd"/>
+      <w:r>
+        <w:t xml:space="preserve">, </w:t>
+      </w:r>
+      <w:proofErr w:type="spellStart"/>
+      <w:r>
+        <w:t>Saturation</w:t>
+      </w:r>
+      <w:proofErr w:type="spellEnd"/>
+      <w:r>
+        <w:t xml:space="preserve">, </w:t>
+      </w:r>
+      <w:proofErr w:type="spellStart"/>
+      <w:r>
+        <w:t>Value</w:t>
+      </w:r>
+      <w:proofErr w:type="spellEnd"/>
+      <w:r>
+        <w:t xml:space="preserve"> / Matiz, Saturación, Brillo)</w:t>
       </w:r>
       <w:r>
         <w:t>.</w:t>
@@ -4452,7 +5599,7 @@
                     </pic:cNvPicPr>
                   </pic:nvPicPr>
                   <pic:blipFill>
-                    <a:blip r:embed="rId29">
+                    <a:blip r:embed="rId31">
                       <a:extLst>
                         <a:ext uri="{28A0092B-C50C-407E-A947-70E740481C1C}">
                           <a14:useLocalDpi xmlns:a14="http://schemas.microsoft.com/office/drawing/2010/main" val="0"/>
@@ -4495,7 +5642,7 @@
         <w:rPr>
           <w:rStyle w:val="Refdenotaalpie"/>
         </w:rPr>
-        <w:footnoteReference w:id="9"/>
+        <w:footnoteReference w:id="12"/>
       </w:r>
     </w:p>
     <w:p>
@@ -4508,7 +5655,15 @@
         <w:t>Además,</w:t>
       </w:r>
       <w:r>
-        <w:t xml:space="preserve"> para trabajar con estén entorno de color es necesario saber que valores puede tomar cada componente en OpenCV:</w:t>
+        <w:t xml:space="preserve"> para trabajar con estén entorno de color es necesario saber que valores puede tomar cada componente en </w:t>
+      </w:r>
+      <w:proofErr w:type="spellStart"/>
+      <w:r>
+        <w:t>OpenCV</w:t>
+      </w:r>
+      <w:proofErr w:type="spellEnd"/>
+      <w:r>
+        <w:t>:</w:t>
       </w:r>
     </w:p>
     <w:p>
@@ -4560,9 +5715,11 @@
       <w:r>
         <w:t xml:space="preserve"> segundo entre </w:t>
       </w:r>
+      <w:proofErr w:type="spellStart"/>
       <w:r>
         <w:t>que</w:t>
       </w:r>
+      <w:proofErr w:type="spellEnd"/>
       <w:r>
         <w:t xml:space="preserve"> espacio de color se realizará la trasformación.</w:t>
       </w:r>
@@ -4590,7 +5747,7 @@
                     <pic:cNvPicPr/>
                   </pic:nvPicPr>
                   <pic:blipFill>
-                    <a:blip r:embed="rId30"/>
+                    <a:blip r:embed="rId32"/>
                     <a:stretch>
                       <a:fillRect/>
                     </a:stretch>
@@ -4662,7 +5819,7 @@
                     </pic:cNvPicPr>
                   </pic:nvPicPr>
                   <pic:blipFill>
-                    <a:blip r:embed="rId31">
+                    <a:blip r:embed="rId33">
                       <a:extLst>
                         <a:ext uri="{28A0092B-C50C-407E-A947-70E740481C1C}">
                           <a14:useLocalDpi xmlns:a14="http://schemas.microsoft.com/office/drawing/2010/main" val="0"/>
@@ -4705,7 +5862,7 @@
         <w:rPr>
           <w:rStyle w:val="Refdenotaalpie"/>
         </w:rPr>
-        <w:footnoteReference w:id="10"/>
+        <w:footnoteReference w:id="13"/>
       </w:r>
     </w:p>
     <w:p>
@@ -4747,12 +5904,16 @@
       <w:r>
         <w:t xml:space="preserve"> de números mediante la función </w:t>
       </w:r>
+      <w:proofErr w:type="spellStart"/>
+      <w:proofErr w:type="gramStart"/>
       <w:r>
         <w:rPr>
           <w:i/>
         </w:rPr>
         <w:t>np.array</w:t>
       </w:r>
+      <w:proofErr w:type="spellEnd"/>
+      <w:proofErr w:type="gramEnd"/>
       <w:r>
         <w:t xml:space="preserve"> y almacenados en variables.</w:t>
       </w:r>
@@ -4770,206 +5931,6 @@
             <wp:extent cx="6393815" cy="1123950"/>
             <wp:effectExtent l="0" t="0" r="6985" b="0"/>
             <wp:docPr id="15" name="Imagen 15"/>
-            <wp:cNvGraphicFramePr>
-              <a:graphicFrameLocks xmlns:a="http://schemas.openxmlformats.org/drawingml/2006/main" noChangeAspect="1"/>
-            </wp:cNvGraphicFramePr>
-            <a:graphic xmlns:a="http://schemas.openxmlformats.org/drawingml/2006/main">
-              <a:graphicData uri="http://schemas.openxmlformats.org/drawingml/2006/picture">
-                <pic:pic xmlns:pic="http://schemas.openxmlformats.org/drawingml/2006/picture">
-                  <pic:nvPicPr>
-                    <pic:cNvPr id="1" name=""/>
-                    <pic:cNvPicPr/>
-                  </pic:nvPicPr>
-                  <pic:blipFill>
-                    <a:blip r:embed="rId32"/>
-                    <a:stretch>
-                      <a:fillRect/>
-                    </a:stretch>
-                  </pic:blipFill>
-                  <pic:spPr>
-                    <a:xfrm>
-                      <a:off x="0" y="0"/>
-                      <a:ext cx="6393815" cy="1123950"/>
-                    </a:xfrm>
-                    <a:prstGeom prst="rect">
-                      <a:avLst/>
-                    </a:prstGeom>
-                  </pic:spPr>
-                </pic:pic>
-              </a:graphicData>
-            </a:graphic>
-          </wp:inline>
-        </w:drawing>
-      </w:r>
-    </w:p>
-    <w:p/>
-    <w:p>
-      <w:r>
-        <w:t xml:space="preserve">Para buscar los rangos de colores en nuestra imagen se utiliza la función </w:t>
-      </w:r>
-      <w:r>
-        <w:rPr>
-          <w:i/>
-        </w:rPr>
-        <w:t>cv2.inRange</w:t>
-      </w:r>
-      <w:r>
-        <w:rPr>
-          <w:i/>
-        </w:rPr>
-        <w:t xml:space="preserve">, </w:t>
-      </w:r>
-      <w:r>
-        <w:t xml:space="preserve">la cual recibe como parámetros la imagen en la cual se buscará los rangos, y los arreglos correspondientes al límite inicial y final del color que nos interesa. </w:t>
-      </w:r>
-    </w:p>
-    <w:p>
-      <w:pPr>
-        <w:rPr>
-          <w:b/>
-        </w:rPr>
-      </w:pPr>
-      <w:r>
-        <w:rPr>
-          <w:b/>
-          <w:noProof/>
-          <w:lang w:eastAsia="es-AR"/>
-        </w:rPr>
-        <w:drawing>
-          <wp:inline distT="0" distB="0" distL="0" distR="0" wp14:anchorId="1ABFD41B" wp14:editId="4C38D711">
-            <wp:extent cx="6393815" cy="377190"/>
-            <wp:effectExtent l="0" t="0" r="6985" b="3810"/>
-            <wp:docPr id="14" name="Imagen 14"/>
-            <wp:cNvGraphicFramePr>
-              <a:graphicFrameLocks xmlns:a="http://schemas.openxmlformats.org/drawingml/2006/main" noChangeAspect="1"/>
-            </wp:cNvGraphicFramePr>
-            <a:graphic xmlns:a="http://schemas.openxmlformats.org/drawingml/2006/main">
-              <a:graphicData uri="http://schemas.openxmlformats.org/drawingml/2006/picture">
-                <pic:pic xmlns:pic="http://schemas.openxmlformats.org/drawingml/2006/picture">
-                  <pic:nvPicPr>
-                    <pic:cNvPr id="1" name=""/>
-                    <pic:cNvPicPr/>
-                  </pic:nvPicPr>
-                  <pic:blipFill>
-                    <a:blip r:embed="rId33"/>
-                    <a:stretch>
-                      <a:fillRect/>
-                    </a:stretch>
-                  </pic:blipFill>
-                  <pic:spPr>
-                    <a:xfrm>
-                      <a:off x="0" y="0"/>
-                      <a:ext cx="6393815" cy="377190"/>
-                    </a:xfrm>
-                    <a:prstGeom prst="rect">
-                      <a:avLst/>
-                    </a:prstGeom>
-                  </pic:spPr>
-                </pic:pic>
-              </a:graphicData>
-            </a:graphic>
-          </wp:inline>
-        </w:drawing>
-      </w:r>
-    </w:p>
-    <w:p>
-      <w:pPr>
-        <w:pStyle w:val="Prrafodelista"/>
-        <w:numPr>
-          <w:ilvl w:val="0"/>
-          <w:numId w:val="3"/>
-        </w:numPr>
-      </w:pPr>
-      <w:r>
-        <w:t>Consideraciones que se deben tener en cuenta</w:t>
-      </w:r>
-    </w:p>
-    <w:p>
-      <w:r>
-        <w:t>Se debe tener en cuenta dos aspectos muy importantes a la hora de aplicar la detección de colores:</w:t>
-      </w:r>
-    </w:p>
-    <w:p>
-      <w:r>
-        <w:rPr>
-          <w:b/>
-        </w:rPr>
-        <w:t>Iluminación:</w:t>
-      </w:r>
-      <w:r>
-        <w:t xml:space="preserve"> es importante tener controlado este aspecto ya a que a más o menos iluminación presente sobre el objeto, puede variar el resultado de la detección.</w:t>
-      </w:r>
-    </w:p>
-    <w:p>
-      <w:r>
-        <w:rPr>
-          <w:b/>
-        </w:rPr>
-        <w:t>Fondo:</w:t>
-      </w:r>
-      <w:r>
-        <w:t xml:space="preserve"> el fondo también es un aspecto a tener en cuenta debido a que si en este se encuentran presentes alguno de los colores dentro de los rangos no solo se detectaría nuestro objeto de interés sino también será detectado parte del fondo. Se recomienda en lo posible usar un fondo uniforme y que no presente ningún color de interés</w:t>
-      </w:r>
-      <w:r>
-        <w:t>.</w:t>
-      </w:r>
-    </w:p>
-    <w:p/>
-    <w:p>
-      <w:r>
-        <w:tab/>
-      </w:r>
-      <w:r>
-        <w:tab/>
-        <w:t>2.4.5 Detección de contornos</w:t>
-      </w:r>
-    </w:p>
-    <w:p>
-      <w:r>
-        <w:t xml:space="preserve">Una vez que se tiene identificado los grupos de pixeles que nos interesan mediante la función </w:t>
-      </w:r>
-      <w:r>
-        <w:rPr>
-          <w:i/>
-        </w:rPr>
-        <w:t>cv2.findCountours</w:t>
-      </w:r>
-      <w:r>
-        <w:t xml:space="preserve"> encontramos los contornos que forman el área de estos grupos, </w:t>
-      </w:r>
-      <w:r>
-        <w:t>luego es necesario analizar uno a uno los contornos</w:t>
-      </w:r>
-      <w:r>
-        <w:t xml:space="preserve"> para</w:t>
-      </w:r>
-      <w:r>
-        <w:t xml:space="preserve"> asegurarnos</w:t>
-      </w:r>
-      <w:r>
-        <w:t xml:space="preserve"> que se traten de limones.</w:t>
-      </w:r>
-      <w:r>
-        <w:t xml:space="preserve"> Los contornos de un objeto se pueden explicar simplemente como una curva que une todos los puntos continuos (a lo largo del límite o borde) que tienen el mismo color o intensidad.</w:t>
-      </w:r>
-    </w:p>
-    <w:p>
-      <w:pPr>
-        <w:rPr>
-          <w:b/>
-        </w:rPr>
-      </w:pPr>
-      <w:r>
-        <w:rPr>
-          <w:b/>
-          <w:noProof/>
-          <w:lang w:eastAsia="es-AR"/>
-        </w:rPr>
-        <w:drawing>
-          <wp:inline distT="0" distB="0" distL="0" distR="0" wp14:anchorId="1080F359" wp14:editId="4DA03032">
-            <wp:extent cx="6393815" cy="480060"/>
-            <wp:effectExtent l="0" t="0" r="6985" b="0"/>
-            <wp:docPr id="17" name="Imagen 17"/>
             <wp:cNvGraphicFramePr>
               <a:graphicFrameLocks xmlns:a="http://schemas.openxmlformats.org/drawingml/2006/main" noChangeAspect="1"/>
             </wp:cNvGraphicFramePr>
@@ -4989,7 +5950,7 @@
                   <pic:spPr>
                     <a:xfrm>
                       <a:off x="0" y="0"/>
-                      <a:ext cx="6393815" cy="480060"/>
+                      <a:ext cx="6393815" cy="1123950"/>
                     </a:xfrm>
                     <a:prstGeom prst="rect">
                       <a:avLst/>
@@ -5002,23 +5963,44 @@
         </w:drawing>
       </w:r>
     </w:p>
-    <w:p>
-      <w:r>
-        <w:t>Procederemos a analizar cada contorno contenido en la variable contornos, compararemos si el área del contorno es lo suficientemente grande para ser considerado un limón. Para ellos se compara el área en pixeles con 1500, de modo que si el área es mayor a este valor se continua con el procesamiento de lo contrario lo descartaremos.</w:t>
-      </w:r>
-    </w:p>
-    <w:p>
-      <w:r>
-        <w:rPr>
+    <w:p/>
+    <w:p>
+      <w:r>
+        <w:t xml:space="preserve">Para buscar los rangos de colores en nuestra imagen se utiliza la función </w:t>
+      </w:r>
+      <w:r>
+        <w:rPr>
+          <w:i/>
+        </w:rPr>
+        <w:t>cv2.inRange</w:t>
+      </w:r>
+      <w:r>
+        <w:rPr>
+          <w:i/>
+        </w:rPr>
+        <w:t xml:space="preserve">, </w:t>
+      </w:r>
+      <w:r>
+        <w:t xml:space="preserve">la cual recibe como parámetros la imagen en la cual se buscará los rangos, y los arreglos correspondientes al límite inicial y final del color que nos interesa. </w:t>
+      </w:r>
+    </w:p>
+    <w:p>
+      <w:pPr>
+        <w:rPr>
+          <w:b/>
+        </w:rPr>
+      </w:pPr>
+      <w:r>
+        <w:rPr>
+          <w:b/>
           <w:noProof/>
           <w:lang w:eastAsia="es-AR"/>
         </w:rPr>
-        <w:lastRenderedPageBreak/>
         <w:drawing>
-          <wp:inline distT="0" distB="0" distL="0" distR="0" wp14:anchorId="77F9C814" wp14:editId="40B54D17">
-            <wp:extent cx="6393815" cy="448945"/>
-            <wp:effectExtent l="0" t="0" r="6985" b="8255"/>
-            <wp:docPr id="18" name="Imagen 18"/>
+          <wp:inline distT="0" distB="0" distL="0" distR="0" wp14:anchorId="1ABFD41B" wp14:editId="4C38D711">
+            <wp:extent cx="6393815" cy="377190"/>
+            <wp:effectExtent l="0" t="0" r="6985" b="3810"/>
+            <wp:docPr id="14" name="Imagen 14"/>
             <wp:cNvGraphicFramePr>
               <a:graphicFrameLocks xmlns:a="http://schemas.openxmlformats.org/drawingml/2006/main" noChangeAspect="1"/>
             </wp:cNvGraphicFramePr>
@@ -5038,7 +6020,7 @@
                   <pic:spPr>
                     <a:xfrm>
                       <a:off x="0" y="0"/>
-                      <a:ext cx="6393815" cy="448945"/>
+                      <a:ext cx="6393815" cy="377190"/>
                     </a:xfrm>
                     <a:prstGeom prst="rect">
                       <a:avLst/>
@@ -5051,6 +6033,48 @@
         </w:drawing>
       </w:r>
     </w:p>
+    <w:p>
+      <w:pPr>
+        <w:pStyle w:val="Prrafodelista"/>
+        <w:numPr>
+          <w:ilvl w:val="0"/>
+          <w:numId w:val="3"/>
+        </w:numPr>
+      </w:pPr>
+      <w:r>
+        <w:t>Consideraciones que se deben tener en cuenta</w:t>
+      </w:r>
+    </w:p>
+    <w:p>
+      <w:r>
+        <w:t>Se debe tener en cuenta dos aspectos muy importantes a la hora de aplicar la detección de colores:</w:t>
+      </w:r>
+    </w:p>
+    <w:p>
+      <w:r>
+        <w:rPr>
+          <w:b/>
+        </w:rPr>
+        <w:t>Iluminación:</w:t>
+      </w:r>
+      <w:r>
+        <w:t xml:space="preserve"> es importante tener controlado este aspecto ya a que a más o menos iluminación presente sobre el objeto, puede variar el resultado de la detección.</w:t>
+      </w:r>
+    </w:p>
+    <w:p>
+      <w:r>
+        <w:rPr>
+          <w:b/>
+        </w:rPr>
+        <w:t>Fondo:</w:t>
+      </w:r>
+      <w:r>
+        <w:t xml:space="preserve"> el fondo también es un aspecto a tener en cuenta debido a que si en este se encuentran presentes alguno de los colores dentro de los rangos no solo se detectaría nuestro objeto de interés sino también será detectado parte del fondo. Se recomienda en lo posible usar un fondo uniforme y que no presente ningún color de interés</w:t>
+      </w:r>
+      <w:r>
+        <w:t>.</w:t>
+      </w:r>
+    </w:p>
     <w:p/>
     <w:p>
       <w:r>
@@ -5058,58 +6082,55 @@
       </w:r>
       <w:r>
         <w:tab/>
-        <w:t>2.4.6 Encontrar Centro y diámetro</w:t>
-      </w:r>
-    </w:p>
-    <w:p>
-      <w:r>
-        <w:t xml:space="preserve">Al aplicar la función </w:t>
+        <w:t>2.4.5 Detección de contornos</w:t>
+      </w:r>
+    </w:p>
+    <w:p>
+      <w:r>
+        <w:t xml:space="preserve">Una vez que se tiene identificado los grupos de pixeles que nos interesan mediante la función </w:t>
       </w:r>
       <w:r>
         <w:rPr>
           <w:i/>
         </w:rPr>
-        <w:t xml:space="preserve">cv2.boundingReact </w:t>
-      </w:r>
-      <w:r>
-        <w:t>podemos encontrar 4 puntos útiles, las coordenadas X, Y y los valores W y H que corresponden al ancho y altura respectivamente. Estos valores nos serán útiles</w:t>
-      </w:r>
-      <w:r>
-        <w:t xml:space="preserve"> después</w:t>
+        <w:t>cv2.findCountours</w:t>
+      </w:r>
+      <w:r>
+        <w:t xml:space="preserve"> encontramos los contornos que forman el área de estos grupos, </w:t>
+      </w:r>
+      <w:r>
+        <w:t>luego es necesario analizar uno a uno los contornos</w:t>
       </w:r>
       <w:r>
         <w:t xml:space="preserve"> para</w:t>
       </w:r>
       <w:r>
-        <w:t xml:space="preserve"> poder encontrar el diámetro, contar</w:t>
-      </w:r>
-      <w:r>
-        <w:t xml:space="preserve"> </w:t>
-      </w:r>
-      <w:r>
-        <w:t xml:space="preserve">y </w:t>
-      </w:r>
-      <w:r>
-        <w:t>dibujar un rectángu</w:t>
-      </w:r>
-      <w:r>
-        <w:t>lo al contorno de nuestro objeto</w:t>
-      </w:r>
-      <w:r>
-        <w:t>.</w:t>
-      </w:r>
-    </w:p>
-    <w:p>
-      <w:r>
-        <w:rPr>
+        <w:t xml:space="preserve"> asegurarnos</w:t>
+      </w:r>
+      <w:r>
+        <w:t xml:space="preserve"> que se traten de limones.</w:t>
+      </w:r>
+      <w:r>
+        <w:t xml:space="preserve"> Los contornos de un objeto se pueden explicar simplemente como una curva que une todos los puntos continuos (a lo largo del límite o borde) que tienen el mismo color o intensidad.</w:t>
+      </w:r>
+    </w:p>
+    <w:p>
+      <w:pPr>
+        <w:rPr>
+          <w:b/>
+        </w:rPr>
+      </w:pPr>
+      <w:r>
+        <w:rPr>
+          <w:b/>
           <w:noProof/>
           <w:lang w:eastAsia="es-AR"/>
         </w:rPr>
         <w:drawing>
-          <wp:inline distT="0" distB="0" distL="0" distR="0" wp14:anchorId="5888E00F" wp14:editId="7A0AF491">
-            <wp:extent cx="6393815" cy="288290"/>
+          <wp:inline distT="0" distB="0" distL="0" distR="0" wp14:anchorId="1080F359" wp14:editId="4DA03032">
+            <wp:extent cx="6393815" cy="480060"/>
             <wp:effectExtent l="0" t="0" r="6985" b="0"/>
-            <wp:docPr id="19" name="Imagen 19"/>
+            <wp:docPr id="17" name="Imagen 17"/>
             <wp:cNvGraphicFramePr>
               <a:graphicFrameLocks xmlns:a="http://schemas.openxmlformats.org/drawingml/2006/main" noChangeAspect="1"/>
             </wp:cNvGraphicFramePr>
@@ -5129,6 +6150,154 @@
                   <pic:spPr>
                     <a:xfrm>
                       <a:off x="0" y="0"/>
+                      <a:ext cx="6393815" cy="480060"/>
+                    </a:xfrm>
+                    <a:prstGeom prst="rect">
+                      <a:avLst/>
+                    </a:prstGeom>
+                  </pic:spPr>
+                </pic:pic>
+              </a:graphicData>
+            </a:graphic>
+          </wp:inline>
+        </w:drawing>
+      </w:r>
+    </w:p>
+    <w:p>
+      <w:r>
+        <w:t>Procederemos a analizar cada contorno contenido en la variable contornos, compararemos si el área del contorno es lo suficientemente grande para ser considerado un limón. Para ellos se compara el área en pixeles con 1500, de modo que si el área es mayor a este valor se continua con el procesamiento de lo contrario lo descartaremos.</w:t>
+      </w:r>
+    </w:p>
+    <w:p>
+      <w:r>
+        <w:rPr>
+          <w:noProof/>
+          <w:lang w:eastAsia="es-AR"/>
+        </w:rPr>
+        <w:lastRenderedPageBreak/>
+        <w:drawing>
+          <wp:inline distT="0" distB="0" distL="0" distR="0" wp14:anchorId="77F9C814" wp14:editId="40B54D17">
+            <wp:extent cx="6393815" cy="448945"/>
+            <wp:effectExtent l="0" t="0" r="6985" b="8255"/>
+            <wp:docPr id="18" name="Imagen 18"/>
+            <wp:cNvGraphicFramePr>
+              <a:graphicFrameLocks xmlns:a="http://schemas.openxmlformats.org/drawingml/2006/main" noChangeAspect="1"/>
+            </wp:cNvGraphicFramePr>
+            <a:graphic xmlns:a="http://schemas.openxmlformats.org/drawingml/2006/main">
+              <a:graphicData uri="http://schemas.openxmlformats.org/drawingml/2006/picture">
+                <pic:pic xmlns:pic="http://schemas.openxmlformats.org/drawingml/2006/picture">
+                  <pic:nvPicPr>
+                    <pic:cNvPr id="1" name=""/>
+                    <pic:cNvPicPr/>
+                  </pic:nvPicPr>
+                  <pic:blipFill>
+                    <a:blip r:embed="rId37"/>
+                    <a:stretch>
+                      <a:fillRect/>
+                    </a:stretch>
+                  </pic:blipFill>
+                  <pic:spPr>
+                    <a:xfrm>
+                      <a:off x="0" y="0"/>
+                      <a:ext cx="6393815" cy="448945"/>
+                    </a:xfrm>
+                    <a:prstGeom prst="rect">
+                      <a:avLst/>
+                    </a:prstGeom>
+                  </pic:spPr>
+                </pic:pic>
+              </a:graphicData>
+            </a:graphic>
+          </wp:inline>
+        </w:drawing>
+      </w:r>
+    </w:p>
+    <w:p/>
+    <w:p>
+      <w:r>
+        <w:tab/>
+      </w:r>
+      <w:r>
+        <w:tab/>
+        <w:t>2.4.6 Encontrar Centro y diámetro</w:t>
+      </w:r>
+    </w:p>
+    <w:p>
+      <w:r>
+        <w:t xml:space="preserve">Al aplicar la función </w:t>
+      </w:r>
+      <w:r>
+        <w:rPr>
+          <w:i/>
+        </w:rPr>
+        <w:t xml:space="preserve">cv2.boundingReact </w:t>
+      </w:r>
+      <w:r>
+        <w:t xml:space="preserve">podemos encontrar 4 puntos útiles, las coordenadas X, Y </w:t>
+      </w:r>
+      <w:proofErr w:type="spellStart"/>
+      <w:r>
+        <w:t>y</w:t>
+      </w:r>
+      <w:proofErr w:type="spellEnd"/>
+      <w:r>
+        <w:t xml:space="preserve"> los valores W y H que corresponden al ancho y altura respectivamente. Estos valores nos serán útiles</w:t>
+      </w:r>
+      <w:r>
+        <w:t xml:space="preserve"> después</w:t>
+      </w:r>
+      <w:r>
+        <w:t xml:space="preserve"> para</w:t>
+      </w:r>
+      <w:r>
+        <w:t xml:space="preserve"> poder encontrar el diámetro, contar</w:t>
+      </w:r>
+      <w:r>
+        <w:t xml:space="preserve"> </w:t>
+      </w:r>
+      <w:r>
+        <w:t xml:space="preserve">y </w:t>
+      </w:r>
+      <w:r>
+        <w:t>dibujar un rectángu</w:t>
+      </w:r>
+      <w:r>
+        <w:t>lo al contorno de nuestro objeto</w:t>
+      </w:r>
+      <w:r>
+        <w:t>.</w:t>
+      </w:r>
+    </w:p>
+    <w:p>
+      <w:r>
+        <w:rPr>
+          <w:noProof/>
+          <w:lang w:eastAsia="es-AR"/>
+        </w:rPr>
+        <w:drawing>
+          <wp:inline distT="0" distB="0" distL="0" distR="0" wp14:anchorId="5888E00F" wp14:editId="7A0AF491">
+            <wp:extent cx="6393815" cy="288290"/>
+            <wp:effectExtent l="0" t="0" r="6985" b="0"/>
+            <wp:docPr id="19" name="Imagen 19"/>
+            <wp:cNvGraphicFramePr>
+              <a:graphicFrameLocks xmlns:a="http://schemas.openxmlformats.org/drawingml/2006/main" noChangeAspect="1"/>
+            </wp:cNvGraphicFramePr>
+            <a:graphic xmlns:a="http://schemas.openxmlformats.org/drawingml/2006/main">
+              <a:graphicData uri="http://schemas.openxmlformats.org/drawingml/2006/picture">
+                <pic:pic xmlns:pic="http://schemas.openxmlformats.org/drawingml/2006/picture">
+                  <pic:nvPicPr>
+                    <pic:cNvPr id="1" name=""/>
+                    <pic:cNvPicPr/>
+                  </pic:nvPicPr>
+                  <pic:blipFill>
+                    <a:blip r:embed="rId38"/>
+                    <a:stretch>
+                      <a:fillRect/>
+                    </a:stretch>
+                  </pic:blipFill>
+                  <pic:spPr>
+                    <a:xfrm>
+                      <a:off x="0" y="0"/>
                       <a:ext cx="6393815" cy="288290"/>
                     </a:xfrm>
                     <a:prstGeom prst="rect">
@@ -5193,7 +6362,7 @@
                     <pic:cNvPicPr/>
                   </pic:nvPicPr>
                   <pic:blipFill>
-                    <a:blip r:embed="rId37"/>
+                    <a:blip r:embed="rId39"/>
                     <a:stretch>
                       <a:fillRect/>
                     </a:stretch>
@@ -5246,7 +6415,21 @@
               <w:rPr>
                 <w:sz w:val="20"/>
               </w:rPr>
-              <w:t>Diámetro Referencia [Px]</w:t>
+              <w:t>Diámetro Referencia [</w:t>
+            </w:r>
+            <w:proofErr w:type="spellStart"/>
+            <w:r>
+              <w:rPr>
+                <w:sz w:val="20"/>
+              </w:rPr>
+              <w:t>Px</w:t>
+            </w:r>
+            <w:proofErr w:type="spellEnd"/>
+            <w:r>
+              <w:rPr>
+                <w:sz w:val="20"/>
+              </w:rPr>
+              <w:t>]</w:t>
             </w:r>
           </w:p>
         </w:tc>
@@ -5803,14 +6986,26 @@
     <w:p/>
     <w:p>
       <w:r>
-        <w:t xml:space="preserve">Dándole los parámetros obtenidos con boundingRec a la función </w:t>
-      </w:r>
+        <w:t xml:space="preserve">Dándole los parámetros obtenidos con </w:t>
+      </w:r>
+      <w:proofErr w:type="spellStart"/>
+      <w:r>
+        <w:t>boundingRec</w:t>
+      </w:r>
+      <w:proofErr w:type="spellEnd"/>
+      <w:r>
+        <w:t xml:space="preserve"> a la función </w:t>
+      </w:r>
+      <w:proofErr w:type="spellStart"/>
+      <w:proofErr w:type="gramStart"/>
       <w:r>
         <w:rPr>
           <w:i/>
         </w:rPr>
         <w:t>cv.rectangle</w:t>
       </w:r>
+      <w:proofErr w:type="spellEnd"/>
+      <w:proofErr w:type="gramEnd"/>
       <w:r>
         <w:t xml:space="preserve"> obtendremos un rectángulo al contorno de nuestro objeto, este rectángulo nos será útil para entender mejor el proceso de conteo de limones.</w:t>
       </w:r>
@@ -5891,7 +7086,7 @@
                     </pic:cNvPicPr>
                   </pic:nvPicPr>
                   <pic:blipFill>
-                    <a:blip r:embed="rId38">
+                    <a:blip r:embed="rId40">
                       <a:extLst>
                         <a:ext uri="{28A0092B-C50C-407E-A947-70E740481C1C}">
                           <a14:useLocalDpi xmlns:a14="http://schemas.microsoft.com/office/drawing/2010/main" val="0"/>
@@ -5953,7 +7148,23 @@
     </w:p>
     <w:p>
       <w:r>
-        <w:t xml:space="preserve">La comunicación con el microcontrolador se realizará por serial, la librería PySerial es la encargada de establecer esta comunicación. En primer lugar se deberá inicializar la comunicación, esto se hace con la función </w:t>
+        <w:t xml:space="preserve">La comunicación con el microcontrolador se realizará por serial, la librería </w:t>
+      </w:r>
+      <w:proofErr w:type="spellStart"/>
+      <w:r>
+        <w:t>PySerial</w:t>
+      </w:r>
+      <w:proofErr w:type="spellEnd"/>
+      <w:r>
+        <w:t xml:space="preserve"> es la encargada de establecer esta comunicación. En primer </w:t>
+      </w:r>
+      <w:proofErr w:type="gramStart"/>
+      <w:r>
+        <w:t>lugar</w:t>
+      </w:r>
+      <w:proofErr w:type="gramEnd"/>
+      <w:r>
+        <w:t xml:space="preserve"> se deberá inicializar la comunicación, esto se hace con la función </w:t>
       </w:r>
       <w:r>
         <w:rPr>
@@ -5962,7 +7173,15 @@
         <w:t>serial</w:t>
       </w:r>
       <w:r>
-        <w:t xml:space="preserve"> que recibe como parámetros el puerto donde esta conectado nuestro dispositivo y la velocidad de comunicación.</w:t>
+        <w:t xml:space="preserve"> que recibe como parámetros el puerto donde </w:t>
+      </w:r>
+      <w:proofErr w:type="spellStart"/>
+      <w:r>
+        <w:t>esta</w:t>
+      </w:r>
+      <w:proofErr w:type="spellEnd"/>
+      <w:r>
+        <w:t xml:space="preserve"> conectado nuestro dispositivo y la velocidad de comunicación.</w:t>
       </w:r>
     </w:p>
     <w:p>
@@ -5976,130 +7195,6 @@
             <wp:extent cx="6393815" cy="453390"/>
             <wp:effectExtent l="0" t="0" r="6985" b="3810"/>
             <wp:docPr id="23" name="Imagen 23"/>
-            <wp:cNvGraphicFramePr>
-              <a:graphicFrameLocks xmlns:a="http://schemas.openxmlformats.org/drawingml/2006/main" noChangeAspect="1"/>
-            </wp:cNvGraphicFramePr>
-            <a:graphic xmlns:a="http://schemas.openxmlformats.org/drawingml/2006/main">
-              <a:graphicData uri="http://schemas.openxmlformats.org/drawingml/2006/picture">
-                <pic:pic xmlns:pic="http://schemas.openxmlformats.org/drawingml/2006/picture">
-                  <pic:nvPicPr>
-                    <pic:cNvPr id="1" name=""/>
-                    <pic:cNvPicPr/>
-                  </pic:nvPicPr>
-                  <pic:blipFill>
-                    <a:blip r:embed="rId39"/>
-                    <a:stretch>
-                      <a:fillRect/>
-                    </a:stretch>
-                  </pic:blipFill>
-                  <pic:spPr>
-                    <a:xfrm>
-                      <a:off x="0" y="0"/>
-                      <a:ext cx="6393815" cy="453390"/>
-                    </a:xfrm>
-                    <a:prstGeom prst="rect">
-                      <a:avLst/>
-                    </a:prstGeom>
-                  </pic:spPr>
-                </pic:pic>
-              </a:graphicData>
-            </a:graphic>
-          </wp:inline>
-        </w:drawing>
-      </w:r>
-    </w:p>
-    <w:p>
-      <w:r>
-        <w:t xml:space="preserve">Después de haber realizado el correspondiente procesamiento a la imagen se usa la función </w:t>
-      </w:r>
-      <w:r>
-        <w:rPr>
-          <w:i/>
-        </w:rPr>
-        <w:t>write</w:t>
-      </w:r>
-      <w:r>
-        <w:t xml:space="preserve"> para iniciar</w:t>
-      </w:r>
-      <w:r>
-        <w:t xml:space="preserve">r la conexión entre Python y el microcontrolador. Esta función se encarga de imprimir el contenido de la variable “la” (‘A’) en el puerto serie lo cual desencadenará una serie de funciones en el microcontrolador las cuales se verán a detalle en la próxima sección. </w:t>
-      </w:r>
-    </w:p>
-    <w:p>
-      <w:r>
-        <w:rPr>
-          <w:noProof/>
-          <w:lang w:eastAsia="es-AR"/>
-        </w:rPr>
-        <w:lastRenderedPageBreak/>
-        <w:drawing>
-          <wp:inline distT="0" distB="0" distL="0" distR="0" wp14:anchorId="017D6699" wp14:editId="31158C5C">
-            <wp:extent cx="6393815" cy="441325"/>
-            <wp:effectExtent l="0" t="0" r="6985" b="0"/>
-            <wp:docPr id="25" name="Imagen 25"/>
-            <wp:cNvGraphicFramePr>
-              <a:graphicFrameLocks xmlns:a="http://schemas.openxmlformats.org/drawingml/2006/main" noChangeAspect="1"/>
-            </wp:cNvGraphicFramePr>
-            <a:graphic xmlns:a="http://schemas.openxmlformats.org/drawingml/2006/main">
-              <a:graphicData uri="http://schemas.openxmlformats.org/drawingml/2006/picture">
-                <pic:pic xmlns:pic="http://schemas.openxmlformats.org/drawingml/2006/picture">
-                  <pic:nvPicPr>
-                    <pic:cNvPr id="1" name=""/>
-                    <pic:cNvPicPr/>
-                  </pic:nvPicPr>
-                  <pic:blipFill>
-                    <a:blip r:embed="rId40"/>
-                    <a:stretch>
-                      <a:fillRect/>
-                    </a:stretch>
-                  </pic:blipFill>
-                  <pic:spPr>
-                    <a:xfrm>
-                      <a:off x="0" y="0"/>
-                      <a:ext cx="6393815" cy="441325"/>
-                    </a:xfrm>
-                    <a:prstGeom prst="rect">
-                      <a:avLst/>
-                    </a:prstGeom>
-                  </pic:spPr>
-                </pic:pic>
-              </a:graphicData>
-            </a:graphic>
-          </wp:inline>
-        </w:drawing>
-      </w:r>
-    </w:p>
-    <w:p/>
-    <w:p>
-      <w:r>
-        <w:tab/>
-      </w:r>
-      <w:r>
-        <w:tab/>
-        <w:t>2.4.9 Software del Microcontrolador</w:t>
-      </w:r>
-    </w:p>
-    <w:p>
-      <w:r>
-        <w:t xml:space="preserve">La programación del microcontrolador se realiza en el lenguaje C++, basándonos en los principios de la programación orientada a objetos, podemos separar en 3 grupo principales por un lado los servos, en segundo lugar el display y por último los leds.  </w:t>
-      </w:r>
-    </w:p>
-    <w:p>
-      <w:r>
-        <w:t>Para el desarrollo del programa nos ayudaremos con las siguientes librerías:</w:t>
-      </w:r>
-    </w:p>
-    <w:p>
-      <w:r>
-        <w:rPr>
-          <w:noProof/>
-          <w:lang w:eastAsia="es-AR"/>
-        </w:rPr>
-        <w:drawing>
-          <wp:inline distT="0" distB="0" distL="0" distR="0" wp14:anchorId="2A36FB19" wp14:editId="5BCE03ED">
-            <wp:extent cx="6393815" cy="817245"/>
-            <wp:effectExtent l="0" t="0" r="6985" b="1905"/>
-            <wp:docPr id="24" name="Imagen 24"/>
             <wp:cNvGraphicFramePr>
               <a:graphicFrameLocks xmlns:a="http://schemas.openxmlformats.org/drawingml/2006/main" noChangeAspect="1"/>
             </wp:cNvGraphicFramePr>
@@ -6119,7 +7214,7 @@
                   <pic:spPr>
                     <a:xfrm>
                       <a:off x="0" y="0"/>
-                      <a:ext cx="6393815" cy="817245"/>
+                      <a:ext cx="6393815" cy="453390"/>
                     </a:xfrm>
                     <a:prstGeom prst="rect">
                       <a:avLst/>
@@ -6134,7 +7229,29 @@
     </w:p>
     <w:p>
       <w:r>
-        <w:t>Vamos a inicializar nuestros objetos, en primer lugar, se definen los leds, mediante variables son asignados a los pines 12, 13 y 14 de nuestro Esp32.</w:t>
+        <w:t xml:space="preserve">Después de haber realizado el correspondiente procesamiento a la imagen se usa la función </w:t>
+      </w:r>
+      <w:proofErr w:type="spellStart"/>
+      <w:r>
+        <w:rPr>
+          <w:i/>
+        </w:rPr>
+        <w:t>write</w:t>
+      </w:r>
+      <w:proofErr w:type="spellEnd"/>
+      <w:r>
+        <w:t xml:space="preserve"> para </w:t>
+      </w:r>
+      <w:proofErr w:type="spellStart"/>
+      <w:r>
+        <w:t>iniciar</w:t>
+      </w:r>
+      <w:r>
+        <w:t>r</w:t>
+      </w:r>
+      <w:proofErr w:type="spellEnd"/>
+      <w:r>
+        <w:t xml:space="preserve"> la conexión entre Python y el microcontrolador. Esta función se encarga de imprimir el contenido de la variable “la” (‘A’) en el puerto serie lo cual desencadenará una serie de funciones en el microcontrolador las cuales se verán a detalle en la próxima sección. </w:t>
       </w:r>
     </w:p>
     <w:p>
@@ -6143,11 +7260,12 @@
           <w:noProof/>
           <w:lang w:eastAsia="es-AR"/>
         </w:rPr>
+        <w:lastRenderedPageBreak/>
         <w:drawing>
-          <wp:inline distT="0" distB="0" distL="0" distR="0" wp14:anchorId="01E84AD6" wp14:editId="66E801B4">
-            <wp:extent cx="6393815" cy="615950"/>
+          <wp:inline distT="0" distB="0" distL="0" distR="0" wp14:anchorId="017D6699" wp14:editId="31158C5C">
+            <wp:extent cx="6393815" cy="441325"/>
             <wp:effectExtent l="0" t="0" r="6985" b="0"/>
-            <wp:docPr id="27" name="Imagen 27"/>
+            <wp:docPr id="25" name="Imagen 25"/>
             <wp:cNvGraphicFramePr>
               <a:graphicFrameLocks xmlns:a="http://schemas.openxmlformats.org/drawingml/2006/main" noChangeAspect="1"/>
             </wp:cNvGraphicFramePr>
@@ -6167,7 +7285,7 @@
                   <pic:spPr>
                     <a:xfrm>
                       <a:off x="0" y="0"/>
-                      <a:ext cx="6393815" cy="615950"/>
+                      <a:ext cx="6393815" cy="441325"/>
                     </a:xfrm>
                     <a:prstGeom prst="rect">
                       <a:avLst/>
@@ -6180,9 +7298,40 @@
         </w:drawing>
       </w:r>
     </w:p>
-    <w:p>
-      <w:r>
-        <w:t>En segundo lugar, vamos a crear el objeto servo y asignarlo al pin 26 para su posterior control</w:t>
+    <w:p/>
+    <w:p>
+      <w:r>
+        <w:tab/>
+      </w:r>
+      <w:r>
+        <w:tab/>
+        <w:t>2.4.9 Software del Microcontrolador</w:t>
+      </w:r>
+    </w:p>
+    <w:p>
+      <w:r>
+        <w:t xml:space="preserve">La programación del microcontrolador se realiza en el lenguaje C++, basándonos en los principios de la programación orientada a objetos, podemos separar en 3 grupo principales por un lado los servos, en segundo </w:t>
+      </w:r>
+      <w:proofErr w:type="gramStart"/>
+      <w:r>
+        <w:t>lugar</w:t>
+      </w:r>
+      <w:proofErr w:type="gramEnd"/>
+      <w:r>
+        <w:t xml:space="preserve"> el </w:t>
+      </w:r>
+      <w:proofErr w:type="spellStart"/>
+      <w:r>
+        <w:t>display</w:t>
+      </w:r>
+      <w:proofErr w:type="spellEnd"/>
+      <w:r>
+        <w:t xml:space="preserve"> y por último los leds.  </w:t>
+      </w:r>
+    </w:p>
+    <w:p>
+      <w:r>
+        <w:t>Para el desarrollo del programa nos ayudaremos con las siguientes librerías:</w:t>
       </w:r>
     </w:p>
     <w:p>
@@ -6192,10 +7341,10 @@
           <w:lang w:eastAsia="es-AR"/>
         </w:rPr>
         <w:drawing>
-          <wp:inline distT="0" distB="0" distL="0" distR="0" wp14:anchorId="20C13867" wp14:editId="611DC95F">
-            <wp:extent cx="6393815" cy="522605"/>
-            <wp:effectExtent l="0" t="0" r="6985" b="0"/>
-            <wp:docPr id="28" name="Imagen 28"/>
+          <wp:inline distT="0" distB="0" distL="0" distR="0" wp14:anchorId="2A36FB19" wp14:editId="5BCE03ED">
+            <wp:extent cx="6393815" cy="817245"/>
+            <wp:effectExtent l="0" t="0" r="6985" b="1905"/>
+            <wp:docPr id="24" name="Imagen 24"/>
             <wp:cNvGraphicFramePr>
               <a:graphicFrameLocks xmlns:a="http://schemas.openxmlformats.org/drawingml/2006/main" noChangeAspect="1"/>
             </wp:cNvGraphicFramePr>
@@ -6215,7 +7364,7 @@
                   <pic:spPr>
                     <a:xfrm>
                       <a:off x="0" y="0"/>
-                      <a:ext cx="6393815" cy="522605"/>
+                      <a:ext cx="6393815" cy="817245"/>
                     </a:xfrm>
                     <a:prstGeom prst="rect">
                       <a:avLst/>
@@ -6230,16 +7379,7 @@
     </w:p>
     <w:p>
       <w:r>
-        <w:t xml:space="preserve">Y por </w:t>
-      </w:r>
-      <w:r>
-        <w:t>último</w:t>
-      </w:r>
-      <w:r>
-        <w:t xml:space="preserve"> vamos a definir el objeto display el cual tendrá una comunicación con el microcontrolador por i2c en la dirección 0x27. Aquí también se definen los parámetros de cuantas filas y columnas tendrá </w:t>
-      </w:r>
-      <w:r>
-        <w:t>nuestro display en este caso es de 16x2</w:t>
+        <w:t>Vamos a inicializar nuestros objetos, en primer lugar, se definen los leds, mediante variables son asignados a los pines 12, 13 y 14 de nuestro Esp32.</w:t>
       </w:r>
     </w:p>
     <w:p>
@@ -6249,10 +7389,10 @@
           <w:lang w:eastAsia="es-AR"/>
         </w:rPr>
         <w:drawing>
-          <wp:inline distT="0" distB="0" distL="0" distR="0" wp14:anchorId="69B11090" wp14:editId="7A64BB1B">
-            <wp:extent cx="6393815" cy="328930"/>
+          <wp:inline distT="0" distB="0" distL="0" distR="0" wp14:anchorId="01E84AD6" wp14:editId="66E801B4">
+            <wp:extent cx="6393815" cy="615950"/>
             <wp:effectExtent l="0" t="0" r="6985" b="0"/>
-            <wp:docPr id="29" name="Imagen 29"/>
+            <wp:docPr id="27" name="Imagen 27"/>
             <wp:cNvGraphicFramePr>
               <a:graphicFrameLocks xmlns:a="http://schemas.openxmlformats.org/drawingml/2006/main" noChangeAspect="1"/>
             </wp:cNvGraphicFramePr>
@@ -6272,7 +7412,7 @@
                   <pic:spPr>
                     <a:xfrm>
                       <a:off x="0" y="0"/>
-                      <a:ext cx="6393815" cy="328930"/>
+                      <a:ext cx="6393815" cy="615950"/>
                     </a:xfrm>
                     <a:prstGeom prst="rect">
                       <a:avLst/>
@@ -6287,12 +7427,7 @@
     </w:p>
     <w:p>
       <w:r>
-        <w:t>Después de tener nuestros objetos definidos e inicializados se procede a establecer las configuraciones (estas instrucciones solo se realizan una vez cuando es encendido el microcontrolador).</w:t>
-      </w:r>
-    </w:p>
-    <w:p>
-      <w:r>
-        <w:t>Lo primero es establecer una comunicación serial la cual nos permite tener la conexión con el software desarrollado en Python. Es importante que en el desarrollo de ambos programas se utilice la misma velocidad de trasmisión (por ejemplo 9600).</w:t>
+        <w:t>En segundo lugar, vamos a crear el objeto servo y asignarlo al pin 26 para su posterior control</w:t>
       </w:r>
     </w:p>
     <w:p>
@@ -6302,10 +7437,10 @@
           <w:lang w:eastAsia="es-AR"/>
         </w:rPr>
         <w:drawing>
-          <wp:inline distT="0" distB="0" distL="0" distR="0" wp14:anchorId="33CB0556" wp14:editId="6E472377">
-            <wp:extent cx="6393815" cy="579755"/>
+          <wp:inline distT="0" distB="0" distL="0" distR="0" wp14:anchorId="20C13867" wp14:editId="611DC95F">
+            <wp:extent cx="6393815" cy="522605"/>
             <wp:effectExtent l="0" t="0" r="6985" b="0"/>
-            <wp:docPr id="30" name="Imagen 30"/>
+            <wp:docPr id="28" name="Imagen 28"/>
             <wp:cNvGraphicFramePr>
               <a:graphicFrameLocks xmlns:a="http://schemas.openxmlformats.org/drawingml/2006/main" noChangeAspect="1"/>
             </wp:cNvGraphicFramePr>
@@ -6325,7 +7460,7 @@
                   <pic:spPr>
                     <a:xfrm>
                       <a:off x="0" y="0"/>
-                      <a:ext cx="6393815" cy="579755"/>
+                      <a:ext cx="6393815" cy="522605"/>
                     </a:xfrm>
                     <a:prstGeom prst="rect">
                       <a:avLst/>
@@ -6340,7 +7475,32 @@
     </w:p>
     <w:p>
       <w:r>
-        <w:t>Después configuramos nuestros pines como salidas digitales para poder realizar el encendido y apagado de los leds</w:t>
+        <w:t xml:space="preserve">Y por </w:t>
+      </w:r>
+      <w:r>
+        <w:t>último</w:t>
+      </w:r>
+      <w:r>
+        <w:t xml:space="preserve"> vamos a definir el objeto </w:t>
+      </w:r>
+      <w:proofErr w:type="spellStart"/>
+      <w:r>
+        <w:t>display</w:t>
+      </w:r>
+      <w:proofErr w:type="spellEnd"/>
+      <w:r>
+        <w:t xml:space="preserve"> el cual tendrá una comunicación con el microcontrolador por i2c en la dirección 0x27. Aquí también se definen los parámetros de cuantas filas y columnas tendrá </w:t>
+      </w:r>
+      <w:r>
+        <w:t xml:space="preserve">nuestro </w:t>
+      </w:r>
+      <w:proofErr w:type="spellStart"/>
+      <w:r>
+        <w:t>display</w:t>
+      </w:r>
+      <w:proofErr w:type="spellEnd"/>
+      <w:r>
+        <w:t xml:space="preserve"> en este caso es de 16x2</w:t>
       </w:r>
     </w:p>
     <w:p>
@@ -6349,12 +7509,11 @@
           <w:noProof/>
           <w:lang w:eastAsia="es-AR"/>
         </w:rPr>
-        <w:lastRenderedPageBreak/>
         <w:drawing>
-          <wp:inline distT="0" distB="0" distL="0" distR="0" wp14:anchorId="19E655E9" wp14:editId="3F1E561E">
-            <wp:extent cx="6393815" cy="594995"/>
+          <wp:inline distT="0" distB="0" distL="0" distR="0" wp14:anchorId="69B11090" wp14:editId="7A64BB1B">
+            <wp:extent cx="6393815" cy="328930"/>
             <wp:effectExtent l="0" t="0" r="6985" b="0"/>
-            <wp:docPr id="31" name="Imagen 31"/>
+            <wp:docPr id="29" name="Imagen 29"/>
             <wp:cNvGraphicFramePr>
               <a:graphicFrameLocks xmlns:a="http://schemas.openxmlformats.org/drawingml/2006/main" noChangeAspect="1"/>
             </wp:cNvGraphicFramePr>
@@ -6374,7 +7533,7 @@
                   <pic:spPr>
                     <a:xfrm>
                       <a:off x="0" y="0"/>
-                      <a:ext cx="6393815" cy="594995"/>
+                      <a:ext cx="6393815" cy="328930"/>
                     </a:xfrm>
                     <a:prstGeom prst="rect">
                       <a:avLst/>
@@ -6389,7 +7548,12 @@
     </w:p>
     <w:p>
       <w:r>
-        <w:t>Seguido iniciamos el servomotor y lo ponemos en la posición 0</w:t>
+        <w:t>Después de tener nuestros objetos definidos e inicializados se procede a establecer las configuraciones (estas instrucciones solo se realizan una vez cuando es encendido el microcontrolador).</w:t>
+      </w:r>
+    </w:p>
+    <w:p>
+      <w:r>
+        <w:t>Lo primero es establecer una comunicación serial la cual nos permite tener la conexión con el software desarrollado en Python. Es importante que en el desarrollo de ambos programas se utilice la misma velocidad de trasmisión (por ejemplo 9600).</w:t>
       </w:r>
     </w:p>
     <w:p>
@@ -6399,10 +7563,10 @@
           <w:lang w:eastAsia="es-AR"/>
         </w:rPr>
         <w:drawing>
-          <wp:inline distT="0" distB="0" distL="0" distR="0" wp14:anchorId="1DA28043" wp14:editId="400A948E">
-            <wp:extent cx="6393815" cy="462280"/>
+          <wp:inline distT="0" distB="0" distL="0" distR="0" wp14:anchorId="33CB0556" wp14:editId="6E472377">
+            <wp:extent cx="6393815" cy="579755"/>
             <wp:effectExtent l="0" t="0" r="6985" b="0"/>
-            <wp:docPr id="32" name="Imagen 32"/>
+            <wp:docPr id="30" name="Imagen 30"/>
             <wp:cNvGraphicFramePr>
               <a:graphicFrameLocks xmlns:a="http://schemas.openxmlformats.org/drawingml/2006/main" noChangeAspect="1"/>
             </wp:cNvGraphicFramePr>
@@ -6422,7 +7586,7 @@
                   <pic:spPr>
                     <a:xfrm>
                       <a:off x="0" y="0"/>
-                      <a:ext cx="6393815" cy="462280"/>
+                      <a:ext cx="6393815" cy="579755"/>
                     </a:xfrm>
                     <a:prstGeom prst="rect">
                       <a:avLst/>
@@ -6437,7 +7601,7 @@
     </w:p>
     <w:p>
       <w:r>
-        <w:t xml:space="preserve">Y por último encendemos y mostramos un primer mensaje de bienvenida en el display </w:t>
+        <w:t>Después configuramos nuestros pines como salidas digitales para poder realizar el encendido y apagado de los leds</w:t>
       </w:r>
     </w:p>
     <w:p>
@@ -6446,11 +7610,12 @@
           <w:noProof/>
           <w:lang w:eastAsia="es-AR"/>
         </w:rPr>
+        <w:lastRenderedPageBreak/>
         <w:drawing>
-          <wp:inline distT="0" distB="0" distL="0" distR="0" wp14:anchorId="20C395C6" wp14:editId="34B62FE2">
-            <wp:extent cx="6393815" cy="979805"/>
+          <wp:inline distT="0" distB="0" distL="0" distR="0" wp14:anchorId="19E655E9" wp14:editId="3F1E561E">
+            <wp:extent cx="6393815" cy="594995"/>
             <wp:effectExtent l="0" t="0" r="6985" b="0"/>
-            <wp:docPr id="33" name="Imagen 33"/>
+            <wp:docPr id="31" name="Imagen 31"/>
             <wp:cNvGraphicFramePr>
               <a:graphicFrameLocks xmlns:a="http://schemas.openxmlformats.org/drawingml/2006/main" noChangeAspect="1"/>
             </wp:cNvGraphicFramePr>
@@ -6470,7 +7635,7 @@
                   <pic:spPr>
                     <a:xfrm>
                       <a:off x="0" y="0"/>
-                      <a:ext cx="6393815" cy="979805"/>
+                      <a:ext cx="6393815" cy="594995"/>
                     </a:xfrm>
                     <a:prstGeom prst="rect">
                       <a:avLst/>
@@ -6485,35 +7650,7 @@
     </w:p>
     <w:p>
       <w:r>
-        <w:t>Continuando con nuestro programa entramos a definir lo que se ejecutara indefinidamente en nuestro loop o lazo infinito.</w:t>
-      </w:r>
-    </w:p>
-    <w:p>
-      <w:r>
-        <w:t>En este caso lo que hace el código es leer constantemente el puerto serial y de acuerdo a lo que haya imprimido el código en Python realizara una determinada</w:t>
-      </w:r>
-      <w:r>
-        <w:t xml:space="preserve"> secuencia</w:t>
-      </w:r>
-      <w:r>
-        <w:t xml:space="preserve"> de acciones.</w:t>
-      </w:r>
-    </w:p>
-    <w:p>
-      <w:r>
-        <w:t xml:space="preserve">Por </w:t>
-      </w:r>
-      <w:r>
-        <w:t>ejemplo,</w:t>
-      </w:r>
-      <w:r>
-        <w:t xml:space="preserve"> para el caso de que el programa nos haya enviado un carácter ‘A’ se ejecutaran las acciones para un limón amarillo las cuales son: encender led amarillo, mover servo 180° e imprimir en el display un mensaje de que el limón es aceptado para exportación</w:t>
-      </w:r>
-      <w:r>
-        <w:t xml:space="preserve">, esto después se replica para los casos en el que el limón es verde o rechazado. </w:t>
-      </w:r>
-      <w:r>
-        <w:t xml:space="preserve"> </w:t>
+        <w:t>Seguido iniciamos el servomotor y lo ponemos en la posición 0</w:t>
       </w:r>
     </w:p>
     <w:p>
@@ -6523,10 +7660,10 @@
           <w:lang w:eastAsia="es-AR"/>
         </w:rPr>
         <w:drawing>
-          <wp:inline distT="0" distB="0" distL="0" distR="0" wp14:anchorId="1AFDAD5F" wp14:editId="7C4FA270">
-            <wp:extent cx="6393815" cy="2644140"/>
-            <wp:effectExtent l="0" t="0" r="6985" b="3810"/>
-            <wp:docPr id="34" name="Imagen 34"/>
+          <wp:inline distT="0" distB="0" distL="0" distR="0" wp14:anchorId="1DA28043" wp14:editId="400A948E">
+            <wp:extent cx="6393815" cy="462280"/>
+            <wp:effectExtent l="0" t="0" r="6985" b="0"/>
+            <wp:docPr id="32" name="Imagen 32"/>
             <wp:cNvGraphicFramePr>
               <a:graphicFrameLocks xmlns:a="http://schemas.openxmlformats.org/drawingml/2006/main" noChangeAspect="1"/>
             </wp:cNvGraphicFramePr>
@@ -6546,6 +7683,154 @@
                   <pic:spPr>
                     <a:xfrm>
                       <a:off x="0" y="0"/>
+                      <a:ext cx="6393815" cy="462280"/>
+                    </a:xfrm>
+                    <a:prstGeom prst="rect">
+                      <a:avLst/>
+                    </a:prstGeom>
+                  </pic:spPr>
+                </pic:pic>
+              </a:graphicData>
+            </a:graphic>
+          </wp:inline>
+        </w:drawing>
+      </w:r>
+    </w:p>
+    <w:p>
+      <w:r>
+        <w:t xml:space="preserve">Y por último encendemos y mostramos un primer mensaje de bienvenida en el </w:t>
+      </w:r>
+      <w:proofErr w:type="spellStart"/>
+      <w:r>
+        <w:t>display</w:t>
+      </w:r>
+      <w:proofErr w:type="spellEnd"/>
+      <w:r>
+        <w:t xml:space="preserve"> </w:t>
+      </w:r>
+    </w:p>
+    <w:p>
+      <w:r>
+        <w:rPr>
+          <w:noProof/>
+          <w:lang w:eastAsia="es-AR"/>
+        </w:rPr>
+        <w:drawing>
+          <wp:inline distT="0" distB="0" distL="0" distR="0" wp14:anchorId="20C395C6" wp14:editId="34B62FE2">
+            <wp:extent cx="6393815" cy="979805"/>
+            <wp:effectExtent l="0" t="0" r="6985" b="0"/>
+            <wp:docPr id="33" name="Imagen 33"/>
+            <wp:cNvGraphicFramePr>
+              <a:graphicFrameLocks xmlns:a="http://schemas.openxmlformats.org/drawingml/2006/main" noChangeAspect="1"/>
+            </wp:cNvGraphicFramePr>
+            <a:graphic xmlns:a="http://schemas.openxmlformats.org/drawingml/2006/main">
+              <a:graphicData uri="http://schemas.openxmlformats.org/drawingml/2006/picture">
+                <pic:pic xmlns:pic="http://schemas.openxmlformats.org/drawingml/2006/picture">
+                  <pic:nvPicPr>
+                    <pic:cNvPr id="1" name=""/>
+                    <pic:cNvPicPr/>
+                  </pic:nvPicPr>
+                  <pic:blipFill>
+                    <a:blip r:embed="rId50"/>
+                    <a:stretch>
+                      <a:fillRect/>
+                    </a:stretch>
+                  </pic:blipFill>
+                  <pic:spPr>
+                    <a:xfrm>
+                      <a:off x="0" y="0"/>
+                      <a:ext cx="6393815" cy="979805"/>
+                    </a:xfrm>
+                    <a:prstGeom prst="rect">
+                      <a:avLst/>
+                    </a:prstGeom>
+                  </pic:spPr>
+                </pic:pic>
+              </a:graphicData>
+            </a:graphic>
+          </wp:inline>
+        </w:drawing>
+      </w:r>
+    </w:p>
+    <w:p>
+      <w:r>
+        <w:t xml:space="preserve">Continuando con nuestro programa entramos a definir lo que se ejecutara indefinidamente en nuestro </w:t>
+      </w:r>
+      <w:proofErr w:type="spellStart"/>
+      <w:r>
+        <w:t>loop</w:t>
+      </w:r>
+      <w:proofErr w:type="spellEnd"/>
+      <w:r>
+        <w:t xml:space="preserve"> o lazo infinito.</w:t>
+      </w:r>
+    </w:p>
+    <w:p>
+      <w:r>
+        <w:t>En este caso lo que hace el código es leer constantemente el puerto serial y de acuerdo a lo que haya imprimido el código en Python realizara una determinada</w:t>
+      </w:r>
+      <w:r>
+        <w:t xml:space="preserve"> secuencia</w:t>
+      </w:r>
+      <w:r>
+        <w:t xml:space="preserve"> de acciones.</w:t>
+      </w:r>
+    </w:p>
+    <w:p>
+      <w:r>
+        <w:t xml:space="preserve">Por </w:t>
+      </w:r>
+      <w:r>
+        <w:t>ejemplo,</w:t>
+      </w:r>
+      <w:r>
+        <w:t xml:space="preserve"> para el caso de que el programa nos haya enviado un carácter ‘A’ se ejecutaran las acciones para un limón amarillo las cuales son: encender led amarillo, mover servo 180° e imprimir en el </w:t>
+      </w:r>
+      <w:proofErr w:type="spellStart"/>
+      <w:r>
+        <w:t>display</w:t>
+      </w:r>
+      <w:proofErr w:type="spellEnd"/>
+      <w:r>
+        <w:t xml:space="preserve"> un mensaje de que el limón es aceptado para exportación</w:t>
+      </w:r>
+      <w:r>
+        <w:t xml:space="preserve">, esto después se replica para los casos en el que el limón es verde o rechazado. </w:t>
+      </w:r>
+      <w:r>
+        <w:t xml:space="preserve"> </w:t>
+      </w:r>
+    </w:p>
+    <w:p>
+      <w:r>
+        <w:rPr>
+          <w:noProof/>
+          <w:lang w:eastAsia="es-AR"/>
+        </w:rPr>
+        <w:drawing>
+          <wp:inline distT="0" distB="0" distL="0" distR="0" wp14:anchorId="1AFDAD5F" wp14:editId="7C4FA270">
+            <wp:extent cx="6393815" cy="2644140"/>
+            <wp:effectExtent l="0" t="0" r="6985" b="3810"/>
+            <wp:docPr id="34" name="Imagen 34"/>
+            <wp:cNvGraphicFramePr>
+              <a:graphicFrameLocks xmlns:a="http://schemas.openxmlformats.org/drawingml/2006/main" noChangeAspect="1"/>
+            </wp:cNvGraphicFramePr>
+            <a:graphic xmlns:a="http://schemas.openxmlformats.org/drawingml/2006/main">
+              <a:graphicData uri="http://schemas.openxmlformats.org/drawingml/2006/picture">
+                <pic:pic xmlns:pic="http://schemas.openxmlformats.org/drawingml/2006/picture">
+                  <pic:nvPicPr>
+                    <pic:cNvPr id="1" name=""/>
+                    <pic:cNvPicPr/>
+                  </pic:nvPicPr>
+                  <pic:blipFill>
+                    <a:blip r:embed="rId51"/>
+                    <a:stretch>
+                      <a:fillRect/>
+                    </a:stretch>
+                  </pic:blipFill>
+                  <pic:spPr>
+                    <a:xfrm>
+                      <a:off x="0" y="0"/>
                       <a:ext cx="6393815" cy="2644140"/>
                     </a:xfrm>
                     <a:prstGeom prst="rect">
@@ -6595,7 +7880,7 @@
                     </pic:cNvPicPr>
                   </pic:nvPicPr>
                   <pic:blipFill>
-                    <a:blip r:embed="rId50">
+                    <a:blip r:embed="rId52">
                       <a:extLst>
                         <a:ext uri="{28A0092B-C50C-407E-A947-70E740481C1C}">
                           <a14:useLocalDpi xmlns:a14="http://schemas.microsoft.com/office/drawing/2010/main" val="0"/>
@@ -6652,7 +7937,7 @@
                     </pic:cNvPicPr>
                   </pic:nvPicPr>
                   <pic:blipFill>
-                    <a:blip r:embed="rId51">
+                    <a:blip r:embed="rId53">
                       <a:extLst>
                         <a:ext uri="{28A0092B-C50C-407E-A947-70E740481C1C}">
                           <a14:useLocalDpi xmlns:a14="http://schemas.microsoft.com/office/drawing/2010/main" val="0"/>
@@ -6832,8 +8117,30 @@
       <w:r>
         <w:t xml:space="preserve"> </w:t>
       </w:r>
-      <w:r>
-        <w:t>https://www.python.org/</w:t>
+      <w:proofErr w:type="spellStart"/>
+      <w:r>
+        <w:t>I</w:t>
+      </w:r>
+      <w:r>
+        <w:t>soyeta</w:t>
+      </w:r>
+      <w:proofErr w:type="spellEnd"/>
+      <w:r>
+        <w:t>:</w:t>
+      </w:r>
+      <w:r>
+        <w:t xml:space="preserve"> o isohieta es una </w:t>
+      </w:r>
+      <w:proofErr w:type="spellStart"/>
+      <w:r>
+        <w:t>isolínea</w:t>
+      </w:r>
+      <w:proofErr w:type="spellEnd"/>
+      <w:r>
+        <w:t xml:space="preserve"> que une los puntos en un plano cartográfico que presentan la misma precipitación en la unidad de tiempo considerada</w:t>
+      </w:r>
+      <w:r>
+        <w:t>.</w:t>
       </w:r>
     </w:p>
   </w:footnote>
@@ -6849,7 +8156,10 @@
         <w:footnoteRef/>
       </w:r>
       <w:r>
-        <w:t xml:space="preserve"> https://opencv.org/</w:t>
+        <w:t xml:space="preserve"> </w:t>
+      </w:r>
+      <w:r>
+        <w:t>Fuente: INTA (2020).</w:t>
       </w:r>
     </w:p>
   </w:footnote>
@@ -6868,7 +8178,7 @@
         <w:t xml:space="preserve"> </w:t>
       </w:r>
       <w:r>
-        <w:t>https://numpy.org/</w:t>
+        <w:t>Fuente: INTA (2020).</w:t>
       </w:r>
     </w:p>
   </w:footnote>
@@ -6887,7 +8197,7 @@
         <w:t xml:space="preserve"> </w:t>
       </w:r>
       <w:r>
-        <w:t>https://pythonhosted.org/pyserial/</w:t>
+        <w:t>https://www.python.org/</w:t>
       </w:r>
     </w:p>
   </w:footnote>
@@ -6903,10 +8213,7 @@
         <w:footnoteRef/>
       </w:r>
       <w:r>
-        <w:t xml:space="preserve"> </w:t>
-      </w:r>
-      <w:r>
-        <w:t>https://www.qt.io/</w:t>
+        <w:t xml:space="preserve"> https://opencv.org/</w:t>
       </w:r>
     </w:p>
   </w:footnote>
@@ -6925,11 +8232,68 @@
         <w:t xml:space="preserve"> </w:t>
       </w:r>
       <w:r>
-        <w:t>https://code.visualstudio.com/</w:t>
+        <w:t>https://numpy.org/</w:t>
       </w:r>
     </w:p>
   </w:footnote>
   <w:footnote w:id="9">
+    <w:p>
+      <w:pPr>
+        <w:pStyle w:val="Textonotapie"/>
+      </w:pPr>
+      <w:r>
+        <w:rPr>
+          <w:rStyle w:val="Refdenotaalpie"/>
+        </w:rPr>
+        <w:footnoteRef/>
+      </w:r>
+      <w:r>
+        <w:t xml:space="preserve"> </w:t>
+      </w:r>
+      <w:r>
+        <w:t>https://pythonhosted.org/pyserial/</w:t>
+      </w:r>
+    </w:p>
+  </w:footnote>
+  <w:footnote w:id="10">
+    <w:p>
+      <w:pPr>
+        <w:pStyle w:val="Textonotapie"/>
+      </w:pPr>
+      <w:r>
+        <w:rPr>
+          <w:rStyle w:val="Refdenotaalpie"/>
+        </w:rPr>
+        <w:footnoteRef/>
+      </w:r>
+      <w:r>
+        <w:t xml:space="preserve"> </w:t>
+      </w:r>
+      <w:r>
+        <w:t>https://www.qt.io/</w:t>
+      </w:r>
+    </w:p>
+  </w:footnote>
+  <w:footnote w:id="11">
+    <w:p>
+      <w:pPr>
+        <w:pStyle w:val="Textonotapie"/>
+      </w:pPr>
+      <w:r>
+        <w:rPr>
+          <w:rStyle w:val="Refdenotaalpie"/>
+        </w:rPr>
+        <w:footnoteRef/>
+      </w:r>
+      <w:r>
+        <w:t xml:space="preserve"> </w:t>
+      </w:r>
+      <w:r>
+        <w:t>https://code.visualstudio.com/</w:t>
+      </w:r>
+    </w:p>
+  </w:footnote>
+  <w:footnote w:id="12">
     <w:p>
       <w:pPr>
         <w:pStyle w:val="Textonotapie"/>
@@ -6956,7 +8320,7 @@
       </w:r>
     </w:p>
   </w:footnote>
-  <w:footnote w:id="10">
+  <w:footnote w:id="13">
     <w:p>
       <w:pPr>
         <w:pStyle w:val="Textonotapie"/>
@@ -10493,7 +11857,7 @@
 </file>
 
 <file path=customXml/itemProps1.xml><?xml version="1.0" encoding="utf-8"?>
-<ds:datastoreItem xmlns:ds="http://schemas.openxmlformats.org/officeDocument/2006/customXml" ds:itemID="{24371965-7026-483A-8D9F-49CC435783E9}">
+<ds:datastoreItem xmlns:ds="http://schemas.openxmlformats.org/officeDocument/2006/customXml" ds:itemID="{DD683517-DEF6-4944-B5B1-EF6F66B1F979}">
   <ds:schemaRefs>
     <ds:schemaRef ds:uri="http://schemas.openxmlformats.org/officeDocument/2006/bibliography"/>
   </ds:schemaRefs>

</xml_diff>

<commit_message>
Bases Teoricas - Requerimentos
</commit_message>
<xml_diff>
--- a/tesis.docx
+++ b/tesis.docx
@@ -1443,7 +1443,19 @@
         <w:rPr>
           <w:i/>
         </w:rPr>
-        <w:t>Fig1-</w:t>
+        <w:t>Fig</w:t>
+      </w:r>
+      <w:r>
+        <w:rPr>
+          <w:i/>
+        </w:rPr>
+        <w:t>.</w:t>
+      </w:r>
+      <w:r>
+        <w:rPr>
+          <w:i/>
+        </w:rPr>
+        <w:t>1-</w:t>
       </w:r>
       <w:r>
         <w:t xml:space="preserve"> </w:t>
@@ -1623,7 +1635,19 @@
         <w:rPr>
           <w:i/>
         </w:rPr>
-        <w:t xml:space="preserve">Fig2 - </w:t>
+        <w:t>Fig</w:t>
+      </w:r>
+      <w:r>
+        <w:rPr>
+          <w:i/>
+        </w:rPr>
+        <w:t>.</w:t>
+      </w:r>
+      <w:r>
+        <w:rPr>
+          <w:i/>
+        </w:rPr>
+        <w:t xml:space="preserve">2 - </w:t>
       </w:r>
       <w:r>
         <w:rPr>
@@ -1651,8 +1675,8 @@
         <w:lastRenderedPageBreak/>
         <w:drawing>
           <wp:inline distT="0" distB="0" distL="0" distR="0" wp14:anchorId="76B36117" wp14:editId="5AA0A5AA">
-            <wp:extent cx="4972050" cy="2718724"/>
-            <wp:effectExtent l="171450" t="171450" r="190500" b="177165"/>
+            <wp:extent cx="4346811" cy="2376843"/>
+            <wp:effectExtent l="171450" t="190500" r="187325" b="194945"/>
             <wp:docPr id="47" name="Imagen 47"/>
             <wp:cNvGraphicFramePr>
               <a:graphicFrameLocks xmlns:a="http://schemas.openxmlformats.org/drawingml/2006/main" noChangeAspect="1"/>
@@ -1682,7 +1706,7 @@
                   <pic:spPr bwMode="auto">
                     <a:xfrm>
                       <a:off x="0" y="0"/>
-                      <a:ext cx="5000857" cy="2734476"/>
+                      <a:ext cx="4381675" cy="2395907"/>
                     </a:xfrm>
                     <a:prstGeom prst="rect">
                       <a:avLst/>
@@ -1735,7 +1759,19 @@
         <w:rPr>
           <w:i/>
         </w:rPr>
-        <w:t>Fig3 - Superficie cultivada con citrus a nivel departamental (ha)</w:t>
+        <w:t>Fig</w:t>
+      </w:r>
+      <w:r>
+        <w:rPr>
+          <w:i/>
+        </w:rPr>
+        <w:t>.</w:t>
+      </w:r>
+      <w:r>
+        <w:rPr>
+          <w:i/>
+        </w:rPr>
+        <w:t>3 - Superficie cultivada con citrus a nivel departamental (ha)</w:t>
       </w:r>
       <w:r>
         <w:rPr>
@@ -1827,42 +1863,1079 @@
         <w:t xml:space="preserve"> </w:t>
       </w:r>
       <w:r>
-        <w:t>visión artificial las diferentes categorías de limón: SUPERIOR, CATEGORIA I,</w:t>
+        <w:t xml:space="preserve">visión artificial las diferentes categorías de limón: </w:t>
+      </w:r>
+      <w:r>
+        <w:t>EXPORTACIÓN, INSDUSTRIA LOCAL y RECHAZADOS. Estas categorías surgen t</w:t>
+      </w:r>
+      <w:r>
+        <w:t>eniendo en cuenta los diferentes parámetros de clasificación descriptos en</w:t>
       </w:r>
       <w:r>
         <w:t xml:space="preserve"> </w:t>
       </w:r>
       <w:r>
-        <w:t>CATEGORIA II y una cuarta categoría con los descartados que van para industria</w:t>
+        <w:t xml:space="preserve">“PROTOCOLO DE CALIDAD PARA LIMÓN FRESCO - Resolución </w:t>
+      </w:r>
+      <w:proofErr w:type="spellStart"/>
+      <w:r>
+        <w:t>SAGyP</w:t>
+      </w:r>
+      <w:proofErr w:type="spellEnd"/>
+      <w:r>
+        <w:t xml:space="preserve"> N°:</w:t>
       </w:r>
       <w:r>
         <w:t xml:space="preserve"> </w:t>
       </w:r>
       <w:r>
-        <w:t>local. Teniendo en cuenta los diferentes parámetros de clasificación descriptos en</w:t>
-      </w:r>
-      <w:r>
-        <w:t xml:space="preserve"> </w:t>
-      </w:r>
-      <w:r>
-        <w:t xml:space="preserve">“PROTOCOLO DE CALIDAD PARA LIMÓN FRESCO - Resolución </w:t>
+        <w:t>371/2015” los cuales se detallan a continuación:</w:t>
+      </w:r>
+    </w:p>
+    <w:p>
+      <w:pPr>
+        <w:rPr>
+          <w:u w:val="single"/>
+        </w:rPr>
+      </w:pPr>
+    </w:p>
+    <w:p>
+      <w:pPr>
+        <w:rPr>
+          <w:u w:val="single"/>
+        </w:rPr>
+      </w:pPr>
+      <w:r>
+        <w:rPr>
+          <w:u w:val="single"/>
+        </w:rPr>
+        <w:t>Requerimientos generales</w:t>
+      </w:r>
+    </w:p>
+    <w:p>
+      <w:r>
+        <w:t>En todas las categorías los cítricos deberán estar:</w:t>
+      </w:r>
+    </w:p>
+    <w:p>
+      <w:pPr>
+        <w:ind w:firstLine="426"/>
+      </w:pPr>
+      <w:r>
+        <w:t>•</w:t>
+      </w:r>
+      <w:r>
+        <w:tab/>
+        <w:t>Enteros.</w:t>
+      </w:r>
+    </w:p>
+    <w:p>
+      <w:pPr>
+        <w:ind w:firstLine="426"/>
+      </w:pPr>
+      <w:r>
+        <w:t>•</w:t>
+      </w:r>
+      <w:r>
+        <w:tab/>
+        <w:t>Bien formados.</w:t>
+      </w:r>
+    </w:p>
+    <w:p>
+      <w:pPr>
+        <w:ind w:firstLine="426"/>
+      </w:pPr>
+      <w:r>
+        <w:t>•</w:t>
+      </w:r>
+      <w:r>
+        <w:tab/>
+        <w:t>Exentos de heridas y magulladuras cicatrizadas de importancia.</w:t>
+      </w:r>
+    </w:p>
+    <w:p>
+      <w:pPr>
+        <w:ind w:firstLine="426"/>
+      </w:pPr>
+      <w:r>
+        <w:t>•</w:t>
+      </w:r>
+      <w:r>
+        <w:tab/>
+        <w:t>Sanos, quedando excluidos los productos que presenten podredumbre u otras alteraciones que los hagan impropios para el consumo.</w:t>
+      </w:r>
+    </w:p>
+    <w:p>
+      <w:pPr>
+        <w:ind w:firstLine="426"/>
+      </w:pPr>
+      <w:r>
+        <w:t>•</w:t>
+      </w:r>
+      <w:r>
+        <w:tab/>
+        <w:t>Limpios, prácticamente exentos de materias extrañas visibles.</w:t>
+      </w:r>
+    </w:p>
+    <w:p>
+      <w:pPr>
+        <w:ind w:firstLine="426"/>
+      </w:pPr>
+      <w:r>
+        <w:lastRenderedPageBreak/>
+        <w:t>•</w:t>
+      </w:r>
+      <w:r>
+        <w:tab/>
+        <w:t>Prácticamente exentos de plagas o de los daños que ellas causan.</w:t>
+      </w:r>
+    </w:p>
+    <w:p>
+      <w:pPr>
+        <w:ind w:firstLine="426"/>
+      </w:pPr>
+      <w:r>
+        <w:t>•</w:t>
+      </w:r>
+      <w:r>
+        <w:tab/>
+        <w:t>Exentos de toda señal de desecación interna.</w:t>
+      </w:r>
+    </w:p>
+    <w:p>
+      <w:pPr>
+        <w:ind w:firstLine="426"/>
+      </w:pPr>
+      <w:r>
+        <w:t>•</w:t>
+      </w:r>
+      <w:r>
+        <w:tab/>
+        <w:t>Exentos de daños causados por bajas temperaturas o heladas.</w:t>
+      </w:r>
+    </w:p>
+    <w:p>
+      <w:pPr>
+        <w:ind w:firstLine="426"/>
+      </w:pPr>
+      <w:r>
+        <w:t>•</w:t>
+      </w:r>
+      <w:r>
+        <w:tab/>
+        <w:t>Exentos de un grado anormal de humedad exterior.</w:t>
+      </w:r>
+    </w:p>
+    <w:p>
+      <w:pPr>
+        <w:rPr>
+          <w:u w:val="single"/>
+        </w:rPr>
+      </w:pPr>
+    </w:p>
+    <w:p>
+      <w:pPr>
+        <w:rPr>
+          <w:u w:val="single"/>
+        </w:rPr>
+      </w:pPr>
+      <w:r>
+        <w:rPr>
+          <w:u w:val="single"/>
+        </w:rPr>
+        <w:t>Requerimientos de color</w:t>
+      </w:r>
+    </w:p>
+    <w:p>
+      <w:r>
+        <w:t>El grado de coloración deberá ser tal que, al término de su proceso normal de desarrollo, alcancen en el lugar de destino el color típico de la variedad a la que pertenezcan en al menos el 70% del fruto. La uniformidad del color debe ser superior al 90%. Existen 8 tonalidades que se representan en la figura, siendo las 3-4-5-6- aptas para exportación, las demás si se cumplen los parámetros generales son aptas para consumo local</w:t>
+      </w:r>
+      <w:r>
+        <w:t>.</w:t>
+      </w:r>
+    </w:p>
+    <w:p/>
+    <w:p>
+      <w:pPr>
+        <w:jc w:val="center"/>
+      </w:pPr>
+      <w:r>
+        <w:rPr>
+          <w:noProof/>
+          <w:lang w:eastAsia="es-AR"/>
+        </w:rPr>
+        <w:drawing>
+          <wp:inline distT="0" distB="0" distL="0" distR="0" wp14:anchorId="44DBDFE4" wp14:editId="422905CB">
+            <wp:extent cx="3290496" cy="1912620"/>
+            <wp:effectExtent l="0" t="0" r="5715" b="0"/>
+            <wp:docPr id="48" name="Imagen 48" descr="Por una cuestión de color, el limón argentino recién podrá entrar a EE.UU.  en 2018"/>
+            <wp:cNvGraphicFramePr>
+              <a:graphicFrameLocks xmlns:a="http://schemas.openxmlformats.org/drawingml/2006/main" noChangeAspect="1"/>
+            </wp:cNvGraphicFramePr>
+            <a:graphic xmlns:a="http://schemas.openxmlformats.org/drawingml/2006/main">
+              <a:graphicData uri="http://schemas.openxmlformats.org/drawingml/2006/picture">
+                <pic:pic xmlns:pic="http://schemas.openxmlformats.org/drawingml/2006/picture">
+                  <pic:nvPicPr>
+                    <pic:cNvPr id="0" name="Picture 1" descr="Por una cuestión de color, el limón argentino recién podrá entrar a EE.UU.  en 2018"/>
+                    <pic:cNvPicPr>
+                      <a:picLocks noChangeAspect="1" noChangeArrowheads="1"/>
+                    </pic:cNvPicPr>
+                  </pic:nvPicPr>
+                  <pic:blipFill>
+                    <a:blip r:embed="rId12">
+                      <a:extLst>
+                        <a:ext uri="{28A0092B-C50C-407E-A947-70E740481C1C}">
+                          <a14:useLocalDpi xmlns:a14="http://schemas.microsoft.com/office/drawing/2010/main" val="0"/>
+                        </a:ext>
+                      </a:extLst>
+                    </a:blip>
+                    <a:srcRect/>
+                    <a:stretch>
+                      <a:fillRect/>
+                    </a:stretch>
+                  </pic:blipFill>
+                  <pic:spPr bwMode="auto">
+                    <a:xfrm>
+                      <a:off x="0" y="0"/>
+                      <a:ext cx="3301111" cy="1918790"/>
+                    </a:xfrm>
+                    <a:prstGeom prst="rect">
+                      <a:avLst/>
+                    </a:prstGeom>
+                    <a:noFill/>
+                    <a:ln>
+                      <a:noFill/>
+                    </a:ln>
+                  </pic:spPr>
+                </pic:pic>
+              </a:graphicData>
+            </a:graphic>
+          </wp:inline>
+        </w:drawing>
+      </w:r>
+    </w:p>
+    <w:p>
+      <w:pPr>
+        <w:jc w:val="center"/>
+        <w:rPr>
+          <w:i/>
+        </w:rPr>
+      </w:pPr>
+      <w:r>
+        <w:rPr>
+          <w:i/>
+        </w:rPr>
+        <w:t>Fig.4 – Tonalidades de Limones</w:t>
+      </w:r>
+      <w:r>
+        <w:rPr>
+          <w:rStyle w:val="Refdenotaalpie"/>
+          <w:i/>
+        </w:rPr>
+        <w:footnoteReference w:id="6"/>
+      </w:r>
+    </w:p>
+    <w:p>
+      <w:pPr>
+        <w:rPr>
+          <w:u w:val="single"/>
+        </w:rPr>
+      </w:pPr>
+    </w:p>
+    <w:p>
+      <w:pPr>
+        <w:rPr>
+          <w:u w:val="single"/>
+        </w:rPr>
+      </w:pPr>
+      <w:r>
+        <w:rPr>
+          <w:u w:val="single"/>
+        </w:rPr>
+        <w:t>Requerimientos de tamaño</w:t>
+      </w:r>
+    </w:p>
+    <w:p>
+      <w:r>
+        <w:t>El calibre se determina por el diámetro máximo de la sección ecuatorial del fruto de acuerdo con la siguiente tabla:</w:t>
+      </w:r>
+    </w:p>
+    <w:tbl>
+      <w:tblPr>
+        <w:tblW w:w="4106" w:type="dxa"/>
+        <w:jc w:val="center"/>
+        <w:tblCellMar>
+          <w:left w:w="70" w:type="dxa"/>
+          <w:right w:w="70" w:type="dxa"/>
+        </w:tblCellMar>
+        <w:tblLook w:val="04A0" w:firstRow="1" w:lastRow="0" w:firstColumn="1" w:lastColumn="0" w:noHBand="0" w:noVBand="1"/>
+      </w:tblPr>
+      <w:tblGrid>
+        <w:gridCol w:w="1240"/>
+        <w:gridCol w:w="2866"/>
+      </w:tblGrid>
+      <w:tr>
+        <w:trPr>
+          <w:trHeight w:val="300"/>
+          <w:jc w:val="center"/>
+        </w:trPr>
+        <w:tc>
+          <w:tcPr>
+            <w:tcW w:w="1240" w:type="dxa"/>
+            <w:tcBorders>
+              <w:top w:val="single" w:sz="4" w:space="0" w:color="auto"/>
+              <w:left w:val="single" w:sz="4" w:space="0" w:color="auto"/>
+              <w:bottom w:val="single" w:sz="4" w:space="0" w:color="auto"/>
+              <w:right w:val="single" w:sz="4" w:space="0" w:color="auto"/>
+            </w:tcBorders>
+            <w:shd w:val="clear" w:color="auto" w:fill="D9E2F3" w:themeFill="accent5" w:themeFillTint="33"/>
+            <w:noWrap/>
+            <w:vAlign w:val="center"/>
+            <w:hideMark/>
+          </w:tcPr>
+          <w:p>
+            <w:pPr>
+              <w:spacing w:line="240" w:lineRule="auto"/>
+              <w:jc w:val="center"/>
+              <w:rPr>
+                <w:rFonts w:eastAsia="Times New Roman"/>
+                <w:color w:val="000000"/>
+                <w:lang w:eastAsia="es-ES"/>
+              </w:rPr>
+            </w:pPr>
+            <w:r>
+              <w:rPr>
+                <w:rFonts w:eastAsia="Times New Roman"/>
+                <w:color w:val="000000"/>
+                <w:lang w:eastAsia="es-ES"/>
+              </w:rPr>
+              <w:t>Calibre</w:t>
+            </w:r>
+          </w:p>
+        </w:tc>
+        <w:tc>
+          <w:tcPr>
+            <w:tcW w:w="2866" w:type="dxa"/>
+            <w:tcBorders>
+              <w:top w:val="single" w:sz="4" w:space="0" w:color="auto"/>
+              <w:left w:val="nil"/>
+              <w:bottom w:val="single" w:sz="4" w:space="0" w:color="auto"/>
+              <w:right w:val="single" w:sz="4" w:space="0" w:color="auto"/>
+            </w:tcBorders>
+            <w:shd w:val="clear" w:color="auto" w:fill="D9E2F3" w:themeFill="accent5" w:themeFillTint="33"/>
+            <w:noWrap/>
+            <w:vAlign w:val="center"/>
+            <w:hideMark/>
+          </w:tcPr>
+          <w:p>
+            <w:pPr>
+              <w:spacing w:line="240" w:lineRule="auto"/>
+              <w:jc w:val="center"/>
+              <w:rPr>
+                <w:rFonts w:eastAsia="Times New Roman"/>
+                <w:color w:val="000000"/>
+                <w:lang w:eastAsia="es-ES"/>
+              </w:rPr>
+            </w:pPr>
+            <w:r>
+              <w:rPr>
+                <w:rFonts w:eastAsia="Times New Roman"/>
+                <w:color w:val="000000"/>
+                <w:lang w:eastAsia="es-ES"/>
+              </w:rPr>
+              <w:t>Escala de diámetro (mm)</w:t>
+            </w:r>
+          </w:p>
+        </w:tc>
+      </w:tr>
+      <w:tr>
+        <w:trPr>
+          <w:trHeight w:val="300"/>
+          <w:jc w:val="center"/>
+        </w:trPr>
+        <w:tc>
+          <w:tcPr>
+            <w:tcW w:w="1240" w:type="dxa"/>
+            <w:tcBorders>
+              <w:top w:val="nil"/>
+              <w:left w:val="single" w:sz="4" w:space="0" w:color="auto"/>
+              <w:bottom w:val="single" w:sz="4" w:space="0" w:color="auto"/>
+              <w:right w:val="single" w:sz="4" w:space="0" w:color="auto"/>
+            </w:tcBorders>
+            <w:shd w:val="clear" w:color="auto" w:fill="auto"/>
+            <w:noWrap/>
+            <w:vAlign w:val="center"/>
+            <w:hideMark/>
+          </w:tcPr>
+          <w:p>
+            <w:pPr>
+              <w:spacing w:line="240" w:lineRule="auto"/>
+              <w:jc w:val="center"/>
+              <w:rPr>
+                <w:rFonts w:eastAsia="Times New Roman"/>
+                <w:color w:val="000000"/>
+                <w:lang w:eastAsia="es-ES"/>
+              </w:rPr>
+            </w:pPr>
+            <w:r>
+              <w:rPr>
+                <w:rFonts w:eastAsia="Times New Roman"/>
+                <w:color w:val="000000"/>
+                <w:lang w:eastAsia="es-ES"/>
+              </w:rPr>
+              <w:t>0</w:t>
+            </w:r>
+          </w:p>
+        </w:tc>
+        <w:tc>
+          <w:tcPr>
+            <w:tcW w:w="2866" w:type="dxa"/>
+            <w:tcBorders>
+              <w:top w:val="nil"/>
+              <w:left w:val="nil"/>
+              <w:bottom w:val="single" w:sz="4" w:space="0" w:color="auto"/>
+              <w:right w:val="single" w:sz="4" w:space="0" w:color="auto"/>
+            </w:tcBorders>
+            <w:shd w:val="clear" w:color="auto" w:fill="auto"/>
+            <w:noWrap/>
+            <w:vAlign w:val="center"/>
+            <w:hideMark/>
+          </w:tcPr>
+          <w:p>
+            <w:pPr>
+              <w:spacing w:line="240" w:lineRule="auto"/>
+              <w:jc w:val="center"/>
+              <w:rPr>
+                <w:rFonts w:eastAsia="Times New Roman"/>
+                <w:color w:val="000000"/>
+                <w:lang w:eastAsia="es-ES"/>
+              </w:rPr>
+            </w:pPr>
+            <w:r>
+              <w:rPr>
+                <w:rFonts w:eastAsia="Times New Roman"/>
+                <w:color w:val="000000"/>
+                <w:lang w:eastAsia="es-ES"/>
+              </w:rPr>
+              <w:t>79-90</w:t>
+            </w:r>
+          </w:p>
+        </w:tc>
+      </w:tr>
+      <w:tr>
+        <w:trPr>
+          <w:trHeight w:val="300"/>
+          <w:jc w:val="center"/>
+        </w:trPr>
+        <w:tc>
+          <w:tcPr>
+            <w:tcW w:w="1240" w:type="dxa"/>
+            <w:tcBorders>
+              <w:top w:val="nil"/>
+              <w:left w:val="single" w:sz="4" w:space="0" w:color="auto"/>
+              <w:bottom w:val="single" w:sz="4" w:space="0" w:color="auto"/>
+              <w:right w:val="single" w:sz="4" w:space="0" w:color="auto"/>
+            </w:tcBorders>
+            <w:shd w:val="clear" w:color="auto" w:fill="auto"/>
+            <w:noWrap/>
+            <w:vAlign w:val="center"/>
+            <w:hideMark/>
+          </w:tcPr>
+          <w:p>
+            <w:pPr>
+              <w:spacing w:line="240" w:lineRule="auto"/>
+              <w:jc w:val="center"/>
+              <w:rPr>
+                <w:rFonts w:eastAsia="Times New Roman"/>
+                <w:color w:val="000000"/>
+                <w:lang w:eastAsia="es-ES"/>
+              </w:rPr>
+            </w:pPr>
+            <w:r>
+              <w:rPr>
+                <w:rFonts w:eastAsia="Times New Roman"/>
+                <w:color w:val="000000"/>
+                <w:lang w:eastAsia="es-ES"/>
+              </w:rPr>
+              <w:t>1</w:t>
+            </w:r>
+          </w:p>
+        </w:tc>
+        <w:tc>
+          <w:tcPr>
+            <w:tcW w:w="2866" w:type="dxa"/>
+            <w:tcBorders>
+              <w:top w:val="nil"/>
+              <w:left w:val="nil"/>
+              <w:bottom w:val="single" w:sz="4" w:space="0" w:color="auto"/>
+              <w:right w:val="single" w:sz="4" w:space="0" w:color="auto"/>
+            </w:tcBorders>
+            <w:shd w:val="clear" w:color="auto" w:fill="auto"/>
+            <w:noWrap/>
+            <w:vAlign w:val="center"/>
+            <w:hideMark/>
+          </w:tcPr>
+          <w:p>
+            <w:pPr>
+              <w:spacing w:line="240" w:lineRule="auto"/>
+              <w:jc w:val="center"/>
+              <w:rPr>
+                <w:rFonts w:eastAsia="Times New Roman"/>
+                <w:color w:val="000000"/>
+                <w:lang w:eastAsia="es-ES"/>
+              </w:rPr>
+            </w:pPr>
+            <w:r>
+              <w:rPr>
+                <w:rFonts w:eastAsia="Times New Roman"/>
+                <w:color w:val="000000"/>
+                <w:lang w:eastAsia="es-ES"/>
+              </w:rPr>
+              <w:t>72-83</w:t>
+            </w:r>
+          </w:p>
+        </w:tc>
+      </w:tr>
+      <w:tr>
+        <w:trPr>
+          <w:trHeight w:val="300"/>
+          <w:jc w:val="center"/>
+        </w:trPr>
+        <w:tc>
+          <w:tcPr>
+            <w:tcW w:w="1240" w:type="dxa"/>
+            <w:tcBorders>
+              <w:top w:val="nil"/>
+              <w:left w:val="single" w:sz="4" w:space="0" w:color="auto"/>
+              <w:bottom w:val="single" w:sz="4" w:space="0" w:color="auto"/>
+              <w:right w:val="single" w:sz="4" w:space="0" w:color="auto"/>
+            </w:tcBorders>
+            <w:shd w:val="clear" w:color="auto" w:fill="auto"/>
+            <w:noWrap/>
+            <w:vAlign w:val="center"/>
+            <w:hideMark/>
+          </w:tcPr>
+          <w:p>
+            <w:pPr>
+              <w:spacing w:line="240" w:lineRule="auto"/>
+              <w:jc w:val="center"/>
+              <w:rPr>
+                <w:rFonts w:eastAsia="Times New Roman"/>
+                <w:color w:val="000000"/>
+                <w:lang w:eastAsia="es-ES"/>
+              </w:rPr>
+            </w:pPr>
+            <w:r>
+              <w:rPr>
+                <w:rFonts w:eastAsia="Times New Roman"/>
+                <w:color w:val="000000"/>
+                <w:lang w:eastAsia="es-ES"/>
+              </w:rPr>
+              <w:t>2</w:t>
+            </w:r>
+          </w:p>
+        </w:tc>
+        <w:tc>
+          <w:tcPr>
+            <w:tcW w:w="2866" w:type="dxa"/>
+            <w:tcBorders>
+              <w:top w:val="nil"/>
+              <w:left w:val="nil"/>
+              <w:bottom w:val="single" w:sz="4" w:space="0" w:color="auto"/>
+              <w:right w:val="single" w:sz="4" w:space="0" w:color="auto"/>
+            </w:tcBorders>
+            <w:shd w:val="clear" w:color="auto" w:fill="auto"/>
+            <w:noWrap/>
+            <w:vAlign w:val="center"/>
+            <w:hideMark/>
+          </w:tcPr>
+          <w:p>
+            <w:pPr>
+              <w:spacing w:line="240" w:lineRule="auto"/>
+              <w:jc w:val="center"/>
+              <w:rPr>
+                <w:rFonts w:eastAsia="Times New Roman"/>
+                <w:color w:val="000000"/>
+                <w:lang w:eastAsia="es-ES"/>
+              </w:rPr>
+            </w:pPr>
+            <w:r>
+              <w:rPr>
+                <w:rFonts w:eastAsia="Times New Roman"/>
+                <w:color w:val="000000"/>
+                <w:lang w:eastAsia="es-ES"/>
+              </w:rPr>
+              <w:t>68-78</w:t>
+            </w:r>
+          </w:p>
+        </w:tc>
+      </w:tr>
+      <w:tr>
+        <w:trPr>
+          <w:trHeight w:val="300"/>
+          <w:jc w:val="center"/>
+        </w:trPr>
+        <w:tc>
+          <w:tcPr>
+            <w:tcW w:w="1240" w:type="dxa"/>
+            <w:tcBorders>
+              <w:top w:val="nil"/>
+              <w:left w:val="single" w:sz="4" w:space="0" w:color="auto"/>
+              <w:bottom w:val="single" w:sz="4" w:space="0" w:color="auto"/>
+              <w:right w:val="single" w:sz="4" w:space="0" w:color="auto"/>
+            </w:tcBorders>
+            <w:shd w:val="clear" w:color="auto" w:fill="auto"/>
+            <w:noWrap/>
+            <w:vAlign w:val="center"/>
+            <w:hideMark/>
+          </w:tcPr>
+          <w:p>
+            <w:pPr>
+              <w:spacing w:line="240" w:lineRule="auto"/>
+              <w:jc w:val="center"/>
+              <w:rPr>
+                <w:rFonts w:eastAsia="Times New Roman"/>
+                <w:color w:val="000000"/>
+                <w:lang w:eastAsia="es-ES"/>
+              </w:rPr>
+            </w:pPr>
+            <w:r>
+              <w:rPr>
+                <w:rFonts w:eastAsia="Times New Roman"/>
+                <w:color w:val="000000"/>
+                <w:lang w:eastAsia="es-ES"/>
+              </w:rPr>
+              <w:t>3</w:t>
+            </w:r>
+          </w:p>
+        </w:tc>
+        <w:tc>
+          <w:tcPr>
+            <w:tcW w:w="2866" w:type="dxa"/>
+            <w:tcBorders>
+              <w:top w:val="nil"/>
+              <w:left w:val="nil"/>
+              <w:bottom w:val="single" w:sz="4" w:space="0" w:color="auto"/>
+              <w:right w:val="single" w:sz="4" w:space="0" w:color="auto"/>
+            </w:tcBorders>
+            <w:shd w:val="clear" w:color="auto" w:fill="auto"/>
+            <w:noWrap/>
+            <w:vAlign w:val="center"/>
+            <w:hideMark/>
+          </w:tcPr>
+          <w:p>
+            <w:pPr>
+              <w:spacing w:line="240" w:lineRule="auto"/>
+              <w:jc w:val="center"/>
+              <w:rPr>
+                <w:rFonts w:eastAsia="Times New Roman"/>
+                <w:color w:val="000000"/>
+                <w:lang w:eastAsia="es-ES"/>
+              </w:rPr>
+            </w:pPr>
+            <w:r>
+              <w:rPr>
+                <w:rFonts w:eastAsia="Times New Roman"/>
+                <w:color w:val="000000"/>
+                <w:lang w:eastAsia="es-ES"/>
+              </w:rPr>
+              <w:t>63-72</w:t>
+            </w:r>
+          </w:p>
+        </w:tc>
+      </w:tr>
+      <w:tr>
+        <w:trPr>
+          <w:trHeight w:val="300"/>
+          <w:jc w:val="center"/>
+        </w:trPr>
+        <w:tc>
+          <w:tcPr>
+            <w:tcW w:w="1240" w:type="dxa"/>
+            <w:tcBorders>
+              <w:top w:val="nil"/>
+              <w:left w:val="single" w:sz="4" w:space="0" w:color="auto"/>
+              <w:bottom w:val="single" w:sz="4" w:space="0" w:color="auto"/>
+              <w:right w:val="single" w:sz="4" w:space="0" w:color="auto"/>
+            </w:tcBorders>
+            <w:shd w:val="clear" w:color="auto" w:fill="auto"/>
+            <w:noWrap/>
+            <w:vAlign w:val="center"/>
+            <w:hideMark/>
+          </w:tcPr>
+          <w:p>
+            <w:pPr>
+              <w:spacing w:line="240" w:lineRule="auto"/>
+              <w:jc w:val="center"/>
+              <w:rPr>
+                <w:rFonts w:eastAsia="Times New Roman"/>
+                <w:color w:val="000000"/>
+                <w:lang w:eastAsia="es-ES"/>
+              </w:rPr>
+            </w:pPr>
+            <w:r>
+              <w:rPr>
+                <w:rFonts w:eastAsia="Times New Roman"/>
+                <w:color w:val="000000"/>
+                <w:lang w:eastAsia="es-ES"/>
+              </w:rPr>
+              <w:t>4</w:t>
+            </w:r>
+          </w:p>
+        </w:tc>
+        <w:tc>
+          <w:tcPr>
+            <w:tcW w:w="2866" w:type="dxa"/>
+            <w:tcBorders>
+              <w:top w:val="nil"/>
+              <w:left w:val="nil"/>
+              <w:bottom w:val="single" w:sz="4" w:space="0" w:color="auto"/>
+              <w:right w:val="single" w:sz="4" w:space="0" w:color="auto"/>
+            </w:tcBorders>
+            <w:shd w:val="clear" w:color="auto" w:fill="auto"/>
+            <w:noWrap/>
+            <w:vAlign w:val="center"/>
+            <w:hideMark/>
+          </w:tcPr>
+          <w:p>
+            <w:pPr>
+              <w:spacing w:line="240" w:lineRule="auto"/>
+              <w:jc w:val="center"/>
+              <w:rPr>
+                <w:rFonts w:eastAsia="Times New Roman"/>
+                <w:color w:val="000000"/>
+                <w:lang w:eastAsia="es-ES"/>
+              </w:rPr>
+            </w:pPr>
+            <w:r>
+              <w:rPr>
+                <w:rFonts w:eastAsia="Times New Roman"/>
+                <w:color w:val="000000"/>
+                <w:lang w:eastAsia="es-ES"/>
+              </w:rPr>
+              <w:t>58-67</w:t>
+            </w:r>
+          </w:p>
+        </w:tc>
+      </w:tr>
+      <w:tr>
+        <w:trPr>
+          <w:trHeight w:val="300"/>
+          <w:jc w:val="center"/>
+        </w:trPr>
+        <w:tc>
+          <w:tcPr>
+            <w:tcW w:w="1240" w:type="dxa"/>
+            <w:tcBorders>
+              <w:top w:val="nil"/>
+              <w:left w:val="single" w:sz="4" w:space="0" w:color="auto"/>
+              <w:bottom w:val="single" w:sz="4" w:space="0" w:color="auto"/>
+              <w:right w:val="single" w:sz="4" w:space="0" w:color="auto"/>
+            </w:tcBorders>
+            <w:shd w:val="clear" w:color="auto" w:fill="auto"/>
+            <w:noWrap/>
+            <w:vAlign w:val="center"/>
+            <w:hideMark/>
+          </w:tcPr>
+          <w:p>
+            <w:pPr>
+              <w:spacing w:line="240" w:lineRule="auto"/>
+              <w:jc w:val="center"/>
+              <w:rPr>
+                <w:rFonts w:eastAsia="Times New Roman"/>
+                <w:color w:val="000000"/>
+                <w:lang w:eastAsia="es-ES"/>
+              </w:rPr>
+            </w:pPr>
+            <w:r>
+              <w:rPr>
+                <w:rFonts w:eastAsia="Times New Roman"/>
+                <w:color w:val="000000"/>
+                <w:lang w:eastAsia="es-ES"/>
+              </w:rPr>
+              <w:t>5</w:t>
+            </w:r>
+          </w:p>
+        </w:tc>
+        <w:tc>
+          <w:tcPr>
+            <w:tcW w:w="2866" w:type="dxa"/>
+            <w:tcBorders>
+              <w:top w:val="nil"/>
+              <w:left w:val="nil"/>
+              <w:bottom w:val="single" w:sz="4" w:space="0" w:color="auto"/>
+              <w:right w:val="single" w:sz="4" w:space="0" w:color="auto"/>
+            </w:tcBorders>
+            <w:shd w:val="clear" w:color="auto" w:fill="auto"/>
+            <w:noWrap/>
+            <w:vAlign w:val="center"/>
+            <w:hideMark/>
+          </w:tcPr>
+          <w:p>
+            <w:pPr>
+              <w:spacing w:line="240" w:lineRule="auto"/>
+              <w:jc w:val="center"/>
+              <w:rPr>
+                <w:rFonts w:eastAsia="Times New Roman"/>
+                <w:color w:val="000000"/>
+                <w:lang w:eastAsia="es-ES"/>
+              </w:rPr>
+            </w:pPr>
+            <w:r>
+              <w:rPr>
+                <w:rFonts w:eastAsia="Times New Roman"/>
+                <w:color w:val="000000"/>
+                <w:lang w:eastAsia="es-ES"/>
+              </w:rPr>
+              <w:t>53-62</w:t>
+            </w:r>
+          </w:p>
+        </w:tc>
+      </w:tr>
+      <w:tr>
+        <w:trPr>
+          <w:trHeight w:val="300"/>
+          <w:jc w:val="center"/>
+        </w:trPr>
+        <w:tc>
+          <w:tcPr>
+            <w:tcW w:w="1240" w:type="dxa"/>
+            <w:tcBorders>
+              <w:top w:val="nil"/>
+              <w:left w:val="single" w:sz="4" w:space="0" w:color="auto"/>
+              <w:bottom w:val="single" w:sz="4" w:space="0" w:color="auto"/>
+              <w:right w:val="single" w:sz="4" w:space="0" w:color="auto"/>
+            </w:tcBorders>
+            <w:shd w:val="clear" w:color="auto" w:fill="auto"/>
+            <w:noWrap/>
+            <w:vAlign w:val="center"/>
+            <w:hideMark/>
+          </w:tcPr>
+          <w:p>
+            <w:pPr>
+              <w:spacing w:line="240" w:lineRule="auto"/>
+              <w:jc w:val="center"/>
+              <w:rPr>
+                <w:rFonts w:eastAsia="Times New Roman"/>
+                <w:color w:val="000000"/>
+                <w:lang w:eastAsia="es-ES"/>
+              </w:rPr>
+            </w:pPr>
+            <w:r>
+              <w:rPr>
+                <w:rFonts w:eastAsia="Times New Roman"/>
+                <w:color w:val="000000"/>
+                <w:lang w:eastAsia="es-ES"/>
+              </w:rPr>
+              <w:t>6</w:t>
+            </w:r>
+          </w:p>
+        </w:tc>
+        <w:tc>
+          <w:tcPr>
+            <w:tcW w:w="2866" w:type="dxa"/>
+            <w:tcBorders>
+              <w:top w:val="nil"/>
+              <w:left w:val="nil"/>
+              <w:bottom w:val="single" w:sz="4" w:space="0" w:color="auto"/>
+              <w:right w:val="single" w:sz="4" w:space="0" w:color="auto"/>
+            </w:tcBorders>
+            <w:shd w:val="clear" w:color="auto" w:fill="auto"/>
+            <w:noWrap/>
+            <w:vAlign w:val="center"/>
+            <w:hideMark/>
+          </w:tcPr>
+          <w:p>
+            <w:pPr>
+              <w:spacing w:line="240" w:lineRule="auto"/>
+              <w:jc w:val="center"/>
+              <w:rPr>
+                <w:rFonts w:eastAsia="Times New Roman"/>
+                <w:color w:val="000000"/>
+                <w:lang w:eastAsia="es-ES"/>
+              </w:rPr>
+            </w:pPr>
+            <w:r>
+              <w:rPr>
+                <w:rFonts w:eastAsia="Times New Roman"/>
+                <w:color w:val="000000"/>
+                <w:lang w:eastAsia="es-ES"/>
+              </w:rPr>
+              <w:t>48-57</w:t>
+            </w:r>
+          </w:p>
+        </w:tc>
+      </w:tr>
+      <w:tr>
+        <w:trPr>
+          <w:trHeight w:val="300"/>
+          <w:jc w:val="center"/>
+        </w:trPr>
+        <w:tc>
+          <w:tcPr>
+            <w:tcW w:w="1240" w:type="dxa"/>
+            <w:tcBorders>
+              <w:top w:val="nil"/>
+              <w:left w:val="single" w:sz="4" w:space="0" w:color="auto"/>
+              <w:bottom w:val="single" w:sz="4" w:space="0" w:color="auto"/>
+              <w:right w:val="single" w:sz="4" w:space="0" w:color="auto"/>
+            </w:tcBorders>
+            <w:shd w:val="clear" w:color="auto" w:fill="auto"/>
+            <w:noWrap/>
+            <w:vAlign w:val="center"/>
+            <w:hideMark/>
+          </w:tcPr>
+          <w:p>
+            <w:pPr>
+              <w:spacing w:line="240" w:lineRule="auto"/>
+              <w:jc w:val="center"/>
+              <w:rPr>
+                <w:rFonts w:eastAsia="Times New Roman"/>
+                <w:color w:val="000000"/>
+                <w:lang w:eastAsia="es-ES"/>
+              </w:rPr>
+            </w:pPr>
+            <w:r>
+              <w:rPr>
+                <w:rFonts w:eastAsia="Times New Roman"/>
+                <w:color w:val="000000"/>
+                <w:lang w:eastAsia="es-ES"/>
+              </w:rPr>
+              <w:t>7</w:t>
+            </w:r>
+          </w:p>
+        </w:tc>
+        <w:tc>
+          <w:tcPr>
+            <w:tcW w:w="2866" w:type="dxa"/>
+            <w:tcBorders>
+              <w:top w:val="nil"/>
+              <w:left w:val="nil"/>
+              <w:bottom w:val="single" w:sz="4" w:space="0" w:color="auto"/>
+              <w:right w:val="single" w:sz="4" w:space="0" w:color="auto"/>
+            </w:tcBorders>
+            <w:shd w:val="clear" w:color="auto" w:fill="auto"/>
+            <w:noWrap/>
+            <w:vAlign w:val="center"/>
+            <w:hideMark/>
+          </w:tcPr>
+          <w:p>
+            <w:pPr>
+              <w:spacing w:line="240" w:lineRule="auto"/>
+              <w:jc w:val="center"/>
+              <w:rPr>
+                <w:rFonts w:eastAsia="Times New Roman"/>
+                <w:color w:val="000000"/>
+                <w:lang w:eastAsia="es-ES"/>
+              </w:rPr>
+            </w:pPr>
+            <w:r>
+              <w:rPr>
+                <w:rFonts w:eastAsia="Times New Roman"/>
+                <w:color w:val="000000"/>
+                <w:lang w:eastAsia="es-ES"/>
+              </w:rPr>
+              <w:t>45-52</w:t>
+            </w:r>
+          </w:p>
+        </w:tc>
+      </w:tr>
+    </w:tbl>
+    <w:p>
+      <w:pPr>
+        <w:jc w:val="center"/>
+        <w:rPr>
+          <w:i/>
+        </w:rPr>
+      </w:pPr>
+      <w:r>
+        <w:rPr>
+          <w:i/>
+        </w:rPr>
+        <w:t>Fig.5 – Tabla de Diámetros</w:t>
+      </w:r>
+      <w:r>
+        <w:rPr>
+          <w:rStyle w:val="Refdenotaalpie"/>
+          <w:i/>
+        </w:rPr>
+        <w:footnoteReference w:id="7"/>
+      </w:r>
+    </w:p>
+    <w:p>
+      <w:r>
+        <w:t xml:space="preserve">Nota: </w:t>
+      </w:r>
+      <w:r>
+        <w:t>Limones con calibre menor a 45mm serán separados para industria local.</w:t>
+      </w:r>
+    </w:p>
+    <w:p>
+      <w:pPr>
+        <w:rPr>
+          <w:u w:val="single"/>
+        </w:rPr>
+      </w:pPr>
+      <w:r>
+        <w:rPr>
+          <w:u w:val="single"/>
+        </w:rPr>
+        <w:lastRenderedPageBreak/>
+        <w:t>Requerimientos de Velocidad</w:t>
+      </w:r>
+    </w:p>
+    <w:p>
+      <w:r>
+        <w:t>La velocidad de funcionamiento del equipo debe ser adecuada, para que permita una clasificación mínima del producto. Si se realizase una separación de manera manual un operario calificado puede clasificar aproximadamente 40 limones por minuto, lo que sería menos de 1 limón por segundo. Se estima que la velocidad debe ser de entre 10 a 19 limones por segundo para garantizar una cantidad correcta de producción. Esto se calcula en base a que en 1kg hay aproximadamente 11limones (dependiendo de los calibres mencionados variará su peso, esta estimación se hace con un peso promedio de 90g por limón) teniendo en cuenta esto nos da que:</w:t>
+      </w:r>
+    </w:p>
+    <w:p>
+      <w:pPr>
+        <w:jc w:val="center"/>
+      </w:pPr>
+      <w:r>
+        <w:t>1s = 10 limones</w:t>
+      </w:r>
+    </w:p>
+    <w:p>
+      <w:pPr>
+        <w:jc w:val="center"/>
+      </w:pPr>
+      <w:r>
+        <w:t>1hora = 36.000 limones</w:t>
+      </w:r>
+    </w:p>
+    <w:p>
+      <w:pPr>
+        <w:jc w:val="center"/>
+      </w:pPr>
+    </w:p>
+    <w:p>
+      <w:pPr>
+        <w:jc w:val="center"/>
+      </w:pPr>
+      <w:r>
+        <w:t>11 limones = 1Kg</w:t>
+      </w:r>
+    </w:p>
+    <w:p>
+      <w:pPr>
+        <w:jc w:val="center"/>
+      </w:pPr>
+      <w:r>
+        <w:t xml:space="preserve">36.000 limones = 3.27 </w:t>
       </w:r>
       <w:proofErr w:type="spellStart"/>
       <w:r>
-        <w:t>SAGyP</w:t>
+        <w:t>Tn</w:t>
       </w:r>
       <w:proofErr w:type="spellEnd"/>
-      <w:r>
-        <w:t xml:space="preserve"> N°:</w:t>
-      </w:r>
-      <w:r>
-        <w:t xml:space="preserve"> </w:t>
-      </w:r>
-      <w:r>
-        <w:t>371/2015” los cuales se detallan a continuación:</w:t>
-      </w:r>
-    </w:p>
-    <w:p>
+    </w:p>
+    <w:p/>
+    <w:p>
+      <w:r>
+        <w:t xml:space="preserve">1.1.4 </w:t>
+      </w:r>
       <w:bookmarkStart w:id="0" w:name="_GoBack"/>
       <w:bookmarkEnd w:id="0"/>
     </w:p>
@@ -1970,7 +3043,7 @@
                     </pic:cNvPicPr>
                   </pic:nvPicPr>
                   <pic:blipFill>
-                    <a:blip r:embed="rId12">
+                    <a:blip r:embed="rId13">
                       <a:extLst>
                         <a:ext uri="{28A0092B-C50C-407E-A947-70E740481C1C}">
                           <a14:useLocalDpi xmlns:a14="http://schemas.microsoft.com/office/drawing/2010/main" val="0"/>
@@ -2029,7 +3102,7 @@
           <w:rStyle w:val="Refdenotaalpie"/>
           <w:i/>
         </w:rPr>
-        <w:footnoteReference w:id="6"/>
+        <w:footnoteReference w:id="8"/>
       </w:r>
     </w:p>
     <w:p>
@@ -2217,7 +3290,7 @@
                     </pic:cNvPicPr>
                   </pic:nvPicPr>
                   <pic:blipFill>
-                    <a:blip r:embed="rId13">
+                    <a:blip r:embed="rId14">
                       <a:extLst>
                         <a:ext uri="{28A0092B-C50C-407E-A947-70E740481C1C}">
                           <a14:useLocalDpi xmlns:a14="http://schemas.microsoft.com/office/drawing/2010/main" val="0"/>
@@ -2272,7 +3345,7 @@
           <w:rStyle w:val="Refdenotaalpie"/>
           <w:i/>
         </w:rPr>
-        <w:footnoteReference w:id="7"/>
+        <w:footnoteReference w:id="9"/>
       </w:r>
       <w:r>
         <w:rPr>
@@ -2344,7 +3417,7 @@
                     </pic:cNvPicPr>
                   </pic:nvPicPr>
                   <pic:blipFill>
-                    <a:blip r:embed="rId14">
+                    <a:blip r:embed="rId15">
                       <a:extLst>
                         <a:ext uri="{28A0092B-C50C-407E-A947-70E740481C1C}">
                           <a14:useLocalDpi xmlns:a14="http://schemas.microsoft.com/office/drawing/2010/main" val="0"/>
@@ -2408,7 +3481,7 @@
           <w:rStyle w:val="Refdenotaalpie"/>
           <w:i/>
         </w:rPr>
-        <w:footnoteReference w:id="8"/>
+        <w:footnoteReference w:id="10"/>
       </w:r>
     </w:p>
     <w:p>
@@ -2509,7 +3582,7 @@
                     </pic:cNvPicPr>
                   </pic:nvPicPr>
                   <pic:blipFill>
-                    <a:blip r:embed="rId15">
+                    <a:blip r:embed="rId16">
                       <a:extLst>
                         <a:ext uri="{28A0092B-C50C-407E-A947-70E740481C1C}">
                           <a14:useLocalDpi xmlns:a14="http://schemas.microsoft.com/office/drawing/2010/main" val="0"/>
@@ -2544,7 +3617,7 @@
         <w:rPr>
           <w:rStyle w:val="Refdenotaalpie"/>
         </w:rPr>
-        <w:footnoteReference w:id="9"/>
+        <w:footnoteReference w:id="11"/>
       </w:r>
     </w:p>
     <w:p>
@@ -2641,7 +3714,7 @@
                     </pic:cNvPicPr>
                   </pic:nvPicPr>
                   <pic:blipFill>
-                    <a:blip r:embed="rId16" cstate="print">
+                    <a:blip r:embed="rId17" cstate="print">
                       <a:extLst>
                         <a:ext uri="{28A0092B-C50C-407E-A947-70E740481C1C}">
                           <a14:useLocalDpi xmlns:a14="http://schemas.microsoft.com/office/drawing/2010/main" val="0"/>
@@ -2691,7 +3764,7 @@
           <w:rStyle w:val="Refdenotaalpie"/>
           <w:i/>
         </w:rPr>
-        <w:footnoteReference w:id="10"/>
+        <w:footnoteReference w:id="12"/>
       </w:r>
     </w:p>
     <w:p>
@@ -2770,7 +3843,7 @@
                     </pic:cNvPicPr>
                   </pic:nvPicPr>
                   <pic:blipFill>
-                    <a:blip r:embed="rId17" cstate="print">
+                    <a:blip r:embed="rId18" cstate="print">
                       <a:extLst>
                         <a:ext uri="{28A0092B-C50C-407E-A947-70E740481C1C}">
                           <a14:useLocalDpi xmlns:a14="http://schemas.microsoft.com/office/drawing/2010/main" val="0"/>
@@ -2834,7 +3907,7 @@
           <w:rStyle w:val="Refdenotaalpie"/>
           <w:i/>
         </w:rPr>
-        <w:footnoteReference w:id="11"/>
+        <w:footnoteReference w:id="13"/>
       </w:r>
     </w:p>
     <w:p>
@@ -3141,102 +4214,6 @@
             <wp:extent cx="6393815" cy="1183640"/>
             <wp:effectExtent l="0" t="0" r="6985" b="0"/>
             <wp:docPr id="38" name="Imagen 38"/>
-            <wp:cNvGraphicFramePr>
-              <a:graphicFrameLocks xmlns:a="http://schemas.openxmlformats.org/drawingml/2006/main" noChangeAspect="1"/>
-            </wp:cNvGraphicFramePr>
-            <a:graphic xmlns:a="http://schemas.openxmlformats.org/drawingml/2006/main">
-              <a:graphicData uri="http://schemas.openxmlformats.org/drawingml/2006/picture">
-                <pic:pic xmlns:pic="http://schemas.openxmlformats.org/drawingml/2006/picture">
-                  <pic:nvPicPr>
-                    <pic:cNvPr id="1" name=""/>
-                    <pic:cNvPicPr/>
-                  </pic:nvPicPr>
-                  <pic:blipFill>
-                    <a:blip r:embed="rId18"/>
-                    <a:stretch>
-                      <a:fillRect/>
-                    </a:stretch>
-                  </pic:blipFill>
-                  <pic:spPr>
-                    <a:xfrm>
-                      <a:off x="0" y="0"/>
-                      <a:ext cx="6393815" cy="1183640"/>
-                    </a:xfrm>
-                    <a:prstGeom prst="rect">
-                      <a:avLst/>
-                    </a:prstGeom>
-                  </pic:spPr>
-                </pic:pic>
-              </a:graphicData>
-            </a:graphic>
-          </wp:inline>
-        </w:drawing>
-      </w:r>
-    </w:p>
-    <w:p>
-      <w:r>
-        <w:lastRenderedPageBreak/>
-        <w:t>En la clase Galleta, cada galleta debe tener un nombre, una forma y un tipo de chips. Hemos definido esta última como “Chocolate”.</w:t>
-      </w:r>
-    </w:p>
-    <w:p>
-      <w:r>
-        <w:t xml:space="preserve">Por otro lado, </w:t>
-      </w:r>
-      <w:proofErr w:type="spellStart"/>
-      <w:r>
-        <w:t>self</w:t>
-      </w:r>
-      <w:proofErr w:type="spellEnd"/>
-      <w:r>
-        <w:t xml:space="preserve"> se refiere a la instancia de la clase (el objeto en sí).</w:t>
-      </w:r>
-    </w:p>
-    <w:p>
-      <w:r>
-        <w:t>En el siguiente paso v</w:t>
-      </w:r>
-      <w:r>
-        <w:t xml:space="preserve">amos a </w:t>
-      </w:r>
-      <w:r>
-        <w:t xml:space="preserve">añadir el método </w:t>
-      </w:r>
-      <w:proofErr w:type="gramStart"/>
-      <w:r>
-        <w:t>hornear(</w:t>
-      </w:r>
-      <w:proofErr w:type="gramEnd"/>
-      <w:r>
-        <w:t>)</w:t>
-      </w:r>
-      <w:r>
-        <w:t xml:space="preserve"> </w:t>
-      </w:r>
-      <w:r>
-        <w:t xml:space="preserve">como ejemplo, </w:t>
-      </w:r>
-      <w:r>
-        <w:t>para</w:t>
-      </w:r>
-      <w:r>
-        <w:t xml:space="preserve"> mostrar su funcionamiento</w:t>
-      </w:r>
-      <w:r>
-        <w:t xml:space="preserve">. El método hornear imprimirá por consola una frase teniendo en cuenta los atributos de la clase que definamos. </w:t>
-      </w:r>
-    </w:p>
-    <w:p>
-      <w:r>
-        <w:rPr>
-          <w:noProof/>
-          <w:lang w:eastAsia="es-AR"/>
-        </w:rPr>
-        <w:drawing>
-          <wp:inline distT="0" distB="0" distL="0" distR="0" wp14:anchorId="6565789D" wp14:editId="546754EF">
-            <wp:extent cx="6393815" cy="561340"/>
-            <wp:effectExtent l="0" t="0" r="6985" b="0"/>
-            <wp:docPr id="39" name="Imagen 39"/>
             <wp:cNvGraphicFramePr>
               <a:graphicFrameLocks xmlns:a="http://schemas.openxmlformats.org/drawingml/2006/main" noChangeAspect="1"/>
             </wp:cNvGraphicFramePr>
@@ -3256,7 +4233,7 @@
                   <pic:spPr>
                     <a:xfrm>
                       <a:off x="0" y="0"/>
-                      <a:ext cx="6393815" cy="561340"/>
+                      <a:ext cx="6393815" cy="1183640"/>
                     </a:xfrm>
                     <a:prstGeom prst="rect">
                       <a:avLst/>
@@ -3271,19 +4248,55 @@
     </w:p>
     <w:p>
       <w:r>
-        <w:t>Para llamar a un método,</w:t>
-      </w:r>
-      <w:r>
-        <w:t xml:space="preserve"> primero se define una variable, la cual contendrá la clase y los correspondientes atributos que s ele quiera asignar al objeto creado, luego</w:t>
+        <w:lastRenderedPageBreak/>
+        <w:t>En la clase Galleta, cada galleta debe tener un nombre, una forma y un tipo de chips. Hemos definido esta última como “Chocolate”.</w:t>
+      </w:r>
+    </w:p>
+    <w:p>
+      <w:r>
+        <w:t xml:space="preserve">Por otro lado, </w:t>
+      </w:r>
+      <w:proofErr w:type="spellStart"/>
+      <w:r>
+        <w:t>self</w:t>
+      </w:r>
+      <w:proofErr w:type="spellEnd"/>
+      <w:r>
+        <w:t xml:space="preserve"> se refiere a la instancia de la clase (el objeto en sí).</w:t>
+      </w:r>
+    </w:p>
+    <w:p>
+      <w:r>
+        <w:t>En el siguiente paso v</w:t>
+      </w:r>
+      <w:r>
+        <w:t xml:space="preserve">amos a </w:t>
+      </w:r>
+      <w:r>
+        <w:t xml:space="preserve">añadir el método </w:t>
+      </w:r>
+      <w:proofErr w:type="gramStart"/>
+      <w:r>
+        <w:t>hornear(</w:t>
+      </w:r>
+      <w:proofErr w:type="gramEnd"/>
+      <w:r>
+        <w:t>)</w:t>
       </w:r>
       <w:r>
         <w:t xml:space="preserve"> </w:t>
       </w:r>
       <w:r>
-        <w:t>se utiliza la notación de punto y se lo invoca</w:t>
-      </w:r>
-      <w:r>
-        <w:t xml:space="preserve"> como una función.</w:t>
+        <w:t xml:space="preserve">como ejemplo, </w:t>
+      </w:r>
+      <w:r>
+        <w:t>para</w:t>
+      </w:r>
+      <w:r>
+        <w:t xml:space="preserve"> mostrar su funcionamiento</w:t>
+      </w:r>
+      <w:r>
+        <w:t xml:space="preserve">. El método hornear imprimirá por consola una frase teniendo en cuenta los atributos de la clase que definamos. </w:t>
       </w:r>
     </w:p>
     <w:p>
@@ -3293,10 +4306,10 @@
           <w:lang w:eastAsia="es-AR"/>
         </w:rPr>
         <w:drawing>
-          <wp:inline distT="0" distB="0" distL="0" distR="0" wp14:anchorId="3890000A" wp14:editId="30109C17">
-            <wp:extent cx="6393815" cy="342900"/>
+          <wp:inline distT="0" distB="0" distL="0" distR="0" wp14:anchorId="6565789D" wp14:editId="546754EF">
+            <wp:extent cx="6393815" cy="561340"/>
             <wp:effectExtent l="0" t="0" r="6985" b="0"/>
-            <wp:docPr id="40" name="Imagen 40"/>
+            <wp:docPr id="39" name="Imagen 39"/>
             <wp:cNvGraphicFramePr>
               <a:graphicFrameLocks xmlns:a="http://schemas.openxmlformats.org/drawingml/2006/main" noChangeAspect="1"/>
             </wp:cNvGraphicFramePr>
@@ -3316,7 +4329,7 @@
                   <pic:spPr>
                     <a:xfrm>
                       <a:off x="0" y="0"/>
-                      <a:ext cx="6393815" cy="342900"/>
+                      <a:ext cx="6393815" cy="561340"/>
                     </a:xfrm>
                     <a:prstGeom prst="rect">
                       <a:avLst/>
@@ -3331,13 +4344,19 @@
     </w:p>
     <w:p>
       <w:r>
-        <w:t xml:space="preserve">Luego de ejecutar </w:t>
-      </w:r>
-      <w:r>
-        <w:t>e</w:t>
-      </w:r>
-      <w:r>
-        <w:t>l programa veríamos en consola lo siguiente</w:t>
+        <w:t>Para llamar a un método,</w:t>
+      </w:r>
+      <w:r>
+        <w:t xml:space="preserve"> primero se define una variable, la cual contendrá la clase y los correspondientes atributos que s ele quiera asignar al objeto creado, luego</w:t>
+      </w:r>
+      <w:r>
+        <w:t xml:space="preserve"> </w:t>
+      </w:r>
+      <w:r>
+        <w:t>se utiliza la notación de punto y se lo invoca</w:t>
+      </w:r>
+      <w:r>
+        <w:t xml:space="preserve"> como una función.</w:t>
       </w:r>
     </w:p>
     <w:p>
@@ -3347,10 +4366,10 @@
           <w:lang w:eastAsia="es-AR"/>
         </w:rPr>
         <w:drawing>
-          <wp:inline distT="0" distB="0" distL="0" distR="0" wp14:anchorId="618B40DF" wp14:editId="6A3EB843">
-            <wp:extent cx="6393815" cy="326390"/>
+          <wp:inline distT="0" distB="0" distL="0" distR="0" wp14:anchorId="3890000A" wp14:editId="30109C17">
+            <wp:extent cx="6393815" cy="342900"/>
             <wp:effectExtent l="0" t="0" r="6985" b="0"/>
-            <wp:docPr id="41" name="Imagen 41"/>
+            <wp:docPr id="40" name="Imagen 40"/>
             <wp:cNvGraphicFramePr>
               <a:graphicFrameLocks xmlns:a="http://schemas.openxmlformats.org/drawingml/2006/main" noChangeAspect="1"/>
             </wp:cNvGraphicFramePr>
@@ -3370,6 +4389,60 @@
                   <pic:spPr>
                     <a:xfrm>
                       <a:off x="0" y="0"/>
+                      <a:ext cx="6393815" cy="342900"/>
+                    </a:xfrm>
+                    <a:prstGeom prst="rect">
+                      <a:avLst/>
+                    </a:prstGeom>
+                  </pic:spPr>
+                </pic:pic>
+              </a:graphicData>
+            </a:graphic>
+          </wp:inline>
+        </w:drawing>
+      </w:r>
+    </w:p>
+    <w:p>
+      <w:r>
+        <w:t xml:space="preserve">Luego de ejecutar </w:t>
+      </w:r>
+      <w:r>
+        <w:t>e</w:t>
+      </w:r>
+      <w:r>
+        <w:t>l programa veríamos en consola lo siguiente</w:t>
+      </w:r>
+    </w:p>
+    <w:p>
+      <w:r>
+        <w:rPr>
+          <w:noProof/>
+          <w:lang w:eastAsia="es-AR"/>
+        </w:rPr>
+        <w:drawing>
+          <wp:inline distT="0" distB="0" distL="0" distR="0" wp14:anchorId="618B40DF" wp14:editId="6A3EB843">
+            <wp:extent cx="6393815" cy="326390"/>
+            <wp:effectExtent l="0" t="0" r="6985" b="0"/>
+            <wp:docPr id="41" name="Imagen 41"/>
+            <wp:cNvGraphicFramePr>
+              <a:graphicFrameLocks xmlns:a="http://schemas.openxmlformats.org/drawingml/2006/main" noChangeAspect="1"/>
+            </wp:cNvGraphicFramePr>
+            <a:graphic xmlns:a="http://schemas.openxmlformats.org/drawingml/2006/main">
+              <a:graphicData uri="http://schemas.openxmlformats.org/drawingml/2006/picture">
+                <pic:pic xmlns:pic="http://schemas.openxmlformats.org/drawingml/2006/picture">
+                  <pic:nvPicPr>
+                    <pic:cNvPr id="1" name=""/>
+                    <pic:cNvPicPr/>
+                  </pic:nvPicPr>
+                  <pic:blipFill>
+                    <a:blip r:embed="rId22"/>
+                    <a:stretch>
+                      <a:fillRect/>
+                    </a:stretch>
+                  </pic:blipFill>
+                  <pic:spPr>
+                    <a:xfrm>
+                      <a:off x="0" y="0"/>
                       <a:ext cx="6393815" cy="326390"/>
                     </a:xfrm>
                     <a:prstGeom prst="rect">
@@ -3507,7 +4580,7 @@
                     </pic:cNvPicPr>
                   </pic:nvPicPr>
                   <pic:blipFill>
-                    <a:blip r:embed="rId22" cstate="print">
+                    <a:blip r:embed="rId23" cstate="print">
                       <a:extLst>
                         <a:ext uri="{28A0092B-C50C-407E-A947-70E740481C1C}">
                           <a14:useLocalDpi xmlns:a14="http://schemas.microsoft.com/office/drawing/2010/main" val="0"/>
@@ -3618,7 +4691,7 @@
                     </pic:cNvPicPr>
                   </pic:nvPicPr>
                   <pic:blipFill>
-                    <a:blip r:embed="rId23">
+                    <a:blip r:embed="rId24">
                       <a:extLst>
                         <a:ext uri="{28A0092B-C50C-407E-A947-70E740481C1C}">
                           <a14:useLocalDpi xmlns:a14="http://schemas.microsoft.com/office/drawing/2010/main" val="0"/>
@@ -4373,7 +5446,7 @@
                     </pic:cNvPicPr>
                   </pic:nvPicPr>
                   <pic:blipFill>
-                    <a:blip r:embed="rId24" cstate="print">
+                    <a:blip r:embed="rId25" cstate="print">
                       <a:extLst>
                         <a:ext uri="{28A0092B-C50C-407E-A947-70E740481C1C}">
                           <a14:useLocalDpi xmlns:a14="http://schemas.microsoft.com/office/drawing/2010/main" val="0"/>
@@ -4763,7 +5836,7 @@
                     </pic:cNvPicPr>
                   </pic:nvPicPr>
                   <pic:blipFill>
-                    <a:blip r:embed="rId25" cstate="print">
+                    <a:blip r:embed="rId26" cstate="print">
                       <a:extLst>
                         <a:ext uri="{28A0092B-C50C-407E-A947-70E740481C1C}">
                           <a14:useLocalDpi xmlns:a14="http://schemas.microsoft.com/office/drawing/2010/main" val="0"/>
@@ -5065,7 +6138,7 @@
                     <pic:cNvPicPr/>
                   </pic:nvPicPr>
                   <pic:blipFill>
-                    <a:blip r:embed="rId26"/>
+                    <a:blip r:embed="rId27"/>
                     <a:stretch>
                       <a:fillRect/>
                     </a:stretch>
@@ -5235,7 +6308,7 @@
                     <pic:cNvPicPr/>
                   </pic:nvPicPr>
                   <pic:blipFill>
-                    <a:blip r:embed="rId27"/>
+                    <a:blip r:embed="rId28"/>
                     <a:stretch>
                       <a:fillRect/>
                     </a:stretch>
@@ -5283,7 +6356,7 @@
                     </pic:cNvPicPr>
                   </pic:nvPicPr>
                   <pic:blipFill>
-                    <a:blip r:embed="rId28" cstate="print">
+                    <a:blip r:embed="rId29" cstate="print">
                       <a:extLst>
                         <a:ext uri="{28A0092B-C50C-407E-A947-70E740481C1C}">
                           <a14:useLocalDpi xmlns:a14="http://schemas.microsoft.com/office/drawing/2010/main" val="0"/>
@@ -5378,7 +6451,7 @@
                     <pic:cNvPicPr/>
                   </pic:nvPicPr>
                   <pic:blipFill>
-                    <a:blip r:embed="rId29"/>
+                    <a:blip r:embed="rId30"/>
                     <a:stretch>
                       <a:fillRect/>
                     </a:stretch>
@@ -5478,7 +6551,7 @@
                     <pic:cNvPicPr/>
                   </pic:nvPicPr>
                   <pic:blipFill>
-                    <a:blip r:embed="rId30"/>
+                    <a:blip r:embed="rId31"/>
                     <a:stretch>
                       <a:fillRect/>
                     </a:stretch>
@@ -5599,7 +6672,7 @@
                     </pic:cNvPicPr>
                   </pic:nvPicPr>
                   <pic:blipFill>
-                    <a:blip r:embed="rId31">
+                    <a:blip r:embed="rId32">
                       <a:extLst>
                         <a:ext uri="{28A0092B-C50C-407E-A947-70E740481C1C}">
                           <a14:useLocalDpi xmlns:a14="http://schemas.microsoft.com/office/drawing/2010/main" val="0"/>
@@ -5642,7 +6715,7 @@
         <w:rPr>
           <w:rStyle w:val="Refdenotaalpie"/>
         </w:rPr>
-        <w:footnoteReference w:id="12"/>
+        <w:footnoteReference w:id="14"/>
       </w:r>
     </w:p>
     <w:p>
@@ -5747,7 +6820,7 @@
                     <pic:cNvPicPr/>
                   </pic:nvPicPr>
                   <pic:blipFill>
-                    <a:blip r:embed="rId32"/>
+                    <a:blip r:embed="rId33"/>
                     <a:stretch>
                       <a:fillRect/>
                     </a:stretch>
@@ -5819,7 +6892,7 @@
                     </pic:cNvPicPr>
                   </pic:nvPicPr>
                   <pic:blipFill>
-                    <a:blip r:embed="rId33">
+                    <a:blip r:embed="rId34">
                       <a:extLst>
                         <a:ext uri="{28A0092B-C50C-407E-A947-70E740481C1C}">
                           <a14:useLocalDpi xmlns:a14="http://schemas.microsoft.com/office/drawing/2010/main" val="0"/>
@@ -5862,7 +6935,7 @@
         <w:rPr>
           <w:rStyle w:val="Refdenotaalpie"/>
         </w:rPr>
-        <w:footnoteReference w:id="13"/>
+        <w:footnoteReference w:id="15"/>
       </w:r>
     </w:p>
     <w:p>
@@ -5931,76 +7004,6 @@
             <wp:extent cx="6393815" cy="1123950"/>
             <wp:effectExtent l="0" t="0" r="6985" b="0"/>
             <wp:docPr id="15" name="Imagen 15"/>
-            <wp:cNvGraphicFramePr>
-              <a:graphicFrameLocks xmlns:a="http://schemas.openxmlformats.org/drawingml/2006/main" noChangeAspect="1"/>
-            </wp:cNvGraphicFramePr>
-            <a:graphic xmlns:a="http://schemas.openxmlformats.org/drawingml/2006/main">
-              <a:graphicData uri="http://schemas.openxmlformats.org/drawingml/2006/picture">
-                <pic:pic xmlns:pic="http://schemas.openxmlformats.org/drawingml/2006/picture">
-                  <pic:nvPicPr>
-                    <pic:cNvPr id="1" name=""/>
-                    <pic:cNvPicPr/>
-                  </pic:nvPicPr>
-                  <pic:blipFill>
-                    <a:blip r:embed="rId34"/>
-                    <a:stretch>
-                      <a:fillRect/>
-                    </a:stretch>
-                  </pic:blipFill>
-                  <pic:spPr>
-                    <a:xfrm>
-                      <a:off x="0" y="0"/>
-                      <a:ext cx="6393815" cy="1123950"/>
-                    </a:xfrm>
-                    <a:prstGeom prst="rect">
-                      <a:avLst/>
-                    </a:prstGeom>
-                  </pic:spPr>
-                </pic:pic>
-              </a:graphicData>
-            </a:graphic>
-          </wp:inline>
-        </w:drawing>
-      </w:r>
-    </w:p>
-    <w:p/>
-    <w:p>
-      <w:r>
-        <w:t xml:space="preserve">Para buscar los rangos de colores en nuestra imagen se utiliza la función </w:t>
-      </w:r>
-      <w:r>
-        <w:rPr>
-          <w:i/>
-        </w:rPr>
-        <w:t>cv2.inRange</w:t>
-      </w:r>
-      <w:r>
-        <w:rPr>
-          <w:i/>
-        </w:rPr>
-        <w:t xml:space="preserve">, </w:t>
-      </w:r>
-      <w:r>
-        <w:t xml:space="preserve">la cual recibe como parámetros la imagen en la cual se buscará los rangos, y los arreglos correspondientes al límite inicial y final del color que nos interesa. </w:t>
-      </w:r>
-    </w:p>
-    <w:p>
-      <w:pPr>
-        <w:rPr>
-          <w:b/>
-        </w:rPr>
-      </w:pPr>
-      <w:r>
-        <w:rPr>
-          <w:b/>
-          <w:noProof/>
-          <w:lang w:eastAsia="es-AR"/>
-        </w:rPr>
-        <w:drawing>
-          <wp:inline distT="0" distB="0" distL="0" distR="0" wp14:anchorId="1ABFD41B" wp14:editId="4C38D711">
-            <wp:extent cx="6393815" cy="377190"/>
-            <wp:effectExtent l="0" t="0" r="6985" b="3810"/>
-            <wp:docPr id="14" name="Imagen 14"/>
             <wp:cNvGraphicFramePr>
               <a:graphicFrameLocks xmlns:a="http://schemas.openxmlformats.org/drawingml/2006/main" noChangeAspect="1"/>
             </wp:cNvGraphicFramePr>
@@ -6020,7 +7023,7 @@
                   <pic:spPr>
                     <a:xfrm>
                       <a:off x="0" y="0"/>
-                      <a:ext cx="6393815" cy="377190"/>
+                      <a:ext cx="6393815" cy="1123950"/>
                     </a:xfrm>
                     <a:prstGeom prst="rect">
                       <a:avLst/>
@@ -6033,85 +7036,25 @@
         </w:drawing>
       </w:r>
     </w:p>
-    <w:p>
-      <w:pPr>
-        <w:pStyle w:val="Prrafodelista"/>
-        <w:numPr>
-          <w:ilvl w:val="0"/>
-          <w:numId w:val="3"/>
-        </w:numPr>
-      </w:pPr>
-      <w:r>
-        <w:t>Consideraciones que se deben tener en cuenta</w:t>
-      </w:r>
-    </w:p>
-    <w:p>
-      <w:r>
-        <w:t>Se debe tener en cuenta dos aspectos muy importantes a la hora de aplicar la detección de colores:</w:t>
-      </w:r>
-    </w:p>
-    <w:p>
-      <w:r>
-        <w:rPr>
-          <w:b/>
-        </w:rPr>
-        <w:t>Iluminación:</w:t>
-      </w:r>
-      <w:r>
-        <w:t xml:space="preserve"> es importante tener controlado este aspecto ya a que a más o menos iluminación presente sobre el objeto, puede variar el resultado de la detección.</w:t>
-      </w:r>
-    </w:p>
-    <w:p>
-      <w:r>
-        <w:rPr>
-          <w:b/>
-        </w:rPr>
-        <w:t>Fondo:</w:t>
-      </w:r>
-      <w:r>
-        <w:t xml:space="preserve"> el fondo también es un aspecto a tener en cuenta debido a que si en este se encuentran presentes alguno de los colores dentro de los rangos no solo se detectaría nuestro objeto de interés sino también será detectado parte del fondo. Se recomienda en lo posible usar un fondo uniforme y que no presente ningún color de interés</w:t>
-      </w:r>
-      <w:r>
-        <w:t>.</w:t>
-      </w:r>
-    </w:p>
     <w:p/>
     <w:p>
       <w:r>
-        <w:tab/>
-      </w:r>
-      <w:r>
-        <w:tab/>
-        <w:t>2.4.5 Detección de contornos</w:t>
-      </w:r>
-    </w:p>
-    <w:p>
-      <w:r>
-        <w:t xml:space="preserve">Una vez que se tiene identificado los grupos de pixeles que nos interesan mediante la función </w:t>
+        <w:t xml:space="preserve">Para buscar los rangos de colores en nuestra imagen se utiliza la función </w:t>
       </w:r>
       <w:r>
         <w:rPr>
           <w:i/>
         </w:rPr>
-        <w:t>cv2.findCountours</w:t>
-      </w:r>
-      <w:r>
-        <w:t xml:space="preserve"> encontramos los contornos que forman el área de estos grupos, </w:t>
-      </w:r>
-      <w:r>
-        <w:t>luego es necesario analizar uno a uno los contornos</w:t>
-      </w:r>
-      <w:r>
-        <w:t xml:space="preserve"> para</w:t>
-      </w:r>
-      <w:r>
-        <w:t xml:space="preserve"> asegurarnos</w:t>
-      </w:r>
-      <w:r>
-        <w:t xml:space="preserve"> que se traten de limones.</w:t>
-      </w:r>
-      <w:r>
-        <w:t xml:space="preserve"> Los contornos de un objeto se pueden explicar simplemente como una curva que une todos los puntos continuos (a lo largo del límite o borde) que tienen el mismo color o intensidad.</w:t>
+        <w:t>cv2.inRange</w:t>
+      </w:r>
+      <w:r>
+        <w:rPr>
+          <w:i/>
+        </w:rPr>
+        <w:t xml:space="preserve">, </w:t>
+      </w:r>
+      <w:r>
+        <w:t xml:space="preserve">la cual recibe como parámetros la imagen en la cual se buscará los rangos, y los arreglos correspondientes al límite inicial y final del color que nos interesa. </w:t>
       </w:r>
     </w:p>
     <w:p>
@@ -6127,10 +7070,10 @@
           <w:lang w:eastAsia="es-AR"/>
         </w:rPr>
         <w:drawing>
-          <wp:inline distT="0" distB="0" distL="0" distR="0" wp14:anchorId="1080F359" wp14:editId="4DA03032">
-            <wp:extent cx="6393815" cy="480060"/>
-            <wp:effectExtent l="0" t="0" r="6985" b="0"/>
-            <wp:docPr id="17" name="Imagen 17"/>
+          <wp:inline distT="0" distB="0" distL="0" distR="0" wp14:anchorId="1ABFD41B" wp14:editId="4C38D711">
+            <wp:extent cx="6393815" cy="377190"/>
+            <wp:effectExtent l="0" t="0" r="6985" b="3810"/>
+            <wp:docPr id="14" name="Imagen 14"/>
             <wp:cNvGraphicFramePr>
               <a:graphicFrameLocks xmlns:a="http://schemas.openxmlformats.org/drawingml/2006/main" noChangeAspect="1"/>
             </wp:cNvGraphicFramePr>
@@ -6150,7 +7093,7 @@
                   <pic:spPr>
                     <a:xfrm>
                       <a:off x="0" y="0"/>
-                      <a:ext cx="6393815" cy="480060"/>
+                      <a:ext cx="6393815" cy="377190"/>
                     </a:xfrm>
                     <a:prstGeom prst="rect">
                       <a:avLst/>
@@ -6164,22 +7107,103 @@
       </w:r>
     </w:p>
     <w:p>
-      <w:r>
-        <w:t>Procederemos a analizar cada contorno contenido en la variable contornos, compararemos si el área del contorno es lo suficientemente grande para ser considerado un limón. Para ellos se compara el área en pixeles con 1500, de modo que si el área es mayor a este valor se continua con el procesamiento de lo contrario lo descartaremos.</w:t>
-      </w:r>
-    </w:p>
-    <w:p>
-      <w:r>
-        <w:rPr>
+      <w:pPr>
+        <w:pStyle w:val="Prrafodelista"/>
+        <w:numPr>
+          <w:ilvl w:val="0"/>
+          <w:numId w:val="3"/>
+        </w:numPr>
+      </w:pPr>
+      <w:r>
+        <w:t>Consideraciones que se deben tener en cuenta</w:t>
+      </w:r>
+    </w:p>
+    <w:p>
+      <w:r>
+        <w:t>Se debe tener en cuenta dos aspectos muy importantes a la hora de aplicar la detección de colores:</w:t>
+      </w:r>
+    </w:p>
+    <w:p>
+      <w:r>
+        <w:rPr>
+          <w:b/>
+        </w:rPr>
+        <w:t>Iluminación:</w:t>
+      </w:r>
+      <w:r>
+        <w:t xml:space="preserve"> es importante tener controlado este aspecto ya a que a más o menos iluminación presente sobre el objeto, puede variar el resultado de la detección.</w:t>
+      </w:r>
+    </w:p>
+    <w:p>
+      <w:r>
+        <w:rPr>
+          <w:b/>
+        </w:rPr>
+        <w:t>Fondo:</w:t>
+      </w:r>
+      <w:r>
+        <w:t xml:space="preserve"> el fondo también es un aspecto a tener en cuenta debido a que si en este se encuentran presentes alguno de los colores dentro de los rangos no solo se detectaría nuestro objeto de interés sino también será detectado parte del fondo. Se recomienda en lo posible usar un fondo uniforme y que no presente ningún color de interés</w:t>
+      </w:r>
+      <w:r>
+        <w:t>.</w:t>
+      </w:r>
+    </w:p>
+    <w:p/>
+    <w:p>
+      <w:r>
+        <w:tab/>
+      </w:r>
+      <w:r>
+        <w:tab/>
+        <w:t>2.4.5 Detección de contornos</w:t>
+      </w:r>
+    </w:p>
+    <w:p>
+      <w:r>
+        <w:t xml:space="preserve">Una vez que se tiene identificado los grupos de pixeles que nos interesan mediante la función </w:t>
+      </w:r>
+      <w:r>
+        <w:rPr>
+          <w:i/>
+        </w:rPr>
+        <w:t>cv2.findCountours</w:t>
+      </w:r>
+      <w:r>
+        <w:t xml:space="preserve"> encontramos los contornos que forman el área de estos grupos, </w:t>
+      </w:r>
+      <w:r>
+        <w:t>luego es necesario analizar uno a uno los contornos</w:t>
+      </w:r>
+      <w:r>
+        <w:t xml:space="preserve"> para</w:t>
+      </w:r>
+      <w:r>
+        <w:t xml:space="preserve"> asegurarnos</w:t>
+      </w:r>
+      <w:r>
+        <w:t xml:space="preserve"> que se traten de limones.</w:t>
+      </w:r>
+      <w:r>
+        <w:t xml:space="preserve"> Los contornos de un objeto se pueden explicar simplemente como una curva que une todos los puntos continuos (a lo largo del límite o borde) que tienen el mismo color o intensidad.</w:t>
+      </w:r>
+    </w:p>
+    <w:p>
+      <w:pPr>
+        <w:rPr>
+          <w:b/>
+        </w:rPr>
+      </w:pPr>
+      <w:r>
+        <w:rPr>
+          <w:b/>
           <w:noProof/>
           <w:lang w:eastAsia="es-AR"/>
         </w:rPr>
-        <w:lastRenderedPageBreak/>
         <w:drawing>
-          <wp:inline distT="0" distB="0" distL="0" distR="0" wp14:anchorId="77F9C814" wp14:editId="40B54D17">
-            <wp:extent cx="6393815" cy="448945"/>
-            <wp:effectExtent l="0" t="0" r="6985" b="8255"/>
-            <wp:docPr id="18" name="Imagen 18"/>
+          <wp:inline distT="0" distB="0" distL="0" distR="0" wp14:anchorId="1080F359" wp14:editId="4DA03032">
+            <wp:extent cx="6393815" cy="480060"/>
+            <wp:effectExtent l="0" t="0" r="6985" b="0"/>
+            <wp:docPr id="17" name="Imagen 17"/>
             <wp:cNvGraphicFramePr>
               <a:graphicFrameLocks xmlns:a="http://schemas.openxmlformats.org/drawingml/2006/main" noChangeAspect="1"/>
             </wp:cNvGraphicFramePr>
@@ -6199,7 +7223,7 @@
                   <pic:spPr>
                     <a:xfrm>
                       <a:off x="0" y="0"/>
-                      <a:ext cx="6393815" cy="448945"/>
+                      <a:ext cx="6393815" cy="480060"/>
                     </a:xfrm>
                     <a:prstGeom prst="rect">
                       <a:avLst/>
@@ -6212,60 +7236,9 @@
         </w:drawing>
       </w:r>
     </w:p>
-    <w:p/>
-    <w:p>
-      <w:r>
-        <w:tab/>
-      </w:r>
-      <w:r>
-        <w:tab/>
-        <w:t>2.4.6 Encontrar Centro y diámetro</w:t>
-      </w:r>
-    </w:p>
-    <w:p>
-      <w:r>
-        <w:t xml:space="preserve">Al aplicar la función </w:t>
-      </w:r>
-      <w:r>
-        <w:rPr>
-          <w:i/>
-        </w:rPr>
-        <w:t xml:space="preserve">cv2.boundingReact </w:t>
-      </w:r>
-      <w:r>
-        <w:t xml:space="preserve">podemos encontrar 4 puntos útiles, las coordenadas X, Y </w:t>
-      </w:r>
-      <w:proofErr w:type="spellStart"/>
-      <w:r>
-        <w:t>y</w:t>
-      </w:r>
-      <w:proofErr w:type="spellEnd"/>
-      <w:r>
-        <w:t xml:space="preserve"> los valores W y H que corresponden al ancho y altura respectivamente. Estos valores nos serán útiles</w:t>
-      </w:r>
-      <w:r>
-        <w:t xml:space="preserve"> después</w:t>
-      </w:r>
-      <w:r>
-        <w:t xml:space="preserve"> para</w:t>
-      </w:r>
-      <w:r>
-        <w:t xml:space="preserve"> poder encontrar el diámetro, contar</w:t>
-      </w:r>
-      <w:r>
-        <w:t xml:space="preserve"> </w:t>
-      </w:r>
-      <w:r>
-        <w:t xml:space="preserve">y </w:t>
-      </w:r>
-      <w:r>
-        <w:t>dibujar un rectángu</w:t>
-      </w:r>
-      <w:r>
-        <w:t>lo al contorno de nuestro objeto</w:t>
-      </w:r>
-      <w:r>
-        <w:t>.</w:t>
+    <w:p>
+      <w:r>
+        <w:t>Procederemos a analizar cada contorno contenido en la variable contornos, compararemos si el área del contorno es lo suficientemente grande para ser considerado un limón. Para ellos se compara el área en pixeles con 1500, de modo que si el área es mayor a este valor se continua con el procesamiento de lo contrario lo descartaremos.</w:t>
       </w:r>
     </w:p>
     <w:p>
@@ -6274,11 +7247,12 @@
           <w:noProof/>
           <w:lang w:eastAsia="es-AR"/>
         </w:rPr>
+        <w:lastRenderedPageBreak/>
         <w:drawing>
-          <wp:inline distT="0" distB="0" distL="0" distR="0" wp14:anchorId="5888E00F" wp14:editId="7A0AF491">
-            <wp:extent cx="6393815" cy="288290"/>
-            <wp:effectExtent l="0" t="0" r="6985" b="0"/>
-            <wp:docPr id="19" name="Imagen 19"/>
+          <wp:inline distT="0" distB="0" distL="0" distR="0" wp14:anchorId="77F9C814" wp14:editId="40B54D17">
+            <wp:extent cx="6393815" cy="448945"/>
+            <wp:effectExtent l="0" t="0" r="6985" b="8255"/>
+            <wp:docPr id="18" name="Imagen 18"/>
             <wp:cNvGraphicFramePr>
               <a:graphicFrameLocks xmlns:a="http://schemas.openxmlformats.org/drawingml/2006/main" noChangeAspect="1"/>
             </wp:cNvGraphicFramePr>
@@ -6298,6 +7272,105 @@
                   <pic:spPr>
                     <a:xfrm>
                       <a:off x="0" y="0"/>
+                      <a:ext cx="6393815" cy="448945"/>
+                    </a:xfrm>
+                    <a:prstGeom prst="rect">
+                      <a:avLst/>
+                    </a:prstGeom>
+                  </pic:spPr>
+                </pic:pic>
+              </a:graphicData>
+            </a:graphic>
+          </wp:inline>
+        </w:drawing>
+      </w:r>
+    </w:p>
+    <w:p/>
+    <w:p>
+      <w:r>
+        <w:tab/>
+      </w:r>
+      <w:r>
+        <w:tab/>
+        <w:t>2.4.6 Encontrar Centro y diámetro</w:t>
+      </w:r>
+    </w:p>
+    <w:p>
+      <w:r>
+        <w:t xml:space="preserve">Al aplicar la función </w:t>
+      </w:r>
+      <w:r>
+        <w:rPr>
+          <w:i/>
+        </w:rPr>
+        <w:t xml:space="preserve">cv2.boundingReact </w:t>
+      </w:r>
+      <w:r>
+        <w:t xml:space="preserve">podemos encontrar 4 puntos útiles, las coordenadas X, Y </w:t>
+      </w:r>
+      <w:proofErr w:type="spellStart"/>
+      <w:r>
+        <w:t>y</w:t>
+      </w:r>
+      <w:proofErr w:type="spellEnd"/>
+      <w:r>
+        <w:t xml:space="preserve"> los valores W y H que corresponden al ancho y altura respectivamente. Estos valores nos serán útiles</w:t>
+      </w:r>
+      <w:r>
+        <w:t xml:space="preserve"> después</w:t>
+      </w:r>
+      <w:r>
+        <w:t xml:space="preserve"> para</w:t>
+      </w:r>
+      <w:r>
+        <w:t xml:space="preserve"> poder encontrar el diámetro, contar</w:t>
+      </w:r>
+      <w:r>
+        <w:t xml:space="preserve"> </w:t>
+      </w:r>
+      <w:r>
+        <w:t xml:space="preserve">y </w:t>
+      </w:r>
+      <w:r>
+        <w:t>dibujar un rectángu</w:t>
+      </w:r>
+      <w:r>
+        <w:t>lo al contorno de nuestro objeto</w:t>
+      </w:r>
+      <w:r>
+        <w:t>.</w:t>
+      </w:r>
+    </w:p>
+    <w:p>
+      <w:r>
+        <w:rPr>
+          <w:noProof/>
+          <w:lang w:eastAsia="es-AR"/>
+        </w:rPr>
+        <w:drawing>
+          <wp:inline distT="0" distB="0" distL="0" distR="0" wp14:anchorId="5888E00F" wp14:editId="7A0AF491">
+            <wp:extent cx="6393815" cy="288290"/>
+            <wp:effectExtent l="0" t="0" r="6985" b="0"/>
+            <wp:docPr id="19" name="Imagen 19"/>
+            <wp:cNvGraphicFramePr>
+              <a:graphicFrameLocks xmlns:a="http://schemas.openxmlformats.org/drawingml/2006/main" noChangeAspect="1"/>
+            </wp:cNvGraphicFramePr>
+            <a:graphic xmlns:a="http://schemas.openxmlformats.org/drawingml/2006/main">
+              <a:graphicData uri="http://schemas.openxmlformats.org/drawingml/2006/picture">
+                <pic:pic xmlns:pic="http://schemas.openxmlformats.org/drawingml/2006/picture">
+                  <pic:nvPicPr>
+                    <pic:cNvPr id="1" name=""/>
+                    <pic:cNvPicPr/>
+                  </pic:nvPicPr>
+                  <pic:blipFill>
+                    <a:blip r:embed="rId39"/>
+                    <a:stretch>
+                      <a:fillRect/>
+                    </a:stretch>
+                  </pic:blipFill>
+                  <pic:spPr>
+                    <a:xfrm>
+                      <a:off x="0" y="0"/>
                       <a:ext cx="6393815" cy="288290"/>
                     </a:xfrm>
                     <a:prstGeom prst="rect">
@@ -6362,7 +7435,7 @@
                     <pic:cNvPicPr/>
                   </pic:nvPicPr>
                   <pic:blipFill>
-                    <a:blip r:embed="rId39"/>
+                    <a:blip r:embed="rId40"/>
                     <a:stretch>
                       <a:fillRect/>
                     </a:stretch>
@@ -7086,7 +8159,7 @@
                     </pic:cNvPicPr>
                   </pic:nvPicPr>
                   <pic:blipFill>
-                    <a:blip r:embed="rId40">
+                    <a:blip r:embed="rId41">
                       <a:extLst>
                         <a:ext uri="{28A0092B-C50C-407E-A947-70E740481C1C}">
                           <a14:useLocalDpi xmlns:a14="http://schemas.microsoft.com/office/drawing/2010/main" val="0"/>
@@ -7206,7 +8279,7 @@
                     <pic:cNvPicPr/>
                   </pic:nvPicPr>
                   <pic:blipFill>
-                    <a:blip r:embed="rId41"/>
+                    <a:blip r:embed="rId42"/>
                     <a:stretch>
                       <a:fillRect/>
                     </a:stretch>
@@ -7266,85 +8339,6 @@
             <wp:extent cx="6393815" cy="441325"/>
             <wp:effectExtent l="0" t="0" r="6985" b="0"/>
             <wp:docPr id="25" name="Imagen 25"/>
-            <wp:cNvGraphicFramePr>
-              <a:graphicFrameLocks xmlns:a="http://schemas.openxmlformats.org/drawingml/2006/main" noChangeAspect="1"/>
-            </wp:cNvGraphicFramePr>
-            <a:graphic xmlns:a="http://schemas.openxmlformats.org/drawingml/2006/main">
-              <a:graphicData uri="http://schemas.openxmlformats.org/drawingml/2006/picture">
-                <pic:pic xmlns:pic="http://schemas.openxmlformats.org/drawingml/2006/picture">
-                  <pic:nvPicPr>
-                    <pic:cNvPr id="1" name=""/>
-                    <pic:cNvPicPr/>
-                  </pic:nvPicPr>
-                  <pic:blipFill>
-                    <a:blip r:embed="rId42"/>
-                    <a:stretch>
-                      <a:fillRect/>
-                    </a:stretch>
-                  </pic:blipFill>
-                  <pic:spPr>
-                    <a:xfrm>
-                      <a:off x="0" y="0"/>
-                      <a:ext cx="6393815" cy="441325"/>
-                    </a:xfrm>
-                    <a:prstGeom prst="rect">
-                      <a:avLst/>
-                    </a:prstGeom>
-                  </pic:spPr>
-                </pic:pic>
-              </a:graphicData>
-            </a:graphic>
-          </wp:inline>
-        </w:drawing>
-      </w:r>
-    </w:p>
-    <w:p/>
-    <w:p>
-      <w:r>
-        <w:tab/>
-      </w:r>
-      <w:r>
-        <w:tab/>
-        <w:t>2.4.9 Software del Microcontrolador</w:t>
-      </w:r>
-    </w:p>
-    <w:p>
-      <w:r>
-        <w:t xml:space="preserve">La programación del microcontrolador se realiza en el lenguaje C++, basándonos en los principios de la programación orientada a objetos, podemos separar en 3 grupo principales por un lado los servos, en segundo </w:t>
-      </w:r>
-      <w:proofErr w:type="gramStart"/>
-      <w:r>
-        <w:t>lugar</w:t>
-      </w:r>
-      <w:proofErr w:type="gramEnd"/>
-      <w:r>
-        <w:t xml:space="preserve"> el </w:t>
-      </w:r>
-      <w:proofErr w:type="spellStart"/>
-      <w:r>
-        <w:t>display</w:t>
-      </w:r>
-      <w:proofErr w:type="spellEnd"/>
-      <w:r>
-        <w:t xml:space="preserve"> y por último los leds.  </w:t>
-      </w:r>
-    </w:p>
-    <w:p>
-      <w:r>
-        <w:t>Para el desarrollo del programa nos ayudaremos con las siguientes librerías:</w:t>
-      </w:r>
-    </w:p>
-    <w:p>
-      <w:r>
-        <w:rPr>
-          <w:noProof/>
-          <w:lang w:eastAsia="es-AR"/>
-        </w:rPr>
-        <w:drawing>
-          <wp:inline distT="0" distB="0" distL="0" distR="0" wp14:anchorId="2A36FB19" wp14:editId="5BCE03ED">
-            <wp:extent cx="6393815" cy="817245"/>
-            <wp:effectExtent l="0" t="0" r="6985" b="1905"/>
-            <wp:docPr id="24" name="Imagen 24"/>
             <wp:cNvGraphicFramePr>
               <a:graphicFrameLocks xmlns:a="http://schemas.openxmlformats.org/drawingml/2006/main" noChangeAspect="1"/>
             </wp:cNvGraphicFramePr>
@@ -7364,7 +8358,7 @@
                   <pic:spPr>
                     <a:xfrm>
                       <a:off x="0" y="0"/>
-                      <a:ext cx="6393815" cy="817245"/>
+                      <a:ext cx="6393815" cy="441325"/>
                     </a:xfrm>
                     <a:prstGeom prst="rect">
                       <a:avLst/>
@@ -7377,9 +8371,40 @@
         </w:drawing>
       </w:r>
     </w:p>
-    <w:p>
-      <w:r>
-        <w:t>Vamos a inicializar nuestros objetos, en primer lugar, se definen los leds, mediante variables son asignados a los pines 12, 13 y 14 de nuestro Esp32.</w:t>
+    <w:p/>
+    <w:p>
+      <w:r>
+        <w:tab/>
+      </w:r>
+      <w:r>
+        <w:tab/>
+        <w:t>2.4.9 Software del Microcontrolador</w:t>
+      </w:r>
+    </w:p>
+    <w:p>
+      <w:r>
+        <w:t xml:space="preserve">La programación del microcontrolador se realiza en el lenguaje C++, basándonos en los principios de la programación orientada a objetos, podemos separar en 3 grupo principales por un lado los servos, en segundo </w:t>
+      </w:r>
+      <w:proofErr w:type="gramStart"/>
+      <w:r>
+        <w:t>lugar</w:t>
+      </w:r>
+      <w:proofErr w:type="gramEnd"/>
+      <w:r>
+        <w:t xml:space="preserve"> el </w:t>
+      </w:r>
+      <w:proofErr w:type="spellStart"/>
+      <w:r>
+        <w:t>display</w:t>
+      </w:r>
+      <w:proofErr w:type="spellEnd"/>
+      <w:r>
+        <w:t xml:space="preserve"> y por último los leds.  </w:t>
+      </w:r>
+    </w:p>
+    <w:p>
+      <w:r>
+        <w:t>Para el desarrollo del programa nos ayudaremos con las siguientes librerías:</w:t>
       </w:r>
     </w:p>
     <w:p>
@@ -7389,10 +8414,10 @@
           <w:lang w:eastAsia="es-AR"/>
         </w:rPr>
         <w:drawing>
-          <wp:inline distT="0" distB="0" distL="0" distR="0" wp14:anchorId="01E84AD6" wp14:editId="66E801B4">
-            <wp:extent cx="6393815" cy="615950"/>
-            <wp:effectExtent l="0" t="0" r="6985" b="0"/>
-            <wp:docPr id="27" name="Imagen 27"/>
+          <wp:inline distT="0" distB="0" distL="0" distR="0" wp14:anchorId="2A36FB19" wp14:editId="5BCE03ED">
+            <wp:extent cx="6393815" cy="817245"/>
+            <wp:effectExtent l="0" t="0" r="6985" b="1905"/>
+            <wp:docPr id="24" name="Imagen 24"/>
             <wp:cNvGraphicFramePr>
               <a:graphicFrameLocks xmlns:a="http://schemas.openxmlformats.org/drawingml/2006/main" noChangeAspect="1"/>
             </wp:cNvGraphicFramePr>
@@ -7412,7 +8437,7 @@
                   <pic:spPr>
                     <a:xfrm>
                       <a:off x="0" y="0"/>
-                      <a:ext cx="6393815" cy="615950"/>
+                      <a:ext cx="6393815" cy="817245"/>
                     </a:xfrm>
                     <a:prstGeom prst="rect">
                       <a:avLst/>
@@ -7427,7 +8452,7 @@
     </w:p>
     <w:p>
       <w:r>
-        <w:t>En segundo lugar, vamos a crear el objeto servo y asignarlo al pin 26 para su posterior control</w:t>
+        <w:t>Vamos a inicializar nuestros objetos, en primer lugar, se definen los leds, mediante variables son asignados a los pines 12, 13 y 14 de nuestro Esp32.</w:t>
       </w:r>
     </w:p>
     <w:p>
@@ -7437,10 +8462,10 @@
           <w:lang w:eastAsia="es-AR"/>
         </w:rPr>
         <w:drawing>
-          <wp:inline distT="0" distB="0" distL="0" distR="0" wp14:anchorId="20C13867" wp14:editId="611DC95F">
-            <wp:extent cx="6393815" cy="522605"/>
+          <wp:inline distT="0" distB="0" distL="0" distR="0" wp14:anchorId="01E84AD6" wp14:editId="66E801B4">
+            <wp:extent cx="6393815" cy="615950"/>
             <wp:effectExtent l="0" t="0" r="6985" b="0"/>
-            <wp:docPr id="28" name="Imagen 28"/>
+            <wp:docPr id="27" name="Imagen 27"/>
             <wp:cNvGraphicFramePr>
               <a:graphicFrameLocks xmlns:a="http://schemas.openxmlformats.org/drawingml/2006/main" noChangeAspect="1"/>
             </wp:cNvGraphicFramePr>
@@ -7460,7 +8485,7 @@
                   <pic:spPr>
                     <a:xfrm>
                       <a:off x="0" y="0"/>
-                      <a:ext cx="6393815" cy="522605"/>
+                      <a:ext cx="6393815" cy="615950"/>
                     </a:xfrm>
                     <a:prstGeom prst="rect">
                       <a:avLst/>
@@ -7475,32 +8500,7 @@
     </w:p>
     <w:p>
       <w:r>
-        <w:t xml:space="preserve">Y por </w:t>
-      </w:r>
-      <w:r>
-        <w:t>último</w:t>
-      </w:r>
-      <w:r>
-        <w:t xml:space="preserve"> vamos a definir el objeto </w:t>
-      </w:r>
-      <w:proofErr w:type="spellStart"/>
-      <w:r>
-        <w:t>display</w:t>
-      </w:r>
-      <w:proofErr w:type="spellEnd"/>
-      <w:r>
-        <w:t xml:space="preserve"> el cual tendrá una comunicación con el microcontrolador por i2c en la dirección 0x27. Aquí también se definen los parámetros de cuantas filas y columnas tendrá </w:t>
-      </w:r>
-      <w:r>
-        <w:t xml:space="preserve">nuestro </w:t>
-      </w:r>
-      <w:proofErr w:type="spellStart"/>
-      <w:r>
-        <w:t>display</w:t>
-      </w:r>
-      <w:proofErr w:type="spellEnd"/>
-      <w:r>
-        <w:t xml:space="preserve"> en este caso es de 16x2</w:t>
+        <w:t>En segundo lugar, vamos a crear el objeto servo y asignarlo al pin 26 para su posterior control</w:t>
       </w:r>
     </w:p>
     <w:p>
@@ -7510,10 +8510,10 @@
           <w:lang w:eastAsia="es-AR"/>
         </w:rPr>
         <w:drawing>
-          <wp:inline distT="0" distB="0" distL="0" distR="0" wp14:anchorId="69B11090" wp14:editId="7A64BB1B">
-            <wp:extent cx="6393815" cy="328930"/>
+          <wp:inline distT="0" distB="0" distL="0" distR="0" wp14:anchorId="20C13867" wp14:editId="611DC95F">
+            <wp:extent cx="6393815" cy="522605"/>
             <wp:effectExtent l="0" t="0" r="6985" b="0"/>
-            <wp:docPr id="29" name="Imagen 29"/>
+            <wp:docPr id="28" name="Imagen 28"/>
             <wp:cNvGraphicFramePr>
               <a:graphicFrameLocks xmlns:a="http://schemas.openxmlformats.org/drawingml/2006/main" noChangeAspect="1"/>
             </wp:cNvGraphicFramePr>
@@ -7533,7 +8533,7 @@
                   <pic:spPr>
                     <a:xfrm>
                       <a:off x="0" y="0"/>
-                      <a:ext cx="6393815" cy="328930"/>
+                      <a:ext cx="6393815" cy="522605"/>
                     </a:xfrm>
                     <a:prstGeom prst="rect">
                       <a:avLst/>
@@ -7548,12 +8548,32 @@
     </w:p>
     <w:p>
       <w:r>
-        <w:t>Después de tener nuestros objetos definidos e inicializados se procede a establecer las configuraciones (estas instrucciones solo se realizan una vez cuando es encendido el microcontrolador).</w:t>
-      </w:r>
-    </w:p>
-    <w:p>
-      <w:r>
-        <w:t>Lo primero es establecer una comunicación serial la cual nos permite tener la conexión con el software desarrollado en Python. Es importante que en el desarrollo de ambos programas se utilice la misma velocidad de trasmisión (por ejemplo 9600).</w:t>
+        <w:t xml:space="preserve">Y por </w:t>
+      </w:r>
+      <w:r>
+        <w:t>último</w:t>
+      </w:r>
+      <w:r>
+        <w:t xml:space="preserve"> vamos a definir el objeto </w:t>
+      </w:r>
+      <w:proofErr w:type="spellStart"/>
+      <w:r>
+        <w:t>display</w:t>
+      </w:r>
+      <w:proofErr w:type="spellEnd"/>
+      <w:r>
+        <w:t xml:space="preserve"> el cual tendrá una comunicación con el microcontrolador por i2c en la dirección 0x27. Aquí también se definen los parámetros de cuantas filas y columnas tendrá </w:t>
+      </w:r>
+      <w:r>
+        <w:t xml:space="preserve">nuestro </w:t>
+      </w:r>
+      <w:proofErr w:type="spellStart"/>
+      <w:r>
+        <w:t>display</w:t>
+      </w:r>
+      <w:proofErr w:type="spellEnd"/>
+      <w:r>
+        <w:t xml:space="preserve"> en este caso es de 16x2</w:t>
       </w:r>
     </w:p>
     <w:p>
@@ -7563,10 +8583,10 @@
           <w:lang w:eastAsia="es-AR"/>
         </w:rPr>
         <w:drawing>
-          <wp:inline distT="0" distB="0" distL="0" distR="0" wp14:anchorId="33CB0556" wp14:editId="6E472377">
-            <wp:extent cx="6393815" cy="579755"/>
+          <wp:inline distT="0" distB="0" distL="0" distR="0" wp14:anchorId="69B11090" wp14:editId="7A64BB1B">
+            <wp:extent cx="6393815" cy="328930"/>
             <wp:effectExtent l="0" t="0" r="6985" b="0"/>
-            <wp:docPr id="30" name="Imagen 30"/>
+            <wp:docPr id="29" name="Imagen 29"/>
             <wp:cNvGraphicFramePr>
               <a:graphicFrameLocks xmlns:a="http://schemas.openxmlformats.org/drawingml/2006/main" noChangeAspect="1"/>
             </wp:cNvGraphicFramePr>
@@ -7586,7 +8606,7 @@
                   <pic:spPr>
                     <a:xfrm>
                       <a:off x="0" y="0"/>
-                      <a:ext cx="6393815" cy="579755"/>
+                      <a:ext cx="6393815" cy="328930"/>
                     </a:xfrm>
                     <a:prstGeom prst="rect">
                       <a:avLst/>
@@ -7601,7 +8621,12 @@
     </w:p>
     <w:p>
       <w:r>
-        <w:t>Después configuramos nuestros pines como salidas digitales para poder realizar el encendido y apagado de los leds</w:t>
+        <w:t>Después de tener nuestros objetos definidos e inicializados se procede a establecer las configuraciones (estas instrucciones solo se realizan una vez cuando es encendido el microcontrolador).</w:t>
+      </w:r>
+    </w:p>
+    <w:p>
+      <w:r>
+        <w:t>Lo primero es establecer una comunicación serial la cual nos permite tener la conexión con el software desarrollado en Python. Es importante que en el desarrollo de ambos programas se utilice la misma velocidad de trasmisión (por ejemplo 9600).</w:t>
       </w:r>
     </w:p>
     <w:p>
@@ -7610,12 +8635,11 @@
           <w:noProof/>
           <w:lang w:eastAsia="es-AR"/>
         </w:rPr>
-        <w:lastRenderedPageBreak/>
         <w:drawing>
-          <wp:inline distT="0" distB="0" distL="0" distR="0" wp14:anchorId="19E655E9" wp14:editId="3F1E561E">
-            <wp:extent cx="6393815" cy="594995"/>
+          <wp:inline distT="0" distB="0" distL="0" distR="0" wp14:anchorId="33CB0556" wp14:editId="6E472377">
+            <wp:extent cx="6393815" cy="579755"/>
             <wp:effectExtent l="0" t="0" r="6985" b="0"/>
-            <wp:docPr id="31" name="Imagen 31"/>
+            <wp:docPr id="30" name="Imagen 30"/>
             <wp:cNvGraphicFramePr>
               <a:graphicFrameLocks xmlns:a="http://schemas.openxmlformats.org/drawingml/2006/main" noChangeAspect="1"/>
             </wp:cNvGraphicFramePr>
@@ -7635,7 +8659,7 @@
                   <pic:spPr>
                     <a:xfrm>
                       <a:off x="0" y="0"/>
-                      <a:ext cx="6393815" cy="594995"/>
+                      <a:ext cx="6393815" cy="579755"/>
                     </a:xfrm>
                     <a:prstGeom prst="rect">
                       <a:avLst/>
@@ -7650,7 +8674,7 @@
     </w:p>
     <w:p>
       <w:r>
-        <w:t>Seguido iniciamos el servomotor y lo ponemos en la posición 0</w:t>
+        <w:t>Después configuramos nuestros pines como salidas digitales para poder realizar el encendido y apagado de los leds</w:t>
       </w:r>
     </w:p>
     <w:p>
@@ -7659,11 +8683,12 @@
           <w:noProof/>
           <w:lang w:eastAsia="es-AR"/>
         </w:rPr>
+        <w:lastRenderedPageBreak/>
         <w:drawing>
-          <wp:inline distT="0" distB="0" distL="0" distR="0" wp14:anchorId="1DA28043" wp14:editId="400A948E">
-            <wp:extent cx="6393815" cy="462280"/>
+          <wp:inline distT="0" distB="0" distL="0" distR="0" wp14:anchorId="19E655E9" wp14:editId="3F1E561E">
+            <wp:extent cx="6393815" cy="594995"/>
             <wp:effectExtent l="0" t="0" r="6985" b="0"/>
-            <wp:docPr id="32" name="Imagen 32"/>
+            <wp:docPr id="31" name="Imagen 31"/>
             <wp:cNvGraphicFramePr>
               <a:graphicFrameLocks xmlns:a="http://schemas.openxmlformats.org/drawingml/2006/main" noChangeAspect="1"/>
             </wp:cNvGraphicFramePr>
@@ -7683,7 +8708,7 @@
                   <pic:spPr>
                     <a:xfrm>
                       <a:off x="0" y="0"/>
-                      <a:ext cx="6393815" cy="462280"/>
+                      <a:ext cx="6393815" cy="594995"/>
                     </a:xfrm>
                     <a:prstGeom prst="rect">
                       <a:avLst/>
@@ -7698,15 +8723,7 @@
     </w:p>
     <w:p>
       <w:r>
-        <w:t xml:space="preserve">Y por último encendemos y mostramos un primer mensaje de bienvenida en el </w:t>
-      </w:r>
-      <w:proofErr w:type="spellStart"/>
-      <w:r>
-        <w:t>display</w:t>
-      </w:r>
-      <w:proofErr w:type="spellEnd"/>
-      <w:r>
-        <w:t xml:space="preserve"> </w:t>
+        <w:t>Seguido iniciamos el servomotor y lo ponemos en la posición 0</w:t>
       </w:r>
     </w:p>
     <w:p>
@@ -7716,10 +8733,10 @@
           <w:lang w:eastAsia="es-AR"/>
         </w:rPr>
         <w:drawing>
-          <wp:inline distT="0" distB="0" distL="0" distR="0" wp14:anchorId="20C395C6" wp14:editId="34B62FE2">
-            <wp:extent cx="6393815" cy="979805"/>
+          <wp:inline distT="0" distB="0" distL="0" distR="0" wp14:anchorId="1DA28043" wp14:editId="400A948E">
+            <wp:extent cx="6393815" cy="462280"/>
             <wp:effectExtent l="0" t="0" r="6985" b="0"/>
-            <wp:docPr id="33" name="Imagen 33"/>
+            <wp:docPr id="32" name="Imagen 32"/>
             <wp:cNvGraphicFramePr>
               <a:graphicFrameLocks xmlns:a="http://schemas.openxmlformats.org/drawingml/2006/main" noChangeAspect="1"/>
             </wp:cNvGraphicFramePr>
@@ -7739,7 +8756,7 @@
                   <pic:spPr>
                     <a:xfrm>
                       <a:off x="0" y="0"/>
-                      <a:ext cx="6393815" cy="979805"/>
+                      <a:ext cx="6393815" cy="462280"/>
                     </a:xfrm>
                     <a:prstGeom prst="rect">
                       <a:avLst/>
@@ -7754,49 +8771,13 @@
     </w:p>
     <w:p>
       <w:r>
-        <w:t xml:space="preserve">Continuando con nuestro programa entramos a definir lo que se ejecutara indefinidamente en nuestro </w:t>
+        <w:t xml:space="preserve">Y por último encendemos y mostramos un primer mensaje de bienvenida en el </w:t>
       </w:r>
       <w:proofErr w:type="spellStart"/>
       <w:r>
-        <w:t>loop</w:t>
+        <w:t>display</w:t>
       </w:r>
       <w:proofErr w:type="spellEnd"/>
-      <w:r>
-        <w:t xml:space="preserve"> o lazo infinito.</w:t>
-      </w:r>
-    </w:p>
-    <w:p>
-      <w:r>
-        <w:t>En este caso lo que hace el código es leer constantemente el puerto serial y de acuerdo a lo que haya imprimido el código en Python realizara una determinada</w:t>
-      </w:r>
-      <w:r>
-        <w:t xml:space="preserve"> secuencia</w:t>
-      </w:r>
-      <w:r>
-        <w:t xml:space="preserve"> de acciones.</w:t>
-      </w:r>
-    </w:p>
-    <w:p>
-      <w:r>
-        <w:t xml:space="preserve">Por </w:t>
-      </w:r>
-      <w:r>
-        <w:t>ejemplo,</w:t>
-      </w:r>
-      <w:r>
-        <w:t xml:space="preserve"> para el caso de que el programa nos haya enviado un carácter ‘A’ se ejecutaran las acciones para un limón amarillo las cuales son: encender led amarillo, mover servo 180° e imprimir en el </w:t>
-      </w:r>
-      <w:proofErr w:type="spellStart"/>
-      <w:r>
-        <w:t>display</w:t>
-      </w:r>
-      <w:proofErr w:type="spellEnd"/>
-      <w:r>
-        <w:t xml:space="preserve"> un mensaje de que el limón es aceptado para exportación</w:t>
-      </w:r>
-      <w:r>
-        <w:t xml:space="preserve">, esto después se replica para los casos en el que el limón es verde o rechazado. </w:t>
-      </w:r>
       <w:r>
         <w:t xml:space="preserve"> </w:t>
       </w:r>
@@ -7808,10 +8789,10 @@
           <w:lang w:eastAsia="es-AR"/>
         </w:rPr>
         <w:drawing>
-          <wp:inline distT="0" distB="0" distL="0" distR="0" wp14:anchorId="1AFDAD5F" wp14:editId="7C4FA270">
-            <wp:extent cx="6393815" cy="2644140"/>
-            <wp:effectExtent l="0" t="0" r="6985" b="3810"/>
-            <wp:docPr id="34" name="Imagen 34"/>
+          <wp:inline distT="0" distB="0" distL="0" distR="0" wp14:anchorId="20C395C6" wp14:editId="34B62FE2">
+            <wp:extent cx="6393815" cy="979805"/>
+            <wp:effectExtent l="0" t="0" r="6985" b="0"/>
+            <wp:docPr id="33" name="Imagen 33"/>
             <wp:cNvGraphicFramePr>
               <a:graphicFrameLocks xmlns:a="http://schemas.openxmlformats.org/drawingml/2006/main" noChangeAspect="1"/>
             </wp:cNvGraphicFramePr>
@@ -7831,6 +8812,98 @@
                   <pic:spPr>
                     <a:xfrm>
                       <a:off x="0" y="0"/>
+                      <a:ext cx="6393815" cy="979805"/>
+                    </a:xfrm>
+                    <a:prstGeom prst="rect">
+                      <a:avLst/>
+                    </a:prstGeom>
+                  </pic:spPr>
+                </pic:pic>
+              </a:graphicData>
+            </a:graphic>
+          </wp:inline>
+        </w:drawing>
+      </w:r>
+    </w:p>
+    <w:p>
+      <w:r>
+        <w:t xml:space="preserve">Continuando con nuestro programa entramos a definir lo que se ejecutara indefinidamente en nuestro </w:t>
+      </w:r>
+      <w:proofErr w:type="spellStart"/>
+      <w:r>
+        <w:t>loop</w:t>
+      </w:r>
+      <w:proofErr w:type="spellEnd"/>
+      <w:r>
+        <w:t xml:space="preserve"> o lazo infinito.</w:t>
+      </w:r>
+    </w:p>
+    <w:p>
+      <w:r>
+        <w:t>En este caso lo que hace el código es leer constantemente el puerto serial y de acuerdo a lo que haya imprimido el código en Python realizara una determinada</w:t>
+      </w:r>
+      <w:r>
+        <w:t xml:space="preserve"> secuencia</w:t>
+      </w:r>
+      <w:r>
+        <w:t xml:space="preserve"> de acciones.</w:t>
+      </w:r>
+    </w:p>
+    <w:p>
+      <w:r>
+        <w:t xml:space="preserve">Por </w:t>
+      </w:r>
+      <w:r>
+        <w:t>ejemplo,</w:t>
+      </w:r>
+      <w:r>
+        <w:t xml:space="preserve"> para el caso de que el programa nos haya enviado un carácter ‘A’ se ejecutaran las acciones para un limón amarillo las cuales son: encender led amarillo, mover servo 180° e imprimir en el </w:t>
+      </w:r>
+      <w:proofErr w:type="spellStart"/>
+      <w:r>
+        <w:t>display</w:t>
+      </w:r>
+      <w:proofErr w:type="spellEnd"/>
+      <w:r>
+        <w:t xml:space="preserve"> un mensaje de que el limón es aceptado para exportación</w:t>
+      </w:r>
+      <w:r>
+        <w:t xml:space="preserve">, esto después se replica para los casos en el que el limón es verde o rechazado. </w:t>
+      </w:r>
+      <w:r>
+        <w:t xml:space="preserve"> </w:t>
+      </w:r>
+    </w:p>
+    <w:p>
+      <w:r>
+        <w:rPr>
+          <w:noProof/>
+          <w:lang w:eastAsia="es-AR"/>
+        </w:rPr>
+        <w:drawing>
+          <wp:inline distT="0" distB="0" distL="0" distR="0" wp14:anchorId="1AFDAD5F" wp14:editId="7C4FA270">
+            <wp:extent cx="6393815" cy="2644140"/>
+            <wp:effectExtent l="0" t="0" r="6985" b="3810"/>
+            <wp:docPr id="34" name="Imagen 34"/>
+            <wp:cNvGraphicFramePr>
+              <a:graphicFrameLocks xmlns:a="http://schemas.openxmlformats.org/drawingml/2006/main" noChangeAspect="1"/>
+            </wp:cNvGraphicFramePr>
+            <a:graphic xmlns:a="http://schemas.openxmlformats.org/drawingml/2006/main">
+              <a:graphicData uri="http://schemas.openxmlformats.org/drawingml/2006/picture">
+                <pic:pic xmlns:pic="http://schemas.openxmlformats.org/drawingml/2006/picture">
+                  <pic:nvPicPr>
+                    <pic:cNvPr id="1" name=""/>
+                    <pic:cNvPicPr/>
+                  </pic:nvPicPr>
+                  <pic:blipFill>
+                    <a:blip r:embed="rId52"/>
+                    <a:stretch>
+                      <a:fillRect/>
+                    </a:stretch>
+                  </pic:blipFill>
+                  <pic:spPr>
+                    <a:xfrm>
+                      <a:off x="0" y="0"/>
                       <a:ext cx="6393815" cy="2644140"/>
                     </a:xfrm>
                     <a:prstGeom prst="rect">
@@ -7880,7 +8953,7 @@
                     </pic:cNvPicPr>
                   </pic:nvPicPr>
                   <pic:blipFill>
-                    <a:blip r:embed="rId52">
+                    <a:blip r:embed="rId53">
                       <a:extLst>
                         <a:ext uri="{28A0092B-C50C-407E-A947-70E740481C1C}">
                           <a14:useLocalDpi xmlns:a14="http://schemas.microsoft.com/office/drawing/2010/main" val="0"/>
@@ -7937,7 +9010,7 @@
                     </pic:cNvPicPr>
                   </pic:nvPicPr>
                   <pic:blipFill>
-                    <a:blip r:embed="rId53">
+                    <a:blip r:embed="rId54">
                       <a:extLst>
                         <a:ext uri="{28A0092B-C50C-407E-A947-70E740481C1C}">
                           <a14:useLocalDpi xmlns:a14="http://schemas.microsoft.com/office/drawing/2010/main" val="0"/>
@@ -8194,10 +9267,7 @@
         <w:footnoteRef/>
       </w:r>
       <w:r>
-        <w:t xml:space="preserve"> </w:t>
-      </w:r>
-      <w:r>
-        <w:t>https://www.python.org/</w:t>
+        <w:t xml:space="preserve"> Fuente: Elaboración Propia</w:t>
       </w:r>
     </w:p>
   </w:footnote>
@@ -8213,7 +9283,7 @@
         <w:footnoteRef/>
       </w:r>
       <w:r>
-        <w:t xml:space="preserve"> https://opencv.org/</w:t>
+        <w:t xml:space="preserve"> Fuente: Elaboración propia</w:t>
       </w:r>
     </w:p>
   </w:footnote>
@@ -8232,7 +9302,7 @@
         <w:t xml:space="preserve"> </w:t>
       </w:r>
       <w:r>
-        <w:t>https://numpy.org/</w:t>
+        <w:t>https://www.python.org/</w:t>
       </w:r>
     </w:p>
   </w:footnote>
@@ -8248,10 +9318,7 @@
         <w:footnoteRef/>
       </w:r>
       <w:r>
-        <w:t xml:space="preserve"> </w:t>
-      </w:r>
-      <w:r>
-        <w:t>https://pythonhosted.org/pyserial/</w:t>
+        <w:t xml:space="preserve"> https://opencv.org/</w:t>
       </w:r>
     </w:p>
   </w:footnote>
@@ -8270,7 +9337,7 @@
         <w:t xml:space="preserve"> </w:t>
       </w:r>
       <w:r>
-        <w:t>https://www.qt.io/</w:t>
+        <w:t>https://numpy.org/</w:t>
       </w:r>
     </w:p>
   </w:footnote>
@@ -8289,11 +9356,49 @@
         <w:t xml:space="preserve"> </w:t>
       </w:r>
       <w:r>
-        <w:t>https://code.visualstudio.com/</w:t>
+        <w:t>https://pythonhosted.org/pyserial/</w:t>
       </w:r>
     </w:p>
   </w:footnote>
   <w:footnote w:id="12">
+    <w:p>
+      <w:pPr>
+        <w:pStyle w:val="Textonotapie"/>
+      </w:pPr>
+      <w:r>
+        <w:rPr>
+          <w:rStyle w:val="Refdenotaalpie"/>
+        </w:rPr>
+        <w:footnoteRef/>
+      </w:r>
+      <w:r>
+        <w:t xml:space="preserve"> </w:t>
+      </w:r>
+      <w:r>
+        <w:t>https://www.qt.io/</w:t>
+      </w:r>
+    </w:p>
+  </w:footnote>
+  <w:footnote w:id="13">
+    <w:p>
+      <w:pPr>
+        <w:pStyle w:val="Textonotapie"/>
+      </w:pPr>
+      <w:r>
+        <w:rPr>
+          <w:rStyle w:val="Refdenotaalpie"/>
+        </w:rPr>
+        <w:footnoteRef/>
+      </w:r>
+      <w:r>
+        <w:t xml:space="preserve"> </w:t>
+      </w:r>
+      <w:r>
+        <w:t>https://code.visualstudio.com/</w:t>
+      </w:r>
+    </w:p>
+  </w:footnote>
+  <w:footnote w:id="14">
     <w:p>
       <w:pPr>
         <w:pStyle w:val="Textonotapie"/>
@@ -8320,7 +9425,7 @@
       </w:r>
     </w:p>
   </w:footnote>
-  <w:footnote w:id="13">
+  <w:footnote w:id="15">
     <w:p>
       <w:pPr>
         <w:pStyle w:val="Textonotapie"/>
@@ -11857,7 +12962,7 @@
 </file>
 
 <file path=customXml/itemProps1.xml><?xml version="1.0" encoding="utf-8"?>
-<ds:datastoreItem xmlns:ds="http://schemas.openxmlformats.org/officeDocument/2006/customXml" ds:itemID="{DD683517-DEF6-4944-B5B1-EF6F66B1F979}">
+<ds:datastoreItem xmlns:ds="http://schemas.openxmlformats.org/officeDocument/2006/customXml" ds:itemID="{5D9A805D-2628-455D-ADDF-0558E84D1805}">
   <ds:schemaRefs>
     <ds:schemaRef ds:uri="http://schemas.openxmlformats.org/officeDocument/2006/bibliography"/>
   </ds:schemaRefs>

</xml_diff>

<commit_message>
Bases Teoricas - Vision artificial
</commit_message>
<xml_diff>
--- a/tesis.docx
+++ b/tesis.docx
@@ -2933,49 +2933,238 @@
     </w:p>
     <w:p/>
     <w:p>
+      <w:pPr>
+        <w:pStyle w:val="Ttulo2"/>
+      </w:pPr>
       <w:r>
         <w:t xml:space="preserve">1.1.4 </w:t>
+      </w:r>
+      <w:r>
+        <w:t xml:space="preserve">VISION ARTIFICIAL </w:t>
+      </w:r>
+    </w:p>
+    <w:p>
+      <w:r>
+        <w:t xml:space="preserve">También conocida como visión por computador (del inglés </w:t>
+      </w:r>
+      <w:proofErr w:type="spellStart"/>
+      <w:r>
+        <w:t>computer</w:t>
+      </w:r>
+      <w:proofErr w:type="spellEnd"/>
+      <w:r>
+        <w:t xml:space="preserve"> </w:t>
+      </w:r>
+      <w:proofErr w:type="spellStart"/>
+      <w:r>
+        <w:t>vision</w:t>
+      </w:r>
+      <w:proofErr w:type="spellEnd"/>
+      <w:r>
+        <w:t xml:space="preserve">) o visión técnica, es un </w:t>
+      </w:r>
+      <w:proofErr w:type="spellStart"/>
+      <w:r>
+        <w:t>subcampo</w:t>
+      </w:r>
+      <w:proofErr w:type="spellEnd"/>
+      <w:r>
+        <w:t xml:space="preserve"> de la inteligencia artificial y es el campo de acción más ambicioso del procesamiento digital de imágenes. Básicamente el objetivo es automatizar funciones de inspección visual, tradicionalmente utilizadas por el hombre</w:t>
+      </w:r>
+      <w:r>
+        <w:t>.</w:t>
+      </w:r>
+      <w:r>
+        <w:t xml:space="preserve"> </w:t>
+      </w:r>
+    </w:p>
+    <w:p>
+      <w:r>
+        <w:t xml:space="preserve">Los objetivos típicos de la visión artificial incluyen: </w:t>
+      </w:r>
+    </w:p>
+    <w:p>
+      <w:r>
+        <w:t>La detección, segmentación, localización y reconocimiento de ciertos objetos en imágenes</w:t>
+      </w:r>
+      <w:r>
+        <w:t xml:space="preserve"> (por ejemplo, caras humanas), l</w:t>
+      </w:r>
+      <w:r>
+        <w:t xml:space="preserve">a evaluación de los resultados </w:t>
+      </w:r>
+      <w:r>
+        <w:t>(ej.: segmentación, registro), r</w:t>
+      </w:r>
+      <w:r>
+        <w:t>egistro de diferentes imágenes de una misma escena u objeto, hacer concordar un mism</w:t>
+      </w:r>
+      <w:r>
+        <w:t>o objeto en diversas imágenes, s</w:t>
+      </w:r>
+      <w:r>
+        <w:t>eguimiento de un objeto</w:t>
+      </w:r>
+      <w:r>
+        <w:t xml:space="preserve"> en una secuencia de imágenes, entre otros.</w:t>
+      </w:r>
+    </w:p>
+    <w:p/>
+    <w:p>
+      <w:pPr>
+        <w:pStyle w:val="Ttulo2"/>
+      </w:pPr>
+      <w:r>
+        <w:t xml:space="preserve">1.1.5 </w:t>
+      </w:r>
+      <w:r>
+        <w:t xml:space="preserve">PROCESAMIENTO DE IMAGENES </w:t>
+      </w:r>
+    </w:p>
+    <w:p>
+      <w:r>
+        <w:rPr>
+          <w:b/>
+        </w:rPr>
+        <w:t>Imagen:</w:t>
+      </w:r>
+      <w:r>
+        <w:t xml:space="preserve"> Es la proyección en perspectiva en el plano bidimensional de una escena tridimensional en un determinado instante de tiempo t0. (Rafael C. Gonzales, Richard E. Woods, 1996) </w:t>
+      </w:r>
+    </w:p>
+    <w:p>
+      <w:r>
+        <w:rPr>
+          <w:b/>
+        </w:rPr>
+        <w:t>Fotograma:</w:t>
+      </w:r>
+      <w:r>
+        <w:t xml:space="preserve"> Es una matriz bidimensional de valores de intensidad lumínica obtenidos para un tiempo t0 constante. Pudiera decirse en cierta forma que es una imagen </w:t>
+      </w:r>
+      <w:proofErr w:type="spellStart"/>
+      <w:r>
+        <w:t>discretizada</w:t>
+      </w:r>
+      <w:proofErr w:type="spellEnd"/>
+      <w:r>
+        <w:t xml:space="preserve">. (Rafael C. Gonzales, Richard E. Woods, 1996) </w:t>
+      </w:r>
+    </w:p>
+    <w:p>
+      <w:r>
+        <w:rPr>
+          <w:b/>
+        </w:rPr>
+        <w:t xml:space="preserve">Píxel (Picture </w:t>
+      </w:r>
+      <w:proofErr w:type="spellStart"/>
+      <w:r>
+        <w:rPr>
+          <w:b/>
+        </w:rPr>
+        <w:t>Element</w:t>
+      </w:r>
+      <w:proofErr w:type="spellEnd"/>
+      <w:r>
+        <w:rPr>
+          <w:b/>
+        </w:rPr>
+        <w:t>):</w:t>
+      </w:r>
+      <w:r>
+        <w:t xml:space="preserve"> Es cada de una de las posiciones en que es </w:t>
+      </w:r>
+      <w:proofErr w:type="spellStart"/>
+      <w:r>
+        <w:t>discretizada</w:t>
+      </w:r>
+      <w:proofErr w:type="spellEnd"/>
+      <w:r>
+        <w:t xml:space="preserve"> una imagen, o lo que es lo mismo, cada una de las posiciones de un cuadro. (Rafael C. Gonzales, Richard E. Woods, 1996) </w:t>
+      </w:r>
+    </w:p>
+    <w:p>
+      <w:r>
+        <w:rPr>
+          <w:b/>
+        </w:rPr>
+        <w:lastRenderedPageBreak/>
+        <w:t>Imagen binaria:</w:t>
+      </w:r>
+      <w:r>
+        <w:t xml:space="preserve"> Son aquellas imágenes cuyos píxeles solo tienen dos valores: cero y uno. (Rafael C. Gonzales, Richard E. Woods, 1996) </w:t>
+      </w:r>
+    </w:p>
+    <w:p/>
+    <w:p>
+      <w:r>
+        <w:t xml:space="preserve">1.1.6 </w:t>
+      </w:r>
+      <w:r>
+        <w:t xml:space="preserve">LA IMAGEN DIGITAL </w:t>
+      </w:r>
+    </w:p>
+    <w:p>
+      <w:r>
+        <w:t xml:space="preserve">Son el principal ingrediente de lo que se conoce como Visión Artificial y representan mediante algún tipo de codificación, normalmente en una matriz de números de dos dimensiones, una escena del entorno. (Gonzalo Pajares, 2004) </w:t>
+      </w:r>
+    </w:p>
+    <w:p>
+      <w:r>
+        <w:t xml:space="preserve">Existen dos tipos de imágenes utilizadas frecuentemente en Visión Artificial: imágenes de intensidad e imágenes de alcance (también llamadas imágenes de profundidad o perfiles de superficie). Las imágenes de intensidad miden la cantidad de luz que incide en un dispositivo fotosensible, mientras que las imágenes de alcance estiman directamente la estructura en tres dimensiones (3D) de la escena ya que su fundamento radica en el uso de sensores de alcance ópticos y algún fenómeno físico para adquirir la imagen. Un ejemplo típico de una imagen de intensidad es una fotografía, mientras que de una imagen de alcance es, por ejemplo, la imagen que obtiene el oftalmólogo sobre el grado de rugosidad de la córnea de un paciente o las imágenes de un radar. </w:t>
+      </w:r>
+    </w:p>
+    <w:p>
+      <w:r>
+        <w:t>Aunque la filosofía de los diferentes tipos de imágenes es diferente, en cualquier caso, tras su captura tendremos una matriz de valores en dos dimensiones (2D), es decir, una imagen digital. (Gonzalo Pajares, 2004)</w:t>
+      </w:r>
+      <w:r>
+        <w:t>.</w:t>
+      </w:r>
+    </w:p>
+    <w:p/>
+    <w:p>
+      <w:r>
+        <w:br w:type="page"/>
+      </w:r>
+    </w:p>
+    <w:p>
+      <w:pPr>
+        <w:pStyle w:val="Ttulo1"/>
+      </w:pPr>
+      <w:r>
+        <w:lastRenderedPageBreak/>
+        <w:t>Capítulo 2 – Desarrollo</w:t>
+      </w:r>
+    </w:p>
+    <w:p>
+      <w:pPr>
+        <w:pStyle w:val="Ttulo2"/>
+      </w:pPr>
+      <w:r>
+        <w:t>2.1 Software Utilizado</w:t>
+      </w:r>
+    </w:p>
+    <w:p>
+      <w:pPr>
+        <w:pStyle w:val="Ttulo3"/>
+      </w:pPr>
+      <w:r>
+        <w:tab/>
+      </w:r>
+      <w:r>
+        <w:t>2.1.1 Python</w:t>
+      </w:r>
+    </w:p>
+    <w:p>
+      <w:r>
+        <w:t>Es un lenguaje de programación interpretado de alto nivel, interactivo y orientado a objetos. El código fuente está disponible ba</w:t>
       </w:r>
       <w:bookmarkStart w:id="0" w:name="_GoBack"/>
       <w:bookmarkEnd w:id="0"/>
-    </w:p>
-    <w:p/>
-    <w:p>
-      <w:r>
-        <w:br w:type="page"/>
-      </w:r>
-    </w:p>
-    <w:p>
-      <w:pPr>
-        <w:pStyle w:val="Ttulo1"/>
-      </w:pPr>
-      <w:r>
-        <w:lastRenderedPageBreak/>
-        <w:t>Capítulo 2 – Desarrollo</w:t>
-      </w:r>
-    </w:p>
-    <w:p>
-      <w:pPr>
-        <w:pStyle w:val="Ttulo2"/>
-      </w:pPr>
-      <w:r>
-        <w:t>2.1 Software Utilizado</w:t>
-      </w:r>
-    </w:p>
-    <w:p>
-      <w:pPr>
-        <w:pStyle w:val="Ttulo3"/>
-      </w:pPr>
-      <w:r>
-        <w:tab/>
-      </w:r>
-      <w:r>
-        <w:t>2.1.1 Python</w:t>
-      </w:r>
-    </w:p>
-    <w:p>
-      <w:r>
-        <w:t>Es un lenguaje de programación interpretado de alto nivel, interactivo y orientado a objetos. El código fuente está disponible bajo Licencia Publica General de GNU. La sintaxis de Python es muy limpia, con énfasis en la legibilidad y utiliza palabras clave estándar en inglés.</w:t>
+      <w:r>
+        <w:t>jo Licencia Publica General de GNU. La sintaxis de Python es muy limpia, con énfasis en la legibilidad y utiliza palabras clave estándar en inglés.</w:t>
       </w:r>
     </w:p>
     <w:p>
@@ -12962,7 +13151,7 @@
 </file>
 
 <file path=customXml/itemProps1.xml><?xml version="1.0" encoding="utf-8"?>
-<ds:datastoreItem xmlns:ds="http://schemas.openxmlformats.org/officeDocument/2006/customXml" ds:itemID="{5D9A805D-2628-455D-ADDF-0558E84D1805}">
+<ds:datastoreItem xmlns:ds="http://schemas.openxmlformats.org/officeDocument/2006/customXml" ds:itemID="{46919FB7-C43E-46B3-B04F-1C67EE84E529}">
   <ds:schemaRefs>
     <ds:schemaRef ds:uri="http://schemas.openxmlformats.org/officeDocument/2006/bibliography"/>
   </ds:schemaRefs>

</xml_diff>

<commit_message>
Bases Teoricas - Vision artificial- correccion titulos
</commit_message>
<xml_diff>
--- a/tesis.docx
+++ b/tesis.docx
@@ -2940,7 +2940,10 @@
         <w:t xml:space="preserve">1.1.4 </w:t>
       </w:r>
       <w:r>
-        <w:t xml:space="preserve">VISION ARTIFICIAL </w:t>
+        <w:t>Visión Artificial</w:t>
+      </w:r>
+      <w:r>
+        <w:t xml:space="preserve"> </w:t>
       </w:r>
     </w:p>
     <w:p>
@@ -3018,8 +3021,16 @@
         <w:t xml:space="preserve">1.1.5 </w:t>
       </w:r>
       <w:r>
-        <w:t xml:space="preserve">PROCESAMIENTO DE IMAGENES </w:t>
-      </w:r>
+        <w:t>P</w:t>
+      </w:r>
+      <w:r>
+        <w:t xml:space="preserve">rocesamiento de </w:t>
+      </w:r>
+      <w:proofErr w:type="spellStart"/>
+      <w:r>
+        <w:t>Imagenes</w:t>
+      </w:r>
+      <w:proofErr w:type="spellEnd"/>
     </w:p>
     <w:p>
       <w:r>
@@ -3102,7 +3113,10 @@
         <w:t xml:space="preserve">1.1.6 </w:t>
       </w:r>
       <w:r>
-        <w:t xml:space="preserve">LA IMAGEN DIGITAL </w:t>
+        <w:t>La Imagen Digital</w:t>
+      </w:r>
+      <w:r>
+        <w:t xml:space="preserve"> </w:t>
       </w:r>
     </w:p>
     <w:p>
@@ -3122,6 +3136,11 @@
       <w:r>
         <w:t>.</w:t>
       </w:r>
+      <w:r>
+        <w:t xml:space="preserve"> </w:t>
+      </w:r>
+      <w:bookmarkStart w:id="0" w:name="_GoBack"/>
+      <w:bookmarkEnd w:id="0"/>
     </w:p>
     <w:p/>
     <w:p>
@@ -3159,12 +3178,7 @@
     </w:p>
     <w:p>
       <w:r>
-        <w:t>Es un lenguaje de programación interpretado de alto nivel, interactivo y orientado a objetos. El código fuente está disponible ba</w:t>
-      </w:r>
-      <w:bookmarkStart w:id="0" w:name="_GoBack"/>
-      <w:bookmarkEnd w:id="0"/>
-      <w:r>
-        <w:t>jo Licencia Publica General de GNU. La sintaxis de Python es muy limpia, con énfasis en la legibilidad y utiliza palabras clave estándar en inglés.</w:t>
+        <w:t>Es un lenguaje de programación interpretado de alto nivel, interactivo y orientado a objetos. El código fuente está disponible bajo Licencia Publica General de GNU. La sintaxis de Python es muy limpia, con énfasis en la legibilidad y utiliza palabras clave estándar en inglés.</w:t>
       </w:r>
     </w:p>
     <w:p>
@@ -13151,7 +13165,7 @@
 </file>
 
 <file path=customXml/itemProps1.xml><?xml version="1.0" encoding="utf-8"?>
-<ds:datastoreItem xmlns:ds="http://schemas.openxmlformats.org/officeDocument/2006/customXml" ds:itemID="{46919FB7-C43E-46B3-B04F-1C67EE84E529}">
+<ds:datastoreItem xmlns:ds="http://schemas.openxmlformats.org/officeDocument/2006/customXml" ds:itemID="{C8AA0F0E-B815-4CB2-90AF-0AF43A8D1784}">
   <ds:schemaRefs>
     <ds:schemaRef ds:uri="http://schemas.openxmlformats.org/officeDocument/2006/bibliography"/>
   </ds:schemaRefs>

</xml_diff>

<commit_message>
Correccion orden desarrollo y numeros figuras
</commit_message>
<xml_diff>
--- a/tesis.docx
+++ b/tesis.docx
@@ -3139,8 +3139,6 @@
       <w:r>
         <w:t xml:space="preserve"> </w:t>
       </w:r>
-      <w:bookmarkStart w:id="0" w:name="_GoBack"/>
-      <w:bookmarkEnd w:id="0"/>
     </w:p>
     <w:p/>
     <w:p>
@@ -3286,13 +3284,7 @@
         <w:rPr>
           <w:i/>
         </w:rPr>
-        <w:t>Figura</w:t>
-      </w:r>
-      <w:r>
-        <w:rPr>
-          <w:i/>
-        </w:rPr>
-        <w:t xml:space="preserve"> 1</w:t>
+        <w:t>Fig.6</w:t>
       </w:r>
       <w:r>
         <w:rPr>
@@ -3533,7 +3525,13 @@
         <w:rPr>
           <w:i/>
         </w:rPr>
-        <w:t xml:space="preserve">Figura 2 – Logo de </w:t>
+        <w:t>Fig.7</w:t>
+      </w:r>
+      <w:r>
+        <w:rPr>
+          <w:i/>
+        </w:rPr>
+        <w:t xml:space="preserve"> – Logo de </w:t>
       </w:r>
       <w:proofErr w:type="spellStart"/>
       <w:r>
@@ -3543,6 +3541,12 @@
         <w:t>OpenCV</w:t>
       </w:r>
       <w:proofErr w:type="spellEnd"/>
+      <w:r>
+        <w:rPr>
+          <w:i/>
+        </w:rPr>
+        <w:t xml:space="preserve"> </w:t>
+      </w:r>
       <w:r>
         <w:rPr>
           <w:rStyle w:val="Refdenotaalpie"/>
@@ -3663,7 +3667,13 @@
         <w:rPr>
           <w:i/>
         </w:rPr>
-        <w:t xml:space="preserve">Figura 3 – Logo de </w:t>
+        <w:t>Fig.8</w:t>
+      </w:r>
+      <w:r>
+        <w:rPr>
+          <w:i/>
+        </w:rPr>
+        <w:t xml:space="preserve"> – Logo de </w:t>
       </w:r>
       <w:proofErr w:type="spellStart"/>
       <w:r>
@@ -3816,6 +3826,34 @@
           </wp:inline>
         </w:drawing>
       </w:r>
+    </w:p>
+    <w:p>
+      <w:pPr>
+        <w:jc w:val="center"/>
+      </w:pPr>
+      <w:r>
+        <w:rPr>
+          <w:i/>
+        </w:rPr>
+        <w:t xml:space="preserve">Fig.9 – Logo de </w:t>
+      </w:r>
+      <w:proofErr w:type="spellStart"/>
+      <w:r>
+        <w:rPr>
+          <w:i/>
+        </w:rPr>
+        <w:t>Py</w:t>
+      </w:r>
+      <w:proofErr w:type="spellEnd"/>
+      <w:r>
+        <w:rPr>
+          <w:i/>
+        </w:rPr>
+        <w:t xml:space="preserve"> Serial</w:t>
+      </w:r>
+      <w:r>
+        <w:t xml:space="preserve"> </w:t>
+      </w:r>
       <w:r>
         <w:rPr>
           <w:rStyle w:val="Refdenotaalpie"/>
@@ -3960,7 +3998,25 @@
         <w:rPr>
           <w:i/>
         </w:rPr>
-        <w:t>Figura 3 – Logo de QT</w:t>
+        <w:t>Fig</w:t>
+      </w:r>
+      <w:r>
+        <w:rPr>
+          <w:i/>
+        </w:rPr>
+        <w:t>.10</w:t>
+      </w:r>
+      <w:r>
+        <w:rPr>
+          <w:i/>
+        </w:rPr>
+        <w:t xml:space="preserve"> – Logo de QT</w:t>
+      </w:r>
+      <w:r>
+        <w:rPr>
+          <w:i/>
+        </w:rPr>
+        <w:t xml:space="preserve"> </w:t>
       </w:r>
       <w:r>
         <w:rPr>
@@ -4089,7 +4145,7 @@
         <w:rPr>
           <w:i/>
         </w:rPr>
-        <w:t>Figura 4</w:t>
+        <w:t>Fig.11</w:t>
       </w:r>
       <w:r>
         <w:rPr>
@@ -4118,548 +4174,9 @@
         <w:pStyle w:val="Ttulo2"/>
       </w:pPr>
       <w:r>
-        <w:t>2.x Conocimientos Previos</w:t>
-      </w:r>
-    </w:p>
-    <w:p>
-      <w:r>
-        <w:t>Antes de empezar el desarrollo del software fue necesario aprender algunos conceptos previos. En un principio la programación básica en lenguaje Python y luego conceptos más complejos como la programación orientada a objetos(POO) y el uso de “hilos”</w:t>
-      </w:r>
-    </w:p>
-    <w:p>
-      <w:r>
-        <w:tab/>
-        <w:t>-Programación básica</w:t>
-      </w:r>
-    </w:p>
-    <w:p>
-      <w:r>
-        <w:rPr>
-          <w:highlight w:val="yellow"/>
-        </w:rPr>
-        <w:t>Algunas de los conceptos básicos de Python que usamos son los siguientes:</w:t>
-      </w:r>
-    </w:p>
-    <w:p>
-      <w:r>
-        <w:rPr>
-          <w:b/>
-        </w:rPr>
-        <w:t>Variable:</w:t>
-      </w:r>
-      <w:r>
-        <w:t xml:space="preserve"> </w:t>
-      </w:r>
-      <w:r>
-        <w:t>Nombre simbólico que apunta a un</w:t>
-      </w:r>
-      <w:r>
-        <w:t xml:space="preserve"> valor u</w:t>
-      </w:r>
-      <w:r>
-        <w:t xml:space="preserve"> objeto específico</w:t>
-      </w:r>
-      <w:r>
-        <w:t>.</w:t>
-      </w:r>
-    </w:p>
-    <w:p>
-      <w:r>
-        <w:rPr>
-          <w:b/>
-        </w:rPr>
-        <w:lastRenderedPageBreak/>
-        <w:t>Operadores Aritméticos:</w:t>
-      </w:r>
-      <w:r>
-        <w:t xml:space="preserve"> </w:t>
-      </w:r>
-      <w:r>
-        <w:t>Suma (+), resta (-), multiplicación (*), división (/), división entera (//), módulo (%)</w:t>
-      </w:r>
-      <w:r>
-        <w:t>.</w:t>
-      </w:r>
-    </w:p>
-    <w:p>
-      <w:r>
-        <w:rPr>
-          <w:b/>
-        </w:rPr>
-        <w:t>Tipos de datos:</w:t>
-      </w:r>
-      <w:r>
-        <w:t xml:space="preserve"> </w:t>
-      </w:r>
-      <w:r>
-        <w:t>Numéricos (enteros, flotantes, complejos), Secuen</w:t>
-      </w:r>
-      <w:r>
-        <w:t xml:space="preserve">cias (cadenas, listas, </w:t>
-      </w:r>
-      <w:proofErr w:type="spellStart"/>
-      <w:r>
-        <w:t>tuplas</w:t>
-      </w:r>
-      <w:proofErr w:type="spellEnd"/>
-      <w:r>
-        <w:t xml:space="preserve">), </w:t>
-      </w:r>
-      <w:r>
-        <w:t>Booleanos (Verdadero, Falso), Diccionarios y Conjuntos.</w:t>
-      </w:r>
-    </w:p>
-    <w:p>
-      <w:r>
-        <w:rPr>
-          <w:b/>
-        </w:rPr>
-        <w:t>Expresiones Booleanas:</w:t>
-      </w:r>
-      <w:r>
-        <w:t xml:space="preserve"> </w:t>
-      </w:r>
-      <w:r>
-        <w:t>Expresiones en las que el resultado es True o False.</w:t>
-      </w:r>
-    </w:p>
-    <w:p>
-      <w:r>
-        <w:rPr>
-          <w:b/>
-        </w:rPr>
-        <w:t>Condicional:</w:t>
-      </w:r>
-      <w:r>
-        <w:t xml:space="preserve"> </w:t>
-      </w:r>
-      <w:r>
-        <w:t xml:space="preserve">Evalúa una expresión booleana y realiza algún proceso dependiendo del resultado. Se maneja mediante sentencias </w:t>
-      </w:r>
-      <w:proofErr w:type="spellStart"/>
-      <w:r>
-        <w:t>if</w:t>
-      </w:r>
-      <w:proofErr w:type="spellEnd"/>
-      <w:r>
-        <w:t>/</w:t>
-      </w:r>
-      <w:proofErr w:type="spellStart"/>
-      <w:r>
-        <w:t>else</w:t>
-      </w:r>
-      <w:proofErr w:type="spellEnd"/>
-      <w:r>
-        <w:t>.</w:t>
-      </w:r>
-    </w:p>
-    <w:p>
-      <w:r>
-        <w:rPr>
-          <w:b/>
-        </w:rPr>
-        <w:t>Bucle:</w:t>
-      </w:r>
-      <w:r>
-        <w:t xml:space="preserve"> </w:t>
-      </w:r>
-      <w:r>
-        <w:t xml:space="preserve">Ejecución repetida de bloques de código. Pueden ser bucles </w:t>
-      </w:r>
-      <w:proofErr w:type="spellStart"/>
-      <w:r>
-        <w:t>for</w:t>
-      </w:r>
-      <w:proofErr w:type="spellEnd"/>
-      <w:r>
-        <w:t xml:space="preserve"> o </w:t>
-      </w:r>
-      <w:proofErr w:type="spellStart"/>
-      <w:r>
-        <w:t>while</w:t>
-      </w:r>
-      <w:proofErr w:type="spellEnd"/>
-      <w:r>
-        <w:t>.</w:t>
-      </w:r>
-    </w:p>
-    <w:p>
-      <w:r>
-        <w:rPr>
-          <w:b/>
-        </w:rPr>
-        <w:t>Funciones:</w:t>
-      </w:r>
-      <w:r>
-        <w:t xml:space="preserve"> </w:t>
-      </w:r>
-      <w:r>
-        <w:t xml:space="preserve">Bloque de código organizado y reutilizable. Se crean con la palabra clave </w:t>
-      </w:r>
-      <w:proofErr w:type="spellStart"/>
-      <w:r>
-        <w:t>def</w:t>
-      </w:r>
-      <w:proofErr w:type="spellEnd"/>
-      <w:r>
-        <w:t>.</w:t>
-      </w:r>
-    </w:p>
-    <w:p>
-      <w:r>
-        <w:t xml:space="preserve"> </w:t>
-      </w:r>
-    </w:p>
-    <w:p>
-      <w:r>
-        <w:tab/>
-        <w:t>-Programación orientada a objetos</w:t>
-      </w:r>
-    </w:p>
-    <w:p>
-      <w:r>
-        <w:t xml:space="preserve">La programación orientada a objetos es un paradigma de la programación donde podemos pensar los problemas complejos como objetos. </w:t>
-      </w:r>
-    </w:p>
-    <w:p>
-      <w:r>
-        <w:t>Un objeto en Python es un conjunto de datos (atributos) y comportamientos (métodos). Se puede relacionar a los objetos como cosas reales que nos rodean para entender mejor el concepto, por ejemplo: considerando como objeto un perro los atributos serían nombre, color, raza, etc. y los métodos ladrando, olfateando, corriendo, etc. Los atributos son siempre sustantivos mientras que los métodos son siempre verbos.</w:t>
-      </w:r>
-    </w:p>
-    <w:p/>
-    <w:p>
-      <w:r>
-        <w:t>Clase: es el modelo sobre el cual nuestros objetos se constr</w:t>
-      </w:r>
-      <w:r>
-        <w:t>uyen, las clases permiten gener</w:t>
-      </w:r>
-      <w:r>
-        <w:t xml:space="preserve">ar </w:t>
-      </w:r>
-      <w:r>
-        <w:t>más</w:t>
-      </w:r>
-      <w:r>
-        <w:t xml:space="preserve"> objetos</w:t>
-      </w:r>
-      <w:r>
-        <w:t xml:space="preserve"> basados en los atributos y métodos que se le define</w:t>
-      </w:r>
-      <w:r>
-        <w:t xml:space="preserve">. Para definir una clase se utiliza la palabra clave </w:t>
-      </w:r>
-      <w:proofErr w:type="spellStart"/>
-      <w:r>
-        <w:rPr>
-          <w:b/>
-        </w:rPr>
-        <w:t>class</w:t>
-      </w:r>
-      <w:proofErr w:type="spellEnd"/>
-      <w:r>
-        <w:t xml:space="preserve"> seguido de su nombre. </w:t>
-      </w:r>
-      <w:r>
-        <w:t xml:space="preserve"> </w:t>
-      </w:r>
-    </w:p>
-    <w:p>
-      <w:r>
-        <w:t>Nota: En Python, se utiliza</w:t>
-      </w:r>
-      <w:r>
-        <w:t xml:space="preserve"> la convención de nombres en mayúsculas para nombrar las clases.</w:t>
-      </w:r>
-    </w:p>
-    <w:p/>
-    <w:p>
-      <w:r>
-        <w:t>Instancia: es un objeto individual de una clase que tiene una dirección de memoria única</w:t>
-      </w:r>
-    </w:p>
-    <w:p/>
-    <w:p>
-      <w:r>
-        <w:t>El método __</w:t>
-      </w:r>
-      <w:proofErr w:type="spellStart"/>
-      <w:r>
-        <w:t>init</w:t>
-      </w:r>
-      <w:proofErr w:type="spellEnd"/>
-      <w:r>
-        <w:t>_</w:t>
-      </w:r>
-      <w:proofErr w:type="gramStart"/>
-      <w:r>
-        <w:t>_(</w:t>
-      </w:r>
-      <w:proofErr w:type="gramEnd"/>
-      <w:r>
-        <w:t>) también llamado constructor. Es utilizado por Python cada vez que instanciamos un objeto. El constructor se encarga de crear el estado inicial del objeto con un conjunto mínimo de parámetros que necesita para existir.</w:t>
-      </w:r>
-    </w:p>
-    <w:p/>
-    <w:p>
-      <w:r>
-        <w:t>Ejemplo</w:t>
-      </w:r>
-    </w:p>
-    <w:p>
-      <w:r>
-        <w:rPr>
-          <w:noProof/>
-          <w:lang w:eastAsia="es-AR"/>
-        </w:rPr>
-        <w:drawing>
-          <wp:inline distT="0" distB="0" distL="0" distR="0" wp14:anchorId="4230F797" wp14:editId="69FF4CAF">
-            <wp:extent cx="6393815" cy="1183640"/>
-            <wp:effectExtent l="0" t="0" r="6985" b="0"/>
-            <wp:docPr id="38" name="Imagen 38"/>
-            <wp:cNvGraphicFramePr>
-              <a:graphicFrameLocks xmlns:a="http://schemas.openxmlformats.org/drawingml/2006/main" noChangeAspect="1"/>
-            </wp:cNvGraphicFramePr>
-            <a:graphic xmlns:a="http://schemas.openxmlformats.org/drawingml/2006/main">
-              <a:graphicData uri="http://schemas.openxmlformats.org/drawingml/2006/picture">
-                <pic:pic xmlns:pic="http://schemas.openxmlformats.org/drawingml/2006/picture">
-                  <pic:nvPicPr>
-                    <pic:cNvPr id="1" name=""/>
-                    <pic:cNvPicPr/>
-                  </pic:nvPicPr>
-                  <pic:blipFill>
-                    <a:blip r:embed="rId19"/>
-                    <a:stretch>
-                      <a:fillRect/>
-                    </a:stretch>
-                  </pic:blipFill>
-                  <pic:spPr>
-                    <a:xfrm>
-                      <a:off x="0" y="0"/>
-                      <a:ext cx="6393815" cy="1183640"/>
-                    </a:xfrm>
-                    <a:prstGeom prst="rect">
-                      <a:avLst/>
-                    </a:prstGeom>
-                  </pic:spPr>
-                </pic:pic>
-              </a:graphicData>
-            </a:graphic>
-          </wp:inline>
-        </w:drawing>
-      </w:r>
-    </w:p>
-    <w:p>
-      <w:r>
-        <w:lastRenderedPageBreak/>
-        <w:t>En la clase Galleta, cada galleta debe tener un nombre, una forma y un tipo de chips. Hemos definido esta última como “Chocolate”.</w:t>
-      </w:r>
-    </w:p>
-    <w:p>
-      <w:r>
-        <w:t xml:space="preserve">Por otro lado, </w:t>
-      </w:r>
-      <w:proofErr w:type="spellStart"/>
-      <w:r>
-        <w:t>self</w:t>
-      </w:r>
-      <w:proofErr w:type="spellEnd"/>
-      <w:r>
-        <w:t xml:space="preserve"> se refiere a la instancia de la clase (el objeto en sí).</w:t>
-      </w:r>
-    </w:p>
-    <w:p>
-      <w:r>
-        <w:t>En el siguiente paso v</w:t>
-      </w:r>
-      <w:r>
-        <w:t xml:space="preserve">amos a </w:t>
-      </w:r>
-      <w:r>
-        <w:t xml:space="preserve">añadir el método </w:t>
-      </w:r>
-      <w:proofErr w:type="gramStart"/>
-      <w:r>
-        <w:t>hornear(</w:t>
-      </w:r>
-      <w:proofErr w:type="gramEnd"/>
-      <w:r>
-        <w:t>)</w:t>
-      </w:r>
-      <w:r>
-        <w:t xml:space="preserve"> </w:t>
-      </w:r>
-      <w:r>
-        <w:t xml:space="preserve">como ejemplo, </w:t>
-      </w:r>
-      <w:r>
-        <w:t>para</w:t>
-      </w:r>
-      <w:r>
-        <w:t xml:space="preserve"> mostrar su funcionamiento</w:t>
-      </w:r>
-      <w:r>
-        <w:t xml:space="preserve">. El método hornear imprimirá por consola una frase teniendo en cuenta los atributos de la clase que definamos. </w:t>
-      </w:r>
-    </w:p>
-    <w:p>
-      <w:r>
-        <w:rPr>
-          <w:noProof/>
-          <w:lang w:eastAsia="es-AR"/>
-        </w:rPr>
-        <w:drawing>
-          <wp:inline distT="0" distB="0" distL="0" distR="0" wp14:anchorId="6565789D" wp14:editId="546754EF">
-            <wp:extent cx="6393815" cy="561340"/>
-            <wp:effectExtent l="0" t="0" r="6985" b="0"/>
-            <wp:docPr id="39" name="Imagen 39"/>
-            <wp:cNvGraphicFramePr>
-              <a:graphicFrameLocks xmlns:a="http://schemas.openxmlformats.org/drawingml/2006/main" noChangeAspect="1"/>
-            </wp:cNvGraphicFramePr>
-            <a:graphic xmlns:a="http://schemas.openxmlformats.org/drawingml/2006/main">
-              <a:graphicData uri="http://schemas.openxmlformats.org/drawingml/2006/picture">
-                <pic:pic xmlns:pic="http://schemas.openxmlformats.org/drawingml/2006/picture">
-                  <pic:nvPicPr>
-                    <pic:cNvPr id="1" name=""/>
-                    <pic:cNvPicPr/>
-                  </pic:nvPicPr>
-                  <pic:blipFill>
-                    <a:blip r:embed="rId20"/>
-                    <a:stretch>
-                      <a:fillRect/>
-                    </a:stretch>
-                  </pic:blipFill>
-                  <pic:spPr>
-                    <a:xfrm>
-                      <a:off x="0" y="0"/>
-                      <a:ext cx="6393815" cy="561340"/>
-                    </a:xfrm>
-                    <a:prstGeom prst="rect">
-                      <a:avLst/>
-                    </a:prstGeom>
-                  </pic:spPr>
-                </pic:pic>
-              </a:graphicData>
-            </a:graphic>
-          </wp:inline>
-        </w:drawing>
-      </w:r>
-    </w:p>
-    <w:p>
-      <w:r>
-        <w:t>Para llamar a un método,</w:t>
-      </w:r>
-      <w:r>
-        <w:t xml:space="preserve"> primero se define una variable, la cual contendrá la clase y los correspondientes atributos que s ele quiera asignar al objeto creado, luego</w:t>
-      </w:r>
-      <w:r>
-        <w:t xml:space="preserve"> </w:t>
-      </w:r>
-      <w:r>
-        <w:t>se utiliza la notación de punto y se lo invoca</w:t>
-      </w:r>
-      <w:r>
-        <w:t xml:space="preserve"> como una función.</w:t>
-      </w:r>
-    </w:p>
-    <w:p>
-      <w:r>
-        <w:rPr>
-          <w:noProof/>
-          <w:lang w:eastAsia="es-AR"/>
-        </w:rPr>
-        <w:drawing>
-          <wp:inline distT="0" distB="0" distL="0" distR="0" wp14:anchorId="3890000A" wp14:editId="30109C17">
-            <wp:extent cx="6393815" cy="342900"/>
-            <wp:effectExtent l="0" t="0" r="6985" b="0"/>
-            <wp:docPr id="40" name="Imagen 40"/>
-            <wp:cNvGraphicFramePr>
-              <a:graphicFrameLocks xmlns:a="http://schemas.openxmlformats.org/drawingml/2006/main" noChangeAspect="1"/>
-            </wp:cNvGraphicFramePr>
-            <a:graphic xmlns:a="http://schemas.openxmlformats.org/drawingml/2006/main">
-              <a:graphicData uri="http://schemas.openxmlformats.org/drawingml/2006/picture">
-                <pic:pic xmlns:pic="http://schemas.openxmlformats.org/drawingml/2006/picture">
-                  <pic:nvPicPr>
-                    <pic:cNvPr id="1" name=""/>
-                    <pic:cNvPicPr/>
-                  </pic:nvPicPr>
-                  <pic:blipFill>
-                    <a:blip r:embed="rId21"/>
-                    <a:stretch>
-                      <a:fillRect/>
-                    </a:stretch>
-                  </pic:blipFill>
-                  <pic:spPr>
-                    <a:xfrm>
-                      <a:off x="0" y="0"/>
-                      <a:ext cx="6393815" cy="342900"/>
-                    </a:xfrm>
-                    <a:prstGeom prst="rect">
-                      <a:avLst/>
-                    </a:prstGeom>
-                  </pic:spPr>
-                </pic:pic>
-              </a:graphicData>
-            </a:graphic>
-          </wp:inline>
-        </w:drawing>
-      </w:r>
-    </w:p>
-    <w:p>
-      <w:r>
-        <w:t xml:space="preserve">Luego de ejecutar </w:t>
-      </w:r>
-      <w:r>
-        <w:t>e</w:t>
-      </w:r>
-      <w:r>
-        <w:t>l programa veríamos en consola lo siguiente</w:t>
-      </w:r>
-    </w:p>
-    <w:p>
-      <w:r>
-        <w:rPr>
-          <w:noProof/>
-          <w:lang w:eastAsia="es-AR"/>
-        </w:rPr>
-        <w:drawing>
-          <wp:inline distT="0" distB="0" distL="0" distR="0" wp14:anchorId="618B40DF" wp14:editId="6A3EB843">
-            <wp:extent cx="6393815" cy="326390"/>
-            <wp:effectExtent l="0" t="0" r="6985" b="0"/>
-            <wp:docPr id="41" name="Imagen 41"/>
-            <wp:cNvGraphicFramePr>
-              <a:graphicFrameLocks xmlns:a="http://schemas.openxmlformats.org/drawingml/2006/main" noChangeAspect="1"/>
-            </wp:cNvGraphicFramePr>
-            <a:graphic xmlns:a="http://schemas.openxmlformats.org/drawingml/2006/main">
-              <a:graphicData uri="http://schemas.openxmlformats.org/drawingml/2006/picture">
-                <pic:pic xmlns:pic="http://schemas.openxmlformats.org/drawingml/2006/picture">
-                  <pic:nvPicPr>
-                    <pic:cNvPr id="1" name=""/>
-                    <pic:cNvPicPr/>
-                  </pic:nvPicPr>
-                  <pic:blipFill>
-                    <a:blip r:embed="rId22"/>
-                    <a:stretch>
-                      <a:fillRect/>
-                    </a:stretch>
-                  </pic:blipFill>
-                  <pic:spPr>
-                    <a:xfrm>
-                      <a:off x="0" y="0"/>
-                      <a:ext cx="6393815" cy="326390"/>
-                    </a:xfrm>
-                    <a:prstGeom prst="rect">
-                      <a:avLst/>
-                    </a:prstGeom>
-                  </pic:spPr>
-                </pic:pic>
-              </a:graphicData>
-            </a:graphic>
-          </wp:inline>
-        </w:drawing>
-      </w:r>
-    </w:p>
-    <w:p/>
+        <w:t>2.2 Esquema general</w:t>
+      </w:r>
+    </w:p>
     <w:p>
       <w:pPr>
         <w:pStyle w:val="Ttulo2"/>
@@ -4747,6 +4264,7 @@
     </w:p>
     <w:p>
       <w:r>
+        <w:lastRenderedPageBreak/>
         <w:t>• Enfoque automático</w:t>
       </w:r>
     </w:p>
@@ -4783,7 +4301,7 @@
                     </pic:cNvPicPr>
                   </pic:nvPicPr>
                   <pic:blipFill>
-                    <a:blip r:embed="rId23" cstate="print">
+                    <a:blip r:embed="rId19" cstate="print">
                       <a:extLst>
                         <a:ext uri="{28A0092B-C50C-407E-A947-70E740481C1C}">
                           <a14:useLocalDpi xmlns:a14="http://schemas.microsoft.com/office/drawing/2010/main" val="0"/>
@@ -4820,7 +4338,6 @@
         <w:rPr>
           <w:highlight w:val="yellow"/>
         </w:rPr>
-        <w:lastRenderedPageBreak/>
         <w:t>La distancia al objeto depende del tamaño del fruto, del área que deseamos capturar en las imágenes, teniendo en cuenta que, a una mayor distancia, capturamos un área mayor, área que al momento del procesamiento podría llevar un mayor tiempo en el análisis y no tener información relevante. Para asegurarnos que la cámara capture toda el área deseada, tomando en cuenta el tamaño y resolución del sensor, hemos ubicado la cámara a una distancia de 22 cm del contenedor del fruto. Esta distancia la hemos determinado asumiendo un tamaño promedio de limón.</w:t>
       </w:r>
     </w:p>
@@ -4876,6 +4393,7 @@
           <w:noProof/>
           <w:lang w:eastAsia="es-AR"/>
         </w:rPr>
+        <w:lastRenderedPageBreak/>
         <w:drawing>
           <wp:inline distT="0" distB="0" distL="0" distR="0" wp14:anchorId="1F764D25" wp14:editId="187A501F">
             <wp:extent cx="1574912" cy="2415540"/>
@@ -4894,7 +4412,7 @@
                     </pic:cNvPicPr>
                   </pic:nvPicPr>
                   <pic:blipFill>
-                    <a:blip r:embed="rId24">
+                    <a:blip r:embed="rId20">
                       <a:extLst>
                         <a:ext uri="{28A0092B-C50C-407E-A947-70E740481C1C}">
                           <a14:useLocalDpi xmlns:a14="http://schemas.microsoft.com/office/drawing/2010/main" val="0"/>
@@ -5049,14 +4567,7 @@
         <w:rPr>
           <w:lang w:eastAsia="es-ES"/>
         </w:rPr>
-        <w:t xml:space="preserve">-Fi/Bluetooth todo en uno, </w:t>
-      </w:r>
-      <w:r>
-        <w:rPr>
-          <w:lang w:eastAsia="es-ES"/>
-        </w:rPr>
-        <w:lastRenderedPageBreak/>
-        <w:t>integrada y certificada que proporciona no solo la radio inalámbrica, sino también un procesador integrado con interfaces para conectarse con varios periféricos. El procesador en realidad tiene dos núcleos de procesamiento cuyas frecuencias operativas pueden controlarse independientemente entre 80 megahercios (MHz) y 240 MHz. Los periféricos del procesador facilitan la conexión a una variedad de interfaces externas como:</w:t>
+        <w:t>-Fi/Bluetooth todo en uno, integrada y certificada que proporciona no solo la radio inalámbrica, sino también un procesador integrado con interfaces para conectarse con varios periféricos. El procesador en realidad tiene dos núcleos de procesamiento cuyas frecuencias operativas pueden controlarse independientemente entre 80 megahercios (MHz) y 240 MHz. Los periféricos del procesador facilitan la conexión a una variedad de interfaces externas como:</w:t>
       </w:r>
     </w:p>
     <w:p>
@@ -5385,6 +4896,7 @@
         <w:rPr>
           <w:lang w:eastAsia="es-ES"/>
         </w:rPr>
+        <w:lastRenderedPageBreak/>
         <w:t>Desempeño: Hasta 600 DMIPS</w:t>
       </w:r>
     </w:p>
@@ -5649,7 +5161,7 @@
                     </pic:cNvPicPr>
                   </pic:nvPicPr>
                   <pic:blipFill>
-                    <a:blip r:embed="rId25" cstate="print">
+                    <a:blip r:embed="rId21" cstate="print">
                       <a:extLst>
                         <a:ext uri="{28A0092B-C50C-407E-A947-70E740481C1C}">
                           <a14:useLocalDpi xmlns:a14="http://schemas.microsoft.com/office/drawing/2010/main" val="0"/>
@@ -5693,7 +5205,6 @@
         <w:rPr>
           <w:lang w:eastAsia="es-ES"/>
         </w:rPr>
-        <w:lastRenderedPageBreak/>
         <w:t xml:space="preserve">2.3.4 </w:t>
       </w:r>
       <w:r>
@@ -6021,6 +5532,7 @@
           <w:noProof/>
           <w:lang w:eastAsia="es-AR"/>
         </w:rPr>
+        <w:lastRenderedPageBreak/>
         <w:drawing>
           <wp:inline distT="0" distB="0" distL="0" distR="0" wp14:anchorId="789A2058" wp14:editId="4BD7D856">
             <wp:extent cx="1982419" cy="1065575"/>
@@ -6039,7 +5551,7 @@
                     </pic:cNvPicPr>
                   </pic:nvPicPr>
                   <pic:blipFill>
-                    <a:blip r:embed="rId26" cstate="print">
+                    <a:blip r:embed="rId22" cstate="print">
                       <a:extLst>
                         <a:ext uri="{28A0092B-C50C-407E-A947-70E740481C1C}">
                           <a14:useLocalDpi xmlns:a14="http://schemas.microsoft.com/office/drawing/2010/main" val="0"/>
@@ -6324,12 +5836,560 @@
           <w:color w:val="000000"/>
           <w:lang w:eastAsia="es-AR"/>
         </w:rPr>
-        <w:lastRenderedPageBreak/>
         <w:drawing>
           <wp:inline distT="0" distB="0" distL="0" distR="0" wp14:anchorId="2AC42441" wp14:editId="41AFA41C">
             <wp:extent cx="2450592" cy="1577727"/>
             <wp:effectExtent l="0" t="0" r="6985" b="3810"/>
             <wp:docPr id="44" name="Imagen 44"/>
+            <wp:cNvGraphicFramePr>
+              <a:graphicFrameLocks xmlns:a="http://schemas.openxmlformats.org/drawingml/2006/main" noChangeAspect="1"/>
+            </wp:cNvGraphicFramePr>
+            <a:graphic xmlns:a="http://schemas.openxmlformats.org/drawingml/2006/main">
+              <a:graphicData uri="http://schemas.openxmlformats.org/drawingml/2006/picture">
+                <pic:pic xmlns:pic="http://schemas.openxmlformats.org/drawingml/2006/picture">
+                  <pic:nvPicPr>
+                    <pic:cNvPr id="1" name=""/>
+                    <pic:cNvPicPr/>
+                  </pic:nvPicPr>
+                  <pic:blipFill>
+                    <a:blip r:embed="rId23"/>
+                    <a:stretch>
+                      <a:fillRect/>
+                    </a:stretch>
+                  </pic:blipFill>
+                  <pic:spPr>
+                    <a:xfrm>
+                      <a:off x="0" y="0"/>
+                      <a:ext cx="2474858" cy="1593350"/>
+                    </a:xfrm>
+                    <a:prstGeom prst="rect">
+                      <a:avLst/>
+                    </a:prstGeom>
+                  </pic:spPr>
+                </pic:pic>
+              </a:graphicData>
+            </a:graphic>
+          </wp:inline>
+        </w:drawing>
+      </w:r>
+    </w:p>
+    <w:p>
+      <w:pPr>
+        <w:autoSpaceDE/>
+        <w:autoSpaceDN/>
+        <w:adjustRightInd/>
+        <w:spacing w:after="160" w:line="259" w:lineRule="auto"/>
+        <w:jc w:val="left"/>
+        <w:rPr>
+          <w:rFonts w:eastAsia="Times New Roman"/>
+          <w:b/>
+          <w:bCs/>
+          <w:color w:val="000000"/>
+          <w:u w:val="single"/>
+          <w:lang w:eastAsia="es-ES"/>
+        </w:rPr>
+      </w:pPr>
+      <w:r>
+        <w:rPr>
+          <w:rFonts w:eastAsia="Times New Roman"/>
+          <w:b/>
+          <w:bCs/>
+          <w:color w:val="000000"/>
+          <w:u w:val="single"/>
+          <w:lang w:eastAsia="es-ES"/>
+        </w:rPr>
+        <w:br w:type="page"/>
+      </w:r>
+    </w:p>
+    <w:p>
+      <w:pPr>
+        <w:pStyle w:val="Ttulo2"/>
+      </w:pPr>
+      <w:r>
+        <w:lastRenderedPageBreak/>
+        <w:t>2.</w:t>
+      </w:r>
+      <w:r>
+        <w:t>4</w:t>
+      </w:r>
+      <w:r>
+        <w:t xml:space="preserve"> Conocimientos Previos</w:t>
+      </w:r>
+    </w:p>
+    <w:p>
+      <w:r>
+        <w:t>Antes de empezar el desarrollo del software fue necesario aprender algunos conceptos previos. En un principio la programación básica en lenguaje Python y luego conceptos más complejos como la programación orientada a objetos(POO) y el uso de “hilos”</w:t>
+      </w:r>
+    </w:p>
+    <w:p>
+      <w:r>
+        <w:tab/>
+        <w:t>-Programación básica</w:t>
+      </w:r>
+    </w:p>
+    <w:p>
+      <w:r>
+        <w:rPr>
+          <w:highlight w:val="yellow"/>
+        </w:rPr>
+        <w:t>Algunas de los conceptos básicos de Python que usamos son los siguientes:</w:t>
+      </w:r>
+    </w:p>
+    <w:p>
+      <w:r>
+        <w:rPr>
+          <w:b/>
+        </w:rPr>
+        <w:t>Variable:</w:t>
+      </w:r>
+      <w:r>
+        <w:t xml:space="preserve"> </w:t>
+      </w:r>
+      <w:r>
+        <w:t>Nombre simbólico que apunta a un</w:t>
+      </w:r>
+      <w:r>
+        <w:t xml:space="preserve"> valor u</w:t>
+      </w:r>
+      <w:r>
+        <w:t xml:space="preserve"> objeto específico</w:t>
+      </w:r>
+      <w:r>
+        <w:t>.</w:t>
+      </w:r>
+    </w:p>
+    <w:p>
+      <w:r>
+        <w:rPr>
+          <w:b/>
+        </w:rPr>
+        <w:t>Operadores Aritméticos:</w:t>
+      </w:r>
+      <w:r>
+        <w:t xml:space="preserve"> </w:t>
+      </w:r>
+      <w:r>
+        <w:t>Suma (+), resta (-), multiplicación (*), división (/), división entera (//), módulo (%)</w:t>
+      </w:r>
+      <w:r>
+        <w:t>.</w:t>
+      </w:r>
+    </w:p>
+    <w:p>
+      <w:r>
+        <w:rPr>
+          <w:b/>
+        </w:rPr>
+        <w:t>Tipos de datos:</w:t>
+      </w:r>
+      <w:r>
+        <w:t xml:space="preserve"> </w:t>
+      </w:r>
+      <w:r>
+        <w:t>Numéricos (enteros, flotantes, complejos), Secuen</w:t>
+      </w:r>
+      <w:r>
+        <w:t xml:space="preserve">cias (cadenas, listas, </w:t>
+      </w:r>
+      <w:proofErr w:type="spellStart"/>
+      <w:r>
+        <w:t>tuplas</w:t>
+      </w:r>
+      <w:proofErr w:type="spellEnd"/>
+      <w:r>
+        <w:t xml:space="preserve">), </w:t>
+      </w:r>
+      <w:r>
+        <w:t>Booleanos (Verdadero, Falso), Diccionarios y Conjuntos.</w:t>
+      </w:r>
+    </w:p>
+    <w:p>
+      <w:r>
+        <w:rPr>
+          <w:b/>
+        </w:rPr>
+        <w:t>Expresiones Booleanas:</w:t>
+      </w:r>
+      <w:r>
+        <w:t xml:space="preserve"> </w:t>
+      </w:r>
+      <w:r>
+        <w:t>Expresiones en las que el resultado es True o False.</w:t>
+      </w:r>
+    </w:p>
+    <w:p>
+      <w:r>
+        <w:rPr>
+          <w:b/>
+        </w:rPr>
+        <w:t>Condicional:</w:t>
+      </w:r>
+      <w:r>
+        <w:t xml:space="preserve"> </w:t>
+      </w:r>
+      <w:r>
+        <w:t xml:space="preserve">Evalúa una expresión booleana y realiza algún proceso dependiendo del resultado. Se maneja mediante sentencias </w:t>
+      </w:r>
+      <w:proofErr w:type="spellStart"/>
+      <w:r>
+        <w:t>if</w:t>
+      </w:r>
+      <w:proofErr w:type="spellEnd"/>
+      <w:r>
+        <w:t>/</w:t>
+      </w:r>
+      <w:proofErr w:type="spellStart"/>
+      <w:r>
+        <w:t>else</w:t>
+      </w:r>
+      <w:proofErr w:type="spellEnd"/>
+      <w:r>
+        <w:t>.</w:t>
+      </w:r>
+    </w:p>
+    <w:p>
+      <w:r>
+        <w:rPr>
+          <w:b/>
+        </w:rPr>
+        <w:t>Bucle:</w:t>
+      </w:r>
+      <w:r>
+        <w:t xml:space="preserve"> </w:t>
+      </w:r>
+      <w:r>
+        <w:t xml:space="preserve">Ejecución repetida de bloques de código. Pueden ser bucles </w:t>
+      </w:r>
+      <w:proofErr w:type="spellStart"/>
+      <w:r>
+        <w:t>for</w:t>
+      </w:r>
+      <w:proofErr w:type="spellEnd"/>
+      <w:r>
+        <w:t xml:space="preserve"> o </w:t>
+      </w:r>
+      <w:proofErr w:type="spellStart"/>
+      <w:r>
+        <w:t>while</w:t>
+      </w:r>
+      <w:proofErr w:type="spellEnd"/>
+      <w:r>
+        <w:t>.</w:t>
+      </w:r>
+    </w:p>
+    <w:p>
+      <w:r>
+        <w:rPr>
+          <w:b/>
+        </w:rPr>
+        <w:t>Funciones:</w:t>
+      </w:r>
+      <w:r>
+        <w:t xml:space="preserve"> </w:t>
+      </w:r>
+      <w:r>
+        <w:t xml:space="preserve">Bloque de código organizado y reutilizable. Se crean con la palabra clave </w:t>
+      </w:r>
+      <w:proofErr w:type="spellStart"/>
+      <w:r>
+        <w:t>def</w:t>
+      </w:r>
+      <w:proofErr w:type="spellEnd"/>
+      <w:r>
+        <w:t>.</w:t>
+      </w:r>
+    </w:p>
+    <w:p>
+      <w:r>
+        <w:t xml:space="preserve"> </w:t>
+      </w:r>
+    </w:p>
+    <w:p>
+      <w:r>
+        <w:tab/>
+        <w:t>-Programación orientada a objetos</w:t>
+      </w:r>
+    </w:p>
+    <w:p>
+      <w:r>
+        <w:t xml:space="preserve">La programación orientada a objetos es un paradigma de la programación donde podemos pensar los problemas complejos como objetos. </w:t>
+      </w:r>
+    </w:p>
+    <w:p>
+      <w:r>
+        <w:t>Un objeto en Python es un conjunto de datos (atributos) y comportamientos (métodos). Se puede relacionar a los objetos como cosas reales que nos rodean para entender mejor el concepto, por ejemplo: considerando como objeto un perro los atributos serían nombre, color, raza, etc. y los métodos ladrando, olfateando, corriendo, etc. Los atributos son siempre sustantivos mientras que los métodos son siempre verbos.</w:t>
+      </w:r>
+    </w:p>
+    <w:p/>
+    <w:p>
+      <w:r>
+        <w:t xml:space="preserve">Clase: es el modelo sobre el cual nuestros objetos se construyen, las clases permiten generar más objetos basados en los atributos y métodos que se le define. Para definir una clase se utiliza la palabra clave </w:t>
+      </w:r>
+      <w:proofErr w:type="spellStart"/>
+      <w:r>
+        <w:rPr>
+          <w:b/>
+        </w:rPr>
+        <w:t>class</w:t>
+      </w:r>
+      <w:proofErr w:type="spellEnd"/>
+      <w:r>
+        <w:t xml:space="preserve"> seguido de su nombre.  </w:t>
+      </w:r>
+    </w:p>
+    <w:p>
+      <w:r>
+        <w:t>Nota: En Python, se utiliza</w:t>
+      </w:r>
+      <w:r>
+        <w:t xml:space="preserve"> la convención de nombres en mayúsculas para nombrar las clases.</w:t>
+      </w:r>
+    </w:p>
+    <w:p/>
+    <w:p>
+      <w:r>
+        <w:t>Instancia: es un objeto individual de una clase que tiene una dirección de memoria única</w:t>
+      </w:r>
+    </w:p>
+    <w:p/>
+    <w:p>
+      <w:r>
+        <w:t>El método __</w:t>
+      </w:r>
+      <w:proofErr w:type="spellStart"/>
+      <w:r>
+        <w:t>init</w:t>
+      </w:r>
+      <w:proofErr w:type="spellEnd"/>
+      <w:r>
+        <w:t>_</w:t>
+      </w:r>
+      <w:proofErr w:type="gramStart"/>
+      <w:r>
+        <w:t>_(</w:t>
+      </w:r>
+      <w:proofErr w:type="gramEnd"/>
+      <w:r>
+        <w:t>) también llamado constructor. Es utilizado por Python cada vez que instanciamos un objeto. El constructor se encarga de crear el estado inicial del objeto con un conjunto mínimo de parámetros que necesita para existir.</w:t>
+      </w:r>
+    </w:p>
+    <w:p/>
+    <w:p>
+      <w:r>
+        <w:t>Ejemplo</w:t>
+      </w:r>
+    </w:p>
+    <w:p>
+      <w:r>
+        <w:rPr>
+          <w:noProof/>
+          <w:lang w:eastAsia="es-AR"/>
+        </w:rPr>
+        <w:drawing>
+          <wp:inline distT="0" distB="0" distL="0" distR="0" wp14:anchorId="324256EC" wp14:editId="360D7D38">
+            <wp:extent cx="6393815" cy="1183640"/>
+            <wp:effectExtent l="0" t="0" r="6985" b="0"/>
+            <wp:docPr id="38" name="Imagen 38"/>
+            <wp:cNvGraphicFramePr>
+              <a:graphicFrameLocks xmlns:a="http://schemas.openxmlformats.org/drawingml/2006/main" noChangeAspect="1"/>
+            </wp:cNvGraphicFramePr>
+            <a:graphic xmlns:a="http://schemas.openxmlformats.org/drawingml/2006/main">
+              <a:graphicData uri="http://schemas.openxmlformats.org/drawingml/2006/picture">
+                <pic:pic xmlns:pic="http://schemas.openxmlformats.org/drawingml/2006/picture">
+                  <pic:nvPicPr>
+                    <pic:cNvPr id="1" name=""/>
+                    <pic:cNvPicPr/>
+                  </pic:nvPicPr>
+                  <pic:blipFill>
+                    <a:blip r:embed="rId24"/>
+                    <a:stretch>
+                      <a:fillRect/>
+                    </a:stretch>
+                  </pic:blipFill>
+                  <pic:spPr>
+                    <a:xfrm>
+                      <a:off x="0" y="0"/>
+                      <a:ext cx="6393815" cy="1183640"/>
+                    </a:xfrm>
+                    <a:prstGeom prst="rect">
+                      <a:avLst/>
+                    </a:prstGeom>
+                  </pic:spPr>
+                </pic:pic>
+              </a:graphicData>
+            </a:graphic>
+          </wp:inline>
+        </w:drawing>
+      </w:r>
+    </w:p>
+    <w:p>
+      <w:r>
+        <w:t>En la clase Galleta, cada galleta debe tener un nombre, una forma y un tipo de chips. Hemos definido esta última como “Chocolate”.</w:t>
+      </w:r>
+    </w:p>
+    <w:p>
+      <w:r>
+        <w:t xml:space="preserve">Por otro lado, </w:t>
+      </w:r>
+      <w:proofErr w:type="spellStart"/>
+      <w:r>
+        <w:t>self</w:t>
+      </w:r>
+      <w:proofErr w:type="spellEnd"/>
+      <w:r>
+        <w:t xml:space="preserve"> se refiere a la instancia de la clase (el objeto en sí).</w:t>
+      </w:r>
+    </w:p>
+    <w:p>
+      <w:r>
+        <w:t>En el siguiente paso v</w:t>
+      </w:r>
+      <w:r>
+        <w:t xml:space="preserve">amos a </w:t>
+      </w:r>
+      <w:r>
+        <w:t xml:space="preserve">añadir el método </w:t>
+      </w:r>
+      <w:proofErr w:type="gramStart"/>
+      <w:r>
+        <w:t>hornear(</w:t>
+      </w:r>
+      <w:proofErr w:type="gramEnd"/>
+      <w:r>
+        <w:t>)</w:t>
+      </w:r>
+      <w:r>
+        <w:t xml:space="preserve"> </w:t>
+      </w:r>
+      <w:r>
+        <w:t xml:space="preserve">como ejemplo, </w:t>
+      </w:r>
+      <w:r>
+        <w:t>para</w:t>
+      </w:r>
+      <w:r>
+        <w:t xml:space="preserve"> mostrar su funcionamiento. El método hornear imprimirá por consola una frase teniendo en cuenta los atributos de la clase que definamos. </w:t>
+      </w:r>
+    </w:p>
+    <w:p>
+      <w:r>
+        <w:rPr>
+          <w:noProof/>
+          <w:lang w:eastAsia="es-AR"/>
+        </w:rPr>
+        <w:drawing>
+          <wp:inline distT="0" distB="0" distL="0" distR="0" wp14:anchorId="3E898CE2" wp14:editId="3DEE9524">
+            <wp:extent cx="6393815" cy="561340"/>
+            <wp:effectExtent l="0" t="0" r="6985" b="0"/>
+            <wp:docPr id="39" name="Imagen 39"/>
+            <wp:cNvGraphicFramePr>
+              <a:graphicFrameLocks xmlns:a="http://schemas.openxmlformats.org/drawingml/2006/main" noChangeAspect="1"/>
+            </wp:cNvGraphicFramePr>
+            <a:graphic xmlns:a="http://schemas.openxmlformats.org/drawingml/2006/main">
+              <a:graphicData uri="http://schemas.openxmlformats.org/drawingml/2006/picture">
+                <pic:pic xmlns:pic="http://schemas.openxmlformats.org/drawingml/2006/picture">
+                  <pic:nvPicPr>
+                    <pic:cNvPr id="1" name=""/>
+                    <pic:cNvPicPr/>
+                  </pic:nvPicPr>
+                  <pic:blipFill>
+                    <a:blip r:embed="rId25"/>
+                    <a:stretch>
+                      <a:fillRect/>
+                    </a:stretch>
+                  </pic:blipFill>
+                  <pic:spPr>
+                    <a:xfrm>
+                      <a:off x="0" y="0"/>
+                      <a:ext cx="6393815" cy="561340"/>
+                    </a:xfrm>
+                    <a:prstGeom prst="rect">
+                      <a:avLst/>
+                    </a:prstGeom>
+                  </pic:spPr>
+                </pic:pic>
+              </a:graphicData>
+            </a:graphic>
+          </wp:inline>
+        </w:drawing>
+      </w:r>
+    </w:p>
+    <w:p>
+      <w:r>
+        <w:t>Para llamar a un método,</w:t>
+      </w:r>
+      <w:r>
+        <w:t xml:space="preserve"> primero se define una variable, la cual contendrá la clase y los correspondientes atributos que s ele quiera asignar al objeto creado, luego</w:t>
+      </w:r>
+      <w:r>
+        <w:t xml:space="preserve"> </w:t>
+      </w:r>
+      <w:r>
+        <w:t>se utiliza la notación de punto y se lo invoca</w:t>
+      </w:r>
+      <w:r>
+        <w:t xml:space="preserve"> como una función.</w:t>
+      </w:r>
+    </w:p>
+    <w:p>
+      <w:r>
+        <w:rPr>
+          <w:noProof/>
+          <w:lang w:eastAsia="es-AR"/>
+        </w:rPr>
+        <w:drawing>
+          <wp:inline distT="0" distB="0" distL="0" distR="0" wp14:anchorId="04DC5428" wp14:editId="1395405A">
+            <wp:extent cx="6393815" cy="342900"/>
+            <wp:effectExtent l="0" t="0" r="6985" b="0"/>
+            <wp:docPr id="40" name="Imagen 40"/>
+            <wp:cNvGraphicFramePr>
+              <a:graphicFrameLocks xmlns:a="http://schemas.openxmlformats.org/drawingml/2006/main" noChangeAspect="1"/>
+            </wp:cNvGraphicFramePr>
+            <a:graphic xmlns:a="http://schemas.openxmlformats.org/drawingml/2006/main">
+              <a:graphicData uri="http://schemas.openxmlformats.org/drawingml/2006/picture">
+                <pic:pic xmlns:pic="http://schemas.openxmlformats.org/drawingml/2006/picture">
+                  <pic:nvPicPr>
+                    <pic:cNvPr id="1" name=""/>
+                    <pic:cNvPicPr/>
+                  </pic:nvPicPr>
+                  <pic:blipFill>
+                    <a:blip r:embed="rId26"/>
+                    <a:stretch>
+                      <a:fillRect/>
+                    </a:stretch>
+                  </pic:blipFill>
+                  <pic:spPr>
+                    <a:xfrm>
+                      <a:off x="0" y="0"/>
+                      <a:ext cx="6393815" cy="342900"/>
+                    </a:xfrm>
+                    <a:prstGeom prst="rect">
+                      <a:avLst/>
+                    </a:prstGeom>
+                  </pic:spPr>
+                </pic:pic>
+              </a:graphicData>
+            </a:graphic>
+          </wp:inline>
+        </w:drawing>
+      </w:r>
+    </w:p>
+    <w:p>
+      <w:r>
+        <w:t>Luego de ejecutar el programa veríamos en consola lo siguiente</w:t>
+      </w:r>
+    </w:p>
+    <w:p>
+      <w:r>
+        <w:rPr>
+          <w:noProof/>
+          <w:lang w:eastAsia="es-AR"/>
+        </w:rPr>
+        <w:drawing>
+          <wp:inline distT="0" distB="0" distL="0" distR="0" wp14:anchorId="5FD26A8D" wp14:editId="264E835C">
+            <wp:extent cx="6393815" cy="326390"/>
+            <wp:effectExtent l="0" t="0" r="6985" b="0"/>
+            <wp:docPr id="41" name="Imagen 41"/>
             <wp:cNvGraphicFramePr>
               <a:graphicFrameLocks xmlns:a="http://schemas.openxmlformats.org/drawingml/2006/main" noChangeAspect="1"/>
             </wp:cNvGraphicFramePr>
@@ -6349,7 +6409,7 @@
                   <pic:spPr>
                     <a:xfrm>
                       <a:off x="0" y="0"/>
-                      <a:ext cx="2474858" cy="1593350"/>
+                      <a:ext cx="6393815" cy="326390"/>
                     </a:xfrm>
                     <a:prstGeom prst="rect">
                       <a:avLst/>
@@ -6362,41 +6422,21 @@
         </w:drawing>
       </w:r>
     </w:p>
-    <w:p>
-      <w:pPr>
-        <w:autoSpaceDE/>
-        <w:autoSpaceDN/>
-        <w:adjustRightInd/>
-        <w:spacing w:after="160" w:line="259" w:lineRule="auto"/>
-        <w:jc w:val="left"/>
-        <w:rPr>
-          <w:rFonts w:eastAsia="Times New Roman"/>
-          <w:b/>
-          <w:bCs/>
-          <w:color w:val="000000"/>
-          <w:u w:val="single"/>
-          <w:lang w:eastAsia="es-ES"/>
-        </w:rPr>
-      </w:pPr>
-      <w:r>
-        <w:rPr>
-          <w:rFonts w:eastAsia="Times New Roman"/>
-          <w:b/>
-          <w:bCs/>
-          <w:color w:val="000000"/>
-          <w:u w:val="single"/>
-          <w:lang w:eastAsia="es-ES"/>
-        </w:rPr>
-        <w:br w:type="page"/>
-      </w:r>
-    </w:p>
+    <w:p/>
     <w:p>
       <w:pPr>
         <w:pStyle w:val="Ttulo2"/>
       </w:pPr>
-      <w:r>
-        <w:lastRenderedPageBreak/>
-        <w:t>2.4 Software Implementado</w:t>
+    </w:p>
+    <w:p>
+      <w:pPr>
+        <w:pStyle w:val="Ttulo2"/>
+      </w:pPr>
+      <w:r>
+        <w:t>2.5</w:t>
+      </w:r>
+      <w:r>
+        <w:t xml:space="preserve"> Software Implementado</w:t>
       </w:r>
       <w:r>
         <w:t xml:space="preserve"> </w:t>
@@ -6411,7 +6451,10 @@
       </w:r>
       <w:r>
         <w:tab/>
-        <w:t xml:space="preserve">2.4.1 </w:t>
+        <w:t>2.5</w:t>
+      </w:r>
+      <w:r>
+        <w:t xml:space="preserve">.1 </w:t>
       </w:r>
       <w:r>
         <w:t>Captura de Imágenes</w:t>
@@ -6495,6 +6538,7 @@
           <w:noProof/>
           <w:lang w:eastAsia="es-AR"/>
         </w:rPr>
+        <w:lastRenderedPageBreak/>
         <w:drawing>
           <wp:inline distT="0" distB="0" distL="0" distR="0" wp14:anchorId="2E95C7D5" wp14:editId="3C921DB1">
             <wp:extent cx="6393815" cy="2861310"/>
@@ -6611,7 +6655,10 @@
         <w:ind w:left="708" w:firstLine="708"/>
       </w:pPr>
       <w:r>
-        <w:t xml:space="preserve">2.4.2 </w:t>
+        <w:t>2.5</w:t>
+      </w:r>
+      <w:r>
+        <w:t xml:space="preserve">.2 </w:t>
       </w:r>
       <w:r>
         <w:t>Captura de Video</w:t>
@@ -6637,7 +6684,6 @@
           <w:noProof/>
           <w:lang w:eastAsia="es-AR"/>
         </w:rPr>
-        <w:lastRenderedPageBreak/>
         <w:drawing>
           <wp:inline distT="0" distB="0" distL="0" distR="0" wp14:anchorId="5231D20A" wp14:editId="0058E5A6">
             <wp:extent cx="6393815" cy="1152525"/>
@@ -6682,7 +6728,10 @@
       </w:r>
       <w:r>
         <w:tab/>
-        <w:t>2.4.3 Selección del área a analizar</w:t>
+        <w:t>2.5</w:t>
+      </w:r>
+      <w:r>
+        <w:t>.3 Selección del área a analizar</w:t>
       </w:r>
     </w:p>
     <w:p>
@@ -6717,7 +6766,11 @@
       </w:r>
       <w:proofErr w:type="spellEnd"/>
       <w:r>
-        <w:t xml:space="preserve"> y nos permite crear arreglos de números, definiremos 4 puntos que ordenados de forma horaria formaran nuestra región de interés sobre la cual aplicaremos p</w:t>
+        <w:t xml:space="preserve"> y nos permite crear arreglos de números, definiremos 4 puntos que ordenados de forma horaria formaran nuestra región de </w:t>
+      </w:r>
+      <w:r>
+        <w:lastRenderedPageBreak/>
+        <w:t>interés sobre la cual aplicaremos p</w:t>
       </w:r>
       <w:r>
         <w:t>osteriormente las funciones que nos permitirán realizar el procesamiento.</w:t>
@@ -6788,7 +6841,13 @@
       </w:r>
       <w:r>
         <w:tab/>
-        <w:t>2.4.4 Detección de Color</w:t>
+        <w:t>2.</w:t>
+      </w:r>
+      <w:r>
+        <w:t>5</w:t>
+      </w:r>
+      <w:r>
+        <w:t>.4 Detección de Color</w:t>
       </w:r>
     </w:p>
     <w:p>
@@ -7007,6 +7066,7 @@
           <w:noProof/>
           <w:lang w:eastAsia="es-AR"/>
         </w:rPr>
+        <w:lastRenderedPageBreak/>
         <w:drawing>
           <wp:inline distT="0" distB="0" distL="0" distR="0" wp14:anchorId="5B2F2D80" wp14:editId="1DF6DD91">
             <wp:extent cx="6393815" cy="457835"/>
@@ -7168,7 +7228,6 @@
     </w:p>
     <w:p>
       <w:r>
-        <w:lastRenderedPageBreak/>
         <w:t>Estos valores correspondientes a los diferentes rang</w:t>
       </w:r>
       <w:r>
@@ -7242,6 +7301,7 @@
     <w:p/>
     <w:p>
       <w:r>
+        <w:lastRenderedPageBreak/>
         <w:t xml:space="preserve">Para buscar los rangos de colores en nuestra imagen se utiliza la función </w:t>
       </w:r>
       <w:r>
@@ -7358,7 +7418,10 @@
       </w:r>
       <w:r>
         <w:tab/>
-        <w:t>2.4.5 Detección de contornos</w:t>
+        <w:t>2.5</w:t>
+      </w:r>
+      <w:r>
+        <w:t>.5 Detección de contornos</w:t>
       </w:r>
     </w:p>
     <w:p>
@@ -7450,7 +7513,6 @@
           <w:noProof/>
           <w:lang w:eastAsia="es-AR"/>
         </w:rPr>
-        <w:lastRenderedPageBreak/>
         <w:drawing>
           <wp:inline distT="0" distB="0" distL="0" distR="0" wp14:anchorId="77F9C814" wp14:editId="40B54D17">
             <wp:extent cx="6393815" cy="448945"/>
@@ -7495,7 +7557,13 @@
       </w:r>
       <w:r>
         <w:tab/>
-        <w:t>2.4.6 Encontrar Centro y diámetro</w:t>
+        <w:t>2.</w:t>
+      </w:r>
+      <w:r>
+        <w:t>5</w:t>
+      </w:r>
+      <w:r>
+        <w:t>.6 Encontrar Centro y diámetro</w:t>
       </w:r>
     </w:p>
     <w:p>
@@ -7589,6 +7657,7 @@
     </w:p>
     <w:p>
       <w:r>
+        <w:lastRenderedPageBreak/>
         <w:t>Manteniendo fija la distancia de la cámara al objeto, para hallar el diámetro de cada limón</w:t>
       </w:r>
       <w:r>
@@ -8293,12 +8362,17 @@
       </w:r>
       <w:r>
         <w:tab/>
-        <w:t>2.4.7 Contador de Limones</w:t>
-      </w:r>
-    </w:p>
-    <w:p>
-      <w:r>
-        <w:lastRenderedPageBreak/>
+        <w:t>2.</w:t>
+      </w:r>
+      <w:r>
+        <w:t>5</w:t>
+      </w:r>
+      <w:r>
+        <w:t>.7 Contador de Limones</w:t>
+      </w:r>
+    </w:p>
+    <w:p>
+      <w:r>
         <w:t>Para poder contar los</w:t>
       </w:r>
       <w:r>
@@ -8344,6 +8418,7 @@
           <w:noProof/>
           <w:lang w:eastAsia="es-AR"/>
         </w:rPr>
+        <w:lastRenderedPageBreak/>
         <w:drawing>
           <wp:inline distT="0" distB="0" distL="0" distR="0">
             <wp:extent cx="2989691" cy="3018088"/>
@@ -8419,7 +8494,13 @@
       </w:r>
       <w:r>
         <w:tab/>
-        <w:t>2.4.8 Comunicación Serial</w:t>
+        <w:t>2.</w:t>
+      </w:r>
+      <w:r>
+        <w:t>5</w:t>
+      </w:r>
+      <w:r>
+        <w:t>.8 Comunicación Serial</w:t>
       </w:r>
     </w:p>
     <w:p>
@@ -8536,7 +8617,6 @@
           <w:noProof/>
           <w:lang w:eastAsia="es-AR"/>
         </w:rPr>
-        <w:lastRenderedPageBreak/>
         <w:drawing>
           <wp:inline distT="0" distB="0" distL="0" distR="0" wp14:anchorId="017D6699" wp14:editId="31158C5C">
             <wp:extent cx="6393815" cy="441325"/>
@@ -8581,11 +8661,20 @@
       </w:r>
       <w:r>
         <w:tab/>
-        <w:t>2.4.9 Software del Microcontrolador</w:t>
-      </w:r>
-    </w:p>
-    <w:p>
-      <w:r>
+        <w:t>2.</w:t>
+      </w:r>
+      <w:r>
+        <w:t>5</w:t>
+      </w:r>
+      <w:bookmarkStart w:id="0" w:name="_GoBack"/>
+      <w:bookmarkEnd w:id="0"/>
+      <w:r>
+        <w:t>.9 Software del Microcontrolador</w:t>
+      </w:r>
+    </w:p>
+    <w:p>
+      <w:r>
+        <w:lastRenderedPageBreak/>
         <w:t xml:space="preserve">La programación del microcontrolador se realiza en el lenguaje C++, basándonos en los principios de la programación orientada a objetos, podemos separar en 3 grupo principales por un lado los servos, en segundo </w:t>
       </w:r>
       <w:proofErr w:type="gramStart"/>
@@ -8886,7 +8975,6 @@
           <w:noProof/>
           <w:lang w:eastAsia="es-AR"/>
         </w:rPr>
-        <w:lastRenderedPageBreak/>
         <w:drawing>
           <wp:inline distT="0" distB="0" distL="0" distR="0" wp14:anchorId="19E655E9" wp14:editId="3F1E561E">
             <wp:extent cx="6393815" cy="594995"/>
@@ -8974,6 +9062,7 @@
     </w:p>
     <w:p>
       <w:r>
+        <w:lastRenderedPageBreak/>
         <w:t xml:space="preserve">Y por último encendemos y mostramos un primer mensaje de bienvenida en el </w:t>
       </w:r>
       <w:proofErr w:type="spellStart"/>
@@ -13165,7 +13254,7 @@
 </file>
 
 <file path=customXml/itemProps1.xml><?xml version="1.0" encoding="utf-8"?>
-<ds:datastoreItem xmlns:ds="http://schemas.openxmlformats.org/officeDocument/2006/customXml" ds:itemID="{C8AA0F0E-B815-4CB2-90AF-0AF43A8D1784}">
+<ds:datastoreItem xmlns:ds="http://schemas.openxmlformats.org/officeDocument/2006/customXml" ds:itemID="{A51398E8-53BF-40D4-B309-DC4FFA0F9FE3}">
   <ds:schemaRefs>
     <ds:schemaRef ds:uri="http://schemas.openxmlformats.org/officeDocument/2006/bibliography"/>
   </ds:schemaRefs>

</xml_diff>

<commit_message>
Procesamiento de imagen - imagen digital
</commit_message>
<xml_diff>
--- a/tesis.docx
+++ b/tesis.docx
@@ -961,11 +961,7 @@
       </w:r>
       <w:proofErr w:type="spellEnd"/>
     </w:p>
-    <w:p>
-      <w:pPr>
-        <w:pStyle w:val="Ttulo1"/>
-      </w:pPr>
-    </w:p>
+    <w:p/>
     <w:p>
       <w:pPr>
         <w:pStyle w:val="Ttulo1"/>
@@ -2048,10 +2044,7 @@
     </w:p>
     <w:p>
       <w:r>
-        <w:t>El grado de coloración deberá ser tal que, al término de su proceso normal de desarrollo, alcancen en el lugar de destino el color típico de la variedad a la que pertenezcan en al menos el 70% del fruto. La uniformidad del color debe ser superior al 90%. Existen 8 tonalidades que se representan en la figura, siendo las 3-4-5-6- aptas para exportación, las demás si se cumplen los parámetros generales son aptas para consumo local</w:t>
-      </w:r>
-      <w:r>
-        <w:t>.</w:t>
+        <w:t>El grado de coloración deberá ser tal que, al término de su proceso normal de desarrollo, alcancen en el lugar de destino el color típico de la variedad a la que pertenezcan en al menos el 70% del fruto. La uniformidad del color debe ser superior al 90%. Existen 8 tonalidades que se representan en la figura, siendo las 3-4-5-6- aptas para exportación, las demás si se cumplen los parámetros generales son aptas para consumo local.</w:t>
       </w:r>
     </w:p>
     <w:p/>
@@ -2972,7 +2965,57 @@
       </w:r>
       <w:proofErr w:type="spellEnd"/>
       <w:r>
-        <w:t xml:space="preserve"> de la inteligencia artificial y es el campo de acción más ambicioso del procesamiento digital de imágenes. Básicamente el objetivo es automatizar funciones de inspección visual, tradicionalmente utilizadas por el hombre</w:t>
+        <w:t xml:space="preserve"> de la inteligencia artificial y es el campo de acción más ambicioso del procesamiento digital de imágenes. Básicamente el objetivo es automatizar funciones de inspección visual, tradicionalmente utilizadas por el hombre. </w:t>
+      </w:r>
+    </w:p>
+    <w:p>
+      <w:r>
+        <w:t xml:space="preserve">Los objetivos típicos de la visión artificial incluyen: </w:t>
+      </w:r>
+    </w:p>
+    <w:p>
+      <w:r>
+        <w:t>La detección, segmentación, localización y reconocimiento de ciertos objetos en imágenes (por ejemplo, caras humanas), la evaluación de los resultados (ej.: segmentación, registro), registro de diferentes imágenes de una misma escena u objeto, hacer concordar un mismo objeto en diversas imágenes, seguimiento de un objeto en una secuencia de imágenes, entre otros.</w:t>
+      </w:r>
+    </w:p>
+    <w:p/>
+    <w:p>
+      <w:pPr>
+        <w:pStyle w:val="Ttulo2"/>
+      </w:pPr>
+      <w:r>
+        <w:t>1.1.5 P</w:t>
+      </w:r>
+      <w:r>
+        <w:t xml:space="preserve">rocesamiento de </w:t>
+      </w:r>
+      <w:r>
+        <w:t>Imágenes</w:t>
+      </w:r>
+    </w:p>
+    <w:p>
+      <w:r>
+        <w:t>El procesamiento de imágenes es un conjunto de técnicas que se aplican a las imágenes digitales con el objetivo de mejorar la calidad o facilitar la búsqueda de información.</w:t>
+      </w:r>
+    </w:p>
+    <w:p/>
+    <w:p>
+      <w:pPr>
+        <w:pStyle w:val="Ttulo2"/>
+      </w:pPr>
+      <w:r>
+        <w:t xml:space="preserve">1.1.6 </w:t>
+      </w:r>
+      <w:r>
+        <w:t>La Imagen Digital</w:t>
+      </w:r>
+      <w:r>
+        <w:t xml:space="preserve"> </w:t>
+      </w:r>
+    </w:p>
+    <w:p>
+      <w:r>
+        <w:t>Son el principal ingrediente de lo que se conoce como Visión Artificial y representan mediante algún tipo de codificación, normalmente en una matriz de números de dos dimensiones, una escena del entorno</w:t>
       </w:r>
       <w:r>
         <w:t>.</w:t>
@@ -2983,162 +3026,14 @@
     </w:p>
     <w:p>
       <w:r>
-        <w:t xml:space="preserve">Los objetivos típicos de la visión artificial incluyen: </w:t>
-      </w:r>
-    </w:p>
-    <w:p>
-      <w:r>
-        <w:t>La detección, segmentación, localización y reconocimiento de ciertos objetos en imágenes</w:t>
-      </w:r>
-      <w:r>
-        <w:t xml:space="preserve"> (por ejemplo, caras humanas), l</w:t>
-      </w:r>
-      <w:r>
-        <w:t xml:space="preserve">a evaluación de los resultados </w:t>
-      </w:r>
-      <w:r>
-        <w:t>(ej.: segmentación, registro), r</w:t>
-      </w:r>
-      <w:r>
-        <w:t>egistro de diferentes imágenes de una misma escena u objeto, hacer concordar un mism</w:t>
-      </w:r>
-      <w:r>
-        <w:t>o objeto en diversas imágenes, s</w:t>
-      </w:r>
-      <w:r>
-        <w:t>eguimiento de un objeto</w:t>
-      </w:r>
-      <w:r>
-        <w:t xml:space="preserve"> en una secuencia de imágenes, entre otros.</w:t>
-      </w:r>
-    </w:p>
-    <w:p/>
-    <w:p>
-      <w:pPr>
-        <w:pStyle w:val="Ttulo2"/>
-      </w:pPr>
-      <w:r>
-        <w:t xml:space="preserve">1.1.5 </w:t>
-      </w:r>
-      <w:r>
-        <w:t>P</w:t>
-      </w:r>
-      <w:r>
-        <w:t xml:space="preserve">rocesamiento de </w:t>
-      </w:r>
-      <w:proofErr w:type="spellStart"/>
-      <w:r>
-        <w:t>Imagenes</w:t>
-      </w:r>
-      <w:proofErr w:type="spellEnd"/>
-    </w:p>
-    <w:p>
-      <w:r>
-        <w:rPr>
-          <w:b/>
-        </w:rPr>
-        <w:t>Imagen:</w:t>
-      </w:r>
-      <w:r>
-        <w:t xml:space="preserve"> Es la proyección en perspectiva en el plano bidimensional de una escena tridimensional en un determinado instante de tiempo t0. (Rafael C. Gonzales, Richard E. Woods, 1996) </w:t>
-      </w:r>
-    </w:p>
-    <w:p>
-      <w:r>
-        <w:rPr>
-          <w:b/>
-        </w:rPr>
-        <w:t>Fotograma:</w:t>
-      </w:r>
-      <w:r>
-        <w:t xml:space="preserve"> Es una matriz bidimensional de valores de intensidad lumínica obtenidos para un tiempo t0 constante. Pudiera decirse en cierta forma que es una imagen </w:t>
-      </w:r>
-      <w:proofErr w:type="spellStart"/>
-      <w:r>
-        <w:t>discretizada</w:t>
-      </w:r>
-      <w:proofErr w:type="spellEnd"/>
-      <w:r>
-        <w:t xml:space="preserve">. (Rafael C. Gonzales, Richard E. Woods, 1996) </w:t>
-      </w:r>
-    </w:p>
-    <w:p>
-      <w:r>
-        <w:rPr>
-          <w:b/>
-        </w:rPr>
-        <w:t xml:space="preserve">Píxel (Picture </w:t>
-      </w:r>
-      <w:proofErr w:type="spellStart"/>
-      <w:r>
-        <w:rPr>
-          <w:b/>
-        </w:rPr>
-        <w:t>Element</w:t>
-      </w:r>
-      <w:proofErr w:type="spellEnd"/>
-      <w:r>
-        <w:rPr>
-          <w:b/>
-        </w:rPr>
-        <w:t>):</w:t>
-      </w:r>
-      <w:r>
-        <w:t xml:space="preserve"> Es cada de una de las posiciones en que es </w:t>
-      </w:r>
-      <w:proofErr w:type="spellStart"/>
-      <w:r>
-        <w:t>discretizada</w:t>
-      </w:r>
-      <w:proofErr w:type="spellEnd"/>
-      <w:r>
-        <w:t xml:space="preserve"> una imagen, o lo que es lo mismo, cada una de las posiciones de un cuadro. (Rafael C. Gonzales, Richard E. Woods, 1996) </w:t>
-      </w:r>
-    </w:p>
-    <w:p>
-      <w:r>
-        <w:rPr>
-          <w:b/>
-        </w:rPr>
+        <w:t xml:space="preserve">Existen dos tipos de imágenes utilizadas frecuentemente en Visión Artificial: imágenes de intensidad e imágenes de alcance (también llamadas imágenes de profundidad o perfiles de </w:t>
+      </w:r>
+      <w:r>
         <w:lastRenderedPageBreak/>
-        <w:t>Imagen binaria:</w:t>
-      </w:r>
-      <w:r>
-        <w:t xml:space="preserve"> Son aquellas imágenes cuyos píxeles solo tienen dos valores: cero y uno. (Rafael C. Gonzales, Richard E. Woods, 1996) </w:t>
-      </w:r>
-    </w:p>
-    <w:p/>
-    <w:p>
-      <w:r>
-        <w:t xml:space="preserve">1.1.6 </w:t>
-      </w:r>
-      <w:r>
-        <w:t>La Imagen Digital</w:t>
-      </w:r>
-      <w:r>
-        <w:t xml:space="preserve"> </w:t>
-      </w:r>
-    </w:p>
-    <w:p>
-      <w:r>
-        <w:t xml:space="preserve">Son el principal ingrediente de lo que se conoce como Visión Artificial y representan mediante algún tipo de codificación, normalmente en una matriz de números de dos dimensiones, una escena del entorno. (Gonzalo Pajares, 2004) </w:t>
-      </w:r>
-    </w:p>
-    <w:p>
-      <w:r>
-        <w:t xml:space="preserve">Existen dos tipos de imágenes utilizadas frecuentemente en Visión Artificial: imágenes de intensidad e imágenes de alcance (también llamadas imágenes de profundidad o perfiles de superficie). Las imágenes de intensidad miden la cantidad de luz que incide en un dispositivo fotosensible, mientras que las imágenes de alcance estiman directamente la estructura en tres dimensiones (3D) de la escena ya que su fundamento radica en el uso de sensores de alcance ópticos y algún fenómeno físico para adquirir la imagen. Un ejemplo típico de una imagen de intensidad es una fotografía, mientras que de una imagen de alcance es, por ejemplo, la imagen que obtiene el oftalmólogo sobre el grado de rugosidad de la córnea de un paciente o las imágenes de un radar. </w:t>
-      </w:r>
-    </w:p>
-    <w:p>
-      <w:r>
-        <w:t>Aunque la filosofía de los diferentes tipos de imágenes es diferente, en cualquier caso, tras su captura tendremos una matriz de valores en dos dimensiones (2D), es decir, una imagen digital. (Gonzalo Pajares, 2004)</w:t>
-      </w:r>
-      <w:r>
-        <w:t>.</w:t>
-      </w:r>
-      <w:r>
-        <w:t xml:space="preserve"> </w:t>
-      </w:r>
+        <w:t xml:space="preserve">superficie). Las imágenes de intensidad miden la cantidad de luz que incide en un dispositivo fotosensible, mientras que las imágenes de alcance estiman directamente la estructura en tres dimensiones (3D) de la escena ya que su fundamento radica en el uso de sensores de alcance ópticos y algún fenómeno físico para adquirir la imagen. Un ejemplo típico de una imagen de intensidad es una fotografía, mientras que de una imagen de alcance es, por ejemplo, la imagen que obtiene el oftalmólogo sobre el grado de rugosidad de la córnea de un paciente o las imágenes de un radar. </w:t>
+      </w:r>
+      <w:bookmarkStart w:id="0" w:name="_GoBack"/>
+      <w:bookmarkEnd w:id="0"/>
     </w:p>
     <w:p/>
     <w:p>
@@ -4934,50 +4829,22 @@
           <w:numId w:val="7"/>
         </w:numPr>
         <w:rPr>
-          <w:lang w:eastAsia="es-ES"/>
+          <w:lang w:val="en-US" w:eastAsia="es-ES"/>
         </w:rPr>
       </w:pPr>
       <w:proofErr w:type="gramStart"/>
       <w:r>
         <w:rPr>
-          <w:lang w:eastAsia="es-ES"/>
+          <w:lang w:val="en-US" w:eastAsia="es-ES"/>
         </w:rPr>
         <w:t>Bluetooth:v</w:t>
       </w:r>
       <w:proofErr w:type="gramEnd"/>
       <w:r>
         <w:rPr>
-          <w:lang w:eastAsia="es-ES"/>
-        </w:rPr>
-        <w:t xml:space="preserve">4.2 BR/EDR y Bluetooth </w:t>
-      </w:r>
-      <w:proofErr w:type="spellStart"/>
-      <w:r>
-        <w:rPr>
-          <w:lang w:eastAsia="es-ES"/>
-        </w:rPr>
-        <w:t>Low</w:t>
-      </w:r>
-      <w:proofErr w:type="spellEnd"/>
-      <w:r>
-        <w:rPr>
-          <w:lang w:eastAsia="es-ES"/>
-        </w:rPr>
-        <w:t xml:space="preserve"> </w:t>
-      </w:r>
-      <w:proofErr w:type="spellStart"/>
-      <w:r>
-        <w:rPr>
-          <w:lang w:eastAsia="es-ES"/>
-        </w:rPr>
-        <w:t>Energy</w:t>
-      </w:r>
-      <w:proofErr w:type="spellEnd"/>
-      <w:r>
-        <w:rPr>
-          <w:lang w:eastAsia="es-ES"/>
-        </w:rPr>
-        <w:t xml:space="preserve"> (BLE)</w:t>
+          <w:lang w:val="en-US" w:eastAsia="es-ES"/>
+        </w:rPr>
+        <w:t>4.2 BR/EDR y Bluetooth Low Energy (BLE)</w:t>
       </w:r>
     </w:p>
     <w:p>
@@ -5907,13 +5774,7 @@
       </w:pPr>
       <w:r>
         <w:lastRenderedPageBreak/>
-        <w:t>2.</w:t>
-      </w:r>
-      <w:r>
-        <w:t>4</w:t>
-      </w:r>
-      <w:r>
-        <w:t xml:space="preserve"> Conocimientos Previos</w:t>
+        <w:t>2.4 Conocimientos Previos</w:t>
       </w:r>
     </w:p>
     <w:p>
@@ -8666,8 +8527,6 @@
       <w:r>
         <w:t>5</w:t>
       </w:r>
-      <w:bookmarkStart w:id="0" w:name="_GoBack"/>
-      <w:bookmarkEnd w:id="0"/>
       <w:r>
         <w:t>.9 Software del Microcontrolador</w:t>
       </w:r>
@@ -13254,7 +13113,7 @@
 </file>
 
 <file path=customXml/itemProps1.xml><?xml version="1.0" encoding="utf-8"?>
-<ds:datastoreItem xmlns:ds="http://schemas.openxmlformats.org/officeDocument/2006/customXml" ds:itemID="{A51398E8-53BF-40D4-B309-DC4FFA0F9FE3}">
+<ds:datastoreItem xmlns:ds="http://schemas.openxmlformats.org/officeDocument/2006/customXml" ds:itemID="{EA1BDE75-2EA3-43B8-A58C-3911E24E0B9C}">
   <ds:schemaRefs>
     <ds:schemaRef ds:uri="http://schemas.openxmlformats.org/officeDocument/2006/bibliography"/>
   </ds:schemaRefs>

</xml_diff>

<commit_message>
Diagrama de flujo microcontrolador
</commit_message>
<xml_diff>
--- a/tesis.docx
+++ b/tesis.docx
@@ -9475,6 +9475,10 @@
         <w:jc w:val="left"/>
       </w:pPr>
       <w:r>
+        <w:rPr>
+          <w:noProof/>
+          <w:lang w:eastAsia="es-AR"/>
+        </w:rPr>
         <w:lastRenderedPageBreak/>
         <w:drawing>
           <wp:inline distT="0" distB="0" distL="0" distR="0" wp14:anchorId="4F370036" wp14:editId="7AC9C28D">
@@ -9513,115 +9517,90 @@
         </w:drawing>
       </w:r>
     </w:p>
+    <w:p/>
+    <w:p>
+      <w:pPr>
+        <w:rPr>
+          <w:shd w:val="clear" w:color="auto" w:fill="FFFFFF"/>
+        </w:rPr>
+      </w:pPr>
+      <w:r>
+        <w:rPr>
+          <w:shd w:val="clear" w:color="auto" w:fill="FFFFFF"/>
+        </w:rPr>
+        <w:t xml:space="preserve">La clase </w:t>
+      </w:r>
+      <w:proofErr w:type="spellStart"/>
+      <w:r>
+        <w:rPr>
+          <w:shd w:val="clear" w:color="auto" w:fill="FFFFFF"/>
+        </w:rPr>
+        <w:t>QMainWindow</w:t>
+      </w:r>
+      <w:proofErr w:type="spellEnd"/>
+      <w:r>
+        <w:rPr>
+          <w:shd w:val="clear" w:color="auto" w:fill="FFFFFF"/>
+        </w:rPr>
+        <w:t xml:space="preserve"> es la que contiene las propiedades de nuestro diseño (el que realizamos en </w:t>
+      </w:r>
+      <w:proofErr w:type="spellStart"/>
+      <w:r>
+        <w:rPr>
+          <w:shd w:val="clear" w:color="auto" w:fill="FFFFFF"/>
+        </w:rPr>
+        <w:t>QtDesigner</w:t>
+      </w:r>
+      <w:proofErr w:type="spellEnd"/>
+      <w:r>
+        <w:rPr>
+          <w:shd w:val="clear" w:color="auto" w:fill="FFFFFF"/>
+        </w:rPr>
+        <w:t>). Dicha clase se modifica cada vez que cambiamos nuestro diseño y cuando cambiemos el diseño se importara la clase con el nuevo código y obtendremos el nuevo diseño</w:t>
+      </w:r>
+      <w:r>
+        <w:rPr>
+          <w:shd w:val="clear" w:color="auto" w:fill="FFFFFF"/>
+        </w:rPr>
+        <w:t>. Vamos a colocarla como herencia dentro de nuestra clase </w:t>
+      </w:r>
+      <w:proofErr w:type="spellStart"/>
+      <w:r>
+        <w:rPr>
+          <w:rStyle w:val="Textoennegrita"/>
+          <w:color w:val="4E5768"/>
+          <w:bdr w:val="none" w:sz="0" w:space="0" w:color="auto" w:frame="1"/>
+          <w:shd w:val="clear" w:color="auto" w:fill="FFFFFF"/>
+        </w:rPr>
+        <w:t>Screen</w:t>
+      </w:r>
+      <w:proofErr w:type="spellEnd"/>
+      <w:r>
+        <w:rPr>
+          <w:shd w:val="clear" w:color="auto" w:fill="FFFFFF"/>
+        </w:rPr>
+        <w:t> que hemos creado al principio Quedando así:</w:t>
+      </w:r>
+    </w:p>
     <w:p>
       <w:pPr>
         <w:jc w:val="left"/>
-      </w:pPr>
-    </w:p>
-    <w:p>
-      <w:pPr>
-        <w:rPr>
-          <w:shd w:val="clear" w:color="auto" w:fill="FFFFFF"/>
-        </w:rPr>
-      </w:pPr>
-      <w:r>
         <w:rPr>
           <w:rFonts w:ascii="Verdana" w:hAnsi="Verdana"/>
           <w:color w:val="4E5768"/>
           <w:shd w:val="clear" w:color="auto" w:fill="FFFFFF"/>
         </w:rPr>
-        <w:t xml:space="preserve">La clase </w:t>
-      </w:r>
-      <w:proofErr w:type="spellStart"/>
-      <w:r>
-        <w:rPr>
-          <w:rFonts w:ascii="Verdana" w:hAnsi="Verdana"/>
-          <w:color w:val="4E5768"/>
-          <w:shd w:val="clear" w:color="auto" w:fill="FFFFFF"/>
-        </w:rPr>
-        <w:t>QMainWindow</w:t>
-      </w:r>
-      <w:proofErr w:type="spellEnd"/>
-      <w:r>
-        <w:rPr>
-          <w:rFonts w:ascii="Verdana" w:hAnsi="Verdana"/>
-          <w:color w:val="4E5768"/>
-          <w:shd w:val="clear" w:color="auto" w:fill="FFFFFF"/>
-        </w:rPr>
-        <w:t xml:space="preserve"> es la que contiene las propiedades de nuestro diseño (el que realizamos en </w:t>
-      </w:r>
-      <w:proofErr w:type="spellStart"/>
-      <w:r>
-        <w:rPr>
-          <w:rFonts w:ascii="Verdana" w:hAnsi="Verdana"/>
-          <w:color w:val="4E5768"/>
-          <w:shd w:val="clear" w:color="auto" w:fill="FFFFFF"/>
-        </w:rPr>
-        <w:t>QtDesigner</w:t>
-      </w:r>
-      <w:proofErr w:type="spellEnd"/>
-      <w:r>
-        <w:rPr>
-          <w:rFonts w:ascii="Verdana" w:hAnsi="Verdana"/>
-          <w:color w:val="4E5768"/>
-          <w:shd w:val="clear" w:color="auto" w:fill="FFFFFF"/>
-        </w:rPr>
-        <w:t>). Dicha clase se modifica cada vez que cambiamos nuestro diseño y cuando cambiemos el diseño se importara la clase con el nuevo código y obtendremos el nuevo diseño</w:t>
-      </w:r>
-      <w:r>
-        <w:rPr>
-          <w:rFonts w:ascii="Verdana" w:hAnsi="Verdana"/>
-          <w:color w:val="4E5768"/>
-          <w:shd w:val="clear" w:color="auto" w:fill="FFFFFF"/>
-        </w:rPr>
-        <w:t>.</w:t>
-      </w:r>
-      <w:r>
-        <w:rPr>
-          <w:shd w:val="clear" w:color="auto" w:fill="FFFFFF"/>
-        </w:rPr>
-        <w:t xml:space="preserve"> </w:t>
-      </w:r>
-      <w:r>
-        <w:rPr>
-          <w:shd w:val="clear" w:color="auto" w:fill="FFFFFF"/>
-        </w:rPr>
-        <w:t>Vamos a colocarla como herencia dentro de nuestra clase </w:t>
-      </w:r>
-      <w:proofErr w:type="spellStart"/>
-      <w:r>
-        <w:rPr>
-          <w:rStyle w:val="Textoennegrita"/>
-          <w:rFonts w:ascii="Verdana" w:hAnsi="Verdana"/>
-          <w:color w:val="4E5768"/>
-          <w:bdr w:val="none" w:sz="0" w:space="0" w:color="auto" w:frame="1"/>
-          <w:shd w:val="clear" w:color="auto" w:fill="FFFFFF"/>
-        </w:rPr>
-        <w:t>Screen</w:t>
-      </w:r>
-      <w:proofErr w:type="spellEnd"/>
-      <w:r>
-        <w:rPr>
-          <w:shd w:val="clear" w:color="auto" w:fill="FFFFFF"/>
-        </w:rPr>
-        <w:t> que hemos creado al principio Quedando así:</w:t>
-      </w:r>
+      </w:pPr>
     </w:p>
     <w:p>
       <w:pPr>
         <w:jc w:val="left"/>
-        <w:rPr>
-          <w:rFonts w:ascii="Verdana" w:hAnsi="Verdana"/>
-          <w:color w:val="4E5768"/>
-          <w:shd w:val="clear" w:color="auto" w:fill="FFFFFF"/>
-        </w:rPr>
-      </w:pPr>
-    </w:p>
-    <w:p>
-      <w:pPr>
-        <w:jc w:val="left"/>
-      </w:pPr>
-      <w:r>
+      </w:pPr>
+      <w:r>
+        <w:rPr>
+          <w:noProof/>
+          <w:lang w:eastAsia="es-AR"/>
+        </w:rPr>
         <w:drawing>
           <wp:inline distT="0" distB="0" distL="0" distR="0" wp14:anchorId="32657AC8" wp14:editId="113EB343">
             <wp:extent cx="6393815" cy="685165"/>
@@ -9698,8 +9677,10 @@
       <w:r>
         <w:rPr>
           <w:rFonts w:ascii="Verdana" w:hAnsi="Verdana"/>
+          <w:noProof/>
           <w:color w:val="4E5768"/>
           <w:shd w:val="clear" w:color="auto" w:fill="FFFFFF"/>
+          <w:lang w:eastAsia="es-AR"/>
         </w:rPr>
         <w:drawing>
           <wp:inline distT="0" distB="0" distL="0" distR="0" wp14:anchorId="25D30120" wp14:editId="121DD274">
@@ -9892,16 +9873,66 @@
       </w:pPr>
       <w:r>
         <w:lastRenderedPageBreak/>
-        <w:t>2.5.</w:t>
-      </w:r>
-      <w:r>
-        <w:t>2</w:t>
-      </w:r>
-      <w:r>
-        <w:t xml:space="preserve"> Diagrama de flujo del </w:t>
-      </w:r>
-      <w:r>
-        <w:t>microcontrolador.</w:t>
+        <w:t>2.5.2 Diagram</w:t>
+      </w:r>
+      <w:r>
+        <w:t>a de flujo del microcontrolador</w:t>
+      </w:r>
+    </w:p>
+    <w:p>
+      <w:r>
+        <w:rPr>
+          <w:noProof/>
+          <w:lang w:eastAsia="es-AR"/>
+        </w:rPr>
+        <w:drawing>
+          <wp:inline distT="0" distB="0" distL="0" distR="0">
+            <wp:extent cx="6393815" cy="7564111"/>
+            <wp:effectExtent l="0" t="0" r="6985" b="0"/>
+            <wp:docPr id="52" name="Imagen 52" descr="C:\Users\ESTEBAN\Desktop\diagrama microcontrolador.png"/>
+            <wp:cNvGraphicFramePr>
+              <a:graphicFrameLocks xmlns:a="http://schemas.openxmlformats.org/drawingml/2006/main" noChangeAspect="1"/>
+            </wp:cNvGraphicFramePr>
+            <a:graphic xmlns:a="http://schemas.openxmlformats.org/drawingml/2006/main">
+              <a:graphicData uri="http://schemas.openxmlformats.org/drawingml/2006/picture">
+                <pic:pic xmlns:pic="http://schemas.openxmlformats.org/drawingml/2006/picture">
+                  <pic:nvPicPr>
+                    <pic:cNvPr id="0" name="Picture 3" descr="C:\Users\ESTEBAN\Desktop\diagrama microcontrolador.png"/>
+                    <pic:cNvPicPr>
+                      <a:picLocks noChangeAspect="1" noChangeArrowheads="1"/>
+                    </pic:cNvPicPr>
+                  </pic:nvPicPr>
+                  <pic:blipFill>
+                    <a:blip r:embed="rId59">
+                      <a:extLst>
+                        <a:ext uri="{28A0092B-C50C-407E-A947-70E740481C1C}">
+                          <a14:useLocalDpi xmlns:a14="http://schemas.microsoft.com/office/drawing/2010/main" val="0"/>
+                        </a:ext>
+                      </a:extLst>
+                    </a:blip>
+                    <a:srcRect/>
+                    <a:stretch>
+                      <a:fillRect/>
+                    </a:stretch>
+                  </pic:blipFill>
+                  <pic:spPr bwMode="auto">
+                    <a:xfrm>
+                      <a:off x="0" y="0"/>
+                      <a:ext cx="6393815" cy="7564111"/>
+                    </a:xfrm>
+                    <a:prstGeom prst="rect">
+                      <a:avLst/>
+                    </a:prstGeom>
+                    <a:noFill/>
+                    <a:ln>
+                      <a:noFill/>
+                    </a:ln>
+                  </pic:spPr>
+                </pic:pic>
+              </a:graphicData>
+            </a:graphic>
+          </wp:inline>
+        </w:drawing>
       </w:r>
     </w:p>
     <w:p>
@@ -9912,12 +9943,7 @@
         <w:t xml:space="preserve">2.6 </w:t>
       </w:r>
       <w:r>
-        <w:t>Cuar</w:t>
-      </w:r>
-      <w:bookmarkStart w:id="0" w:name="_GoBack"/>
-      <w:bookmarkEnd w:id="0"/>
-      <w:r>
-        <w:t>to de visión</w:t>
+        <w:t>Cuarto de visión</w:t>
       </w:r>
     </w:p>
     <w:p>
@@ -9958,7 +9984,14 @@
         <w:rPr>
           <w:highlight w:val="yellow"/>
         </w:rPr>
-        <w:t xml:space="preserve"> depende del tamaño del fruto, del área que deseamos capturar en las imágenes, teniendo en cuenta que, a una mayor distancia, capturamos un área mayor, área que al momento del procesamiento podría llevar un mayor tiempo en el análisis y no tener información relevante. Para asegurarnos que la cámara capture toda el área deseada, tomando en cuenta el tamaño y resolución del sensor, hemos ubicado la cámara a una distancia de 22 cm del contenedor del fruto. Esta distancia la hemos determinado asumiendo un tamaño promedio de limón.</w:t>
+        <w:t xml:space="preserve"> depende del tamaño del fruto, del área que deseamos capturar en las imágenes, teniendo en cuenta que, a una mayor </w:t>
+      </w:r>
+      <w:r>
+        <w:rPr>
+          <w:highlight w:val="yellow"/>
+        </w:rPr>
+        <w:lastRenderedPageBreak/>
+        <w:t>distancia, capturamos un área mayor, área que al momento del procesamiento podría llevar un mayor tiempo en el análisis y no tener información relevante. Para asegurarnos que la cámara capture toda el área deseada, tomando en cuenta el tamaño y resolución del sensor, hemos ubicado la cámara a una distancia de 22 cm del contenedor del fruto. Esta distancia la hemos determinado asumiendo un tamaño promedio de limón.</w:t>
       </w:r>
     </w:p>
     <w:p>
@@ -10108,6 +10141,125 @@
         <w:t>Cabe aclarar que las medidas detallas anteriormente están analizadas con respecto al vano interior del cuarto de visión, y teniendo en cuenta el espesor de la madera, las medidas finales del mismo quedan dispuestas de la siguiente manera:</w:t>
       </w:r>
     </w:p>
+    <w:p>
+      <w:r>
+        <w:t>El resultado final del cuarto de visión es el siguiente:</w:t>
+      </w:r>
+    </w:p>
+    <w:p>
+      <w:r>
+        <w:rPr>
+          <w:noProof/>
+          <w:lang w:eastAsia="es-AR"/>
+        </w:rPr>
+        <w:lastRenderedPageBreak/>
+        <w:drawing>
+          <wp:inline distT="0" distB="0" distL="0" distR="0">
+            <wp:extent cx="2444181" cy="3267075"/>
+            <wp:effectExtent l="0" t="0" r="0" b="0"/>
+            <wp:docPr id="50" name="Imagen 50" descr="C:\Users\ESTEBAN\Desktop\Cuarto vision-20221118T001626Z-001\Cuarto vision\IMG-20221011-WA0034.jpg"/>
+            <wp:cNvGraphicFramePr>
+              <a:graphicFrameLocks xmlns:a="http://schemas.openxmlformats.org/drawingml/2006/main" noChangeAspect="1"/>
+            </wp:cNvGraphicFramePr>
+            <a:graphic xmlns:a="http://schemas.openxmlformats.org/drawingml/2006/main">
+              <a:graphicData uri="http://schemas.openxmlformats.org/drawingml/2006/picture">
+                <pic:pic xmlns:pic="http://schemas.openxmlformats.org/drawingml/2006/picture">
+                  <pic:nvPicPr>
+                    <pic:cNvPr id="0" name="Picture 1" descr="C:\Users\ESTEBAN\Desktop\Cuarto vision-20221118T001626Z-001\Cuarto vision\IMG-20221011-WA0034.jpg"/>
+                    <pic:cNvPicPr>
+                      <a:picLocks noChangeAspect="1" noChangeArrowheads="1"/>
+                    </pic:cNvPicPr>
+                  </pic:nvPicPr>
+                  <pic:blipFill>
+                    <a:blip r:embed="rId60" cstate="print">
+                      <a:extLst>
+                        <a:ext uri="{28A0092B-C50C-407E-A947-70E740481C1C}">
+                          <a14:useLocalDpi xmlns:a14="http://schemas.microsoft.com/office/drawing/2010/main" val="0"/>
+                        </a:ext>
+                      </a:extLst>
+                    </a:blip>
+                    <a:srcRect/>
+                    <a:stretch>
+                      <a:fillRect/>
+                    </a:stretch>
+                  </pic:blipFill>
+                  <pic:spPr bwMode="auto">
+                    <a:xfrm>
+                      <a:off x="0" y="0"/>
+                      <a:ext cx="2447934" cy="3272092"/>
+                    </a:xfrm>
+                    <a:prstGeom prst="rect">
+                      <a:avLst/>
+                    </a:prstGeom>
+                    <a:noFill/>
+                    <a:ln>
+                      <a:noFill/>
+                    </a:ln>
+                  </pic:spPr>
+                </pic:pic>
+              </a:graphicData>
+            </a:graphic>
+          </wp:inline>
+        </w:drawing>
+      </w:r>
+      <w:r>
+        <w:t xml:space="preserve">  </w:t>
+      </w:r>
+      <w:r>
+        <w:rPr>
+          <w:noProof/>
+          <w:lang w:eastAsia="es-AR"/>
+        </w:rPr>
+        <w:drawing>
+          <wp:inline distT="0" distB="0" distL="0" distR="0">
+            <wp:extent cx="1847547" cy="3286125"/>
+            <wp:effectExtent l="0" t="0" r="635" b="0"/>
+            <wp:docPr id="51" name="Imagen 51" descr="C:\Users\ESTEBAN\Desktop\Cuarto vision-20221118T001626Z-001\Cuarto vision\IMG-20221012-WA0021.jpg"/>
+            <wp:cNvGraphicFramePr>
+              <a:graphicFrameLocks xmlns:a="http://schemas.openxmlformats.org/drawingml/2006/main" noChangeAspect="1"/>
+            </wp:cNvGraphicFramePr>
+            <a:graphic xmlns:a="http://schemas.openxmlformats.org/drawingml/2006/main">
+              <a:graphicData uri="http://schemas.openxmlformats.org/drawingml/2006/picture">
+                <pic:pic xmlns:pic="http://schemas.openxmlformats.org/drawingml/2006/picture">
+                  <pic:nvPicPr>
+                    <pic:cNvPr id="0" name="Picture 2" descr="C:\Users\ESTEBAN\Desktop\Cuarto vision-20221118T001626Z-001\Cuarto vision\IMG-20221012-WA0021.jpg"/>
+                    <pic:cNvPicPr>
+                      <a:picLocks noChangeAspect="1" noChangeArrowheads="1"/>
+                    </pic:cNvPicPr>
+                  </pic:nvPicPr>
+                  <pic:blipFill>
+                    <a:blip r:embed="rId61" cstate="print">
+                      <a:extLst>
+                        <a:ext uri="{28A0092B-C50C-407E-A947-70E740481C1C}">
+                          <a14:useLocalDpi xmlns:a14="http://schemas.microsoft.com/office/drawing/2010/main" val="0"/>
+                        </a:ext>
+                      </a:extLst>
+                    </a:blip>
+                    <a:srcRect/>
+                    <a:stretch>
+                      <a:fillRect/>
+                    </a:stretch>
+                  </pic:blipFill>
+                  <pic:spPr bwMode="auto">
+                    <a:xfrm>
+                      <a:off x="0" y="0"/>
+                      <a:ext cx="1864416" cy="3316129"/>
+                    </a:xfrm>
+                    <a:prstGeom prst="rect">
+                      <a:avLst/>
+                    </a:prstGeom>
+                    <a:noFill/>
+                    <a:ln>
+                      <a:noFill/>
+                    </a:ln>
+                  </pic:spPr>
+                </pic:pic>
+              </a:graphicData>
+            </a:graphic>
+          </wp:inline>
+        </w:drawing>
+      </w:r>
+    </w:p>
     <w:p/>
     <w:p>
       <w:pPr>
@@ -10118,6 +10270,8 @@
           <w:rFonts w:ascii="Arial" w:hAnsi="Arial" w:cs="Arial"/>
         </w:rPr>
       </w:pPr>
+      <w:bookmarkStart w:id="0" w:name="_GoBack"/>
+      <w:bookmarkEnd w:id="0"/>
     </w:p>
     <w:p>
       <w:pPr>
@@ -14410,7 +14564,7 @@
 </file>
 
 <file path=customXml/itemProps1.xml><?xml version="1.0" encoding="utf-8"?>
-<ds:datastoreItem xmlns:ds="http://schemas.openxmlformats.org/officeDocument/2006/customXml" ds:itemID="{2BAC24A5-9CCD-44F0-850B-31E75D608207}">
+<ds:datastoreItem xmlns:ds="http://schemas.openxmlformats.org/officeDocument/2006/customXml" ds:itemID="{A4115020-20B7-41C2-9487-DC8F3463B1AD}">
   <ds:schemaRefs>
     <ds:schemaRef ds:uri="http://schemas.openxmlformats.org/officeDocument/2006/bibliography"/>
   </ds:schemaRefs>

</xml_diff>